<commit_message>
Little changes in 实验报告.docx
</commit_message>
<xml_diff>
--- a/CPU项目小组[4]_RISC_CPU设计/实验报告.docx
+++ b/CPU项目小组[4]_RISC_CPU设计/实验报告.docx
@@ -1,6 +1,6 @@
 
 <file path=word/document.xml><?xml version="1.0" encoding="utf-8"?>
-<w:document xmlns:wpc="http://schemas.microsoft.com/office/word/2010/wordprocessingCanvas" xmlns:cx="http://schemas.microsoft.com/office/drawing/2014/chartex" xmlns:cx1="http://schemas.microsoft.com/office/drawing/2015/9/8/chartex" xmlns:cx2="http://schemas.microsoft.com/office/drawing/2015/10/21/chartex" xmlns:cx3="http://schemas.microsoft.com/office/drawing/2016/5/9/chartex" xmlns:cx4="http://schemas.microsoft.com/office/drawing/2016/5/10/chartex" xmlns:cx5="http://schemas.microsoft.com/office/drawing/2016/5/11/chartex" xmlns:cx6="http://schemas.microsoft.com/office/drawing/2016/5/12/chartex" xmlns:cx7="http://schemas.microsoft.com/office/drawing/2016/5/13/chartex" xmlns:cx8="http://schemas.microsoft.com/office/drawing/2016/5/14/chartex" xmlns:mc="http://schemas.openxmlformats.org/markup-compatibility/2006" xmlns:aink="http://schemas.microsoft.com/office/drawing/2016/ink" xmlns:am3d="http://schemas.microsoft.com/office/drawing/2017/model3d" xmlns:o="urn:schemas-microsoft-com:office:office" xmlns:oel="http://schemas.microsoft.com/office/2019/extlst" xmlns:r="http://schemas.openxmlformats.org/officeDocument/2006/relationships" xmlns:m="http://schemas.openxmlformats.org/officeDocument/2006/math" xmlns:v="urn:schemas-microsoft-com:vml" xmlns:wp14="http://schemas.microsoft.com/office/word/2010/wordprocessingDrawing" xmlns:wp="http://schemas.openxmlformats.org/drawingml/2006/wordprocessingDrawing" xmlns:w10="urn:schemas-microsoft-com:office:word" xmlns:w="http://schemas.openxmlformats.org/wordprocessingml/2006/main" xmlns:w14="http://schemas.microsoft.com/office/word/2010/wordml" xmlns:w15="http://schemas.microsoft.com/office/word/2012/wordml" xmlns:w16cex="http://schemas.microsoft.com/office/word/2018/wordml/cex" xmlns:w16cid="http://schemas.microsoft.com/office/word/2016/wordml/cid" xmlns:w16="http://schemas.microsoft.com/office/word/2018/wordml" xmlns:w16du="http://schemas.microsoft.com/office/word/2023/wordml/word16du" xmlns:w16sdtdh="http://schemas.microsoft.com/office/word/2020/wordml/sdtdatahash" xmlns:w16sdtfl="http://schemas.microsoft.com/office/word/2024/wordml/sdtformatlock" xmlns:w16se="http://schemas.microsoft.com/office/word/2015/wordml/symex" xmlns:wpg="http://schemas.microsoft.com/office/word/2010/wordprocessingGroup" xmlns:wpi="http://schemas.microsoft.com/office/word/2010/wordprocessingInk" xmlns:wne="http://schemas.microsoft.com/office/word/2006/wordml" xmlns:wps="http://schemas.microsoft.com/office/word/2010/wordprocessingShape" mc:Ignorable="w14 w15 w16se w16cid w16 w16cex w16sdtdh w16sdtfl w16du wp14">
+<w:document xmlns:wpc="http://schemas.microsoft.com/office/word/2010/wordprocessingCanvas" xmlns:cx="http://schemas.microsoft.com/office/drawing/2014/chartex" xmlns:cx1="http://schemas.microsoft.com/office/drawing/2015/9/8/chartex" xmlns:cx2="http://schemas.microsoft.com/office/drawing/2015/10/21/chartex" xmlns:cx3="http://schemas.microsoft.com/office/drawing/2016/5/9/chartex" xmlns:cx4="http://schemas.microsoft.com/office/drawing/2016/5/10/chartex" xmlns:cx5="http://schemas.microsoft.com/office/drawing/2016/5/11/chartex" xmlns:cx6="http://schemas.microsoft.com/office/drawing/2016/5/12/chartex" xmlns:cx7="http://schemas.microsoft.com/office/drawing/2016/5/13/chartex" xmlns:cx8="http://schemas.microsoft.com/office/drawing/2016/5/14/chartex" xmlns:mc="http://schemas.openxmlformats.org/markup-compatibility/2006" xmlns:aink="http://schemas.microsoft.com/office/drawing/2016/ink" xmlns:am3d="http://schemas.microsoft.com/office/drawing/2017/model3d" xmlns:o="urn:schemas-microsoft-com:office:office" xmlns:oel="http://schemas.microsoft.com/office/2019/extlst" xmlns:r="http://schemas.openxmlformats.org/officeDocument/2006/relationships" xmlns:m="http://schemas.openxmlformats.org/officeDocument/2006/math" xmlns:v="urn:schemas-microsoft-com:vml" xmlns:wp14="http://schemas.microsoft.com/office/word/2010/wordprocessingDrawing" xmlns:wp="http://schemas.openxmlformats.org/drawingml/2006/wordprocessingDrawing" xmlns:w10="urn:schemas-microsoft-com:office:word" xmlns:w="http://schemas.openxmlformats.org/wordprocessingml/2006/main" xmlns:w14="http://schemas.microsoft.com/office/word/2010/wordml" xmlns:w15="http://schemas.microsoft.com/office/word/2012/wordml" xmlns:w16cex="http://schemas.microsoft.com/office/word/2018/wordml/cex" xmlns:w16cid="http://schemas.microsoft.com/office/word/2016/wordml/cid" xmlns:w16="http://schemas.microsoft.com/office/word/2018/wordml" xmlns:w16sdtdh="http://schemas.microsoft.com/office/word/2020/wordml/sdtdatahash" xmlns:w16se="http://schemas.microsoft.com/office/word/2015/wordml/symex" xmlns:wpg="http://schemas.microsoft.com/office/word/2010/wordprocessingGroup" xmlns:wpi="http://schemas.microsoft.com/office/word/2010/wordprocessingInk" xmlns:wne="http://schemas.microsoft.com/office/word/2006/wordml" xmlns:wps="http://schemas.microsoft.com/office/word/2010/wordprocessingShape" mc:Ignorable="w14 w15 w16se w16cid w16 w16cex w16sdtdh wp14">
   <w:body>
     <w:p>
       <w:pPr>
@@ -70,49 +70,19 @@
         <w:rPr>
           <w:rFonts w:ascii="宋体" w:eastAsia="宋体" w:hAnsi="宋体" w:hint="eastAsia"/>
         </w:rPr>
-        <w:t>CPU core的control、</w:t>
-      </w:r>
-      <w:proofErr w:type="spellStart"/>
-      <w:r>
-        <w:rPr>
-          <w:rFonts w:ascii="宋体" w:eastAsia="宋体" w:hAnsi="宋体" w:hint="eastAsia"/>
-        </w:rPr>
-        <w:t>pc_reg</w:t>
-      </w:r>
-      <w:proofErr w:type="spellEnd"/>
-      <w:r>
-        <w:rPr>
-          <w:rFonts w:ascii="宋体" w:eastAsia="宋体" w:hAnsi="宋体" w:hint="eastAsia"/>
-        </w:rPr>
-        <w:t>、</w:t>
-      </w:r>
-      <w:proofErr w:type="spellStart"/>
-      <w:r>
-        <w:rPr>
-          <w:rFonts w:ascii="宋体" w:eastAsia="宋体" w:hAnsi="宋体" w:hint="eastAsia"/>
-        </w:rPr>
-        <w:t>imm_gen</w:t>
-      </w:r>
-      <w:proofErr w:type="spellEnd"/>
-      <w:r>
-        <w:rPr>
-          <w:rFonts w:ascii="宋体" w:eastAsia="宋体" w:hAnsi="宋体" w:hint="eastAsia"/>
-        </w:rPr>
-        <w:t>、branch、</w:t>
-      </w:r>
-      <w:proofErr w:type="spellStart"/>
-      <w:r>
-        <w:rPr>
-          <w:rFonts w:ascii="宋体" w:eastAsia="宋体" w:hAnsi="宋体" w:hint="eastAsia"/>
-        </w:rPr>
-        <w:t>instr_mem</w:t>
-      </w:r>
-      <w:proofErr w:type="spellEnd"/>
-      <w:r>
-        <w:rPr>
-          <w:rFonts w:ascii="宋体" w:eastAsia="宋体" w:hAnsi="宋体" w:hint="eastAsia"/>
-        </w:rPr>
-        <w:t>的部分，并完成</w:t>
+        <w:t>CPU core的control、pc_reg、imm_gen、branch、instr_mem的部分，并</w:t>
+      </w:r>
+      <w:r>
+        <w:rPr>
+          <w:rFonts w:ascii="宋体" w:eastAsia="宋体" w:hAnsi="宋体" w:hint="eastAsia"/>
+        </w:rPr>
+        <w:t>绘制CPU架构图，</w:t>
+      </w:r>
+      <w:r>
+        <w:rPr>
+          <w:rFonts w:ascii="宋体" w:eastAsia="宋体" w:hAnsi="宋体" w:hint="eastAsia"/>
+        </w:rPr>
+        <w:t>完成</w:t>
       </w:r>
       <w:r>
         <w:rPr>
@@ -280,21 +250,7 @@
         <w:rPr>
           <w:rFonts w:ascii="宋体" w:eastAsia="宋体" w:hAnsi="宋体" w:hint="eastAsia"/>
         </w:rPr>
-        <w:t>通过</w:t>
-      </w:r>
-      <w:proofErr w:type="spellStart"/>
-      <w:r>
-        <w:rPr>
-          <w:rFonts w:ascii="宋体" w:eastAsia="宋体" w:hAnsi="宋体" w:hint="eastAsia"/>
-        </w:rPr>
-        <w:t>verilog</w:t>
-      </w:r>
-      <w:proofErr w:type="spellEnd"/>
-      <w:r>
-        <w:rPr>
-          <w:rFonts w:ascii="宋体" w:eastAsia="宋体" w:hAnsi="宋体" w:hint="eastAsia"/>
-        </w:rPr>
-        <w:t>设计了一个简化版的RISC-V CPU，支持RV32i指令集，完成了功能仿真，并且搭建了完整的外围电路使其能够在开发版上正确运行，并录制了视频。</w:t>
+        <w:t>通过verilog设计了一个简化版的RISC-V CPU，支持RV32i指令集，完成了功能仿真，并且搭建了完整的外围电路使其能够在开发版上正确运行，并录制了视频。</w:t>
       </w:r>
     </w:p>
     <w:p>
@@ -350,23 +306,7 @@
           <w:rFonts w:ascii="宋体" w:eastAsia="宋体" w:hAnsi="宋体" w:hint="eastAsia"/>
           <w:szCs w:val="21"/>
         </w:rPr>
-        <w:t>除了</w:t>
-      </w:r>
-      <w:proofErr w:type="spellStart"/>
-      <w:r>
-        <w:rPr>
-          <w:rFonts w:ascii="宋体" w:eastAsia="宋体" w:hAnsi="宋体" w:hint="eastAsia"/>
-          <w:szCs w:val="21"/>
-        </w:rPr>
-        <w:t>clock_divider</w:t>
-      </w:r>
-      <w:proofErr w:type="spellEnd"/>
-      <w:r>
-        <w:rPr>
-          <w:rFonts w:ascii="宋体" w:eastAsia="宋体" w:hAnsi="宋体" w:hint="eastAsia"/>
-          <w:szCs w:val="21"/>
-        </w:rPr>
-        <w:t>模块，其他模块的层次结构均</w:t>
+        <w:t>除了clock_divider模块，其他模块的层次结构均</w:t>
       </w:r>
       <w:r>
         <w:rPr>
@@ -467,25 +407,7 @@
           <w:sz w:val="18"/>
           <w:szCs w:val="18"/>
         </w:rPr>
-        <w:t xml:space="preserve">图1 </w:t>
-      </w:r>
-      <w:proofErr w:type="spellStart"/>
-      <w:r>
-        <w:rPr>
-          <w:rFonts w:ascii="宋体" w:eastAsia="宋体" w:hAnsi="宋体" w:hint="eastAsia"/>
-          <w:sz w:val="18"/>
-          <w:szCs w:val="18"/>
-        </w:rPr>
-        <w:t>cpu</w:t>
-      </w:r>
-      <w:proofErr w:type="spellEnd"/>
-      <w:r>
-        <w:rPr>
-          <w:rFonts w:ascii="宋体" w:eastAsia="宋体" w:hAnsi="宋体" w:hint="eastAsia"/>
-          <w:sz w:val="18"/>
-          <w:szCs w:val="18"/>
-        </w:rPr>
-        <w:t>架构图</w:t>
+        <w:t>图1 cpu架构图</w:t>
       </w:r>
     </w:p>
     <w:p>
@@ -501,25 +423,40 @@
           <w:rFonts w:ascii="宋体" w:eastAsia="宋体" w:hAnsi="宋体" w:hint="eastAsia"/>
           <w:szCs w:val="21"/>
         </w:rPr>
-        <w:t>控制流：control、</w:t>
-      </w:r>
-      <w:proofErr w:type="spellStart"/>
-      <w:r>
-        <w:rPr>
-          <w:rFonts w:ascii="宋体" w:eastAsia="宋体" w:hAnsi="宋体" w:hint="eastAsia"/>
-          <w:szCs w:val="21"/>
-        </w:rPr>
-        <w:t>alu_control</w:t>
-      </w:r>
-      <w:proofErr w:type="spellEnd"/>
-      <w:r>
-        <w:rPr>
-          <w:rFonts w:ascii="宋体" w:eastAsia="宋体" w:hAnsi="宋体" w:hint="eastAsia"/>
-          <w:szCs w:val="21"/>
-        </w:rPr>
-        <w:t>、</w:t>
-      </w:r>
-      <w:proofErr w:type="spellStart"/>
+        <w:t>控制流：control、alu_control、branch_unit三个模块为控制模块，其中control模块输入7位opcode，对指令对应的大致行为（“大致行为”参见下面control模块的输出）进行译码，将大致操作信号交由alu_control、branch_unit模块，两模块自行根据指令中的funct3、funct7进一步细分操作。</w:t>
+      </w:r>
+    </w:p>
+    <w:p>
+      <w:pPr>
+        <w:ind w:firstLineChars="200" w:firstLine="420"/>
+        <w:rPr>
+          <w:rFonts w:ascii="宋体" w:eastAsia="宋体" w:hAnsi="宋体" w:hint="eastAsia"/>
+          <w:szCs w:val="21"/>
+        </w:rPr>
+      </w:pPr>
+      <w:r>
+        <w:rPr>
+          <w:rFonts w:ascii="宋体" w:eastAsia="宋体" w:hAnsi="宋体" w:hint="eastAsia"/>
+          <w:szCs w:val="21"/>
+        </w:rPr>
+        <w:t>数据流：数据流可按照取指、译码、执行、访存、写回的顺序来看。1.取指。branch_unit根据控制信号输出指令地址，在pc_reg打一拍后输入进instr_mem，取得指令内容。2.译码。instr_decoder根据RV32I的指令格式对指令进行拆分，拆分出的opcode、funct3等输入不同模块；control、alu_control、branch_unit三个模块进一步译出具体操作信号；imm_gen根据control给的控制信号从指令出拼凑立即数。3.执行。ALU模块根据控制信号，对输入操作数进行指定计算，输出计算结果。4.访存。根据指令，对data_mem进行读写（异步读取，同步写入）。5.写回。根据指令，写入reg_file（同步写入）。</w:t>
+      </w:r>
+    </w:p>
+    <w:p>
+      <w:pPr>
+        <w:ind w:firstLineChars="200" w:firstLine="420"/>
+        <w:rPr>
+          <w:rFonts w:ascii="宋体" w:eastAsia="宋体" w:hAnsi="宋体" w:hint="eastAsia"/>
+          <w:szCs w:val="21"/>
+        </w:rPr>
+      </w:pPr>
+      <w:r>
+        <w:rPr>
+          <w:rFonts w:ascii="宋体" w:eastAsia="宋体" w:hAnsi="宋体" w:hint="eastAsia"/>
+          <w:szCs w:val="21"/>
+        </w:rPr>
+        <w:t>（1）</w:t>
+      </w:r>
       <w:r>
         <w:rPr>
           <w:rFonts w:ascii="宋体" w:eastAsia="宋体" w:hAnsi="宋体" w:hint="eastAsia"/>
@@ -527,261 +464,20 @@
         </w:rPr>
         <w:t>branch_unit</w:t>
       </w:r>
-      <w:proofErr w:type="spellEnd"/>
-      <w:r>
-        <w:rPr>
-          <w:rFonts w:ascii="宋体" w:eastAsia="宋体" w:hAnsi="宋体" w:hint="eastAsia"/>
-          <w:szCs w:val="21"/>
-        </w:rPr>
-        <w:t>三个模块为控制模块，其中control模块输入7位opcode，对指令对应的大致行为（“大致行为”参见下面control模块的输出）进行译码，将大致操作信号交由</w:t>
-      </w:r>
-      <w:proofErr w:type="spellStart"/>
-      <w:r>
-        <w:rPr>
-          <w:rFonts w:ascii="宋体" w:eastAsia="宋体" w:hAnsi="宋体" w:hint="eastAsia"/>
-          <w:szCs w:val="21"/>
-        </w:rPr>
-        <w:t>alu_control</w:t>
-      </w:r>
-      <w:proofErr w:type="spellEnd"/>
-      <w:r>
-        <w:rPr>
-          <w:rFonts w:ascii="宋体" w:eastAsia="宋体" w:hAnsi="宋体" w:hint="eastAsia"/>
-          <w:szCs w:val="21"/>
-        </w:rPr>
-        <w:t>、</w:t>
-      </w:r>
-      <w:proofErr w:type="spellStart"/>
-      <w:r>
-        <w:rPr>
-          <w:rFonts w:ascii="宋体" w:eastAsia="宋体" w:hAnsi="宋体" w:hint="eastAsia"/>
-          <w:szCs w:val="21"/>
-        </w:rPr>
-        <w:t>branch_unit</w:t>
-      </w:r>
-      <w:proofErr w:type="spellEnd"/>
-      <w:r>
-        <w:rPr>
-          <w:rFonts w:ascii="宋体" w:eastAsia="宋体" w:hAnsi="宋体" w:hint="eastAsia"/>
-          <w:szCs w:val="21"/>
-        </w:rPr>
-        <w:t>模块，两模块自行根据指令中的funct3、funct7进一步细分操作。</w:t>
-      </w:r>
-    </w:p>
-    <w:p>
-      <w:pPr>
-        <w:ind w:firstLineChars="200" w:firstLine="420"/>
-        <w:rPr>
-          <w:rFonts w:ascii="宋体" w:eastAsia="宋体" w:hAnsi="宋体" w:hint="eastAsia"/>
-          <w:szCs w:val="21"/>
-        </w:rPr>
-      </w:pPr>
-      <w:r>
-        <w:rPr>
-          <w:rFonts w:ascii="宋体" w:eastAsia="宋体" w:hAnsi="宋体" w:hint="eastAsia"/>
-          <w:szCs w:val="21"/>
-        </w:rPr>
-        <w:t>数据流：数据流可按照取指、译码、执行、访存、写回的顺序来看。1.取指。</w:t>
-      </w:r>
-      <w:proofErr w:type="spellStart"/>
-      <w:r>
-        <w:rPr>
-          <w:rFonts w:ascii="宋体" w:eastAsia="宋体" w:hAnsi="宋体" w:hint="eastAsia"/>
-          <w:szCs w:val="21"/>
-        </w:rPr>
-        <w:t>branch_unit</w:t>
-      </w:r>
-      <w:proofErr w:type="spellEnd"/>
-      <w:r>
-        <w:rPr>
-          <w:rFonts w:ascii="宋体" w:eastAsia="宋体" w:hAnsi="宋体" w:hint="eastAsia"/>
-          <w:szCs w:val="21"/>
-        </w:rPr>
-        <w:t>根据控制信号输出指令地址，在</w:t>
-      </w:r>
-      <w:proofErr w:type="spellStart"/>
-      <w:r>
-        <w:rPr>
-          <w:rFonts w:ascii="宋体" w:eastAsia="宋体" w:hAnsi="宋体" w:hint="eastAsia"/>
-          <w:szCs w:val="21"/>
-        </w:rPr>
-        <w:t>pc_reg</w:t>
-      </w:r>
-      <w:proofErr w:type="spellEnd"/>
-      <w:r>
-        <w:rPr>
-          <w:rFonts w:ascii="宋体" w:eastAsia="宋体" w:hAnsi="宋体" w:hint="eastAsia"/>
-          <w:szCs w:val="21"/>
-        </w:rPr>
-        <w:t>打一拍后输入进</w:t>
-      </w:r>
-      <w:proofErr w:type="spellStart"/>
-      <w:r>
-        <w:rPr>
-          <w:rFonts w:ascii="宋体" w:eastAsia="宋体" w:hAnsi="宋体" w:hint="eastAsia"/>
-          <w:szCs w:val="21"/>
-        </w:rPr>
-        <w:t>instr_mem</w:t>
-      </w:r>
-      <w:proofErr w:type="spellEnd"/>
-      <w:r>
-        <w:rPr>
-          <w:rFonts w:ascii="宋体" w:eastAsia="宋体" w:hAnsi="宋体" w:hint="eastAsia"/>
-          <w:szCs w:val="21"/>
-        </w:rPr>
-        <w:t>，取得指令内容。2.译码。</w:t>
-      </w:r>
-      <w:proofErr w:type="spellStart"/>
-      <w:r>
-        <w:rPr>
-          <w:rFonts w:ascii="宋体" w:eastAsia="宋体" w:hAnsi="宋体" w:hint="eastAsia"/>
-          <w:szCs w:val="21"/>
-        </w:rPr>
-        <w:t>instr_decoder</w:t>
-      </w:r>
-      <w:proofErr w:type="spellEnd"/>
-      <w:r>
-        <w:rPr>
-          <w:rFonts w:ascii="宋体" w:eastAsia="宋体" w:hAnsi="宋体" w:hint="eastAsia"/>
-          <w:szCs w:val="21"/>
-        </w:rPr>
-        <w:t>根据RV32I的指令格式对指令进行拆分，拆分出的opcode、funct3等输入不同模块；control、</w:t>
-      </w:r>
-      <w:proofErr w:type="spellStart"/>
-      <w:r>
-        <w:rPr>
-          <w:rFonts w:ascii="宋体" w:eastAsia="宋体" w:hAnsi="宋体" w:hint="eastAsia"/>
-          <w:szCs w:val="21"/>
-        </w:rPr>
-        <w:t>alu_control</w:t>
-      </w:r>
-      <w:proofErr w:type="spellEnd"/>
-      <w:r>
-        <w:rPr>
-          <w:rFonts w:ascii="宋体" w:eastAsia="宋体" w:hAnsi="宋体" w:hint="eastAsia"/>
-          <w:szCs w:val="21"/>
-        </w:rPr>
-        <w:t>、</w:t>
-      </w:r>
-      <w:proofErr w:type="spellStart"/>
-      <w:r>
-        <w:rPr>
-          <w:rFonts w:ascii="宋体" w:eastAsia="宋体" w:hAnsi="宋体" w:hint="eastAsia"/>
-          <w:szCs w:val="21"/>
-        </w:rPr>
-        <w:t>branch_unit</w:t>
-      </w:r>
-      <w:proofErr w:type="spellEnd"/>
-      <w:r>
-        <w:rPr>
-          <w:rFonts w:ascii="宋体" w:eastAsia="宋体" w:hAnsi="宋体" w:hint="eastAsia"/>
-          <w:szCs w:val="21"/>
-        </w:rPr>
-        <w:t>三个模块进一步译出具体操作信号；</w:t>
-      </w:r>
-      <w:proofErr w:type="spellStart"/>
-      <w:r>
-        <w:rPr>
-          <w:rFonts w:ascii="宋体" w:eastAsia="宋体" w:hAnsi="宋体" w:hint="eastAsia"/>
-          <w:szCs w:val="21"/>
-        </w:rPr>
-        <w:t>imm_gen</w:t>
-      </w:r>
-      <w:proofErr w:type="spellEnd"/>
-      <w:r>
-        <w:rPr>
-          <w:rFonts w:ascii="宋体" w:eastAsia="宋体" w:hAnsi="宋体" w:hint="eastAsia"/>
-          <w:szCs w:val="21"/>
-        </w:rPr>
-        <w:t>根据control给的控制信号从指令出拼凑立即数。3.执行。ALU模块根据控制信号，对输入操作数进行指定计算，输出计算结果。4.访存。根据指令，对</w:t>
-      </w:r>
-      <w:proofErr w:type="spellStart"/>
-      <w:r>
-        <w:rPr>
-          <w:rFonts w:ascii="宋体" w:eastAsia="宋体" w:hAnsi="宋体" w:hint="eastAsia"/>
-          <w:szCs w:val="21"/>
-        </w:rPr>
-        <w:t>data_mem</w:t>
-      </w:r>
-      <w:proofErr w:type="spellEnd"/>
-      <w:r>
-        <w:rPr>
-          <w:rFonts w:ascii="宋体" w:eastAsia="宋体" w:hAnsi="宋体" w:hint="eastAsia"/>
-          <w:szCs w:val="21"/>
-        </w:rPr>
-        <w:t>进行读写（异步读取，同步写入）。5.写回。根据指令，写入</w:t>
-      </w:r>
-      <w:proofErr w:type="spellStart"/>
-      <w:r>
-        <w:rPr>
-          <w:rFonts w:ascii="宋体" w:eastAsia="宋体" w:hAnsi="宋体" w:hint="eastAsia"/>
-          <w:szCs w:val="21"/>
-        </w:rPr>
-        <w:t>reg_file</w:t>
-      </w:r>
-      <w:proofErr w:type="spellEnd"/>
-      <w:r>
-        <w:rPr>
-          <w:rFonts w:ascii="宋体" w:eastAsia="宋体" w:hAnsi="宋体" w:hint="eastAsia"/>
-          <w:szCs w:val="21"/>
-        </w:rPr>
-        <w:t>（同步写入）。</w:t>
-      </w:r>
-    </w:p>
-    <w:p>
-      <w:pPr>
-        <w:ind w:firstLineChars="200" w:firstLine="420"/>
-        <w:rPr>
-          <w:rFonts w:ascii="宋体" w:eastAsia="宋体" w:hAnsi="宋体" w:hint="eastAsia"/>
-          <w:szCs w:val="21"/>
-        </w:rPr>
-      </w:pPr>
-      <w:r>
-        <w:rPr>
-          <w:rFonts w:ascii="宋体" w:eastAsia="宋体" w:hAnsi="宋体" w:hint="eastAsia"/>
-          <w:szCs w:val="21"/>
-        </w:rPr>
-        <w:t>（1）</w:t>
-      </w:r>
-      <w:proofErr w:type="spellStart"/>
-      <w:r>
-        <w:rPr>
-          <w:rFonts w:ascii="宋体" w:eastAsia="宋体" w:hAnsi="宋体" w:hint="eastAsia"/>
-          <w:szCs w:val="21"/>
-        </w:rPr>
-        <w:t>branch_unit</w:t>
-      </w:r>
-      <w:proofErr w:type="spellEnd"/>
-    </w:p>
-    <w:p>
-      <w:pPr>
-        <w:rPr>
-          <w:rFonts w:ascii="宋体" w:eastAsia="宋体" w:hAnsi="宋体" w:hint="eastAsia"/>
-          <w:szCs w:val="21"/>
-        </w:rPr>
-      </w:pPr>
-      <w:r>
-        <w:rPr>
-          <w:rFonts w:ascii="宋体" w:eastAsia="宋体" w:hAnsi="宋体" w:hint="eastAsia"/>
-          <w:szCs w:val="21"/>
-        </w:rPr>
-        <w:t xml:space="preserve">    模块的输入输出见图2。该模块的核心作用就是计算</w:t>
-      </w:r>
-      <w:proofErr w:type="spellStart"/>
-      <w:r>
-        <w:rPr>
-          <w:rFonts w:ascii="宋体" w:eastAsia="宋体" w:hAnsi="宋体" w:hint="eastAsia"/>
-          <w:szCs w:val="21"/>
-        </w:rPr>
-        <w:t>pc_next</w:t>
-      </w:r>
-      <w:proofErr w:type="spellEnd"/>
-      <w:r>
-        <w:rPr>
-          <w:rFonts w:ascii="宋体" w:eastAsia="宋体" w:hAnsi="宋体" w:hint="eastAsia"/>
-          <w:szCs w:val="21"/>
-        </w:rPr>
-        <w:t>，实现分支跳转或pc的正</w:t>
+    </w:p>
+    <w:p>
+      <w:pPr>
+        <w:rPr>
+          <w:rFonts w:ascii="宋体" w:eastAsia="宋体" w:hAnsi="宋体" w:hint="eastAsia"/>
+          <w:szCs w:val="21"/>
+        </w:rPr>
+      </w:pPr>
+      <w:r>
+        <w:rPr>
+          <w:rFonts w:ascii="宋体" w:eastAsia="宋体" w:hAnsi="宋体" w:hint="eastAsia"/>
+          <w:szCs w:val="21"/>
+        </w:rPr>
+        <w:t xml:space="preserve">    模块的输入输出见图2。该模块的核心作用就是计算pc_next，实现分支跳转或pc的正</w:t>
       </w:r>
       <w:r>
         <w:rPr>
@@ -789,23 +485,7 @@
           <w:szCs w:val="21"/>
         </w:rPr>
         <w:lastRenderedPageBreak/>
-        <w:t>常计数。control模块输入branch、jump、</w:t>
-      </w:r>
-      <w:proofErr w:type="spellStart"/>
-      <w:r>
-        <w:rPr>
-          <w:rFonts w:ascii="宋体" w:eastAsia="宋体" w:hAnsi="宋体" w:hint="eastAsia"/>
-          <w:szCs w:val="21"/>
-        </w:rPr>
-        <w:t>is_jalr</w:t>
-      </w:r>
-      <w:proofErr w:type="spellEnd"/>
-      <w:r>
-        <w:rPr>
-          <w:rFonts w:ascii="宋体" w:eastAsia="宋体" w:hAnsi="宋体" w:hint="eastAsia"/>
-          <w:szCs w:val="21"/>
-        </w:rPr>
-        <w:t>控制信号。如果branch信号有效，本模块利用funct3区分</w:t>
+        <w:t>常计数。control模块输入branch、jump、is_jalr控制信号。如果branch信号有效，本模块利用funct3区分</w:t>
       </w:r>
       <w:r>
         <w:rPr>
@@ -826,23 +506,7 @@
           <w:rFonts w:ascii="宋体" w:eastAsia="宋体" w:hAnsi="宋体" w:hint="eastAsia"/>
           <w:szCs w:val="21"/>
         </w:rPr>
-        <w:t>），计算对应的条件和跳转指令地址，满足条件时输出目标指令地址；根据jump和</w:t>
-      </w:r>
-      <w:proofErr w:type="spellStart"/>
-      <w:r>
-        <w:rPr>
-          <w:rFonts w:ascii="宋体" w:eastAsia="宋体" w:hAnsi="宋体" w:hint="eastAsia"/>
-          <w:szCs w:val="21"/>
-        </w:rPr>
-        <w:t>is_jalr</w:t>
-      </w:r>
-      <w:proofErr w:type="spellEnd"/>
-      <w:r>
-        <w:rPr>
-          <w:rFonts w:ascii="宋体" w:eastAsia="宋体" w:hAnsi="宋体" w:hint="eastAsia"/>
-          <w:szCs w:val="21"/>
-        </w:rPr>
-        <w:t>信号可以确定是否为JAL/JALR指令，如果是则计算目标指令地址并输出；否则输出pc_current+4，即指向下一条指令。</w:t>
+        <w:t>），计算对应的条件和跳转指令地址，满足条件时输出目标指令地址；根据jump和is_jalr信号可以确定是否为JAL/JALR指令，如果是则计算目标指令地址并输出；否则输出pc_current+4，即指向下一条指令。</w:t>
       </w:r>
     </w:p>
     <w:p>
@@ -913,25 +577,7 @@
           <w:sz w:val="18"/>
           <w:szCs w:val="18"/>
         </w:rPr>
-        <w:t xml:space="preserve">图2 </w:t>
-      </w:r>
-      <w:proofErr w:type="spellStart"/>
-      <w:r>
-        <w:rPr>
-          <w:rFonts w:ascii="宋体" w:eastAsia="宋体" w:hAnsi="宋体" w:hint="eastAsia"/>
-          <w:sz w:val="18"/>
-          <w:szCs w:val="18"/>
-        </w:rPr>
-        <w:t>branch_unit</w:t>
-      </w:r>
-      <w:proofErr w:type="spellEnd"/>
-      <w:r>
-        <w:rPr>
-          <w:rFonts w:ascii="宋体" w:eastAsia="宋体" w:hAnsi="宋体" w:hint="eastAsia"/>
-          <w:sz w:val="18"/>
-          <w:szCs w:val="18"/>
-        </w:rPr>
-        <w:t>输入输出定义</w:t>
+        <w:t>图2 branch_unit输入输出定义</w:t>
       </w:r>
     </w:p>
     <w:p>
@@ -949,7 +595,6 @@
         </w:rPr>
         <w:t>（2）</w:t>
       </w:r>
-      <w:proofErr w:type="spellStart"/>
       <w:r>
         <w:rPr>
           <w:rFonts w:ascii="宋体" w:eastAsia="宋体" w:hAnsi="宋体" w:hint="eastAsia"/>
@@ -957,86 +602,21 @@
         </w:rPr>
         <w:t>pc_reg</w:t>
       </w:r>
-      <w:proofErr w:type="spellEnd"/>
-    </w:p>
-    <w:p>
-      <w:pPr>
-        <w:ind w:firstLine="420"/>
-        <w:rPr>
-          <w:rFonts w:ascii="宋体" w:eastAsia="宋体" w:hAnsi="宋体" w:hint="eastAsia"/>
-          <w:szCs w:val="21"/>
-        </w:rPr>
-      </w:pPr>
-      <w:r>
-        <w:rPr>
-          <w:rFonts w:ascii="宋体" w:eastAsia="宋体" w:hAnsi="宋体" w:hint="eastAsia"/>
-          <w:szCs w:val="21"/>
-        </w:rPr>
-        <w:t>模块的输入输出见图3。该模块对</w:t>
-      </w:r>
-      <w:proofErr w:type="spellStart"/>
-      <w:r>
-        <w:rPr>
-          <w:rFonts w:ascii="宋体" w:eastAsia="宋体" w:hAnsi="宋体" w:hint="eastAsia"/>
-          <w:szCs w:val="21"/>
-        </w:rPr>
-        <w:t>branch_unit</w:t>
-      </w:r>
-      <w:proofErr w:type="spellEnd"/>
-      <w:r>
-        <w:rPr>
-          <w:rFonts w:ascii="宋体" w:eastAsia="宋体" w:hAnsi="宋体" w:hint="eastAsia"/>
-          <w:szCs w:val="21"/>
-        </w:rPr>
-        <w:t>输入的</w:t>
-      </w:r>
-      <w:proofErr w:type="spellStart"/>
-      <w:r>
-        <w:rPr>
-          <w:rFonts w:ascii="宋体" w:eastAsia="宋体" w:hAnsi="宋体" w:hint="eastAsia"/>
-          <w:szCs w:val="21"/>
-        </w:rPr>
-        <w:t>next_pc</w:t>
-      </w:r>
-      <w:proofErr w:type="spellEnd"/>
-      <w:r>
-        <w:rPr>
-          <w:rFonts w:ascii="宋体" w:eastAsia="宋体" w:hAnsi="宋体" w:hint="eastAsia"/>
-          <w:szCs w:val="21"/>
-        </w:rPr>
-        <w:t>打一拍后输出，即对本实验中的单周期</w:t>
-      </w:r>
-      <w:proofErr w:type="spellStart"/>
-      <w:r>
-        <w:rPr>
-          <w:rFonts w:ascii="宋体" w:eastAsia="宋体" w:hAnsi="宋体" w:hint="eastAsia"/>
-          <w:szCs w:val="21"/>
-        </w:rPr>
-        <w:t>cpu</w:t>
-      </w:r>
-      <w:proofErr w:type="spellEnd"/>
-      <w:r>
-        <w:rPr>
-          <w:rFonts w:ascii="宋体" w:eastAsia="宋体" w:hAnsi="宋体" w:hint="eastAsia"/>
-          <w:szCs w:val="21"/>
-        </w:rPr>
-        <w:t>，每一个时钟周期取一次指令就是这里实现的。</w:t>
-      </w:r>
-      <w:proofErr w:type="spellStart"/>
-      <w:r>
-        <w:rPr>
-          <w:rFonts w:ascii="宋体" w:eastAsia="宋体" w:hAnsi="宋体" w:hint="eastAsia"/>
-          <w:szCs w:val="21"/>
-        </w:rPr>
-        <w:t>rst_n</w:t>
-      </w:r>
-      <w:proofErr w:type="spellEnd"/>
-      <w:r>
-        <w:rPr>
-          <w:rFonts w:ascii="宋体" w:eastAsia="宋体" w:hAnsi="宋体" w:hint="eastAsia"/>
-          <w:szCs w:val="21"/>
-        </w:rPr>
-        <w:t>为异步复位端。</w:t>
+    </w:p>
+    <w:p>
+      <w:pPr>
+        <w:ind w:firstLine="420"/>
+        <w:rPr>
+          <w:rFonts w:ascii="宋体" w:eastAsia="宋体" w:hAnsi="宋体" w:hint="eastAsia"/>
+          <w:szCs w:val="21"/>
+        </w:rPr>
+      </w:pPr>
+      <w:r>
+        <w:rPr>
+          <w:rFonts w:ascii="宋体" w:eastAsia="宋体" w:hAnsi="宋体" w:hint="eastAsia"/>
+          <w:szCs w:val="21"/>
+        </w:rPr>
+        <w:t>模块的输入输出见图3。该模块对branch_unit输入的next_pc打一拍后输出，即对本实验中的单周期cpu，每一个时钟周期取一次指令就是这里实现的。rst_n为异步复位端。</w:t>
       </w:r>
     </w:p>
     <w:p>
@@ -1124,7 +704,6 @@
         </w:rPr>
         <w:t xml:space="preserve"> </w:t>
       </w:r>
-      <w:proofErr w:type="spellStart"/>
       <w:r>
         <w:rPr>
           <w:rFonts w:ascii="宋体" w:eastAsia="宋体" w:hAnsi="宋体" w:hint="eastAsia"/>
@@ -1133,7 +712,6 @@
         </w:rPr>
         <w:t>pc_reg</w:t>
       </w:r>
-      <w:proofErr w:type="spellEnd"/>
       <w:r>
         <w:rPr>
           <w:rFonts w:ascii="宋体" w:eastAsia="宋体" w:hAnsi="宋体" w:hint="eastAsia"/>
@@ -1158,7 +736,6 @@
         </w:rPr>
         <w:t>（3）</w:t>
       </w:r>
-      <w:proofErr w:type="spellStart"/>
       <w:r>
         <w:rPr>
           <w:rFonts w:ascii="宋体" w:eastAsia="宋体" w:hAnsi="宋体" w:hint="eastAsia"/>
@@ -1166,7 +743,6 @@
         </w:rPr>
         <w:t>instr_mem</w:t>
       </w:r>
-      <w:proofErr w:type="spellEnd"/>
     </w:p>
     <w:p>
       <w:pPr>
@@ -1197,17 +773,8 @@
           <w:rFonts w:ascii="宋体" w:eastAsia="宋体" w:hAnsi="宋体" w:hint="eastAsia"/>
           <w:szCs w:val="21"/>
         </w:rPr>
-        <w:t>（4）</w:t>
-      </w:r>
-      <w:proofErr w:type="spellStart"/>
-      <w:r>
-        <w:rPr>
-          <w:rFonts w:ascii="宋体" w:eastAsia="宋体" w:hAnsi="宋体" w:hint="eastAsia"/>
-          <w:szCs w:val="21"/>
-        </w:rPr>
-        <w:t>instr_decoder</w:t>
-      </w:r>
-      <w:proofErr w:type="spellEnd"/>
+        <w:t>（4）instr_decoder</w:t>
+      </w:r>
     </w:p>
     <w:p>
       <w:pPr>
@@ -1293,25 +860,7 @@
           <w:sz w:val="18"/>
           <w:szCs w:val="18"/>
         </w:rPr>
-        <w:t xml:space="preserve">图4 </w:t>
-      </w:r>
-      <w:proofErr w:type="spellStart"/>
-      <w:r>
-        <w:rPr>
-          <w:rFonts w:ascii="宋体" w:eastAsia="宋体" w:hAnsi="宋体" w:hint="eastAsia"/>
-          <w:sz w:val="18"/>
-          <w:szCs w:val="18"/>
-        </w:rPr>
-        <w:t>instr_decoder</w:t>
-      </w:r>
-      <w:proofErr w:type="spellEnd"/>
-      <w:r>
-        <w:rPr>
-          <w:rFonts w:ascii="宋体" w:eastAsia="宋体" w:hAnsi="宋体" w:hint="eastAsia"/>
-          <w:sz w:val="18"/>
-          <w:szCs w:val="18"/>
-        </w:rPr>
-        <w:t>输入输出定义</w:t>
+        <w:t>图4 instr_decoder输入输出定义</w:t>
       </w:r>
     </w:p>
     <w:p>
@@ -1417,7 +966,6 @@
         </w:rPr>
         <w:t>（5）</w:t>
       </w:r>
-      <w:proofErr w:type="spellStart"/>
       <w:r>
         <w:rPr>
           <w:rFonts w:ascii="宋体" w:eastAsia="宋体" w:hAnsi="宋体" w:hint="eastAsia"/>
@@ -1425,7 +973,6 @@
         </w:rPr>
         <w:t>imm_gen</w:t>
       </w:r>
-      <w:proofErr w:type="spellEnd"/>
     </w:p>
     <w:p>
       <w:pPr>
@@ -1511,25 +1058,7 @@
           <w:sz w:val="18"/>
           <w:szCs w:val="18"/>
         </w:rPr>
-        <w:t xml:space="preserve">图6 </w:t>
-      </w:r>
-      <w:proofErr w:type="spellStart"/>
-      <w:r>
-        <w:rPr>
-          <w:rFonts w:ascii="宋体" w:eastAsia="宋体" w:hAnsi="宋体" w:hint="eastAsia"/>
-          <w:sz w:val="18"/>
-          <w:szCs w:val="18"/>
-        </w:rPr>
-        <w:t>imm_gen</w:t>
-      </w:r>
-      <w:proofErr w:type="spellEnd"/>
-      <w:r>
-        <w:rPr>
-          <w:rFonts w:ascii="宋体" w:eastAsia="宋体" w:hAnsi="宋体" w:hint="eastAsia"/>
-          <w:sz w:val="18"/>
-          <w:szCs w:val="18"/>
-        </w:rPr>
-        <w:t>输入输出定义</w:t>
+        <w:t>图6 imm_gen输入输出定义</w:t>
       </w:r>
     </w:p>
     <w:p>
@@ -1616,71 +1145,7 @@
           <w:rFonts w:ascii="宋体" w:eastAsia="宋体" w:hAnsi="宋体" w:hint="eastAsia"/>
           <w:szCs w:val="21"/>
         </w:rPr>
-        <w:t>从图7可以看到，立即</w:t>
-      </w:r>
-      <w:proofErr w:type="gramStart"/>
-      <w:r>
-        <w:rPr>
-          <w:rFonts w:ascii="宋体" w:eastAsia="宋体" w:hAnsi="宋体" w:hint="eastAsia"/>
-          <w:szCs w:val="21"/>
-        </w:rPr>
-        <w:t>数类型</w:t>
-      </w:r>
-      <w:proofErr w:type="gramEnd"/>
-      <w:r>
-        <w:rPr>
-          <w:rFonts w:ascii="宋体" w:eastAsia="宋体" w:hAnsi="宋体" w:hint="eastAsia"/>
-          <w:szCs w:val="21"/>
-        </w:rPr>
-        <w:t>共有五种。由于实例中没有用到U-Type的指令，我们编写</w:t>
-      </w:r>
-      <w:proofErr w:type="spellStart"/>
-      <w:r>
-        <w:rPr>
-          <w:rFonts w:ascii="宋体" w:eastAsia="宋体" w:hAnsi="宋体" w:hint="eastAsia"/>
-          <w:szCs w:val="21"/>
-        </w:rPr>
-        <w:t>cpu</w:t>
-      </w:r>
-      <w:proofErr w:type="spellEnd"/>
-      <w:r>
-        <w:rPr>
-          <w:rFonts w:ascii="宋体" w:eastAsia="宋体" w:hAnsi="宋体" w:hint="eastAsia"/>
-          <w:szCs w:val="21"/>
-        </w:rPr>
-        <w:t>时只对4种指令对应的立即数进行了拼接，即control给出的控制信号为2 bit。但这导致涉及</w:t>
-      </w:r>
-      <w:proofErr w:type="gramStart"/>
-      <w:r>
-        <w:rPr>
-          <w:rFonts w:ascii="宋体" w:eastAsia="宋体" w:hAnsi="宋体" w:hint="eastAsia"/>
-          <w:szCs w:val="21"/>
-        </w:rPr>
-        <w:t>大立即</w:t>
-      </w:r>
-      <w:proofErr w:type="gramEnd"/>
-      <w:r>
-        <w:rPr>
-          <w:rFonts w:ascii="宋体" w:eastAsia="宋体" w:hAnsi="宋体" w:hint="eastAsia"/>
-          <w:szCs w:val="21"/>
-        </w:rPr>
-        <w:t>数时执行效率很低，这是我们的</w:t>
-      </w:r>
-      <w:proofErr w:type="spellStart"/>
-      <w:r>
-        <w:rPr>
-          <w:rFonts w:ascii="宋体" w:eastAsia="宋体" w:hAnsi="宋体" w:hint="eastAsia"/>
-          <w:szCs w:val="21"/>
-        </w:rPr>
-        <w:t>cpu</w:t>
-      </w:r>
-      <w:proofErr w:type="spellEnd"/>
-      <w:r>
-        <w:rPr>
-          <w:rFonts w:ascii="宋体" w:eastAsia="宋体" w:hAnsi="宋体" w:hint="eastAsia"/>
-          <w:szCs w:val="21"/>
-        </w:rPr>
-        <w:t>需要改进的一点。</w:t>
+        <w:t>从图7可以看到，立即数类型共有五种。由于实例中没有用到U-Type的指令，我们编写cpu时只对4种指令对应的立即数进行了拼接，即control给出的控制信号为2 bit。但这导致涉及大立即数时执行效率很低，这是我们的cpu需要改进的一点。</w:t>
       </w:r>
     </w:p>
     <w:p>
@@ -1800,78 +1265,14 @@
           <w:rFonts w:ascii="宋体" w:eastAsia="宋体" w:hAnsi="宋体" w:hint="eastAsia"/>
           <w:szCs w:val="21"/>
         </w:rPr>
-        <w:t>control模块是本</w:t>
-      </w:r>
-      <w:proofErr w:type="spellStart"/>
-      <w:r>
-        <w:rPr>
-          <w:rFonts w:ascii="宋体" w:eastAsia="宋体" w:hAnsi="宋体" w:hint="eastAsia"/>
-          <w:szCs w:val="21"/>
-        </w:rPr>
-        <w:t>cpu</w:t>
-      </w:r>
-      <w:proofErr w:type="spellEnd"/>
-      <w:r>
-        <w:rPr>
-          <w:rFonts w:ascii="宋体" w:eastAsia="宋体" w:hAnsi="宋体" w:hint="eastAsia"/>
-          <w:szCs w:val="21"/>
-        </w:rPr>
-        <w:t>的核心控制模块</w:t>
-      </w:r>
-      <w:r>
-        <w:rPr>
-          <w:rFonts w:ascii="宋体" w:eastAsia="宋体" w:hAnsi="宋体" w:hint="eastAsia"/>
-          <w:szCs w:val="21"/>
-        </w:rPr>
-        <w:t>，其核心是根据指令对ALU、数据存储器和寄存器的读写、分支跳转、立即数组</w:t>
-      </w:r>
-      <w:proofErr w:type="gramStart"/>
-      <w:r>
-        <w:rPr>
-          <w:rFonts w:ascii="宋体" w:eastAsia="宋体" w:hAnsi="宋体" w:hint="eastAsia"/>
-          <w:szCs w:val="21"/>
-        </w:rPr>
-        <w:t>成方式</w:t>
-      </w:r>
-      <w:proofErr w:type="gramEnd"/>
-      <w:r>
-        <w:rPr>
-          <w:rFonts w:ascii="宋体" w:eastAsia="宋体" w:hAnsi="宋体" w:hint="eastAsia"/>
-          <w:szCs w:val="21"/>
-        </w:rPr>
-        <w:t>进行控制。我们看到参考资料中也有在control模块输入整条32位指令，输出更精细的控制信号。出于将模块划分得更小的考虑，我们尝试只在control模块输入7位opcode，更细的控制信号产生交由</w:t>
-      </w:r>
-      <w:proofErr w:type="spellStart"/>
-      <w:r>
-        <w:rPr>
-          <w:rFonts w:ascii="宋体" w:eastAsia="宋体" w:hAnsi="宋体" w:hint="eastAsia"/>
-          <w:szCs w:val="21"/>
-        </w:rPr>
-        <w:t>branch_unit</w:t>
-      </w:r>
-      <w:proofErr w:type="spellEnd"/>
-      <w:r>
-        <w:rPr>
-          <w:rFonts w:ascii="宋体" w:eastAsia="宋体" w:hAnsi="宋体" w:hint="eastAsia"/>
-          <w:szCs w:val="21"/>
-        </w:rPr>
-        <w:t>、</w:t>
-      </w:r>
-      <w:proofErr w:type="spellStart"/>
-      <w:r>
-        <w:rPr>
-          <w:rFonts w:ascii="宋体" w:eastAsia="宋体" w:hAnsi="宋体" w:hint="eastAsia"/>
-          <w:szCs w:val="21"/>
-        </w:rPr>
-        <w:t>alu_control</w:t>
-      </w:r>
-      <w:proofErr w:type="spellEnd"/>
-      <w:r>
-        <w:rPr>
-          <w:rFonts w:ascii="宋体" w:eastAsia="宋体" w:hAnsi="宋体" w:hint="eastAsia"/>
-          <w:szCs w:val="21"/>
-        </w:rPr>
-        <w:t>模块自行根据funct3等信息产生。</w:t>
+        <w:t>control模块是本cpu的核心控制模块</w:t>
+      </w:r>
+      <w:r>
+        <w:rPr>
+          <w:rFonts w:ascii="宋体" w:eastAsia="宋体" w:hAnsi="宋体" w:hint="eastAsia"/>
+          <w:szCs w:val="21"/>
+        </w:rPr>
+        <w:t>，其核心是根据指令对ALU、数据存储器和寄存器的读写、分支跳转、立即数组成方式进行控制。我们看到参考资料中也有在control模块输入整条32位指令，输出更精细的控制信号。出于将模块划分得更小的考虑，我们尝试只在control模块输入7位opcode，更细的控制信号产生交由branch_unit、alu_control模块自行根据funct3等信息产生。</w:t>
       </w:r>
       <w:r>
         <w:rPr>
@@ -2197,51 +1598,24 @@
           <w:szCs w:val="21"/>
         </w:rPr>
         <w:lastRenderedPageBreak/>
-        <w:t>（7）</w:t>
-      </w:r>
-      <w:proofErr w:type="spellStart"/>
-      <w:r>
-        <w:rPr>
-          <w:rFonts w:ascii="宋体" w:eastAsia="宋体" w:hAnsi="宋体" w:hint="eastAsia"/>
-          <w:szCs w:val="21"/>
-        </w:rPr>
-        <w:t>alu_control</w:t>
-      </w:r>
-      <w:proofErr w:type="spellEnd"/>
-    </w:p>
-    <w:p>
-      <w:pPr>
-        <w:ind w:firstLine="420"/>
-        <w:rPr>
-          <w:rFonts w:ascii="宋体" w:eastAsia="宋体" w:hAnsi="宋体" w:hint="eastAsia"/>
-          <w:szCs w:val="21"/>
-        </w:rPr>
-      </w:pPr>
-      <w:proofErr w:type="spellStart"/>
-      <w:r>
-        <w:rPr>
-          <w:rFonts w:ascii="宋体" w:eastAsia="宋体" w:hAnsi="宋体"/>
-          <w:szCs w:val="21"/>
-        </w:rPr>
-        <w:t>alu_control</w:t>
-      </w:r>
-      <w:proofErr w:type="spellEnd"/>
-      <w:r>
-        <w:rPr>
-          <w:rFonts w:ascii="宋体" w:eastAsia="宋体" w:hAnsi="宋体"/>
-          <w:szCs w:val="21"/>
-        </w:rPr>
-        <w:t>模块是ALU的专用控制器。它的主要职责是接收来自主控制单元control的一个较为宽泛的ALU操作类型</w:t>
-      </w:r>
-      <w:proofErr w:type="spellStart"/>
-      <w:r>
-        <w:rPr>
-          <w:rFonts w:ascii="宋体" w:eastAsia="宋体" w:hAnsi="宋体"/>
-          <w:szCs w:val="21"/>
-        </w:rPr>
-        <w:t>alu_op_main</w:t>
-      </w:r>
-      <w:proofErr w:type="spellEnd"/>
+        <w:t>（7）alu_control</w:t>
+      </w:r>
+    </w:p>
+    <w:p>
+      <w:pPr>
+        <w:ind w:firstLine="420"/>
+        <w:rPr>
+          <w:rFonts w:ascii="宋体" w:eastAsia="宋体" w:hAnsi="宋体" w:hint="eastAsia"/>
+          <w:szCs w:val="21"/>
+        </w:rPr>
+      </w:pPr>
+      <w:r>
+        <w:rPr>
+          <w:rFonts w:ascii="宋体" w:eastAsia="宋体" w:hAnsi="宋体"/>
+          <w:szCs w:val="21"/>
+        </w:rPr>
+        <w:t>alu_control模块是ALU的专用控制器。它的主要职责是接收来自主控制单元control的一个较为宽泛的ALU操作类型alu_op_main</w:t>
+      </w:r>
       <w:r>
         <w:rPr>
           <w:rFonts w:ascii="宋体" w:eastAsia="宋体" w:hAnsi="宋体" w:hint="eastAsia"/>
@@ -2254,23 +1628,7 @@
           <w:rFonts w:ascii="宋体" w:eastAsia="宋体" w:hAnsi="宋体"/>
           <w:szCs w:val="21"/>
         </w:rPr>
-        <w:t>并结合当前指令中的funct3和funct7字段，生成精确的4位</w:t>
-      </w:r>
-      <w:proofErr w:type="spellStart"/>
-      <w:r>
-        <w:rPr>
-          <w:rFonts w:ascii="宋体" w:eastAsia="宋体" w:hAnsi="宋体"/>
-          <w:szCs w:val="21"/>
-        </w:rPr>
-        <w:t>alu_op</w:t>
-      </w:r>
-      <w:proofErr w:type="spellEnd"/>
-      <w:r>
-        <w:rPr>
-          <w:rFonts w:ascii="宋体" w:eastAsia="宋体" w:hAnsi="宋体"/>
-          <w:szCs w:val="21"/>
-        </w:rPr>
-        <w:t>控制信号。这种层次化的设计思想，将ALU具体操作的解码逻辑从主控制器中分离出来</w:t>
+        <w:t>并结合当前指令中的funct3和funct7字段，生成精确的4位alu_op控制信号。这种层次化的设计思想，将ALU具体操作的解码逻辑从主控制器中分离出来</w:t>
       </w:r>
       <w:r>
         <w:rPr>
@@ -2295,69 +1653,28 @@
           <w:szCs w:val="21"/>
         </w:rPr>
       </w:pPr>
-      <w:proofErr w:type="spellStart"/>
-      <w:r>
-        <w:rPr>
-          <w:rFonts w:ascii="宋体" w:eastAsia="宋体" w:hAnsi="宋体"/>
-          <w:szCs w:val="21"/>
-        </w:rPr>
-        <w:t>alu_control</w:t>
-      </w:r>
-      <w:proofErr w:type="spellEnd"/>
-      <w:r>
-        <w:rPr>
-          <w:rFonts w:ascii="宋体" w:eastAsia="宋体" w:hAnsi="宋体"/>
-          <w:szCs w:val="21"/>
-        </w:rPr>
-        <w:t>的核心是一个组合逻辑电路，它通过两级解码过程来实现其功能。第一级解码根据输入的</w:t>
-      </w:r>
-      <w:proofErr w:type="spellStart"/>
-      <w:r>
-        <w:rPr>
-          <w:rFonts w:ascii="宋体" w:eastAsia="宋体" w:hAnsi="宋体"/>
-          <w:szCs w:val="21"/>
-        </w:rPr>
-        <w:t>alu_op_main</w:t>
-      </w:r>
-      <w:proofErr w:type="spellEnd"/>
-      <w:r>
-        <w:rPr>
-          <w:rFonts w:ascii="宋体" w:eastAsia="宋体" w:hAnsi="宋体"/>
-          <w:szCs w:val="21"/>
-        </w:rPr>
-        <w:t>信号判断指令的宏观类别，第二级解码（主要在处理R-Type和I-Type指令时）则进一步根据funct3和funct7字段来确定最终的ALU操作。</w:t>
-      </w:r>
-    </w:p>
-    <w:p>
-      <w:pPr>
-        <w:ind w:firstLine="420"/>
-        <w:rPr>
-          <w:rFonts w:ascii="宋体" w:eastAsia="宋体" w:hAnsi="宋体" w:hint="eastAsia"/>
-          <w:szCs w:val="21"/>
-        </w:rPr>
-      </w:pPr>
-      <w:r>
-        <w:rPr>
-          <w:rFonts w:ascii="宋体" w:eastAsia="宋体" w:hAnsi="宋体"/>
-          <w:szCs w:val="21"/>
-        </w:rPr>
-        <w:t>模块内部的逻辑根据</w:t>
-      </w:r>
-      <w:proofErr w:type="spellStart"/>
-      <w:r>
-        <w:rPr>
-          <w:rFonts w:ascii="宋体" w:eastAsia="宋体" w:hAnsi="宋体"/>
-          <w:szCs w:val="21"/>
-        </w:rPr>
-        <w:t>alu_op_main</w:t>
-      </w:r>
-      <w:proofErr w:type="spellEnd"/>
-      <w:r>
-        <w:rPr>
-          <w:rFonts w:ascii="宋体" w:eastAsia="宋体" w:hAnsi="宋体"/>
-          <w:szCs w:val="21"/>
-        </w:rPr>
-        <w:t>的四种不同取值进行分支处理，具体行为如下：</w:t>
+      <w:r>
+        <w:rPr>
+          <w:rFonts w:ascii="宋体" w:eastAsia="宋体" w:hAnsi="宋体"/>
+          <w:szCs w:val="21"/>
+        </w:rPr>
+        <w:t>alu_control的核心是一个组合逻辑电路，它通过两级解码过程来实现其功能。第一级解码根据输入的alu_op_main信号判断指令的宏观类别，第二级解码（主要在处理R-Type和I-Type指令时）则进一步根据funct3和funct7字段来确定最终的ALU操作。</w:t>
+      </w:r>
+    </w:p>
+    <w:p>
+      <w:pPr>
+        <w:ind w:firstLine="420"/>
+        <w:rPr>
+          <w:rFonts w:ascii="宋体" w:eastAsia="宋体" w:hAnsi="宋体" w:hint="eastAsia"/>
+          <w:szCs w:val="21"/>
+        </w:rPr>
+      </w:pPr>
+      <w:r>
+        <w:rPr>
+          <w:rFonts w:ascii="宋体" w:eastAsia="宋体" w:hAnsi="宋体"/>
+          <w:szCs w:val="21"/>
+        </w:rPr>
+        <w:t>模块内部的逻辑根据alu_op_main的四种不同取值进行分支处理，具体行为如下：</w:t>
       </w:r>
     </w:p>
     <w:p>
@@ -2422,23 +1739,7 @@
           <w:rFonts w:ascii="宋体" w:eastAsia="宋体" w:hAnsi="宋体"/>
           <w:szCs w:val="21"/>
         </w:rPr>
-        <w:t>: 对于Load和Store指令，ALU的核心任务是计算访存地址，这通常是一个基地址（来自寄存器rs1）与一个立即数偏移量的加法。因此，当</w:t>
-      </w:r>
-      <w:proofErr w:type="spellStart"/>
-      <w:r>
-        <w:rPr>
-          <w:rFonts w:ascii="宋体" w:eastAsia="宋体" w:hAnsi="宋体"/>
-          <w:szCs w:val="21"/>
-        </w:rPr>
-        <w:t>alu_op_main</w:t>
-      </w:r>
-      <w:proofErr w:type="spellEnd"/>
-      <w:r>
-        <w:rPr>
-          <w:rFonts w:ascii="宋体" w:eastAsia="宋体" w:hAnsi="宋体"/>
-          <w:szCs w:val="21"/>
-        </w:rPr>
-        <w:t>为2'b00时，模块直接输出ALU_OP_ADD，指令ALU执行加法操作。</w:t>
+        <w:t>: 对于Load和Store指令，ALU的核心任务是计算访存地址，这通常是一个基地址（来自寄存器rs1）与一个立即数偏移量的加法。因此，当alu_op_main为2'b00时，模块直接输出ALU_OP_ADD，指令ALU执行加法操作。</w:t>
       </w:r>
     </w:p>
     <w:p>
@@ -2549,23 +1850,7 @@
           <w:rFonts w:ascii="宋体" w:eastAsia="宋体" w:hAnsi="宋体"/>
           <w:szCs w:val="21"/>
         </w:rPr>
-        <w:t>当funct3对应SRL/SRA时，同样通过检查funct7来区分逻辑右移 (SRL) 和算术右移 (SRA)，并生成相应的</w:t>
-      </w:r>
-      <w:proofErr w:type="spellStart"/>
-      <w:r>
-        <w:rPr>
-          <w:rFonts w:ascii="宋体" w:eastAsia="宋体" w:hAnsi="宋体"/>
-          <w:szCs w:val="21"/>
-        </w:rPr>
-        <w:t>alu_op</w:t>
-      </w:r>
-      <w:proofErr w:type="spellEnd"/>
-      <w:r>
-        <w:rPr>
-          <w:rFonts w:ascii="宋体" w:eastAsia="宋体" w:hAnsi="宋体"/>
-          <w:szCs w:val="21"/>
-        </w:rPr>
-        <w:t>。</w:t>
+        <w:t>当funct3对应SRL/SRA时，同样通过检查funct7来区分逻辑右移 (SRL) 和算术右移 (SRA)，并生成相应的alu_op。</w:t>
       </w:r>
     </w:p>
     <w:p>
@@ -2581,23 +1866,7 @@
           <w:rFonts w:ascii="宋体" w:eastAsia="宋体" w:hAnsi="宋体"/>
           <w:szCs w:val="21"/>
         </w:rPr>
-        <w:t>对于SLL, SLT, XOR, OR, AND等其他操作，仅根据funct3就能唯一确定，模块会直接输出对应的</w:t>
-      </w:r>
-      <w:proofErr w:type="spellStart"/>
-      <w:r>
-        <w:rPr>
-          <w:rFonts w:ascii="宋体" w:eastAsia="宋体" w:hAnsi="宋体"/>
-          <w:szCs w:val="21"/>
-        </w:rPr>
-        <w:t>alu_op</w:t>
-      </w:r>
-      <w:proofErr w:type="spellEnd"/>
-      <w:r>
-        <w:rPr>
-          <w:rFonts w:ascii="宋体" w:eastAsia="宋体" w:hAnsi="宋体"/>
-          <w:szCs w:val="21"/>
-        </w:rPr>
-        <w:t>。</w:t>
+        <w:t>对于SLL, SLT, XOR, OR, AND等其他操作，仅根据funct3就能唯一确定，模块会直接输出对应的alu_op。</w:t>
       </w:r>
     </w:p>
     <w:p>
@@ -2676,39 +1945,7 @@
           <w:rFonts w:ascii="宋体" w:eastAsia="宋体" w:hAnsi="宋体"/>
           <w:szCs w:val="21"/>
         </w:rPr>
-        <w:t>、大于）。这个比较操作是通过减法来实现的，ALU执行减法后，其状态标志位可被</w:t>
-      </w:r>
-      <w:proofErr w:type="spellStart"/>
-      <w:r>
-        <w:rPr>
-          <w:rFonts w:ascii="宋体" w:eastAsia="宋体" w:hAnsi="宋体"/>
-          <w:szCs w:val="21"/>
-        </w:rPr>
-        <w:t>branch_unit</w:t>
-      </w:r>
-      <w:proofErr w:type="spellEnd"/>
-      <w:r>
-        <w:rPr>
-          <w:rFonts w:ascii="宋体" w:eastAsia="宋体" w:hAnsi="宋体"/>
-          <w:szCs w:val="21"/>
-        </w:rPr>
-        <w:t>模块用来判断比较结果。因此，当</w:t>
-      </w:r>
-      <w:proofErr w:type="spellStart"/>
-      <w:r>
-        <w:rPr>
-          <w:rFonts w:ascii="宋体" w:eastAsia="宋体" w:hAnsi="宋体"/>
-          <w:szCs w:val="21"/>
-        </w:rPr>
-        <w:t>alu_op_main</w:t>
-      </w:r>
-      <w:proofErr w:type="spellEnd"/>
-      <w:r>
-        <w:rPr>
-          <w:rFonts w:ascii="宋体" w:eastAsia="宋体" w:hAnsi="宋体"/>
-          <w:szCs w:val="21"/>
-        </w:rPr>
-        <w:t>为2'b10时，模块固定输出ALU_OP_SUB。</w:t>
+        <w:t>、大于）。这个比较操作是通过减法来实现的，ALU执行减法后，其状态标志位可被branch_unit模块用来判断比较结果。因此，当alu_op_main为2'b10时，模块固定输出ALU_OP_SUB。</w:t>
       </w:r>
     </w:p>
     <w:p>
@@ -2773,55 +2010,23 @@
           <w:rFonts w:ascii="宋体" w:eastAsia="宋体" w:hAnsi="宋体"/>
           <w:szCs w:val="21"/>
         </w:rPr>
-        <w:t>: 跳转指令（JAL, JALR）需要计算跳转的目标地址，这通常是程序计数器PC与一个立即数偏移量的加法。因此，当</w:t>
-      </w:r>
-      <w:proofErr w:type="spellStart"/>
-      <w:r>
-        <w:rPr>
-          <w:rFonts w:ascii="宋体" w:eastAsia="宋体" w:hAnsi="宋体"/>
-          <w:szCs w:val="21"/>
-        </w:rPr>
-        <w:t>alu_op_main</w:t>
-      </w:r>
-      <w:proofErr w:type="spellEnd"/>
-      <w:r>
-        <w:rPr>
-          <w:rFonts w:ascii="宋体" w:eastAsia="宋体" w:hAnsi="宋体"/>
-          <w:szCs w:val="21"/>
-        </w:rPr>
-        <w:t>为2'b11时，模块输出ALU_OP_ADD。</w:t>
-      </w:r>
-    </w:p>
-    <w:p>
-      <w:pPr>
-        <w:ind w:firstLine="420"/>
-        <w:rPr>
-          <w:rFonts w:ascii="宋体" w:eastAsia="宋体" w:hAnsi="宋体" w:hint="eastAsia"/>
-          <w:szCs w:val="21"/>
-        </w:rPr>
-      </w:pPr>
-      <w:r>
-        <w:rPr>
-          <w:rFonts w:ascii="宋体" w:eastAsia="宋体" w:hAnsi="宋体"/>
-          <w:szCs w:val="21"/>
-        </w:rPr>
-        <w:t>通过这种精细化的解码，</w:t>
-      </w:r>
-      <w:proofErr w:type="spellStart"/>
-      <w:r>
-        <w:rPr>
-          <w:rFonts w:ascii="宋体" w:eastAsia="宋体" w:hAnsi="宋体"/>
-          <w:szCs w:val="21"/>
-        </w:rPr>
-        <w:t>alu_control</w:t>
-      </w:r>
-      <w:proofErr w:type="spellEnd"/>
-      <w:r>
-        <w:rPr>
-          <w:rFonts w:ascii="宋体" w:eastAsia="宋体" w:hAnsi="宋体"/>
-          <w:szCs w:val="21"/>
-        </w:rPr>
-        <w:t>模块成功地将来自主控制器的通用指令类型信号，转换成了ALU可以识别并执行的精确操作指令，连接</w:t>
+        <w:t>: 跳转指令（JAL, JALR）需要计算跳转的目标地址，这通常是程序计数器PC与一个立即数偏移量的加法。因此，当alu_op_main为2'b11时，模块输出ALU_OP_ADD。</w:t>
+      </w:r>
+    </w:p>
+    <w:p>
+      <w:pPr>
+        <w:ind w:firstLine="420"/>
+        <w:rPr>
+          <w:rFonts w:ascii="宋体" w:eastAsia="宋体" w:hAnsi="宋体" w:hint="eastAsia"/>
+          <w:szCs w:val="21"/>
+        </w:rPr>
+      </w:pPr>
+      <w:r>
+        <w:rPr>
+          <w:rFonts w:ascii="宋体" w:eastAsia="宋体" w:hAnsi="宋体"/>
+          <w:szCs w:val="21"/>
+        </w:rPr>
+        <w:t>通过这种精细化的解码，alu_control模块成功地将来自主控制器的通用指令类型信号，转换成了ALU可以识别并执行的精确操作指令，连接</w:t>
       </w:r>
       <w:r>
         <w:rPr>
@@ -2876,119 +2081,7 @@
           <w:rFonts w:ascii="宋体" w:eastAsia="宋体" w:hAnsi="宋体"/>
           <w:szCs w:val="21"/>
         </w:rPr>
-        <w:t>alu模块负责执行指令所要求的各种算术和逻辑运算。该模块接收两个32位操作数（</w:t>
-      </w:r>
-      <w:proofErr w:type="spellStart"/>
-      <w:r>
-        <w:rPr>
-          <w:rFonts w:ascii="宋体" w:eastAsia="宋体" w:hAnsi="宋体"/>
-          <w:szCs w:val="21"/>
-        </w:rPr>
-        <w:t>op_a</w:t>
-      </w:r>
-      <w:proofErr w:type="spellEnd"/>
-      <w:r>
-        <w:rPr>
-          <w:rFonts w:ascii="宋体" w:eastAsia="宋体" w:hAnsi="宋体"/>
-          <w:szCs w:val="21"/>
-        </w:rPr>
-        <w:t xml:space="preserve"> 和 </w:t>
-      </w:r>
-      <w:proofErr w:type="spellStart"/>
-      <w:r>
-        <w:rPr>
-          <w:rFonts w:ascii="宋体" w:eastAsia="宋体" w:hAnsi="宋体"/>
-          <w:szCs w:val="21"/>
-        </w:rPr>
-        <w:t>op_b</w:t>
-      </w:r>
-      <w:proofErr w:type="spellEnd"/>
-      <w:r>
-        <w:rPr>
-          <w:rFonts w:ascii="宋体" w:eastAsia="宋体" w:hAnsi="宋体"/>
-          <w:szCs w:val="21"/>
-        </w:rPr>
-        <w:t xml:space="preserve">）以及一个来自 </w:t>
-      </w:r>
-      <w:proofErr w:type="spellStart"/>
-      <w:r>
-        <w:rPr>
-          <w:rFonts w:ascii="宋体" w:eastAsia="宋体" w:hAnsi="宋体"/>
-          <w:szCs w:val="21"/>
-        </w:rPr>
-        <w:t>alu_control</w:t>
-      </w:r>
-      <w:proofErr w:type="spellEnd"/>
-      <w:r>
-        <w:rPr>
-          <w:rFonts w:ascii="宋体" w:eastAsia="宋体" w:hAnsi="宋体"/>
-          <w:szCs w:val="21"/>
-        </w:rPr>
-        <w:t>模块的4位操作码</w:t>
-      </w:r>
-      <w:proofErr w:type="spellStart"/>
-      <w:r>
-        <w:rPr>
-          <w:rFonts w:ascii="宋体" w:eastAsia="宋体" w:hAnsi="宋体"/>
-          <w:szCs w:val="21"/>
-        </w:rPr>
-        <w:t>alu_op</w:t>
-      </w:r>
-      <w:proofErr w:type="spellEnd"/>
-      <w:r>
-        <w:rPr>
-          <w:rFonts w:ascii="宋体" w:eastAsia="宋体" w:hAnsi="宋体"/>
-          <w:szCs w:val="21"/>
-        </w:rPr>
-        <w:t>。根据该操作码，ALU对输入的操作数执行相应的计算，并输出一个32位的结果 result。除了计算结果，rv32i_alu 还产生一系列状态标志位，包括zero、eq、</w:t>
-      </w:r>
-      <w:proofErr w:type="spellStart"/>
-      <w:r>
-        <w:rPr>
-          <w:rFonts w:ascii="宋体" w:eastAsia="宋体" w:hAnsi="宋体"/>
-          <w:szCs w:val="21"/>
-        </w:rPr>
-        <w:t>lt</w:t>
-      </w:r>
-      <w:proofErr w:type="spellEnd"/>
-      <w:r>
-        <w:rPr>
-          <w:rFonts w:ascii="宋体" w:eastAsia="宋体" w:hAnsi="宋体"/>
-          <w:szCs w:val="21"/>
-        </w:rPr>
-        <w:t>和</w:t>
-      </w:r>
-      <w:proofErr w:type="spellStart"/>
-      <w:r>
-        <w:rPr>
-          <w:rFonts w:ascii="宋体" w:eastAsia="宋体" w:hAnsi="宋体"/>
-          <w:szCs w:val="21"/>
-        </w:rPr>
-        <w:t>ltu</w:t>
-      </w:r>
-      <w:proofErr w:type="spellEnd"/>
-      <w:r>
-        <w:rPr>
-          <w:rFonts w:ascii="宋体" w:eastAsia="宋体" w:hAnsi="宋体"/>
-          <w:szCs w:val="21"/>
-        </w:rPr>
-        <w:t>。这些标志位对于实现条件分支指令至关重要，它们将被</w:t>
-      </w:r>
-      <w:proofErr w:type="spellStart"/>
-      <w:r>
-        <w:rPr>
-          <w:rFonts w:ascii="宋体" w:eastAsia="宋体" w:hAnsi="宋体"/>
-          <w:szCs w:val="21"/>
-        </w:rPr>
-        <w:t>branch_unit</w:t>
-      </w:r>
-      <w:proofErr w:type="spellEnd"/>
-      <w:r>
-        <w:rPr>
-          <w:rFonts w:ascii="宋体" w:eastAsia="宋体" w:hAnsi="宋体"/>
-          <w:szCs w:val="21"/>
-        </w:rPr>
-        <w:t>模块用来判断是否满足分支条件。</w:t>
+        <w:t>alu模块负责执行指令所要求的各种算术和逻辑运算。该模块接收两个32位操作数（op_a 和 op_b）以及一个来自 alu_control模块的4位操作码alu_op。根据该操作码，ALU对输入的操作数执行相应的计算，并输出一个32位的结果 result。除了计算结果，rv32i_alu 还产生一系列状态标志位，包括zero、eq、lt和ltu。这些标志位对于实现条件分支指令至关重要，它们将被branch_unit模块用来判断是否满足分支条件。</w:t>
       </w:r>
     </w:p>
     <w:p>
@@ -3027,311 +2120,55 @@
           <w:rFonts w:ascii="宋体" w:eastAsia="宋体" w:hAnsi="宋体"/>
           <w:szCs w:val="21"/>
         </w:rPr>
-        <w:t xml:space="preserve">rv32i_alu 的核心是一个组合逻辑always块，它使用一个case语句根据输入的 </w:t>
-      </w:r>
-      <w:proofErr w:type="spellStart"/>
-      <w:r>
-        <w:rPr>
-          <w:rFonts w:ascii="宋体" w:eastAsia="宋体" w:hAnsi="宋体"/>
-          <w:szCs w:val="21"/>
-        </w:rPr>
-        <w:t>alu_op</w:t>
-      </w:r>
-      <w:proofErr w:type="spellEnd"/>
-      <w:r>
-        <w:rPr>
-          <w:rFonts w:ascii="宋体" w:eastAsia="宋体" w:hAnsi="宋体"/>
-          <w:szCs w:val="21"/>
-        </w:rPr>
-        <w:t xml:space="preserve"> 来选择执行不同的操作。</w:t>
-      </w:r>
-    </w:p>
-    <w:p>
-      <w:pPr>
-        <w:ind w:firstLine="420"/>
-        <w:rPr>
-          <w:rFonts w:ascii="宋体" w:eastAsia="宋体" w:hAnsi="宋体" w:hint="eastAsia"/>
-          <w:szCs w:val="21"/>
-        </w:rPr>
-      </w:pPr>
-      <w:r>
-        <w:rPr>
-          <w:rFonts w:ascii="宋体" w:eastAsia="宋体" w:hAnsi="宋体"/>
-          <w:szCs w:val="21"/>
-        </w:rPr>
-        <w:t xml:space="preserve">算术运算: ALU_OP_ADD: 执行 </w:t>
-      </w:r>
-      <w:proofErr w:type="spellStart"/>
-      <w:r>
-        <w:rPr>
-          <w:rFonts w:ascii="宋体" w:eastAsia="宋体" w:hAnsi="宋体"/>
-          <w:szCs w:val="21"/>
-        </w:rPr>
-        <w:t>op_a</w:t>
-      </w:r>
-      <w:proofErr w:type="spellEnd"/>
-      <w:r>
-        <w:rPr>
-          <w:rFonts w:ascii="宋体" w:eastAsia="宋体" w:hAnsi="宋体"/>
-          <w:szCs w:val="21"/>
-        </w:rPr>
-        <w:t xml:space="preserve"> 和 </w:t>
-      </w:r>
-      <w:proofErr w:type="spellStart"/>
-      <w:r>
-        <w:rPr>
-          <w:rFonts w:ascii="宋体" w:eastAsia="宋体" w:hAnsi="宋体"/>
-          <w:szCs w:val="21"/>
-        </w:rPr>
-        <w:t>op_b</w:t>
-      </w:r>
-      <w:proofErr w:type="spellEnd"/>
-      <w:r>
-        <w:rPr>
-          <w:rFonts w:ascii="宋体" w:eastAsia="宋体" w:hAnsi="宋体"/>
-          <w:szCs w:val="21"/>
-        </w:rPr>
-        <w:t xml:space="preserve"> 的加法。 ALU_OP_SUB: 执行 </w:t>
-      </w:r>
-      <w:proofErr w:type="spellStart"/>
-      <w:r>
-        <w:rPr>
-          <w:rFonts w:ascii="宋体" w:eastAsia="宋体" w:hAnsi="宋体"/>
-          <w:szCs w:val="21"/>
-        </w:rPr>
-        <w:t>op_a</w:t>
-      </w:r>
-      <w:proofErr w:type="spellEnd"/>
-      <w:r>
-        <w:rPr>
-          <w:rFonts w:ascii="宋体" w:eastAsia="宋体" w:hAnsi="宋体"/>
-          <w:szCs w:val="21"/>
-        </w:rPr>
-        <w:t xml:space="preserve"> 和 </w:t>
-      </w:r>
-      <w:proofErr w:type="spellStart"/>
-      <w:r>
-        <w:rPr>
-          <w:rFonts w:ascii="宋体" w:eastAsia="宋体" w:hAnsi="宋体"/>
-          <w:szCs w:val="21"/>
-        </w:rPr>
-        <w:t>op_b</w:t>
-      </w:r>
-      <w:proofErr w:type="spellEnd"/>
-      <w:r>
-        <w:rPr>
-          <w:rFonts w:ascii="宋体" w:eastAsia="宋体" w:hAnsi="宋体"/>
-          <w:szCs w:val="21"/>
-        </w:rPr>
-        <w:t xml:space="preserve"> 的减法。</w:t>
-      </w:r>
-    </w:p>
-    <w:p>
-      <w:pPr>
-        <w:ind w:firstLine="420"/>
-        <w:rPr>
-          <w:rFonts w:ascii="宋体" w:eastAsia="宋体" w:hAnsi="宋体" w:hint="eastAsia"/>
-          <w:szCs w:val="21"/>
-        </w:rPr>
-      </w:pPr>
-      <w:r>
-        <w:rPr>
-          <w:rFonts w:ascii="宋体" w:eastAsia="宋体" w:hAnsi="宋体"/>
-          <w:szCs w:val="21"/>
-        </w:rPr>
-        <w:t xml:space="preserve">逻辑运算: ALU_OP_AND: 执行 </w:t>
-      </w:r>
-      <w:proofErr w:type="spellStart"/>
-      <w:r>
-        <w:rPr>
-          <w:rFonts w:ascii="宋体" w:eastAsia="宋体" w:hAnsi="宋体"/>
-          <w:szCs w:val="21"/>
-        </w:rPr>
-        <w:t>op_a</w:t>
-      </w:r>
-      <w:proofErr w:type="spellEnd"/>
-      <w:r>
-        <w:rPr>
-          <w:rFonts w:ascii="宋体" w:eastAsia="宋体" w:hAnsi="宋体"/>
-          <w:szCs w:val="21"/>
-        </w:rPr>
-        <w:t xml:space="preserve"> 和 </w:t>
-      </w:r>
-      <w:proofErr w:type="spellStart"/>
-      <w:r>
-        <w:rPr>
-          <w:rFonts w:ascii="宋体" w:eastAsia="宋体" w:hAnsi="宋体"/>
-          <w:szCs w:val="21"/>
-        </w:rPr>
-        <w:t>op_b</w:t>
-      </w:r>
-      <w:proofErr w:type="spellEnd"/>
-      <w:r>
-        <w:rPr>
-          <w:rFonts w:ascii="宋体" w:eastAsia="宋体" w:hAnsi="宋体"/>
-          <w:szCs w:val="21"/>
-        </w:rPr>
-        <w:t xml:space="preserve"> 的按位</w:t>
-      </w:r>
-      <w:proofErr w:type="gramStart"/>
-      <w:r>
-        <w:rPr>
-          <w:rFonts w:ascii="宋体" w:eastAsia="宋体" w:hAnsi="宋体"/>
-          <w:szCs w:val="21"/>
-        </w:rPr>
-        <w:t>与</w:t>
-      </w:r>
-      <w:proofErr w:type="gramEnd"/>
-      <w:r>
-        <w:rPr>
-          <w:rFonts w:ascii="宋体" w:eastAsia="宋体" w:hAnsi="宋体"/>
-          <w:szCs w:val="21"/>
-        </w:rPr>
-        <w:t xml:space="preserve">。 ALU_OP_OR: 执行 </w:t>
-      </w:r>
-      <w:proofErr w:type="spellStart"/>
-      <w:r>
-        <w:rPr>
-          <w:rFonts w:ascii="宋体" w:eastAsia="宋体" w:hAnsi="宋体"/>
-          <w:szCs w:val="21"/>
-        </w:rPr>
-        <w:t>op_a</w:t>
-      </w:r>
-      <w:proofErr w:type="spellEnd"/>
-      <w:r>
-        <w:rPr>
-          <w:rFonts w:ascii="宋体" w:eastAsia="宋体" w:hAnsi="宋体"/>
-          <w:szCs w:val="21"/>
-        </w:rPr>
-        <w:t xml:space="preserve"> 和 </w:t>
-      </w:r>
-      <w:proofErr w:type="spellStart"/>
-      <w:r>
-        <w:rPr>
-          <w:rFonts w:ascii="宋体" w:eastAsia="宋体" w:hAnsi="宋体"/>
-          <w:szCs w:val="21"/>
-        </w:rPr>
-        <w:t>op_b</w:t>
-      </w:r>
-      <w:proofErr w:type="spellEnd"/>
-      <w:r>
-        <w:rPr>
-          <w:rFonts w:ascii="宋体" w:eastAsia="宋体" w:hAnsi="宋体"/>
-          <w:szCs w:val="21"/>
-        </w:rPr>
-        <w:t xml:space="preserve"> 的按位</w:t>
-      </w:r>
-      <w:proofErr w:type="gramStart"/>
-      <w:r>
-        <w:rPr>
-          <w:rFonts w:ascii="宋体" w:eastAsia="宋体" w:hAnsi="宋体"/>
-          <w:szCs w:val="21"/>
-        </w:rPr>
-        <w:t>或</w:t>
-      </w:r>
-      <w:proofErr w:type="gramEnd"/>
-      <w:r>
-        <w:rPr>
-          <w:rFonts w:ascii="宋体" w:eastAsia="宋体" w:hAnsi="宋体"/>
-          <w:szCs w:val="21"/>
-        </w:rPr>
-        <w:t xml:space="preserve">。 ALU_OP_XOR: 执行 </w:t>
-      </w:r>
-      <w:proofErr w:type="spellStart"/>
-      <w:r>
-        <w:rPr>
-          <w:rFonts w:ascii="宋体" w:eastAsia="宋体" w:hAnsi="宋体"/>
-          <w:szCs w:val="21"/>
-        </w:rPr>
-        <w:t>op_a</w:t>
-      </w:r>
-      <w:proofErr w:type="spellEnd"/>
-      <w:r>
-        <w:rPr>
-          <w:rFonts w:ascii="宋体" w:eastAsia="宋体" w:hAnsi="宋体"/>
-          <w:szCs w:val="21"/>
-        </w:rPr>
-        <w:t xml:space="preserve"> 和 </w:t>
-      </w:r>
-      <w:proofErr w:type="spellStart"/>
-      <w:r>
-        <w:rPr>
-          <w:rFonts w:ascii="宋体" w:eastAsia="宋体" w:hAnsi="宋体"/>
-          <w:szCs w:val="21"/>
-        </w:rPr>
-        <w:t>op_b</w:t>
-      </w:r>
-      <w:proofErr w:type="spellEnd"/>
-      <w:r>
-        <w:rPr>
-          <w:rFonts w:ascii="宋体" w:eastAsia="宋体" w:hAnsi="宋体"/>
-          <w:szCs w:val="21"/>
-        </w:rPr>
-        <w:t xml:space="preserve"> 的按位异</w:t>
-      </w:r>
-      <w:proofErr w:type="gramStart"/>
-      <w:r>
-        <w:rPr>
-          <w:rFonts w:ascii="宋体" w:eastAsia="宋体" w:hAnsi="宋体"/>
-          <w:szCs w:val="21"/>
-        </w:rPr>
-        <w:t>或</w:t>
-      </w:r>
-      <w:proofErr w:type="gramEnd"/>
-      <w:r>
-        <w:rPr>
-          <w:rFonts w:ascii="宋体" w:eastAsia="宋体" w:hAnsi="宋体"/>
-          <w:szCs w:val="21"/>
-        </w:rPr>
-        <w:t>。</w:t>
-      </w:r>
-    </w:p>
-    <w:p>
-      <w:pPr>
-        <w:ind w:firstLine="420"/>
-        <w:rPr>
-          <w:rFonts w:ascii="宋体" w:eastAsia="宋体" w:hAnsi="宋体" w:hint="eastAsia"/>
-          <w:szCs w:val="21"/>
-        </w:rPr>
-      </w:pPr>
-      <w:r>
-        <w:rPr>
-          <w:rFonts w:ascii="宋体" w:eastAsia="宋体" w:hAnsi="宋体"/>
-          <w:szCs w:val="21"/>
-        </w:rPr>
-        <w:t xml:space="preserve">移位运算: ALU_OP_SLL: 逻辑左移。将 </w:t>
-      </w:r>
-      <w:proofErr w:type="spellStart"/>
-      <w:r>
-        <w:rPr>
-          <w:rFonts w:ascii="宋体" w:eastAsia="宋体" w:hAnsi="宋体"/>
-          <w:szCs w:val="21"/>
-        </w:rPr>
-        <w:t>op_a</w:t>
-      </w:r>
-      <w:proofErr w:type="spellEnd"/>
-      <w:r>
-        <w:rPr>
-          <w:rFonts w:ascii="宋体" w:eastAsia="宋体" w:hAnsi="宋体"/>
-          <w:szCs w:val="21"/>
-        </w:rPr>
-        <w:t xml:space="preserve"> 左移 </w:t>
-      </w:r>
-      <w:proofErr w:type="spellStart"/>
-      <w:r>
-        <w:rPr>
-          <w:rFonts w:ascii="宋体" w:eastAsia="宋体" w:hAnsi="宋体"/>
-          <w:szCs w:val="21"/>
-        </w:rPr>
-        <w:t>op_b</w:t>
-      </w:r>
-      <w:proofErr w:type="spellEnd"/>
-      <w:r>
-        <w:rPr>
-          <w:rFonts w:ascii="宋体" w:eastAsia="宋体" w:hAnsi="宋体"/>
-          <w:szCs w:val="21"/>
-        </w:rPr>
-        <w:t xml:space="preserve"> 的低5位指定的位数。 </w:t>
+        <w:t>rv32i_alu 的核心是一个组合逻辑always块，它使用一个case语句根据输入的 alu_op 来选择执行不同的操作。</w:t>
+      </w:r>
+    </w:p>
+    <w:p>
+      <w:pPr>
+        <w:ind w:firstLine="420"/>
+        <w:rPr>
+          <w:rFonts w:ascii="宋体" w:eastAsia="宋体" w:hAnsi="宋体" w:hint="eastAsia"/>
+          <w:szCs w:val="21"/>
+        </w:rPr>
+      </w:pPr>
+      <w:r>
+        <w:rPr>
+          <w:rFonts w:ascii="宋体" w:eastAsia="宋体" w:hAnsi="宋体"/>
+          <w:szCs w:val="21"/>
+        </w:rPr>
+        <w:t>算术运算: ALU_OP_ADD: 执行 op_a 和 op_b 的加法。 ALU_OP_SUB: 执行 op_a 和 op_b 的减法。</w:t>
+      </w:r>
+    </w:p>
+    <w:p>
+      <w:pPr>
+        <w:ind w:firstLine="420"/>
+        <w:rPr>
+          <w:rFonts w:ascii="宋体" w:eastAsia="宋体" w:hAnsi="宋体" w:hint="eastAsia"/>
+          <w:szCs w:val="21"/>
+        </w:rPr>
+      </w:pPr>
+      <w:r>
+        <w:rPr>
+          <w:rFonts w:ascii="宋体" w:eastAsia="宋体" w:hAnsi="宋体"/>
+          <w:szCs w:val="21"/>
+        </w:rPr>
+        <w:t>逻辑运算: ALU_OP_AND: 执行 op_a 和 op_b 的按位与。 ALU_OP_OR: 执行 op_a 和 op_b 的按位或。 ALU_OP_XOR: 执行 op_a 和 op_b 的按位异或。</w:t>
+      </w:r>
+    </w:p>
+    <w:p>
+      <w:pPr>
+        <w:ind w:firstLine="420"/>
+        <w:rPr>
+          <w:rFonts w:ascii="宋体" w:eastAsia="宋体" w:hAnsi="宋体" w:hint="eastAsia"/>
+          <w:szCs w:val="21"/>
+        </w:rPr>
+      </w:pPr>
+      <w:r>
+        <w:rPr>
+          <w:rFonts w:ascii="宋体" w:eastAsia="宋体" w:hAnsi="宋体"/>
+          <w:szCs w:val="21"/>
+        </w:rPr>
+        <w:t xml:space="preserve">移位运算: ALU_OP_SLL: 逻辑左移。将 op_a 左移 op_b 的低5位指定的位数。 </w:t>
       </w:r>
       <w:r>
         <w:rPr>
@@ -3339,119 +2176,23 @@
           <w:szCs w:val="21"/>
         </w:rPr>
         <w:lastRenderedPageBreak/>
-        <w:t xml:space="preserve">ALU_OP_SRL: 逻辑右移。将 </w:t>
-      </w:r>
-      <w:proofErr w:type="spellStart"/>
-      <w:r>
-        <w:rPr>
-          <w:rFonts w:ascii="宋体" w:eastAsia="宋体" w:hAnsi="宋体"/>
-          <w:szCs w:val="21"/>
-        </w:rPr>
-        <w:t>op_a</w:t>
-      </w:r>
-      <w:proofErr w:type="spellEnd"/>
-      <w:r>
-        <w:rPr>
-          <w:rFonts w:ascii="宋体" w:eastAsia="宋体" w:hAnsi="宋体"/>
-          <w:szCs w:val="21"/>
-        </w:rPr>
-        <w:t xml:space="preserve"> 右移 </w:t>
-      </w:r>
-      <w:proofErr w:type="spellStart"/>
-      <w:r>
-        <w:rPr>
-          <w:rFonts w:ascii="宋体" w:eastAsia="宋体" w:hAnsi="宋体"/>
-          <w:szCs w:val="21"/>
-        </w:rPr>
-        <w:t>op_b</w:t>
-      </w:r>
-      <w:proofErr w:type="spellEnd"/>
-      <w:r>
-        <w:rPr>
-          <w:rFonts w:ascii="宋体" w:eastAsia="宋体" w:hAnsi="宋体"/>
-          <w:szCs w:val="21"/>
-        </w:rPr>
-        <w:t xml:space="preserve"> 的低5位指定的位数，高位补0。 ALU_OP_SRA: 算术右移。将 </w:t>
-      </w:r>
-      <w:proofErr w:type="spellStart"/>
-      <w:r>
-        <w:rPr>
-          <w:rFonts w:ascii="宋体" w:eastAsia="宋体" w:hAnsi="宋体"/>
-          <w:szCs w:val="21"/>
-        </w:rPr>
-        <w:t>op_a</w:t>
-      </w:r>
-      <w:proofErr w:type="spellEnd"/>
-      <w:r>
-        <w:rPr>
-          <w:rFonts w:ascii="宋体" w:eastAsia="宋体" w:hAnsi="宋体"/>
-          <w:szCs w:val="21"/>
-        </w:rPr>
-        <w:t xml:space="preserve"> 作为有符号数右移 </w:t>
-      </w:r>
-      <w:proofErr w:type="spellStart"/>
-      <w:r>
-        <w:rPr>
-          <w:rFonts w:ascii="宋体" w:eastAsia="宋体" w:hAnsi="宋体"/>
-          <w:szCs w:val="21"/>
-        </w:rPr>
-        <w:t>op_b</w:t>
-      </w:r>
-      <w:proofErr w:type="spellEnd"/>
-      <w:r>
-        <w:rPr>
-          <w:rFonts w:ascii="宋体" w:eastAsia="宋体" w:hAnsi="宋体"/>
-          <w:szCs w:val="21"/>
-        </w:rPr>
-        <w:t xml:space="preserve"> 的低5位指定的位数，高位进行符号位扩展。这里使用了Verilog的 &gt;&gt;&gt; 运算符来实现算术右移。</w:t>
-      </w:r>
-    </w:p>
-    <w:p>
-      <w:pPr>
-        <w:ind w:firstLine="420"/>
-        <w:rPr>
-          <w:rFonts w:ascii="宋体" w:eastAsia="宋体" w:hAnsi="宋体" w:hint="eastAsia"/>
-          <w:szCs w:val="21"/>
-        </w:rPr>
-      </w:pPr>
-      <w:r>
-        <w:rPr>
-          <w:rFonts w:ascii="宋体" w:eastAsia="宋体" w:hAnsi="宋体"/>
-          <w:szCs w:val="21"/>
-        </w:rPr>
-        <w:t xml:space="preserve">比较运算: ALU_OP_SLT: 有符号小于比较。如果 </w:t>
-      </w:r>
-      <w:proofErr w:type="spellStart"/>
-      <w:r>
-        <w:rPr>
-          <w:rFonts w:ascii="宋体" w:eastAsia="宋体" w:hAnsi="宋体"/>
-          <w:szCs w:val="21"/>
-        </w:rPr>
-        <w:t>op_a</w:t>
-      </w:r>
-      <w:proofErr w:type="spellEnd"/>
-      <w:r>
-        <w:rPr>
-          <w:rFonts w:ascii="宋体" w:eastAsia="宋体" w:hAnsi="宋体"/>
-          <w:szCs w:val="21"/>
-        </w:rPr>
-        <w:t xml:space="preserve"> 作为有符号数小于 </w:t>
-      </w:r>
-      <w:proofErr w:type="spellStart"/>
-      <w:r>
-        <w:rPr>
-          <w:rFonts w:ascii="宋体" w:eastAsia="宋体" w:hAnsi="宋体"/>
-          <w:szCs w:val="21"/>
-        </w:rPr>
-        <w:t>op_b</w:t>
-      </w:r>
-      <w:proofErr w:type="spellEnd"/>
-      <w:r>
-        <w:rPr>
-          <w:rFonts w:ascii="宋体" w:eastAsia="宋体" w:hAnsi="宋体"/>
-          <w:szCs w:val="21"/>
-        </w:rPr>
-        <w:t>，则 result 为1，否则为0。</w:t>
+        <w:t>ALU_OP_SRL: 逻辑右移。将 op_a 右移 op_b 的低5位指定的位数，高位补0。 ALU_OP_SRA: 算术右移。将 op_a 作为有符号数右移 op_b 的低5位指定的位数，高位进行符号位扩展。这里使用了Verilog的 &gt;&gt;&gt; 运算符来实现算术右移。</w:t>
+      </w:r>
+    </w:p>
+    <w:p>
+      <w:pPr>
+        <w:ind w:firstLine="420"/>
+        <w:rPr>
+          <w:rFonts w:ascii="宋体" w:eastAsia="宋体" w:hAnsi="宋体" w:hint="eastAsia"/>
+          <w:szCs w:val="21"/>
+        </w:rPr>
+      </w:pPr>
+      <w:r>
+        <w:rPr>
+          <w:rFonts w:ascii="宋体" w:eastAsia="宋体" w:hAnsi="宋体"/>
+          <w:szCs w:val="21"/>
+        </w:rPr>
+        <w:t>比较运算: ALU_OP_SLT: 有符号小于比较。如果 op_a 作为有符号数小于 op_b，则 result 为1，否则为0。</w:t>
       </w:r>
     </w:p>
     <w:p>
@@ -3506,71 +2247,7 @@
           <w:rFonts w:ascii="宋体" w:eastAsia="宋体" w:hAnsi="宋体"/>
           <w:szCs w:val="21"/>
         </w:rPr>
-        <w:t xml:space="preserve">除了主要的运算逻辑，rv32i_alu 还通过并行的 assign 语句高效地生成了分支判断所需的状态标志： zero: 通过判断 result 是否全为0来生成。 eq: 直接比较 </w:t>
-      </w:r>
-      <w:proofErr w:type="spellStart"/>
-      <w:r>
-        <w:rPr>
-          <w:rFonts w:ascii="宋体" w:eastAsia="宋体" w:hAnsi="宋体"/>
-          <w:szCs w:val="21"/>
-        </w:rPr>
-        <w:t>op_a</w:t>
-      </w:r>
-      <w:proofErr w:type="spellEnd"/>
-      <w:r>
-        <w:rPr>
-          <w:rFonts w:ascii="宋体" w:eastAsia="宋体" w:hAnsi="宋体"/>
-          <w:szCs w:val="21"/>
-        </w:rPr>
-        <w:t xml:space="preserve"> 和 </w:t>
-      </w:r>
-      <w:proofErr w:type="spellStart"/>
-      <w:r>
-        <w:rPr>
-          <w:rFonts w:ascii="宋体" w:eastAsia="宋体" w:hAnsi="宋体"/>
-          <w:szCs w:val="21"/>
-        </w:rPr>
-        <w:t>op_b</w:t>
-      </w:r>
-      <w:proofErr w:type="spellEnd"/>
-      <w:r>
-        <w:rPr>
-          <w:rFonts w:ascii="宋体" w:eastAsia="宋体" w:hAnsi="宋体"/>
-          <w:szCs w:val="21"/>
-        </w:rPr>
-        <w:t xml:space="preserve"> 是否相等。 </w:t>
-      </w:r>
-      <w:proofErr w:type="spellStart"/>
-      <w:r>
-        <w:rPr>
-          <w:rFonts w:ascii="宋体" w:eastAsia="宋体" w:hAnsi="宋体"/>
-          <w:szCs w:val="21"/>
-        </w:rPr>
-        <w:t>lt</w:t>
-      </w:r>
-      <w:proofErr w:type="spellEnd"/>
-      <w:r>
-        <w:rPr>
-          <w:rFonts w:ascii="宋体" w:eastAsia="宋体" w:hAnsi="宋体"/>
-          <w:szCs w:val="21"/>
-        </w:rPr>
-        <w:t xml:space="preserve">: 使用 $signed 系统任务将操作数视为有符号数进行比较。 </w:t>
-      </w:r>
-      <w:proofErr w:type="spellStart"/>
-      <w:r>
-        <w:rPr>
-          <w:rFonts w:ascii="宋体" w:eastAsia="宋体" w:hAnsi="宋体"/>
-          <w:szCs w:val="21"/>
-        </w:rPr>
-        <w:t>ltu</w:t>
-      </w:r>
-      <w:proofErr w:type="spellEnd"/>
-      <w:r>
-        <w:rPr>
-          <w:rFonts w:ascii="宋体" w:eastAsia="宋体" w:hAnsi="宋体"/>
-          <w:szCs w:val="21"/>
-        </w:rPr>
-        <w:t>: 直接对无符号操作数进行比较。</w:t>
+        <w:t>除了主要的运算逻辑，rv32i_alu 还通过并行的 assign 语句高效地生成了分支判断所需的状态标志： zero: 通过判断 result 是否全为0来生成。 eq: 直接比较 op_a 和 op_b 是否相等。 lt: 使用 $signed 系统任务将操作数视为有符号数进行比较。 ltu: 直接对无符号操作数进行比较。</w:t>
       </w:r>
     </w:p>
     <w:p>
@@ -3613,7 +2290,6 @@
         </w:rPr>
         <w:t>（9）</w:t>
       </w:r>
-      <w:proofErr w:type="spellStart"/>
       <w:r>
         <w:rPr>
           <w:rFonts w:ascii="宋体" w:eastAsia="宋体" w:hAnsi="宋体" w:hint="eastAsia"/>
@@ -3621,31 +2297,21 @@
         </w:rPr>
         <w:t>data_mem</w:t>
       </w:r>
-      <w:proofErr w:type="spellEnd"/>
-    </w:p>
-    <w:p>
-      <w:pPr>
-        <w:ind w:firstLine="420"/>
-        <w:rPr>
-          <w:rFonts w:ascii="宋体" w:eastAsia="宋体" w:hAnsi="宋体" w:hint="eastAsia"/>
-          <w:szCs w:val="21"/>
-        </w:rPr>
-      </w:pPr>
-      <w:proofErr w:type="spellStart"/>
-      <w:r>
-        <w:rPr>
-          <w:rFonts w:ascii="宋体" w:eastAsia="宋体" w:hAnsi="宋体"/>
-          <w:szCs w:val="21"/>
-        </w:rPr>
-        <w:t>data_mem</w:t>
-      </w:r>
-      <w:proofErr w:type="spellEnd"/>
-      <w:r>
-        <w:rPr>
-          <w:rFonts w:ascii="宋体" w:eastAsia="宋体" w:hAnsi="宋体"/>
-          <w:szCs w:val="21"/>
-        </w:rPr>
-        <w:t>模块是CPU的数据存储器，是执行加载（Load）和存储（Store）指令的核心部件。该模块内部实现了一个4KB大小</w:t>
+    </w:p>
+    <w:p>
+      <w:pPr>
+        <w:ind w:firstLine="420"/>
+        <w:rPr>
+          <w:rFonts w:ascii="宋体" w:eastAsia="宋体" w:hAnsi="宋体" w:hint="eastAsia"/>
+          <w:szCs w:val="21"/>
+        </w:rPr>
+      </w:pPr>
+      <w:r>
+        <w:rPr>
+          <w:rFonts w:ascii="宋体" w:eastAsia="宋体" w:hAnsi="宋体"/>
+          <w:szCs w:val="21"/>
+        </w:rPr>
+        <w:t>data_mem模块是CPU的数据存储器，是执行加载（Load）和存储（Store）指令的核心部件。该模块内部实现了一个4KB大小</w:t>
       </w:r>
       <w:r>
         <w:rPr>
@@ -3700,45 +2366,28 @@
           <w:szCs w:val="21"/>
         </w:rPr>
       </w:pPr>
-      <w:proofErr w:type="spellStart"/>
-      <w:r>
-        <w:rPr>
-          <w:rFonts w:ascii="宋体" w:eastAsia="宋体" w:hAnsi="宋体"/>
-          <w:szCs w:val="21"/>
-        </w:rPr>
-        <w:t>data_mem</w:t>
-      </w:r>
-      <w:proofErr w:type="spellEnd"/>
-      <w:r>
-        <w:rPr>
-          <w:rFonts w:ascii="宋体" w:eastAsia="宋体" w:hAnsi="宋体"/>
-          <w:szCs w:val="21"/>
-        </w:rPr>
-        <w:t>的功能由两个核心的always块实现：一个用于处理读操作的组合逻辑块，另一个用于处理写操作的同步时序逻辑块。</w:t>
-      </w:r>
-    </w:p>
-    <w:p>
-      <w:pPr>
-        <w:ind w:firstLine="420"/>
-        <w:rPr>
-          <w:rFonts w:ascii="宋体" w:eastAsia="宋体" w:hAnsi="宋体" w:hint="eastAsia"/>
-          <w:szCs w:val="21"/>
-        </w:rPr>
-      </w:pPr>
-      <w:r>
-        <w:rPr>
-          <w:rFonts w:ascii="宋体" w:eastAsia="宋体" w:hAnsi="宋体"/>
-          <w:szCs w:val="21"/>
-        </w:rPr>
-        <w:t>读操作在一个组合逻辑块中实现，这意味着只要读使能信号</w:t>
-      </w:r>
-      <w:proofErr w:type="spellStart"/>
-      <w:r>
-        <w:rPr>
-          <w:rFonts w:ascii="宋体" w:eastAsia="宋体" w:hAnsi="宋体"/>
-          <w:szCs w:val="21"/>
-        </w:rPr>
-        <w:t>mem_rea</w:t>
+      <w:r>
+        <w:rPr>
+          <w:rFonts w:ascii="宋体" w:eastAsia="宋体" w:hAnsi="宋体"/>
+          <w:szCs w:val="21"/>
+        </w:rPr>
+        <w:t>data_mem的功能由两个核心的always块实现：一个用于处理读操作的组合逻辑块，另一个用于处理写操作的同步时序逻辑块。</w:t>
+      </w:r>
+    </w:p>
+    <w:p>
+      <w:pPr>
+        <w:ind w:firstLine="420"/>
+        <w:rPr>
+          <w:rFonts w:ascii="宋体" w:eastAsia="宋体" w:hAnsi="宋体" w:hint="eastAsia"/>
+          <w:szCs w:val="21"/>
+        </w:rPr>
+      </w:pPr>
+      <w:r>
+        <w:rPr>
+          <w:rFonts w:ascii="宋体" w:eastAsia="宋体" w:hAnsi="宋体"/>
+          <w:szCs w:val="21"/>
+        </w:rPr>
+        <w:t>读操作在一个组合逻辑块中实现，这意味着只要读使能信号mem_rea</w:t>
       </w:r>
       <w:r>
         <w:rPr>
@@ -3747,29 +2396,12 @@
         </w:rPr>
         <w:t>d</w:t>
       </w:r>
-      <w:proofErr w:type="spellEnd"/>
-      <w:r>
-        <w:rPr>
-          <w:rFonts w:ascii="宋体" w:eastAsia="宋体" w:hAnsi="宋体"/>
-          <w:szCs w:val="21"/>
-        </w:rPr>
-        <w:t>有效，模块就会立即根据地址</w:t>
-      </w:r>
-      <w:proofErr w:type="spellStart"/>
-      <w:r>
-        <w:rPr>
-          <w:rFonts w:ascii="宋体" w:eastAsia="宋体" w:hAnsi="宋体"/>
-          <w:szCs w:val="21"/>
-        </w:rPr>
-        <w:t>addr</w:t>
-      </w:r>
-      <w:proofErr w:type="spellEnd"/>
-      <w:r>
-        <w:rPr>
-          <w:rFonts w:ascii="宋体" w:eastAsia="宋体" w:hAnsi="宋体"/>
-          <w:szCs w:val="21"/>
-        </w:rPr>
-        <w:t>和funct3提供数据。</w:t>
+      <w:r>
+        <w:rPr>
+          <w:rFonts w:ascii="宋体" w:eastAsia="宋体" w:hAnsi="宋体"/>
+          <w:szCs w:val="21"/>
+        </w:rPr>
+        <w:t>有效，模块就会立即根据地址addr和funct3提供数据。</w:t>
       </w:r>
     </w:p>
     <w:p>
@@ -3788,71 +2420,7 @@
           <w:rFonts w:ascii="宋体" w:eastAsia="宋体" w:hAnsi="宋体"/>
           <w:szCs w:val="21"/>
         </w:rPr>
-        <w:t>地址处理: 模块接收32位的字节地址</w:t>
-      </w:r>
-      <w:proofErr w:type="spellStart"/>
-      <w:r>
-        <w:rPr>
-          <w:rFonts w:ascii="宋体" w:eastAsia="宋体" w:hAnsi="宋体"/>
-          <w:szCs w:val="21"/>
-        </w:rPr>
-        <w:t>addr</w:t>
-      </w:r>
-      <w:proofErr w:type="spellEnd"/>
-      <w:r>
-        <w:rPr>
-          <w:rFonts w:ascii="宋体" w:eastAsia="宋体" w:hAnsi="宋体"/>
-          <w:szCs w:val="21"/>
-        </w:rPr>
-        <w:t>。它使用</w:t>
-      </w:r>
-      <w:proofErr w:type="spellStart"/>
-      <w:r>
-        <w:rPr>
-          <w:rFonts w:ascii="宋体" w:eastAsia="宋体" w:hAnsi="宋体"/>
-          <w:szCs w:val="21"/>
-        </w:rPr>
-        <w:t>addr</w:t>
-      </w:r>
-      <w:proofErr w:type="spellEnd"/>
-      <w:r>
-        <w:rPr>
-          <w:rFonts w:ascii="宋体" w:eastAsia="宋体" w:hAnsi="宋体"/>
-          <w:szCs w:val="21"/>
-        </w:rPr>
-        <w:t>[31:2]作为32位对齐的字地址来索引内部的</w:t>
-      </w:r>
-      <w:proofErr w:type="spellStart"/>
-      <w:r>
-        <w:rPr>
-          <w:rFonts w:ascii="宋体" w:eastAsia="宋体" w:hAnsi="宋体"/>
-          <w:szCs w:val="21"/>
-        </w:rPr>
-        <w:t>data_mem</w:t>
-      </w:r>
-      <w:proofErr w:type="spellEnd"/>
-      <w:r>
-        <w:rPr>
-          <w:rFonts w:ascii="宋体" w:eastAsia="宋体" w:hAnsi="宋体"/>
-          <w:szCs w:val="21"/>
-        </w:rPr>
-        <w:t>数组，并使用</w:t>
-      </w:r>
-      <w:proofErr w:type="spellStart"/>
-      <w:r>
-        <w:rPr>
-          <w:rFonts w:ascii="宋体" w:eastAsia="宋体" w:hAnsi="宋体"/>
-          <w:szCs w:val="21"/>
-        </w:rPr>
-        <w:t>addr</w:t>
-      </w:r>
-      <w:proofErr w:type="spellEnd"/>
-      <w:r>
-        <w:rPr>
-          <w:rFonts w:ascii="宋体" w:eastAsia="宋体" w:hAnsi="宋体"/>
-          <w:szCs w:val="21"/>
-        </w:rPr>
-        <w:t>[1:0]作为字内的字节或半字偏移量。</w:t>
+        <w:t>地址处理: 模块接收32位的字节地址addr。它使用addr[31:2]作为32位对齐的字地址来索引内部的data_mem数组，并使用addr[1:0]作为字内的字节或半字偏移量。</w:t>
       </w:r>
     </w:p>
     <w:p>
@@ -3871,23 +2439,7 @@
           <w:rFonts w:ascii="宋体" w:eastAsia="宋体" w:hAnsi="宋体"/>
           <w:szCs w:val="21"/>
         </w:rPr>
-        <w:t>LW (Load Word): 当funct3对应LW指令时，模块直接读取并输出</w:t>
-      </w:r>
-      <w:proofErr w:type="spellStart"/>
-      <w:r>
-        <w:rPr>
-          <w:rFonts w:ascii="宋体" w:eastAsia="宋体" w:hAnsi="宋体"/>
-          <w:szCs w:val="21"/>
-        </w:rPr>
-        <w:t>addr</w:t>
-      </w:r>
-      <w:proofErr w:type="spellEnd"/>
-      <w:r>
-        <w:rPr>
-          <w:rFonts w:ascii="宋体" w:eastAsia="宋体" w:hAnsi="宋体"/>
-          <w:szCs w:val="21"/>
-        </w:rPr>
-        <w:t>[31:2]指定的整个32位字。</w:t>
+        <w:t>LW (Load Word): 当funct3对应LW指令时，模块直接读取并输出addr[31:2]指定的整个32位字。</w:t>
       </w:r>
     </w:p>
     <w:p>
@@ -3906,23 +2458,7 @@
           <w:rFonts w:ascii="宋体" w:eastAsia="宋体" w:hAnsi="宋体"/>
           <w:szCs w:val="21"/>
         </w:rPr>
-        <w:t>LH (Load Half-word): 当funct3对应LH指令时，模块根据</w:t>
-      </w:r>
-      <w:proofErr w:type="spellStart"/>
-      <w:r>
-        <w:rPr>
-          <w:rFonts w:ascii="宋体" w:eastAsia="宋体" w:hAnsi="宋体"/>
-          <w:szCs w:val="21"/>
-        </w:rPr>
-        <w:t>addr</w:t>
-      </w:r>
-      <w:proofErr w:type="spellEnd"/>
-      <w:r>
-        <w:rPr>
-          <w:rFonts w:ascii="宋体" w:eastAsia="宋体" w:hAnsi="宋体"/>
-          <w:szCs w:val="21"/>
-        </w:rPr>
-        <w:t>[1]选择读取字的高半部分或低半部分。读取出的16位半字会进行符号位扩展（将其第15位复制到高16位），然后输出32位的结果。</w:t>
+        <w:t>LH (Load Half-word): 当funct3对应LH指令时，模块根据addr[1]选择读取字的高半部分或低半部分。读取出的16位半字会进行符号位扩展（将其第15位复制到高16位），然后输出32位的结果。</w:t>
       </w:r>
     </w:p>
     <w:p>
@@ -3941,23 +2477,7 @@
           <w:rFonts w:ascii="宋体" w:eastAsia="宋体" w:hAnsi="宋体"/>
           <w:szCs w:val="21"/>
         </w:rPr>
-        <w:t>LB (Load Byte): 当funct3对应LB指令时，模块根据</w:t>
-      </w:r>
-      <w:proofErr w:type="spellStart"/>
-      <w:r>
-        <w:rPr>
-          <w:rFonts w:ascii="宋体" w:eastAsia="宋体" w:hAnsi="宋体"/>
-          <w:szCs w:val="21"/>
-        </w:rPr>
-        <w:t>addr</w:t>
-      </w:r>
-      <w:proofErr w:type="spellEnd"/>
-      <w:r>
-        <w:rPr>
-          <w:rFonts w:ascii="宋体" w:eastAsia="宋体" w:hAnsi="宋体"/>
-          <w:szCs w:val="21"/>
-        </w:rPr>
-        <w:t>[1:0]从字中选择对应的字节。读取出的8位字节会进行符号位扩展（将其第7位复制到高24位），然后输出32位的结果。</w:t>
+        <w:t>LB (Load Byte): 当funct3对应LB指令时，模块根据addr[1:0]从字中选择对应的字节。读取出的8位字节会进行符号位扩展（将其第7位复制到高24位），然后输出32位的结果。</w:t>
       </w:r>
     </w:p>
     <w:p>
@@ -4010,46 +2530,12 @@
         </w:rPr>
         <w:t>只在</w:t>
       </w:r>
-      <w:proofErr w:type="spellStart"/>
-      <w:r>
-        <w:rPr>
-          <w:rFonts w:ascii="宋体" w:eastAsia="宋体" w:hAnsi="宋体"/>
-          <w:szCs w:val="21"/>
-        </w:rPr>
-        <w:t>clk</w:t>
-      </w:r>
-      <w:proofErr w:type="spellEnd"/>
-      <w:proofErr w:type="gramStart"/>
-      <w:r>
-        <w:rPr>
-          <w:rFonts w:ascii="宋体" w:eastAsia="宋体" w:hAnsi="宋体"/>
-          <w:szCs w:val="21"/>
-        </w:rPr>
-        <w:t>上升沿且写</w:t>
-      </w:r>
-      <w:proofErr w:type="gramEnd"/>
-      <w:r>
-        <w:rPr>
-          <w:rFonts w:ascii="宋体" w:eastAsia="宋体" w:hAnsi="宋体"/>
-          <w:szCs w:val="21"/>
-        </w:rPr>
-        <w:t>使能信号</w:t>
-      </w:r>
-      <w:proofErr w:type="spellStart"/>
-      <w:r>
-        <w:rPr>
-          <w:rFonts w:ascii="宋体" w:eastAsia="宋体" w:hAnsi="宋体"/>
-          <w:szCs w:val="21"/>
-        </w:rPr>
-        <w:t>mem_write</w:t>
-      </w:r>
-      <w:proofErr w:type="spellEnd"/>
-      <w:r>
-        <w:rPr>
-          <w:rFonts w:ascii="宋体" w:eastAsia="宋体" w:hAnsi="宋体"/>
-          <w:szCs w:val="21"/>
-        </w:rPr>
-        <w:t>有效时执行，以防止数据竞争和时序问题。</w:t>
+      <w:r>
+        <w:rPr>
+          <w:rFonts w:ascii="宋体" w:eastAsia="宋体" w:hAnsi="宋体"/>
+          <w:szCs w:val="21"/>
+        </w:rPr>
+        <w:t>clk上升沿且写使能信号mem_write有效时执行，以防止数据竞争和时序问题。</w:t>
       </w:r>
     </w:p>
     <w:p>
@@ -4068,39 +2554,7 @@
           <w:rFonts w:ascii="宋体" w:eastAsia="宋体" w:hAnsi="宋体"/>
           <w:szCs w:val="21"/>
         </w:rPr>
-        <w:t>SW (Store Word): 当funct3对应 SW 指令时，将输入的32位</w:t>
-      </w:r>
-      <w:proofErr w:type="spellStart"/>
-      <w:r>
-        <w:rPr>
-          <w:rFonts w:ascii="宋体" w:eastAsia="宋体" w:hAnsi="宋体"/>
-          <w:szCs w:val="21"/>
-        </w:rPr>
-        <w:t>write_data</w:t>
-      </w:r>
-      <w:proofErr w:type="spellEnd"/>
-      <w:r>
-        <w:rPr>
-          <w:rFonts w:ascii="宋体" w:eastAsia="宋体" w:hAnsi="宋体"/>
-          <w:szCs w:val="21"/>
-        </w:rPr>
-        <w:t>完整地写入到</w:t>
-      </w:r>
-      <w:proofErr w:type="spellStart"/>
-      <w:r>
-        <w:rPr>
-          <w:rFonts w:ascii="宋体" w:eastAsia="宋体" w:hAnsi="宋体"/>
-          <w:szCs w:val="21"/>
-        </w:rPr>
-        <w:t>addr</w:t>
-      </w:r>
-      <w:proofErr w:type="spellEnd"/>
-      <w:r>
-        <w:rPr>
-          <w:rFonts w:ascii="宋体" w:eastAsia="宋体" w:hAnsi="宋体"/>
-          <w:szCs w:val="21"/>
-        </w:rPr>
-        <w:t>[31:2]指定的内存字中。</w:t>
+        <w:t>SW (Store Word): 当funct3对应 SW 指令时，将输入的32位write_data完整地写入到addr[31:2]指定的内存字中。</w:t>
       </w:r>
     </w:p>
     <w:p>
@@ -4119,39 +2573,7 @@
           <w:rFonts w:ascii="宋体" w:eastAsia="宋体" w:hAnsi="宋体"/>
           <w:szCs w:val="21"/>
         </w:rPr>
-        <w:t>SH (Store Half-word): 当funct3对应SH指令时，根据</w:t>
-      </w:r>
-      <w:proofErr w:type="spellStart"/>
-      <w:r>
-        <w:rPr>
-          <w:rFonts w:ascii="宋体" w:eastAsia="宋体" w:hAnsi="宋体"/>
-          <w:szCs w:val="21"/>
-        </w:rPr>
-        <w:t>addr</w:t>
-      </w:r>
-      <w:proofErr w:type="spellEnd"/>
-      <w:r>
-        <w:rPr>
-          <w:rFonts w:ascii="宋体" w:eastAsia="宋体" w:hAnsi="宋体"/>
-          <w:szCs w:val="21"/>
-        </w:rPr>
-        <w:t>[1]将 </w:t>
-      </w:r>
-      <w:proofErr w:type="spellStart"/>
-      <w:r>
-        <w:rPr>
-          <w:rFonts w:ascii="宋体" w:eastAsia="宋体" w:hAnsi="宋体"/>
-          <w:szCs w:val="21"/>
-        </w:rPr>
-        <w:t>write_data</w:t>
-      </w:r>
-      <w:proofErr w:type="spellEnd"/>
-      <w:r>
-        <w:rPr>
-          <w:rFonts w:ascii="宋体" w:eastAsia="宋体" w:hAnsi="宋体"/>
-          <w:szCs w:val="21"/>
-        </w:rPr>
-        <w:t>的低16位写入到目标字的高半部分或低半部分，而不影响该字中的另外16位。</w:t>
+        <w:t>SH (Store Half-word): 当funct3对应SH指令时，根据addr[1]将 write_data的低16位写入到目标字的高半部分或低半部分，而不影响该字中的另外16位。</w:t>
       </w:r>
     </w:p>
     <w:p>
@@ -4227,87 +2649,23 @@
           <w:rFonts w:ascii="宋体" w:eastAsia="宋体" w:hAnsi="宋体"/>
           <w:szCs w:val="21"/>
         </w:rPr>
-        <w:t>B指令时，根据</w:t>
-      </w:r>
-      <w:proofErr w:type="spellStart"/>
-      <w:r>
-        <w:rPr>
-          <w:rFonts w:ascii="宋体" w:eastAsia="宋体" w:hAnsi="宋体"/>
-          <w:szCs w:val="21"/>
-        </w:rPr>
-        <w:t>addr</w:t>
-      </w:r>
-      <w:proofErr w:type="spellEnd"/>
-      <w:r>
-        <w:rPr>
-          <w:rFonts w:ascii="宋体" w:eastAsia="宋体" w:hAnsi="宋体"/>
-          <w:szCs w:val="21"/>
-        </w:rPr>
-        <w:t>[1:0]将</w:t>
-      </w:r>
-      <w:proofErr w:type="spellStart"/>
-      <w:r>
-        <w:rPr>
-          <w:rFonts w:ascii="宋体" w:eastAsia="宋体" w:hAnsi="宋体"/>
-          <w:szCs w:val="21"/>
-        </w:rPr>
-        <w:t>write_data</w:t>
-      </w:r>
-      <w:proofErr w:type="spellEnd"/>
-      <w:r>
-        <w:rPr>
-          <w:rFonts w:ascii="宋体" w:eastAsia="宋体" w:hAnsi="宋体"/>
-          <w:szCs w:val="21"/>
-        </w:rPr>
-        <w:t>的低8位写入到目标字中四个字节之一的位置，而不影响其他三个字节。</w:t>
-      </w:r>
-    </w:p>
-    <w:p>
-      <w:pPr>
-        <w:ind w:firstLine="420"/>
-        <w:rPr>
-          <w:rFonts w:ascii="宋体" w:eastAsia="宋体" w:hAnsi="宋体" w:hint="eastAsia"/>
-          <w:szCs w:val="21"/>
-        </w:rPr>
-      </w:pPr>
-      <w:r>
-        <w:rPr>
-          <w:rFonts w:ascii="宋体" w:eastAsia="宋体" w:hAnsi="宋体"/>
-          <w:szCs w:val="21"/>
-        </w:rPr>
-        <w:t>通过这种方式，</w:t>
-      </w:r>
-      <w:proofErr w:type="spellStart"/>
-      <w:r>
-        <w:rPr>
-          <w:rFonts w:ascii="宋体" w:eastAsia="宋体" w:hAnsi="宋体"/>
-          <w:szCs w:val="21"/>
-        </w:rPr>
-        <w:t>data_mem</w:t>
-      </w:r>
-      <w:proofErr w:type="spellEnd"/>
-      <w:r>
-        <w:rPr>
-          <w:rFonts w:ascii="宋体" w:eastAsia="宋体" w:hAnsi="宋体"/>
-          <w:szCs w:val="21"/>
-        </w:rPr>
-        <w:t>精确地实现了RISC-V指令集中对非对齐内存访问的字节、半字和</w:t>
-      </w:r>
-      <w:proofErr w:type="gramStart"/>
-      <w:r>
-        <w:rPr>
-          <w:rFonts w:ascii="宋体" w:eastAsia="宋体" w:hAnsi="宋体"/>
-          <w:szCs w:val="21"/>
-        </w:rPr>
-        <w:t>字操作</w:t>
-      </w:r>
-      <w:proofErr w:type="gramEnd"/>
-      <w:r>
-        <w:rPr>
-          <w:rFonts w:ascii="宋体" w:eastAsia="宋体" w:hAnsi="宋体"/>
-          <w:szCs w:val="21"/>
-        </w:rPr>
-        <w:t>规范，为CPU的数据通路提供了可靠的数据存取功能。</w:t>
+        <w:t>B指令时，根据addr[1:0]将write_data的低8位写入到目标字中四个字节之一的位置，而不影响其他三个字节。</w:t>
+      </w:r>
+    </w:p>
+    <w:p>
+      <w:pPr>
+        <w:ind w:firstLine="420"/>
+        <w:rPr>
+          <w:rFonts w:ascii="宋体" w:eastAsia="宋体" w:hAnsi="宋体" w:hint="eastAsia"/>
+          <w:szCs w:val="21"/>
+        </w:rPr>
+      </w:pPr>
+      <w:r>
+        <w:rPr>
+          <w:rFonts w:ascii="宋体" w:eastAsia="宋体" w:hAnsi="宋体"/>
+          <w:szCs w:val="21"/>
+        </w:rPr>
+        <w:t>通过这种方式，data_mem精确地实现了RISC-V指令集中对非对齐内存访问的字节、半字和字操作规范，为CPU的数据通路提供了可靠的数据存取功能。</w:t>
       </w:r>
     </w:p>
     <w:p>
@@ -4332,17 +2690,8 @@
           <w:rFonts w:ascii="宋体" w:eastAsia="宋体" w:hAnsi="宋体" w:hint="eastAsia"/>
           <w:szCs w:val="21"/>
         </w:rPr>
-        <w:t>（10）</w:t>
-      </w:r>
-      <w:proofErr w:type="spellStart"/>
-      <w:r>
-        <w:rPr>
-          <w:rFonts w:ascii="宋体" w:eastAsia="宋体" w:hAnsi="宋体" w:hint="eastAsia"/>
-          <w:szCs w:val="21"/>
-        </w:rPr>
-        <w:t>reg_file</w:t>
-      </w:r>
-      <w:proofErr w:type="spellEnd"/>
+        <w:t>（10）reg_file</w:t>
+      </w:r>
     </w:p>
     <w:p>
       <w:pPr>
@@ -4352,53 +2701,12 @@
           <w:szCs w:val="21"/>
         </w:rPr>
       </w:pPr>
-      <w:proofErr w:type="spellStart"/>
-      <w:r>
-        <w:rPr>
-          <w:rFonts w:ascii="宋体" w:eastAsia="宋体" w:hAnsi="宋体"/>
-          <w:szCs w:val="21"/>
-        </w:rPr>
-        <w:t>reg_file</w:t>
-      </w:r>
-      <w:proofErr w:type="spellEnd"/>
-      <w:r>
-        <w:rPr>
-          <w:rFonts w:ascii="宋体" w:eastAsia="宋体" w:hAnsi="宋体"/>
-          <w:szCs w:val="21"/>
-        </w:rPr>
-        <w:t> </w:t>
-      </w:r>
-      <w:proofErr w:type="spellStart"/>
-      <w:r>
-        <w:rPr>
-          <w:rFonts w:ascii="宋体" w:eastAsia="宋体" w:hAnsi="宋体"/>
-          <w:szCs w:val="21"/>
-        </w:rPr>
-        <w:t>reg_file</w:t>
-      </w:r>
-      <w:proofErr w:type="spellEnd"/>
-      <w:r>
-        <w:rPr>
-          <w:rFonts w:ascii="宋体" w:eastAsia="宋体" w:hAnsi="宋体"/>
-          <w:szCs w:val="21"/>
-        </w:rPr>
-        <w:t>模块是CPU的核心组件之一，它实现了RISC-V架构所定义的32个通用寄存器。该模块不仅提供了标准的寄存器读写功能，还集成了一个特殊的功能，用于支持一个外部的GCD（最大公约数）计算协处理器。它具有两个独立的读端口（rs1, rs2）和一个写端口（</w:t>
-      </w:r>
-      <w:proofErr w:type="spellStart"/>
-      <w:r>
-        <w:rPr>
-          <w:rFonts w:ascii="宋体" w:eastAsia="宋体" w:hAnsi="宋体"/>
-          <w:szCs w:val="21"/>
-        </w:rPr>
-        <w:t>rd</w:t>
-      </w:r>
-      <w:proofErr w:type="spellEnd"/>
-      <w:r>
-        <w:rPr>
-          <w:rFonts w:ascii="宋体" w:eastAsia="宋体" w:hAnsi="宋体"/>
-          <w:szCs w:val="21"/>
-        </w:rPr>
-        <w:t>），支持在一个时钟周期内同时读取两个操作数并写入一个结果，这是实现RISC-V指令流水线性能的关键。</w:t>
+      <w:r>
+        <w:rPr>
+          <w:rFonts w:ascii="宋体" w:eastAsia="宋体" w:hAnsi="宋体"/>
+          <w:szCs w:val="21"/>
+        </w:rPr>
+        <w:t>reg_file reg_file模块是CPU的核心组件之一，它实现了RISC-V架构所定义的32个通用寄存器。该模块不仅提供了标准的寄存器读写功能，还集成了一个特殊的功能，用于支持一个外部的GCD（最大公约数）计算协处理器。它具有两个独立的读端口（rs1, rs2）和一个写端口（rd），支持在一个时钟周期内同时读取两个操作数并写入一个结果，这是实现RISC-V指令流水线性能的关键。</w:t>
       </w:r>
     </w:p>
     <w:p>
@@ -4409,357 +2717,12 @@
           <w:szCs w:val="21"/>
         </w:rPr>
       </w:pPr>
-      <w:proofErr w:type="spellStart"/>
-      <w:r>
-        <w:rPr>
-          <w:rFonts w:ascii="宋体" w:eastAsia="宋体" w:hAnsi="宋体"/>
-          <w:szCs w:val="21"/>
-        </w:rPr>
-        <w:t>reg_file</w:t>
-      </w:r>
-      <w:proofErr w:type="spellEnd"/>
-      <w:r>
-        <w:rPr>
-          <w:rFonts w:ascii="宋体" w:eastAsia="宋体" w:hAnsi="宋体"/>
-          <w:szCs w:val="21"/>
-        </w:rPr>
-        <w:t>的功能主要由三个always块构成：两个用于读端口的组合逻辑块和一个用于写端口的时序逻辑块。模块内部定义了一个名为</w:t>
-      </w:r>
-      <w:proofErr w:type="spellStart"/>
-      <w:r>
-        <w:rPr>
-          <w:rFonts w:ascii="宋体" w:eastAsia="宋体" w:hAnsi="宋体"/>
-          <w:szCs w:val="21"/>
-        </w:rPr>
-        <w:t>reg_file</w:t>
-      </w:r>
-      <w:proofErr w:type="spellEnd"/>
-      <w:r>
-        <w:rPr>
-          <w:rFonts w:ascii="宋体" w:eastAsia="宋体" w:hAnsi="宋体"/>
-          <w:szCs w:val="21"/>
-        </w:rPr>
-        <w:t>的32x32位寄存器数组，构成了寄存器堆的主体。RISC-V架构规定，x0寄存器恒为0。该模块通过在读写逻辑中对地址5'b0进行特殊判断来确保这一特性。读操作由两个结构相同的组合逻辑always块实现，分别对应rs1和rs2</w:t>
-      </w:r>
-      <w:proofErr w:type="gramStart"/>
-      <w:r>
-        <w:rPr>
-          <w:rFonts w:ascii="宋体" w:eastAsia="宋体" w:hAnsi="宋体"/>
-          <w:szCs w:val="21"/>
-        </w:rPr>
-        <w:t>两个</w:t>
-      </w:r>
-      <w:proofErr w:type="gramEnd"/>
-      <w:r>
-        <w:rPr>
-          <w:rFonts w:ascii="宋体" w:eastAsia="宋体" w:hAnsi="宋体"/>
-          <w:szCs w:val="21"/>
-        </w:rPr>
-        <w:t>读端口。当读地址为0时，读数据端口直接输出32'b0。当读地址指向为GCD功能保留的特殊寄存器（x28, x29, x31）时，读端口会输出外部传入的GCD相关信号（</w:t>
-      </w:r>
-      <w:proofErr w:type="spellStart"/>
-      <w:r>
-        <w:rPr>
-          <w:rFonts w:ascii="宋体" w:eastAsia="宋体" w:hAnsi="宋体"/>
-          <w:szCs w:val="21"/>
-        </w:rPr>
-        <w:t>gcd_a</w:t>
-      </w:r>
-      <w:proofErr w:type="spellEnd"/>
-      <w:r>
-        <w:rPr>
-          <w:rFonts w:ascii="宋体" w:eastAsia="宋体" w:hAnsi="宋体"/>
-          <w:szCs w:val="21"/>
-        </w:rPr>
-        <w:t>, </w:t>
-      </w:r>
-      <w:proofErr w:type="spellStart"/>
-      <w:r>
-        <w:rPr>
-          <w:rFonts w:ascii="宋体" w:eastAsia="宋体" w:hAnsi="宋体"/>
-          <w:szCs w:val="21"/>
-        </w:rPr>
-        <w:t>gcd_b</w:t>
-      </w:r>
-      <w:proofErr w:type="spellEnd"/>
-      <w:r>
-        <w:rPr>
-          <w:rFonts w:ascii="宋体" w:eastAsia="宋体" w:hAnsi="宋体"/>
-          <w:szCs w:val="21"/>
-        </w:rPr>
-        <w:t>, </w:t>
-      </w:r>
-      <w:proofErr w:type="spellStart"/>
-      <w:r>
-        <w:rPr>
-          <w:rFonts w:ascii="宋体" w:eastAsia="宋体" w:hAnsi="宋体"/>
-          <w:szCs w:val="21"/>
-        </w:rPr>
-        <w:t>calc_start</w:t>
-      </w:r>
-      <w:proofErr w:type="spellEnd"/>
-      <w:r>
-        <w:rPr>
-          <w:rFonts w:ascii="宋体" w:eastAsia="宋体" w:hAnsi="宋体"/>
-          <w:szCs w:val="21"/>
-        </w:rPr>
-        <w:t>），而不是寄存器</w:t>
-      </w:r>
-      <w:proofErr w:type="gramStart"/>
-      <w:r>
-        <w:rPr>
-          <w:rFonts w:ascii="宋体" w:eastAsia="宋体" w:hAnsi="宋体"/>
-          <w:szCs w:val="21"/>
-        </w:rPr>
-        <w:t>堆内部</w:t>
-      </w:r>
-      <w:proofErr w:type="gramEnd"/>
-      <w:r>
-        <w:rPr>
-          <w:rFonts w:ascii="宋体" w:eastAsia="宋体" w:hAnsi="宋体"/>
-          <w:szCs w:val="21"/>
-        </w:rPr>
-        <w:t>存储的值。这是一种将外部硬件状态映射到寄存器地址空间的设计。对于其他所有通用寄存器地址，读端口会</w:t>
-      </w:r>
-      <w:proofErr w:type="gramStart"/>
-      <w:r>
-        <w:rPr>
-          <w:rFonts w:ascii="宋体" w:eastAsia="宋体" w:hAnsi="宋体"/>
-          <w:szCs w:val="21"/>
-        </w:rPr>
-        <w:t>异步地</w:t>
-      </w:r>
-      <w:proofErr w:type="gramEnd"/>
-      <w:r>
-        <w:rPr>
-          <w:rFonts w:ascii="宋体" w:eastAsia="宋体" w:hAnsi="宋体"/>
-          <w:szCs w:val="21"/>
-        </w:rPr>
-        <w:t>输出</w:t>
-      </w:r>
-      <w:proofErr w:type="spellStart"/>
-      <w:r>
-        <w:rPr>
-          <w:rFonts w:ascii="宋体" w:eastAsia="宋体" w:hAnsi="宋体"/>
-          <w:szCs w:val="21"/>
-        </w:rPr>
-        <w:t>reg_file</w:t>
-      </w:r>
-      <w:proofErr w:type="spellEnd"/>
-      <w:r>
-        <w:rPr>
-          <w:rFonts w:ascii="宋体" w:eastAsia="宋体" w:hAnsi="宋体"/>
-          <w:szCs w:val="21"/>
-        </w:rPr>
-        <w:t>数组中对应地址存储的数据。写操作在一个同步时序逻辑always块中实现，由时钟</w:t>
-      </w:r>
-      <w:proofErr w:type="spellStart"/>
-      <w:r>
-        <w:rPr>
-          <w:rFonts w:ascii="宋体" w:eastAsia="宋体" w:hAnsi="宋体"/>
-          <w:szCs w:val="21"/>
-        </w:rPr>
-        <w:t>clk</w:t>
-      </w:r>
-      <w:proofErr w:type="spellEnd"/>
-      <w:r>
-        <w:rPr>
-          <w:rFonts w:ascii="宋体" w:eastAsia="宋体" w:hAnsi="宋体"/>
-          <w:szCs w:val="21"/>
-        </w:rPr>
-        <w:t>驱动。在复位信号</w:t>
-      </w:r>
-      <w:proofErr w:type="spellStart"/>
-      <w:r>
-        <w:rPr>
-          <w:rFonts w:ascii="宋体" w:eastAsia="宋体" w:hAnsi="宋体"/>
-          <w:szCs w:val="21"/>
-        </w:rPr>
-        <w:t>rst_n</w:t>
-      </w:r>
-      <w:proofErr w:type="spellEnd"/>
-      <w:r>
-        <w:rPr>
-          <w:rFonts w:ascii="宋体" w:eastAsia="宋体" w:hAnsi="宋体"/>
-          <w:szCs w:val="21"/>
-        </w:rPr>
-        <w:t>为低时，模块会将所有通用寄存器（x0-x27, x30）清零，同时将外部的</w:t>
-      </w:r>
-      <w:proofErr w:type="spellStart"/>
-      <w:r>
-        <w:rPr>
-          <w:rFonts w:ascii="宋体" w:eastAsia="宋体" w:hAnsi="宋体"/>
-          <w:szCs w:val="21"/>
-        </w:rPr>
-        <w:t>gcd_a</w:t>
-      </w:r>
-      <w:proofErr w:type="spellEnd"/>
-      <w:r>
-        <w:rPr>
-          <w:rFonts w:ascii="宋体" w:eastAsia="宋体" w:hAnsi="宋体"/>
-          <w:szCs w:val="21"/>
-        </w:rPr>
-        <w:t>和</w:t>
-      </w:r>
-      <w:proofErr w:type="spellStart"/>
-      <w:r>
-        <w:rPr>
-          <w:rFonts w:ascii="宋体" w:eastAsia="宋体" w:hAnsi="宋体"/>
-          <w:szCs w:val="21"/>
-        </w:rPr>
-        <w:t>gcd_b</w:t>
-      </w:r>
-      <w:proofErr w:type="spellEnd"/>
-      <w:r>
-        <w:rPr>
-          <w:rFonts w:ascii="宋体" w:eastAsia="宋体" w:hAnsi="宋体"/>
-          <w:szCs w:val="21"/>
-        </w:rPr>
-        <w:t>分别加载到x28和x29寄存器，并将</w:t>
-      </w:r>
-      <w:proofErr w:type="spellStart"/>
-      <w:r>
-        <w:rPr>
-          <w:rFonts w:ascii="宋体" w:eastAsia="宋体" w:hAnsi="宋体"/>
-          <w:szCs w:val="21"/>
-        </w:rPr>
-        <w:t>calc_start</w:t>
-      </w:r>
-      <w:proofErr w:type="spellEnd"/>
-      <w:r>
-        <w:rPr>
-          <w:rFonts w:ascii="宋体" w:eastAsia="宋体" w:hAnsi="宋体"/>
-          <w:szCs w:val="21"/>
-        </w:rPr>
-        <w:t>信号的状态加载到x31寄存器的最低位。</w:t>
-      </w:r>
-      <w:proofErr w:type="gramStart"/>
-      <w:r>
-        <w:rPr>
-          <w:rFonts w:ascii="宋体" w:eastAsia="宋体" w:hAnsi="宋体"/>
-          <w:szCs w:val="21"/>
-        </w:rPr>
-        <w:t>只有当写使能</w:t>
-      </w:r>
-      <w:proofErr w:type="gramEnd"/>
-      <w:r>
-        <w:rPr>
-          <w:rFonts w:ascii="宋体" w:eastAsia="宋体" w:hAnsi="宋体"/>
-          <w:szCs w:val="21"/>
-        </w:rPr>
-        <w:t>信号</w:t>
-      </w:r>
-      <w:proofErr w:type="spellStart"/>
-      <w:r>
-        <w:rPr>
-          <w:rFonts w:ascii="宋体" w:eastAsia="宋体" w:hAnsi="宋体"/>
-          <w:szCs w:val="21"/>
-        </w:rPr>
-        <w:t>rd_we</w:t>
-      </w:r>
-      <w:proofErr w:type="spellEnd"/>
-      <w:r>
-        <w:rPr>
-          <w:rFonts w:ascii="宋体" w:eastAsia="宋体" w:hAnsi="宋体"/>
-          <w:szCs w:val="21"/>
-        </w:rPr>
-        <w:t>为高且目标地址</w:t>
-      </w:r>
-      <w:proofErr w:type="spellStart"/>
-      <w:r>
-        <w:rPr>
-          <w:rFonts w:ascii="宋体" w:eastAsia="宋体" w:hAnsi="宋体"/>
-          <w:szCs w:val="21"/>
-        </w:rPr>
-        <w:t>rd_addr</w:t>
-      </w:r>
-      <w:proofErr w:type="spellEnd"/>
-      <w:r>
-        <w:rPr>
-          <w:rFonts w:ascii="宋体" w:eastAsia="宋体" w:hAnsi="宋体"/>
-          <w:szCs w:val="21"/>
-        </w:rPr>
-        <w:t>不为0时，写操作才会被执行。</w:t>
-      </w:r>
-      <w:proofErr w:type="gramStart"/>
-      <w:r>
-        <w:rPr>
-          <w:rFonts w:ascii="宋体" w:eastAsia="宋体" w:hAnsi="宋体"/>
-          <w:szCs w:val="21"/>
-        </w:rPr>
-        <w:t>当写地址</w:t>
-      </w:r>
-      <w:proofErr w:type="gramEnd"/>
-      <w:r>
-        <w:rPr>
-          <w:rFonts w:ascii="宋体" w:eastAsia="宋体" w:hAnsi="宋体"/>
-          <w:szCs w:val="21"/>
-        </w:rPr>
-        <w:t>为REG_GCD_RESULT(x10)时，模块不仅会将</w:t>
-      </w:r>
-      <w:proofErr w:type="spellStart"/>
-      <w:r>
-        <w:rPr>
-          <w:rFonts w:ascii="宋体" w:eastAsia="宋体" w:hAnsi="宋体"/>
-          <w:szCs w:val="21"/>
-        </w:rPr>
-        <w:t>rd_data</w:t>
-      </w:r>
-      <w:proofErr w:type="spellEnd"/>
-      <w:r>
-        <w:rPr>
-          <w:rFonts w:ascii="宋体" w:eastAsia="宋体" w:hAnsi="宋体"/>
-          <w:szCs w:val="21"/>
-        </w:rPr>
-        <w:t>写入寄存器堆，还会同步更新</w:t>
-      </w:r>
-      <w:proofErr w:type="spellStart"/>
-      <w:r>
-        <w:rPr>
-          <w:rFonts w:ascii="宋体" w:eastAsia="宋体" w:hAnsi="宋体"/>
-          <w:szCs w:val="21"/>
-        </w:rPr>
-        <w:t>gcd_result</w:t>
-      </w:r>
-      <w:proofErr w:type="spellEnd"/>
-      <w:r>
-        <w:rPr>
-          <w:rFonts w:ascii="宋体" w:eastAsia="宋体" w:hAnsi="宋体"/>
-          <w:szCs w:val="21"/>
-        </w:rPr>
-        <w:t>输出端口，为GCD协处理器提供了一个专用的结果输出通道。对于非GCD专用寄存器的写操作，模块会将</w:t>
-      </w:r>
-      <w:proofErr w:type="spellStart"/>
-      <w:r>
-        <w:rPr>
-          <w:rFonts w:ascii="宋体" w:eastAsia="宋体" w:hAnsi="宋体"/>
-          <w:szCs w:val="21"/>
-        </w:rPr>
-        <w:t>rd_data</w:t>
-      </w:r>
-      <w:proofErr w:type="spellEnd"/>
-      <w:r>
-        <w:rPr>
-          <w:rFonts w:ascii="宋体" w:eastAsia="宋体" w:hAnsi="宋体"/>
-          <w:szCs w:val="21"/>
-        </w:rPr>
-        <w:t>写入</w:t>
-      </w:r>
-      <w:proofErr w:type="spellStart"/>
-      <w:r>
-        <w:rPr>
-          <w:rFonts w:ascii="宋体" w:eastAsia="宋体" w:hAnsi="宋体"/>
-          <w:szCs w:val="21"/>
-        </w:rPr>
-        <w:t>rd_addr</w:t>
-      </w:r>
-      <w:proofErr w:type="spellEnd"/>
-      <w:r>
-        <w:rPr>
-          <w:rFonts w:ascii="宋体" w:eastAsia="宋体" w:hAnsi="宋体"/>
-          <w:szCs w:val="21"/>
-        </w:rPr>
-        <w:t>指定的寄存器中。模块通过逻辑判断，禁止了对GCD输入寄存器（x28, x29）和启动信号寄存器（x31）的直接写入，确保了这些寄存器只受外部GCD硬件控制。</w:t>
+      <w:r>
+        <w:rPr>
+          <w:rFonts w:ascii="宋体" w:eastAsia="宋体" w:hAnsi="宋体"/>
+          <w:szCs w:val="21"/>
+        </w:rPr>
+        <w:t>reg_file的功能主要由三个always块构成：两个用于读端口的组合逻辑块和一个用于写端口的时序逻辑块。模块内部定义了一个名为reg_file的32x32位寄存器数组，构成了寄存器堆的主体。RISC-V架构规定，x0寄存器恒为0。该模块通过在读写逻辑中对地址5'b0进行特殊判断来确保这一特性。读操作由两个结构相同的组合逻辑always块实现，分别对应rs1和rs2两个读端口。当读地址为0时，读数据端口直接输出32'b0。当读地址指向为GCD功能保留的特殊寄存器（x28, x29, x31）时，读端口会输出外部传入的GCD相关信号（gcd_a, gcd_b, calc_start），而不是寄存器堆内部存储的值。这是一种将外部硬件状态映射到寄存器地址空间的设计。对于其他所有通用寄存器地址，读端口会异步地输出reg_file数组中对应地址存储的数据。写操作在一个同步时序逻辑always块中实现，由时钟clk驱动。在复位信号rst_n为低时，模块会将所有通用寄存器（x0-x27, x30）清零，同时将外部的gcd_a和gcd_b分别加载到x28和x29寄存器，并将calc_start信号的状态加载到x31寄存器的最低位。只有当写使能信号rd_we为高且目标地址rd_addr不为0时，写操作才会被执行。当写地址为REG_GCD_RESULT(x10)时，模块不仅会将rd_data写入寄存器堆，还会同步更新gcd_result输出端口，为GCD协处理器提供了一个专用的结果输出通道。对于非GCD专用寄存器的写操作，模块会将rd_data写入rd_addr指定的寄存器中。模块通过逻辑判断，禁止了对GCD输入寄存器（x28, x29）和启动信号寄存器（x31）的直接写入，确保了这些寄存器只受外部GCD硬件控制。</w:t>
       </w:r>
     </w:p>
     <w:p>
@@ -4775,23 +2738,7 @@
           <w:rFonts w:ascii="宋体" w:eastAsia="宋体" w:hAnsi="宋体"/>
           <w:szCs w:val="21"/>
         </w:rPr>
-        <w:t>通过这种设计，</w:t>
-      </w:r>
-      <w:proofErr w:type="spellStart"/>
-      <w:r>
-        <w:rPr>
-          <w:rFonts w:ascii="宋体" w:eastAsia="宋体" w:hAnsi="宋体"/>
-          <w:szCs w:val="21"/>
-        </w:rPr>
-        <w:t>reg_file</w:t>
-      </w:r>
-      <w:proofErr w:type="spellEnd"/>
-      <w:r>
-        <w:rPr>
-          <w:rFonts w:ascii="宋体" w:eastAsia="宋体" w:hAnsi="宋体"/>
-          <w:szCs w:val="21"/>
-        </w:rPr>
-        <w:t>模块不仅实现了标准的寄存器文件功能，还巧妙地通过地址映射的方式，将一个外部协处理器的控制和数据接口无缝地集成到了CPU的寄存器模型中，为CPU与外部硬件的交互提供了一种高效的实现方式。</w:t>
+        <w:t>通过这种设计，reg_file模块不仅实现了标准的寄存器文件功能，还巧妙地通过地址映射的方式，将一个外部协处理器的控制和数据接口无缝地集成到了CPU的寄存器模型中，为CPU与外部硬件的交互提供了一种高效的实现方式。</w:t>
       </w:r>
     </w:p>
     <w:p>
@@ -4818,117 +2765,12 @@
         </w:rPr>
         <w:t>值得注意的是，</w:t>
       </w:r>
-      <w:proofErr w:type="spellStart"/>
-      <w:r>
-        <w:rPr>
-          <w:rFonts w:ascii="宋体" w:eastAsia="宋体" w:hAnsi="宋体" w:hint="eastAsia"/>
-          <w:szCs w:val="21"/>
-        </w:rPr>
-        <w:t>data_mem</w:t>
-      </w:r>
-      <w:proofErr w:type="spellEnd"/>
-      <w:r>
-        <w:rPr>
-          <w:rFonts w:ascii="宋体" w:eastAsia="宋体" w:hAnsi="宋体" w:hint="eastAsia"/>
-          <w:szCs w:val="21"/>
-        </w:rPr>
-        <w:t>、</w:t>
-      </w:r>
-      <w:proofErr w:type="spellStart"/>
-      <w:r>
-        <w:rPr>
-          <w:rFonts w:ascii="宋体" w:eastAsia="宋体" w:hAnsi="宋体" w:hint="eastAsia"/>
-          <w:szCs w:val="21"/>
-        </w:rPr>
-        <w:t>reg_file</w:t>
-      </w:r>
-      <w:proofErr w:type="spellEnd"/>
-      <w:r>
-        <w:rPr>
-          <w:rFonts w:ascii="宋体" w:eastAsia="宋体" w:hAnsi="宋体" w:hint="eastAsia"/>
-          <w:szCs w:val="21"/>
-        </w:rPr>
-        <w:t>两个时序元件都设计为同步写、异步读。可能的原因如下：（1）单周期</w:t>
-      </w:r>
-      <w:proofErr w:type="spellStart"/>
-      <w:r>
-        <w:rPr>
-          <w:rFonts w:ascii="宋体" w:eastAsia="宋体" w:hAnsi="宋体" w:hint="eastAsia"/>
-          <w:szCs w:val="21"/>
-        </w:rPr>
-        <w:t>cpu</w:t>
-      </w:r>
-      <w:proofErr w:type="spellEnd"/>
-      <w:r>
-        <w:rPr>
-          <w:rFonts w:ascii="宋体" w:eastAsia="宋体" w:hAnsi="宋体" w:hint="eastAsia"/>
-          <w:szCs w:val="21"/>
-        </w:rPr>
-        <w:t>要求一条指令在一个时钟周期内完成，如果</w:t>
-      </w:r>
-      <w:proofErr w:type="gramStart"/>
-      <w:r>
-        <w:rPr>
-          <w:rFonts w:ascii="宋体" w:eastAsia="宋体" w:hAnsi="宋体" w:hint="eastAsia"/>
-          <w:szCs w:val="21"/>
-        </w:rPr>
-        <w:t>同步读将导致</w:t>
-      </w:r>
-      <w:proofErr w:type="gramEnd"/>
-      <w:r>
-        <w:rPr>
-          <w:rFonts w:ascii="宋体" w:eastAsia="宋体" w:hAnsi="宋体" w:hint="eastAsia"/>
-          <w:szCs w:val="21"/>
-        </w:rPr>
-        <w:t>无法在一个周期内完成读写操作。（2）异步写存在毛刺的问题。如果采用异步写，即WE有效期间都可以写入寄存器，那么如果WE信号本来无效，产生毛刺导致瞬间有效了一会，就会导致寄存器被误写；如果</w:t>
-      </w:r>
-      <w:proofErr w:type="spellStart"/>
-      <w:r>
-        <w:rPr>
-          <w:rFonts w:ascii="宋体" w:eastAsia="宋体" w:hAnsi="宋体" w:hint="eastAsia"/>
-          <w:szCs w:val="21"/>
-        </w:rPr>
-        <w:t>write_address</w:t>
-      </w:r>
-      <w:proofErr w:type="spellEnd"/>
-      <w:r>
-        <w:rPr>
-          <w:rFonts w:ascii="宋体" w:eastAsia="宋体" w:hAnsi="宋体" w:hint="eastAsia"/>
-          <w:szCs w:val="21"/>
-        </w:rPr>
-        <w:t>信号在WE信号有效期间出现毛刺，会导致寄存器的错误地址被写入。（3）异步</w:t>
-      </w:r>
-      <w:proofErr w:type="gramStart"/>
-      <w:r>
-        <w:rPr>
-          <w:rFonts w:ascii="宋体" w:eastAsia="宋体" w:hAnsi="宋体" w:hint="eastAsia"/>
-          <w:szCs w:val="21"/>
-        </w:rPr>
-        <w:t>写无法</w:t>
-      </w:r>
-      <w:proofErr w:type="gramEnd"/>
-      <w:r>
-        <w:rPr>
-          <w:rFonts w:ascii="宋体" w:eastAsia="宋体" w:hAnsi="宋体" w:hint="eastAsia"/>
-          <w:szCs w:val="21"/>
-        </w:rPr>
-        <w:t>同时读写一个地址。比如我要进行rs1=rs1+1的操作，如果异步读异步写，将产生组合逻辑环路，导致系统极不稳定。综上所述，采用同步写、异步读的设计更符合单周期</w:t>
-      </w:r>
-      <w:proofErr w:type="spellStart"/>
-      <w:r>
-        <w:rPr>
-          <w:rFonts w:ascii="宋体" w:eastAsia="宋体" w:hAnsi="宋体" w:hint="eastAsia"/>
-          <w:szCs w:val="21"/>
-        </w:rPr>
-        <w:t>cpu</w:t>
-      </w:r>
-      <w:proofErr w:type="spellEnd"/>
-      <w:r>
-        <w:rPr>
-          <w:rFonts w:ascii="宋体" w:eastAsia="宋体" w:hAnsi="宋体" w:hint="eastAsia"/>
-          <w:szCs w:val="21"/>
-        </w:rPr>
-        <w:t>的要求。</w:t>
+      <w:r>
+        <w:rPr>
+          <w:rFonts w:ascii="宋体" w:eastAsia="宋体" w:hAnsi="宋体" w:hint="eastAsia"/>
+          <w:szCs w:val="21"/>
+        </w:rPr>
+        <w:t>data_mem、reg_file两个时序元件都设计为同步写、异步读。可能的原因如下：（1）单周期cpu要求一条指令在一个时钟周期内完成，如果同步读将导致无法在一个周期内完成读写操作。（2）异步写存在毛刺的问题。如果采用异步写，即WE有效期间都可以写入寄存器，那么如果WE信号本来无效，产生毛刺导致瞬间有效了一会，就会导致寄存器被误写；如果write_address信号在WE信号有效期间出现毛刺，会导致寄存器的错误地址被写入。（3）异步写无法同时读写一个地址。比如我要进行rs1=rs1+1的操作，如果异步读异步写，将产生组合逻辑环路，导致系统极不稳定。综上所述，采用同步写、异步读的设计更符合单周期cpu的要求。</w:t>
       </w:r>
     </w:p>
     <w:p>
@@ -4994,21 +2836,7 @@
         <w:rPr>
           <w:rFonts w:ascii="宋体" w:eastAsia="宋体" w:hAnsi="宋体" w:hint="eastAsia"/>
         </w:rPr>
-        <w:t>输入时，数码管左边两位显示数字a，右边两位显示数字b，最右侧开关是复位信号，左右按键用来选择不同位，上下按键用来+1/-1，中间按键是</w:t>
-      </w:r>
-      <w:proofErr w:type="spellStart"/>
-      <w:r>
-        <w:rPr>
-          <w:rFonts w:ascii="宋体" w:eastAsia="宋体" w:hAnsi="宋体" w:hint="eastAsia"/>
-        </w:rPr>
-        <w:t>cpu</w:t>
-      </w:r>
-      <w:proofErr w:type="spellEnd"/>
-      <w:r>
-        <w:rPr>
-          <w:rFonts w:ascii="宋体" w:eastAsia="宋体" w:hAnsi="宋体" w:hint="eastAsia"/>
-        </w:rPr>
-        <w:t>启动</w:t>
+        <w:t>输入时，数码管左边两位显示数字a，右边两位显示数字b，最右侧开关是复位信号，左右按键用来选择不同位，上下按键用来+1/-1，中间按键是cpu启动</w:t>
       </w:r>
       <w:r>
         <w:rPr>
@@ -5040,35 +2868,7 @@
         <w:rPr>
           <w:rFonts w:ascii="宋体" w:eastAsia="宋体" w:hAnsi="宋体" w:hint="eastAsia"/>
         </w:rPr>
-        <w:t>。当指令中rs1/rs2的地址为28时将开发板输入的a的值赋值给rs1_data/rs2_data；当指令中rs1/rs2的地址为29时将开发板输入的b的值赋值给rs1_data/rs2_data；当地址为31时将开发板输入的启动信号（1位）用0补全前31位后赋值给rs1_data/rs2_data；当指令中rs1/rs2的地址为10的时候，将计算结果存储到</w:t>
-      </w:r>
-      <w:proofErr w:type="spellStart"/>
-      <w:r>
-        <w:rPr>
-          <w:rFonts w:ascii="宋体" w:eastAsia="宋体" w:hAnsi="宋体" w:hint="eastAsia"/>
-        </w:rPr>
-        <w:t>reg_file</w:t>
-      </w:r>
-      <w:proofErr w:type="spellEnd"/>
-      <w:r>
-        <w:rPr>
-          <w:rFonts w:ascii="宋体" w:eastAsia="宋体" w:hAnsi="宋体" w:hint="eastAsia"/>
-        </w:rPr>
-        <w:t>[10]，并且同步更新</w:t>
-      </w:r>
-      <w:proofErr w:type="spellStart"/>
-      <w:r>
-        <w:rPr>
-          <w:rFonts w:ascii="宋体" w:eastAsia="宋体" w:hAnsi="宋体" w:hint="eastAsia"/>
-        </w:rPr>
-        <w:t>gcd_result</w:t>
-      </w:r>
-      <w:proofErr w:type="spellEnd"/>
-      <w:r>
-        <w:rPr>
-          <w:rFonts w:ascii="宋体" w:eastAsia="宋体" w:hAnsi="宋体" w:hint="eastAsia"/>
-        </w:rPr>
-        <w:t>用于数码管显示。</w:t>
+        <w:t>。当指令中rs1/rs2的地址为28时将开发板输入的a的值赋值给rs1_data/rs2_data；当指令中rs1/rs2的地址为29时将开发板输入的b的值赋值给rs1_data/rs2_data；当地址为31时将开发板输入的启动信号（1位）用0补全前31位后赋值给rs1_data/rs2_data；当指令中rs1/rs2的地址为10的时候，将计算结果存储到reg_file[10]，并且同步更新gcd_result用于数码管显示。</w:t>
       </w:r>
     </w:p>
     <w:p>
@@ -5123,21 +2923,7 @@
         <w:rPr>
           <w:rFonts w:ascii="宋体" w:eastAsia="宋体" w:hAnsi="宋体" w:hint="eastAsia"/>
         </w:rPr>
-        <w:t>下载了</w:t>
-      </w:r>
-      <w:proofErr w:type="spellStart"/>
-      <w:r>
-        <w:rPr>
-          <w:rFonts w:ascii="宋体" w:eastAsia="宋体" w:hAnsi="宋体" w:hint="eastAsia"/>
-        </w:rPr>
-        <w:t>XPack</w:t>
-      </w:r>
-      <w:proofErr w:type="spellEnd"/>
-      <w:r>
-        <w:rPr>
-          <w:rFonts w:ascii="宋体" w:eastAsia="宋体" w:hAnsi="宋体" w:hint="eastAsia"/>
-        </w:rPr>
-        <w:t>生态下的RISC-V交叉编译器</w:t>
+        <w:t>下载了XPack生态下的RISC-V交叉编译器</w:t>
       </w:r>
       <w:r>
         <w:rPr>
@@ -5163,30 +2949,8 @@
         <w:rPr>
           <w:rFonts w:ascii="宋体" w:eastAsia="宋体" w:hAnsi="宋体"/>
         </w:rPr>
-        <w:t># 1. 汇编：将</w:t>
-      </w:r>
-      <w:proofErr w:type="spellStart"/>
-      <w:r>
-        <w:rPr>
-          <w:rFonts w:ascii="宋体" w:eastAsia="宋体" w:hAnsi="宋体"/>
-        </w:rPr>
-        <w:t>gcd.s</w:t>
-      </w:r>
-      <w:proofErr w:type="spellEnd"/>
-      <w:r>
-        <w:rPr>
-          <w:rFonts w:ascii="宋体" w:eastAsia="宋体" w:hAnsi="宋体"/>
-        </w:rPr>
-        <w:t>转为目标文件</w:t>
-      </w:r>
-      <w:proofErr w:type="spellStart"/>
-      <w:r>
-        <w:rPr>
-          <w:rFonts w:ascii="宋体" w:eastAsia="宋体" w:hAnsi="宋体"/>
-        </w:rPr>
-        <w:t>gcd.o</w:t>
-      </w:r>
-      <w:proofErr w:type="spellEnd"/>
+        <w:t># 1. 汇编：将gcd.s转为目标文件gcd.o</w:t>
+      </w:r>
     </w:p>
     <w:p>
       <w:pPr>
@@ -5199,76 +2963,8 @@
         <w:rPr>
           <w:rFonts w:ascii="宋体" w:eastAsia="宋体" w:hAnsi="宋体"/>
         </w:rPr>
-        <w:t>#riscv-none-elf-as -march=rv32i -</w:t>
-      </w:r>
-      <w:proofErr w:type="spellStart"/>
-      <w:r>
-        <w:rPr>
-          <w:rFonts w:ascii="宋体" w:eastAsia="宋体" w:hAnsi="宋体"/>
-        </w:rPr>
-        <w:t>mabi</w:t>
-      </w:r>
-      <w:proofErr w:type="spellEnd"/>
-      <w:r>
-        <w:rPr>
-          <w:rFonts w:ascii="宋体" w:eastAsia="宋体" w:hAnsi="宋体"/>
-        </w:rPr>
-        <w:t>=ilp</w:t>
-      </w:r>
-      <w:proofErr w:type="gramStart"/>
-      <w:r>
-        <w:rPr>
-          <w:rFonts w:ascii="宋体" w:eastAsia="宋体" w:hAnsi="宋体"/>
-        </w:rPr>
-        <w:t>32 .</w:t>
-      </w:r>
-      <w:proofErr w:type="gramEnd"/>
-      <w:r>
-        <w:rPr>
-          <w:rFonts w:ascii="宋体" w:eastAsia="宋体" w:hAnsi="宋体"/>
-        </w:rPr>
-        <w:t>\</w:t>
-      </w:r>
-      <w:proofErr w:type="spellStart"/>
-      <w:proofErr w:type="gramStart"/>
-      <w:r>
-        <w:rPr>
-          <w:rFonts w:ascii="宋体" w:eastAsia="宋体" w:hAnsi="宋体"/>
-        </w:rPr>
-        <w:t>gcd.s</w:t>
-      </w:r>
-      <w:proofErr w:type="spellEnd"/>
-      <w:proofErr w:type="gramEnd"/>
-      <w:r>
-        <w:rPr>
-          <w:rFonts w:ascii="宋体" w:eastAsia="宋体" w:hAnsi="宋体"/>
-        </w:rPr>
-        <w:t xml:space="preserve"> -</w:t>
-      </w:r>
-      <w:proofErr w:type="gramStart"/>
-      <w:r>
-        <w:rPr>
-          <w:rFonts w:ascii="宋体" w:eastAsia="宋体" w:hAnsi="宋体"/>
-        </w:rPr>
-        <w:t>o .</w:t>
-      </w:r>
-      <w:proofErr w:type="gramEnd"/>
-      <w:r>
-        <w:rPr>
-          <w:rFonts w:ascii="宋体" w:eastAsia="宋体" w:hAnsi="宋体"/>
-        </w:rPr>
-        <w:t>\</w:t>
-      </w:r>
-      <w:proofErr w:type="spellStart"/>
-      <w:proofErr w:type="gramStart"/>
-      <w:r>
-        <w:rPr>
-          <w:rFonts w:ascii="宋体" w:eastAsia="宋体" w:hAnsi="宋体"/>
-        </w:rPr>
-        <w:t>gcd.o</w:t>
-      </w:r>
-      <w:proofErr w:type="spellEnd"/>
-      <w:proofErr w:type="gramEnd"/>
+        <w:t>#riscv-none-elf-as -march=rv32i -mabi=ilp32 .\gcd.s -o .\gcd.o</w:t>
+      </w:r>
     </w:p>
     <w:p>
       <w:pPr>
@@ -5295,60 +2991,8 @@
         <w:rPr>
           <w:rFonts w:ascii="宋体" w:eastAsia="宋体" w:hAnsi="宋体"/>
         </w:rPr>
-        <w:t>#riscv-none-elf-ld -</w:t>
-      </w:r>
-      <w:proofErr w:type="spellStart"/>
-      <w:r>
-        <w:rPr>
-          <w:rFonts w:ascii="宋体" w:eastAsia="宋体" w:hAnsi="宋体"/>
-        </w:rPr>
-        <w:t>Ttext</w:t>
-      </w:r>
-      <w:proofErr w:type="spellEnd"/>
-      <w:r>
-        <w:rPr>
-          <w:rFonts w:ascii="宋体" w:eastAsia="宋体" w:hAnsi="宋体"/>
-        </w:rPr>
-        <w:t>=0x</w:t>
-      </w:r>
-      <w:proofErr w:type="gramStart"/>
-      <w:r>
-        <w:rPr>
-          <w:rFonts w:ascii="宋体" w:eastAsia="宋体" w:hAnsi="宋体"/>
-        </w:rPr>
-        <w:t>0 .</w:t>
-      </w:r>
-      <w:proofErr w:type="gramEnd"/>
-      <w:r>
-        <w:rPr>
-          <w:rFonts w:ascii="宋体" w:eastAsia="宋体" w:hAnsi="宋体"/>
-        </w:rPr>
-        <w:t>\</w:t>
-      </w:r>
-      <w:proofErr w:type="spellStart"/>
-      <w:proofErr w:type="gramStart"/>
-      <w:r>
-        <w:rPr>
-          <w:rFonts w:ascii="宋体" w:eastAsia="宋体" w:hAnsi="宋体"/>
-        </w:rPr>
-        <w:t>gcd.o</w:t>
-      </w:r>
-      <w:proofErr w:type="spellEnd"/>
-      <w:proofErr w:type="gramEnd"/>
-      <w:r>
-        <w:rPr>
-          <w:rFonts w:ascii="宋体" w:eastAsia="宋体" w:hAnsi="宋体"/>
-        </w:rPr>
-        <w:t xml:space="preserve"> -o .\</w:t>
-      </w:r>
-      <w:proofErr w:type="spellStart"/>
-      <w:r>
-        <w:rPr>
-          <w:rFonts w:ascii="宋体" w:eastAsia="宋体" w:hAnsi="宋体"/>
-        </w:rPr>
-        <w:t>gcd.elf</w:t>
-      </w:r>
-      <w:proofErr w:type="spellEnd"/>
+        <w:t>#riscv-none-elf-ld -Ttext=0x0 .\gcd.o -o .\gcd.elf</w:t>
+      </w:r>
     </w:p>
     <w:p>
       <w:pPr>
@@ -5375,44 +3019,8 @@
         <w:rPr>
           <w:rFonts w:ascii="宋体" w:eastAsia="宋体" w:hAnsi="宋体"/>
         </w:rPr>
-        <w:t xml:space="preserve">#riscv-none-elf-objcopy -O </w:t>
-      </w:r>
-      <w:proofErr w:type="spellStart"/>
-      <w:r>
-        <w:rPr>
-          <w:rFonts w:ascii="宋体" w:eastAsia="宋体" w:hAnsi="宋体"/>
-        </w:rPr>
-        <w:t>verilog</w:t>
-      </w:r>
-      <w:proofErr w:type="spellEnd"/>
-      <w:r>
-        <w:rPr>
-          <w:rFonts w:ascii="宋体" w:eastAsia="宋体" w:hAnsi="宋体"/>
-        </w:rPr>
-        <w:t xml:space="preserve"> -j .text .\</w:t>
-      </w:r>
-      <w:proofErr w:type="spellStart"/>
-      <w:r>
-        <w:rPr>
-          <w:rFonts w:ascii="宋体" w:eastAsia="宋体" w:hAnsi="宋体"/>
-        </w:rPr>
-        <w:t>gcd.elf</w:t>
-      </w:r>
-      <w:proofErr w:type="spellEnd"/>
-      <w:r>
-        <w:rPr>
-          <w:rFonts w:ascii="宋体" w:eastAsia="宋体" w:hAnsi="宋体"/>
-        </w:rPr>
-        <w:t xml:space="preserve"> .\</w:t>
-      </w:r>
-      <w:proofErr w:type="spellStart"/>
-      <w:r>
-        <w:rPr>
-          <w:rFonts w:ascii="宋体" w:eastAsia="宋体" w:hAnsi="宋体"/>
-        </w:rPr>
-        <w:t>inst_mem_init.hex</w:t>
-      </w:r>
-      <w:proofErr w:type="spellEnd"/>
+        <w:t>#riscv-none-elf-objcopy -O verilog -j .text .\gcd.elf .\inst_mem_init.hex</w:t>
+      </w:r>
     </w:p>
     <w:p>
       <w:pPr>
@@ -5514,21 +3122,7 @@
         <w:rPr>
           <w:rFonts w:ascii="宋体" w:eastAsia="宋体" w:hAnsi="宋体"/>
         </w:rPr>
-        <w:t>利用</w:t>
-      </w:r>
-      <w:proofErr w:type="spellStart"/>
-      <w:r>
-        <w:rPr>
-          <w:rFonts w:ascii="宋体" w:eastAsia="宋体" w:hAnsi="宋体"/>
-        </w:rPr>
-        <w:t>Vivado</w:t>
-      </w:r>
-      <w:proofErr w:type="spellEnd"/>
-      <w:r>
-        <w:rPr>
-          <w:rFonts w:ascii="宋体" w:eastAsia="宋体" w:hAnsi="宋体"/>
-        </w:rPr>
-        <w:t>对设计电路的综合实现流程与结果分析（比如时序和硬件资源使用）</w:t>
+        <w:t>利用Vivado对设计电路的综合实现流程与结果分析（比如时序和硬件资源使用）</w:t>
       </w:r>
     </w:p>
     <w:p>
@@ -5613,49 +3207,7 @@
         <w:rPr>
           <w:rFonts w:ascii="宋体" w:eastAsia="宋体" w:hAnsi="宋体"/>
         </w:rPr>
-        <w:t>在CPU设计过程中，我们深刻体会到模块化设计思想的重要性。通过将控制逻辑拆分为 control、</w:t>
-      </w:r>
-      <w:proofErr w:type="spellStart"/>
-      <w:r>
-        <w:rPr>
-          <w:rFonts w:ascii="宋体" w:eastAsia="宋体" w:hAnsi="宋体"/>
-        </w:rPr>
-        <w:t>alu_control</w:t>
-      </w:r>
-      <w:proofErr w:type="spellEnd"/>
-      <w:r>
-        <w:rPr>
-          <w:rFonts w:ascii="宋体" w:eastAsia="宋体" w:hAnsi="宋体"/>
-        </w:rPr>
-        <w:t xml:space="preserve"> 和 </w:t>
-      </w:r>
-      <w:proofErr w:type="spellStart"/>
-      <w:r>
-        <w:rPr>
-          <w:rFonts w:ascii="宋体" w:eastAsia="宋体" w:hAnsi="宋体"/>
-        </w:rPr>
-        <w:t>branch_unit</w:t>
-      </w:r>
-      <w:proofErr w:type="spellEnd"/>
-      <w:r>
-        <w:rPr>
-          <w:rFonts w:ascii="宋体" w:eastAsia="宋体" w:hAnsi="宋体"/>
-        </w:rPr>
-        <w:t xml:space="preserve"> 等多个层次，不仅使各模块职责更加清晰，也降低了单个模块的复杂度，便于调试与功能扩展。同时，这种分层解码的方式让我们认识到工程实践中“功能解耦”对于系统可维护性和</w:t>
-      </w:r>
-      <w:proofErr w:type="gramStart"/>
-      <w:r>
-        <w:rPr>
-          <w:rFonts w:ascii="宋体" w:eastAsia="宋体" w:hAnsi="宋体"/>
-        </w:rPr>
-        <w:t>可</w:t>
-      </w:r>
-      <w:proofErr w:type="gramEnd"/>
-      <w:r>
-        <w:rPr>
-          <w:rFonts w:ascii="宋体" w:eastAsia="宋体" w:hAnsi="宋体"/>
-        </w:rPr>
-        <w:t>扩展性的意义。</w:t>
+        <w:t>在CPU设计过程中，我们深刻体会到模块化设计思想的重要性。通过将控制逻辑拆分为 control、alu_control 和 branch_unit 等多个层次，不仅使各模块职责更加清晰，也降低了单个模块的复杂度，便于调试与功能扩展。同时，这种分层解码的方式让我们认识到工程实践中“功能解耦”对于系统可维护性和可扩展性的意义。</w:t>
       </w:r>
     </w:p>
     <w:p>
@@ -5728,21 +3280,7 @@
         <w:rPr>
           <w:rFonts w:ascii="宋体" w:eastAsia="宋体" w:hAnsi="宋体"/>
         </w:rPr>
-        <w:t>当然，本次实验的 CPU 仍存在一定的改进空间。例如，目前未支持 U-Type 指令，立即数位宽受限，在处理</w:t>
-      </w:r>
-      <w:proofErr w:type="gramStart"/>
-      <w:r>
-        <w:rPr>
-          <w:rFonts w:ascii="宋体" w:eastAsia="宋体" w:hAnsi="宋体"/>
-        </w:rPr>
-        <w:t>大立即</w:t>
-      </w:r>
-      <w:proofErr w:type="gramEnd"/>
-      <w:r>
-        <w:rPr>
-          <w:rFonts w:ascii="宋体" w:eastAsia="宋体" w:hAnsi="宋体"/>
-        </w:rPr>
-        <w:t>数时效率较低；整体结构为单周期设计，在性能方面仍有明显提升空间。后续若引入多周期或流水线结构，并补全 RV32I 指令集，将能够进一步加深对处理器设计的理解。</w:t>
+        <w:t>当然，本次实验的 CPU 仍存在一定的改进空间。例如，目前未支持 U-Type 指令，立即数位宽受限，在处理大立即数时效率较低；整体结构为单周期设计，在性能方面仍有明显提升空间。后续若引入多周期或流水线结构，并补全 RV32I 指令集，将能够进一步加深对处理器设计的理解。</w:t>
       </w:r>
     </w:p>
     <w:p>
@@ -5758,7 +3296,6 @@
         </w:rPr>
         <w:t>总体而言，本次RISC-V CPU实验不仅加深了我们对指令集架构和处理器内部机制的理解，也显著提升了</w:t>
       </w:r>
-      <w:proofErr w:type="spellStart"/>
       <w:r>
         <w:rPr>
           <w:rFonts w:ascii="宋体" w:eastAsia="宋体" w:hAnsi="宋体" w:hint="eastAsia"/>
@@ -5769,14 +3306,7 @@
         <w:rPr>
           <w:rFonts w:ascii="宋体" w:eastAsia="宋体" w:hAnsi="宋体"/>
         </w:rPr>
-        <w:t>erilog</w:t>
-      </w:r>
-      <w:proofErr w:type="spellEnd"/>
-      <w:r>
-        <w:rPr>
-          <w:rFonts w:ascii="宋体" w:eastAsia="宋体" w:hAnsi="宋体"/>
-        </w:rPr>
-        <w:t>硬件描述能力、系统级调试能力以及工程化设计思维，对后续深入学习计算机体系结构和数字系统设计具有重要的实践意义。</w:t>
+        <w:t>erilog硬件描述能力、系统级调试能力以及工程化设计思维，对后续深入学习计算机体系结构和数字系统设计具有重要的实践意义。</w:t>
       </w:r>
     </w:p>
     <w:p>
@@ -5854,21 +3384,7 @@
         <w:rPr>
           <w:rFonts w:ascii="宋体" w:eastAsia="宋体" w:hAnsi="宋体" w:hint="eastAsia"/>
         </w:rPr>
-        <w:t>hardware:包含设计源代码（</w:t>
-      </w:r>
-      <w:proofErr w:type="spellStart"/>
-      <w:r>
-        <w:rPr>
-          <w:rFonts w:ascii="宋体" w:eastAsia="宋体" w:hAnsi="宋体" w:hint="eastAsia"/>
-        </w:rPr>
-        <w:t>src</w:t>
-      </w:r>
-      <w:proofErr w:type="spellEnd"/>
-      <w:r>
-        <w:rPr>
-          <w:rFonts w:ascii="宋体" w:eastAsia="宋体" w:hAnsi="宋体" w:hint="eastAsia"/>
-        </w:rPr>
-        <w:t>）和仿真文件（tb）</w:t>
+        <w:t>hardware:包含设计源代码（src）和仿真文件（tb）</w:t>
       </w:r>
     </w:p>
     <w:p>
@@ -5886,21 +3402,7 @@
         <w:rPr>
           <w:rFonts w:ascii="宋体" w:eastAsia="宋体" w:hAnsi="宋体" w:hint="eastAsia"/>
         </w:rPr>
-        <w:t>other:包含最大公因数算法的汇编伪代码（</w:t>
-      </w:r>
-      <w:proofErr w:type="spellStart"/>
-      <w:r>
-        <w:rPr>
-          <w:rFonts w:ascii="宋体" w:eastAsia="宋体" w:hAnsi="宋体" w:hint="eastAsia"/>
-        </w:rPr>
-        <w:t>gcd.s</w:t>
-      </w:r>
-      <w:proofErr w:type="spellEnd"/>
-      <w:r>
-        <w:rPr>
-          <w:rFonts w:ascii="宋体" w:eastAsia="宋体" w:hAnsi="宋体" w:hint="eastAsia"/>
-        </w:rPr>
-        <w:t>），和一个文本文档说明翻译后的纯汇编码与16进制机器码，便于仿真时核验。</w:t>
+        <w:t>other:包含最大公因数算法的汇编伪代码（gcd.s），和一个文本文档说明翻译后的纯汇编码与16进制机器码，便于仿真时核验。</w:t>
       </w:r>
     </w:p>
     <w:p>
@@ -5914,7 +3416,6 @@
           <w:rFonts w:ascii="宋体" w:eastAsia="宋体" w:hAnsi="宋体" w:hint="eastAsia"/>
         </w:rPr>
       </w:pPr>
-      <w:proofErr w:type="spellStart"/>
       <w:r>
         <w:rPr>
           <w:rFonts w:ascii="宋体" w:eastAsia="宋体" w:hAnsi="宋体"/>
@@ -5925,14 +3426,7 @@
         <w:rPr>
           <w:rFonts w:ascii="宋体" w:eastAsia="宋体" w:hAnsi="宋体" w:hint="eastAsia"/>
         </w:rPr>
-        <w:t>_vivado</w:t>
-      </w:r>
-      <w:proofErr w:type="spellEnd"/>
-      <w:r>
-        <w:rPr>
-          <w:rFonts w:ascii="宋体" w:eastAsia="宋体" w:hAnsi="宋体" w:hint="eastAsia"/>
-        </w:rPr>
-        <w:t>：包含完整的工程文件以及下板的功能验证视频</w:t>
+        <w:t>_vivado：包含完整的工程文件以及下板的功能验证视频</w:t>
       </w:r>
     </w:p>
     <w:p>
@@ -5977,7 +3471,7 @@
 </file>
 
 <file path=word/endnotes.xml><?xml version="1.0" encoding="utf-8"?>
-<w:endnotes xmlns:wpc="http://schemas.microsoft.com/office/word/2010/wordprocessingCanvas" xmlns:cx="http://schemas.microsoft.com/office/drawing/2014/chartex" xmlns:cx1="http://schemas.microsoft.com/office/drawing/2015/9/8/chartex" xmlns:cx2="http://schemas.microsoft.com/office/drawing/2015/10/21/chartex" xmlns:cx3="http://schemas.microsoft.com/office/drawing/2016/5/9/chartex" xmlns:cx4="http://schemas.microsoft.com/office/drawing/2016/5/10/chartex" xmlns:cx5="http://schemas.microsoft.com/office/drawing/2016/5/11/chartex" xmlns:cx6="http://schemas.microsoft.com/office/drawing/2016/5/12/chartex" xmlns:cx7="http://schemas.microsoft.com/office/drawing/2016/5/13/chartex" xmlns:cx8="http://schemas.microsoft.com/office/drawing/2016/5/14/chartex" xmlns:mc="http://schemas.openxmlformats.org/markup-compatibility/2006" xmlns:aink="http://schemas.microsoft.com/office/drawing/2016/ink" xmlns:am3d="http://schemas.microsoft.com/office/drawing/2017/model3d" xmlns:o="urn:schemas-microsoft-com:office:office" xmlns:oel="http://schemas.microsoft.com/office/2019/extlst" xmlns:r="http://schemas.openxmlformats.org/officeDocument/2006/relationships" xmlns:m="http://schemas.openxmlformats.org/officeDocument/2006/math" xmlns:v="urn:schemas-microsoft-com:vml" xmlns:wp14="http://schemas.microsoft.com/office/word/2010/wordprocessingDrawing" xmlns:wp="http://schemas.openxmlformats.org/drawingml/2006/wordprocessingDrawing" xmlns:w10="urn:schemas-microsoft-com:office:word" xmlns:w="http://schemas.openxmlformats.org/wordprocessingml/2006/main" xmlns:w14="http://schemas.microsoft.com/office/word/2010/wordml" xmlns:w15="http://schemas.microsoft.com/office/word/2012/wordml" xmlns:w16cex="http://schemas.microsoft.com/office/word/2018/wordml/cex" xmlns:w16cid="http://schemas.microsoft.com/office/word/2016/wordml/cid" xmlns:w16="http://schemas.microsoft.com/office/word/2018/wordml" xmlns:w16du="http://schemas.microsoft.com/office/word/2023/wordml/word16du" xmlns:w16sdtdh="http://schemas.microsoft.com/office/word/2020/wordml/sdtdatahash" xmlns:w16sdtfl="http://schemas.microsoft.com/office/word/2024/wordml/sdtformatlock" xmlns:w16se="http://schemas.microsoft.com/office/word/2015/wordml/symex" xmlns:wpg="http://schemas.microsoft.com/office/word/2010/wordprocessingGroup" xmlns:wpi="http://schemas.microsoft.com/office/word/2010/wordprocessingInk" xmlns:wne="http://schemas.microsoft.com/office/word/2006/wordml" xmlns:wps="http://schemas.microsoft.com/office/word/2010/wordprocessingShape" mc:Ignorable="w14 w15 w16se w16cid w16 w16cex w16sdtdh w16sdtfl w16du wp14">
+<w:endnotes xmlns:wpc="http://schemas.microsoft.com/office/word/2010/wordprocessingCanvas" xmlns:cx="http://schemas.microsoft.com/office/drawing/2014/chartex" xmlns:cx1="http://schemas.microsoft.com/office/drawing/2015/9/8/chartex" xmlns:cx2="http://schemas.microsoft.com/office/drawing/2015/10/21/chartex" xmlns:cx3="http://schemas.microsoft.com/office/drawing/2016/5/9/chartex" xmlns:cx4="http://schemas.microsoft.com/office/drawing/2016/5/10/chartex" xmlns:cx5="http://schemas.microsoft.com/office/drawing/2016/5/11/chartex" xmlns:cx6="http://schemas.microsoft.com/office/drawing/2016/5/12/chartex" xmlns:cx7="http://schemas.microsoft.com/office/drawing/2016/5/13/chartex" xmlns:cx8="http://schemas.microsoft.com/office/drawing/2016/5/14/chartex" xmlns:mc="http://schemas.openxmlformats.org/markup-compatibility/2006" xmlns:aink="http://schemas.microsoft.com/office/drawing/2016/ink" xmlns:am3d="http://schemas.microsoft.com/office/drawing/2017/model3d" xmlns:o="urn:schemas-microsoft-com:office:office" xmlns:oel="http://schemas.microsoft.com/office/2019/extlst" xmlns:r="http://schemas.openxmlformats.org/officeDocument/2006/relationships" xmlns:m="http://schemas.openxmlformats.org/officeDocument/2006/math" xmlns:v="urn:schemas-microsoft-com:vml" xmlns:wp14="http://schemas.microsoft.com/office/word/2010/wordprocessingDrawing" xmlns:wp="http://schemas.openxmlformats.org/drawingml/2006/wordprocessingDrawing" xmlns:w10="urn:schemas-microsoft-com:office:word" xmlns:w="http://schemas.openxmlformats.org/wordprocessingml/2006/main" xmlns:w14="http://schemas.microsoft.com/office/word/2010/wordml" xmlns:w15="http://schemas.microsoft.com/office/word/2012/wordml" xmlns:w16cex="http://schemas.microsoft.com/office/word/2018/wordml/cex" xmlns:w16cid="http://schemas.microsoft.com/office/word/2016/wordml/cid" xmlns:w16="http://schemas.microsoft.com/office/word/2018/wordml" xmlns:w16sdtdh="http://schemas.microsoft.com/office/word/2020/wordml/sdtdatahash" xmlns:w16se="http://schemas.microsoft.com/office/word/2015/wordml/symex" xmlns:wpg="http://schemas.microsoft.com/office/word/2010/wordprocessingGroup" xmlns:wpi="http://schemas.microsoft.com/office/word/2010/wordprocessingInk" xmlns:wne="http://schemas.microsoft.com/office/word/2006/wordml" xmlns:wps="http://schemas.microsoft.com/office/word/2010/wordprocessingShape" mc:Ignorable="w14 w15 w16se w16cid w16 w16cex w16sdtdh wp14">
   <w:endnote w:type="separator" w:id="-1">
     <w:p>
       <w:pPr>
@@ -6006,7 +3500,7 @@
 </file>
 
 <file path=word/footnotes.xml><?xml version="1.0" encoding="utf-8"?>
-<w:footnotes xmlns:wpc="http://schemas.microsoft.com/office/word/2010/wordprocessingCanvas" xmlns:cx="http://schemas.microsoft.com/office/drawing/2014/chartex" xmlns:cx1="http://schemas.microsoft.com/office/drawing/2015/9/8/chartex" xmlns:cx2="http://schemas.microsoft.com/office/drawing/2015/10/21/chartex" xmlns:cx3="http://schemas.microsoft.com/office/drawing/2016/5/9/chartex" xmlns:cx4="http://schemas.microsoft.com/office/drawing/2016/5/10/chartex" xmlns:cx5="http://schemas.microsoft.com/office/drawing/2016/5/11/chartex" xmlns:cx6="http://schemas.microsoft.com/office/drawing/2016/5/12/chartex" xmlns:cx7="http://schemas.microsoft.com/office/drawing/2016/5/13/chartex" xmlns:cx8="http://schemas.microsoft.com/office/drawing/2016/5/14/chartex" xmlns:mc="http://schemas.openxmlformats.org/markup-compatibility/2006" xmlns:aink="http://schemas.microsoft.com/office/drawing/2016/ink" xmlns:am3d="http://schemas.microsoft.com/office/drawing/2017/model3d" xmlns:o="urn:schemas-microsoft-com:office:office" xmlns:oel="http://schemas.microsoft.com/office/2019/extlst" xmlns:r="http://schemas.openxmlformats.org/officeDocument/2006/relationships" xmlns:m="http://schemas.openxmlformats.org/officeDocument/2006/math" xmlns:v="urn:schemas-microsoft-com:vml" xmlns:wp14="http://schemas.microsoft.com/office/word/2010/wordprocessingDrawing" xmlns:wp="http://schemas.openxmlformats.org/drawingml/2006/wordprocessingDrawing" xmlns:w10="urn:schemas-microsoft-com:office:word" xmlns:w="http://schemas.openxmlformats.org/wordprocessingml/2006/main" xmlns:w14="http://schemas.microsoft.com/office/word/2010/wordml" xmlns:w15="http://schemas.microsoft.com/office/word/2012/wordml" xmlns:w16cex="http://schemas.microsoft.com/office/word/2018/wordml/cex" xmlns:w16cid="http://schemas.microsoft.com/office/word/2016/wordml/cid" xmlns:w16="http://schemas.microsoft.com/office/word/2018/wordml" xmlns:w16du="http://schemas.microsoft.com/office/word/2023/wordml/word16du" xmlns:w16sdtdh="http://schemas.microsoft.com/office/word/2020/wordml/sdtdatahash" xmlns:w16sdtfl="http://schemas.microsoft.com/office/word/2024/wordml/sdtformatlock" xmlns:w16se="http://schemas.microsoft.com/office/word/2015/wordml/symex" xmlns:wpg="http://schemas.microsoft.com/office/word/2010/wordprocessingGroup" xmlns:wpi="http://schemas.microsoft.com/office/word/2010/wordprocessingInk" xmlns:wne="http://schemas.microsoft.com/office/word/2006/wordml" xmlns:wps="http://schemas.microsoft.com/office/word/2010/wordprocessingShape" mc:Ignorable="w14 w15 w16se w16cid w16 w16cex w16sdtdh w16sdtfl w16du wp14">
+<w:footnotes xmlns:wpc="http://schemas.microsoft.com/office/word/2010/wordprocessingCanvas" xmlns:cx="http://schemas.microsoft.com/office/drawing/2014/chartex" xmlns:cx1="http://schemas.microsoft.com/office/drawing/2015/9/8/chartex" xmlns:cx2="http://schemas.microsoft.com/office/drawing/2015/10/21/chartex" xmlns:cx3="http://schemas.microsoft.com/office/drawing/2016/5/9/chartex" xmlns:cx4="http://schemas.microsoft.com/office/drawing/2016/5/10/chartex" xmlns:cx5="http://schemas.microsoft.com/office/drawing/2016/5/11/chartex" xmlns:cx6="http://schemas.microsoft.com/office/drawing/2016/5/12/chartex" xmlns:cx7="http://schemas.microsoft.com/office/drawing/2016/5/13/chartex" xmlns:cx8="http://schemas.microsoft.com/office/drawing/2016/5/14/chartex" xmlns:mc="http://schemas.openxmlformats.org/markup-compatibility/2006" xmlns:aink="http://schemas.microsoft.com/office/drawing/2016/ink" xmlns:am3d="http://schemas.microsoft.com/office/drawing/2017/model3d" xmlns:o="urn:schemas-microsoft-com:office:office" xmlns:oel="http://schemas.microsoft.com/office/2019/extlst" xmlns:r="http://schemas.openxmlformats.org/officeDocument/2006/relationships" xmlns:m="http://schemas.openxmlformats.org/officeDocument/2006/math" xmlns:v="urn:schemas-microsoft-com:vml" xmlns:wp14="http://schemas.microsoft.com/office/word/2010/wordprocessingDrawing" xmlns:wp="http://schemas.openxmlformats.org/drawingml/2006/wordprocessingDrawing" xmlns:w10="urn:schemas-microsoft-com:office:word" xmlns:w="http://schemas.openxmlformats.org/wordprocessingml/2006/main" xmlns:w14="http://schemas.microsoft.com/office/word/2010/wordml" xmlns:w15="http://schemas.microsoft.com/office/word/2012/wordml" xmlns:w16cex="http://schemas.microsoft.com/office/word/2018/wordml/cex" xmlns:w16cid="http://schemas.microsoft.com/office/word/2016/wordml/cid" xmlns:w16="http://schemas.microsoft.com/office/word/2018/wordml" xmlns:w16sdtdh="http://schemas.microsoft.com/office/word/2020/wordml/sdtdatahash" xmlns:w16se="http://schemas.microsoft.com/office/word/2015/wordml/symex" xmlns:wpg="http://schemas.microsoft.com/office/word/2010/wordprocessingGroup" xmlns:wpi="http://schemas.microsoft.com/office/word/2010/wordprocessingInk" xmlns:wne="http://schemas.microsoft.com/office/word/2006/wordml" xmlns:wps="http://schemas.microsoft.com/office/word/2010/wordprocessingShape" mc:Ignorable="w14 w15 w16se w16cid w16 w16cex w16sdtdh wp14">
   <w:footnote w:type="separator" w:id="-1">
     <w:p>
       <w:pPr>
@@ -6035,7 +3529,7 @@
 </file>
 
 <file path=word/numbering.xml><?xml version="1.0" encoding="utf-8"?>
-<w:numbering xmlns:wpc="http://schemas.microsoft.com/office/word/2010/wordprocessingCanvas" xmlns:cx="http://schemas.microsoft.com/office/drawing/2014/chartex" xmlns:cx1="http://schemas.microsoft.com/office/drawing/2015/9/8/chartex" xmlns:cx2="http://schemas.microsoft.com/office/drawing/2015/10/21/chartex" xmlns:cx3="http://schemas.microsoft.com/office/drawing/2016/5/9/chartex" xmlns:cx4="http://schemas.microsoft.com/office/drawing/2016/5/10/chartex" xmlns:cx5="http://schemas.microsoft.com/office/drawing/2016/5/11/chartex" xmlns:cx6="http://schemas.microsoft.com/office/drawing/2016/5/12/chartex" xmlns:cx7="http://schemas.microsoft.com/office/drawing/2016/5/13/chartex" xmlns:cx8="http://schemas.microsoft.com/office/drawing/2016/5/14/chartex" xmlns:mc="http://schemas.openxmlformats.org/markup-compatibility/2006" xmlns:aink="http://schemas.microsoft.com/office/drawing/2016/ink" xmlns:am3d="http://schemas.microsoft.com/office/drawing/2017/model3d" xmlns:o="urn:schemas-microsoft-com:office:office" xmlns:oel="http://schemas.microsoft.com/office/2019/extlst" xmlns:r="http://schemas.openxmlformats.org/officeDocument/2006/relationships" xmlns:m="http://schemas.openxmlformats.org/officeDocument/2006/math" xmlns:v="urn:schemas-microsoft-com:vml" xmlns:wp14="http://schemas.microsoft.com/office/word/2010/wordprocessingDrawing" xmlns:wp="http://schemas.openxmlformats.org/drawingml/2006/wordprocessingDrawing" xmlns:w10="urn:schemas-microsoft-com:office:word" xmlns:w="http://schemas.openxmlformats.org/wordprocessingml/2006/main" xmlns:w14="http://schemas.microsoft.com/office/word/2010/wordml" xmlns:w15="http://schemas.microsoft.com/office/word/2012/wordml" xmlns:w16cex="http://schemas.microsoft.com/office/word/2018/wordml/cex" xmlns:w16cid="http://schemas.microsoft.com/office/word/2016/wordml/cid" xmlns:w16="http://schemas.microsoft.com/office/word/2018/wordml" xmlns:w16du="http://schemas.microsoft.com/office/word/2023/wordml/word16du" xmlns:w16sdtdh="http://schemas.microsoft.com/office/word/2020/wordml/sdtdatahash" xmlns:w16sdtfl="http://schemas.microsoft.com/office/word/2024/wordml/sdtformatlock" xmlns:w16se="http://schemas.microsoft.com/office/word/2015/wordml/symex" xmlns:wpg="http://schemas.microsoft.com/office/word/2010/wordprocessingGroup" xmlns:wpi="http://schemas.microsoft.com/office/word/2010/wordprocessingInk" xmlns:wne="http://schemas.microsoft.com/office/word/2006/wordml" xmlns:wps="http://schemas.microsoft.com/office/word/2010/wordprocessingShape" mc:Ignorable="w14 w15 w16se w16cid w16 w16cex w16sdtdh w16sdtfl w16du wp14">
+<w:numbering xmlns:wpc="http://schemas.microsoft.com/office/word/2010/wordprocessingCanvas" xmlns:cx="http://schemas.microsoft.com/office/drawing/2014/chartex" xmlns:cx1="http://schemas.microsoft.com/office/drawing/2015/9/8/chartex" xmlns:cx2="http://schemas.microsoft.com/office/drawing/2015/10/21/chartex" xmlns:cx3="http://schemas.microsoft.com/office/drawing/2016/5/9/chartex" xmlns:cx4="http://schemas.microsoft.com/office/drawing/2016/5/10/chartex" xmlns:cx5="http://schemas.microsoft.com/office/drawing/2016/5/11/chartex" xmlns:cx6="http://schemas.microsoft.com/office/drawing/2016/5/12/chartex" xmlns:cx7="http://schemas.microsoft.com/office/drawing/2016/5/13/chartex" xmlns:cx8="http://schemas.microsoft.com/office/drawing/2016/5/14/chartex" xmlns:mc="http://schemas.openxmlformats.org/markup-compatibility/2006" xmlns:aink="http://schemas.microsoft.com/office/drawing/2016/ink" xmlns:am3d="http://schemas.microsoft.com/office/drawing/2017/model3d" xmlns:o="urn:schemas-microsoft-com:office:office" xmlns:oel="http://schemas.microsoft.com/office/2019/extlst" xmlns:r="http://schemas.openxmlformats.org/officeDocument/2006/relationships" xmlns:m="http://schemas.openxmlformats.org/officeDocument/2006/math" xmlns:v="urn:schemas-microsoft-com:vml" xmlns:wp14="http://schemas.microsoft.com/office/word/2010/wordprocessingDrawing" xmlns:wp="http://schemas.openxmlformats.org/drawingml/2006/wordprocessingDrawing" xmlns:w10="urn:schemas-microsoft-com:office:word" xmlns:w="http://schemas.openxmlformats.org/wordprocessingml/2006/main" xmlns:w14="http://schemas.microsoft.com/office/word/2010/wordml" xmlns:w15="http://schemas.microsoft.com/office/word/2012/wordml" xmlns:w16cex="http://schemas.microsoft.com/office/word/2018/wordml/cex" xmlns:w16cid="http://schemas.microsoft.com/office/word/2016/wordml/cid" xmlns:w16="http://schemas.microsoft.com/office/word/2018/wordml" xmlns:w16sdtdh="http://schemas.microsoft.com/office/word/2020/wordml/sdtdatahash" xmlns:w16se="http://schemas.microsoft.com/office/word/2015/wordml/symex" xmlns:wpg="http://schemas.microsoft.com/office/word/2010/wordprocessingGroup" xmlns:wpi="http://schemas.microsoft.com/office/word/2010/wordprocessingInk" xmlns:wne="http://schemas.microsoft.com/office/word/2006/wordml" xmlns:wps="http://schemas.microsoft.com/office/word/2010/wordprocessingShape" mc:Ignorable="w14 w15 w16se w16cid w16 w16cex w16sdtdh wp14">
   <w:abstractNum w:abstractNumId="0" w15:restartNumberingAfterBreak="0">
     <w:nsid w:val="01CD3E60"/>
     <w:multiLevelType w:val="multilevel"/>
@@ -6769,7 +4263,7 @@
 </file>
 
 <file path=word/styles.xml><?xml version="1.0" encoding="utf-8"?>
-<w:styles xmlns:mc="http://schemas.openxmlformats.org/markup-compatibility/2006" xmlns:r="http://schemas.openxmlformats.org/officeDocument/2006/relationships" xmlns:w="http://schemas.openxmlformats.org/wordprocessingml/2006/main" xmlns:w14="http://schemas.microsoft.com/office/word/2010/wordml" xmlns:w15="http://schemas.microsoft.com/office/word/2012/wordml" xmlns:w16cex="http://schemas.microsoft.com/office/word/2018/wordml/cex" xmlns:w16cid="http://schemas.microsoft.com/office/word/2016/wordml/cid" xmlns:w16="http://schemas.microsoft.com/office/word/2018/wordml" xmlns:w16du="http://schemas.microsoft.com/office/word/2023/wordml/word16du" xmlns:w16sdtdh="http://schemas.microsoft.com/office/word/2020/wordml/sdtdatahash" xmlns:w16sdtfl="http://schemas.microsoft.com/office/word/2024/wordml/sdtformatlock" xmlns:w16se="http://schemas.microsoft.com/office/word/2015/wordml/symex" mc:Ignorable="w14 w15 w16se w16cid w16 w16cex w16sdtdh w16sdtfl w16du">
+<w:styles xmlns:mc="http://schemas.openxmlformats.org/markup-compatibility/2006" xmlns:r="http://schemas.openxmlformats.org/officeDocument/2006/relationships" xmlns:w="http://schemas.openxmlformats.org/wordprocessingml/2006/main" xmlns:w14="http://schemas.microsoft.com/office/word/2010/wordml" xmlns:w15="http://schemas.microsoft.com/office/word/2012/wordml" xmlns:w16cex="http://schemas.microsoft.com/office/word/2018/wordml/cex" xmlns:w16cid="http://schemas.microsoft.com/office/word/2016/wordml/cid" xmlns:w16="http://schemas.microsoft.com/office/word/2018/wordml" xmlns:w16sdtdh="http://schemas.microsoft.com/office/word/2020/wordml/sdtdatahash" xmlns:w16se="http://schemas.microsoft.com/office/word/2015/wordml/symex" mc:Ignorable="w14 w15 w16se w16cid w16 w16cex w16sdtdh">
   <w:docDefaults>
     <w:rPrDefault>
       <w:rPr>

</xml_diff>

<commit_message>
delete a few comments and add pictures in report
</commit_message>
<xml_diff>
--- a/CPU项目小组[4]_RISC_CPU设计/实验报告.docx
+++ b/CPU项目小组[4]_RISC_CPU设计/实验报告.docx
@@ -1,12 +1,14 @@
 
 <file path=word/document.xml><?xml version="1.0" encoding="utf-8"?>
-<w:document xmlns:wpc="http://schemas.microsoft.com/office/word/2010/wordprocessingCanvas" xmlns:cx="http://schemas.microsoft.com/office/drawing/2014/chartex" xmlns:cx1="http://schemas.microsoft.com/office/drawing/2015/9/8/chartex" xmlns:cx2="http://schemas.microsoft.com/office/drawing/2015/10/21/chartex" xmlns:cx3="http://schemas.microsoft.com/office/drawing/2016/5/9/chartex" xmlns:cx4="http://schemas.microsoft.com/office/drawing/2016/5/10/chartex" xmlns:cx5="http://schemas.microsoft.com/office/drawing/2016/5/11/chartex" xmlns:cx6="http://schemas.microsoft.com/office/drawing/2016/5/12/chartex" xmlns:cx7="http://schemas.microsoft.com/office/drawing/2016/5/13/chartex" xmlns:cx8="http://schemas.microsoft.com/office/drawing/2016/5/14/chartex" xmlns:mc="http://schemas.openxmlformats.org/markup-compatibility/2006" xmlns:aink="http://schemas.microsoft.com/office/drawing/2016/ink" xmlns:am3d="http://schemas.microsoft.com/office/drawing/2017/model3d" xmlns:o="urn:schemas-microsoft-com:office:office" xmlns:oel="http://schemas.microsoft.com/office/2019/extlst" xmlns:r="http://schemas.openxmlformats.org/officeDocument/2006/relationships" xmlns:m="http://schemas.openxmlformats.org/officeDocument/2006/math" xmlns:v="urn:schemas-microsoft-com:vml" xmlns:wp14="http://schemas.microsoft.com/office/word/2010/wordprocessingDrawing" xmlns:wp="http://schemas.openxmlformats.org/drawingml/2006/wordprocessingDrawing" xmlns:w10="urn:schemas-microsoft-com:office:word" xmlns:w="http://schemas.openxmlformats.org/wordprocessingml/2006/main" xmlns:w14="http://schemas.microsoft.com/office/word/2010/wordml" xmlns:w15="http://schemas.microsoft.com/office/word/2012/wordml" xmlns:w16cex="http://schemas.microsoft.com/office/word/2018/wordml/cex" xmlns:w16cid="http://schemas.microsoft.com/office/word/2016/wordml/cid" xmlns:w16="http://schemas.microsoft.com/office/word/2018/wordml" xmlns:w16sdtdh="http://schemas.microsoft.com/office/word/2020/wordml/sdtdatahash" xmlns:w16se="http://schemas.microsoft.com/office/word/2015/wordml/symex" xmlns:wpg="http://schemas.microsoft.com/office/word/2010/wordprocessingGroup" xmlns:wpi="http://schemas.microsoft.com/office/word/2010/wordprocessingInk" xmlns:wne="http://schemas.microsoft.com/office/word/2006/wordml" xmlns:wps="http://schemas.microsoft.com/office/word/2010/wordprocessingShape" mc:Ignorable="w14 w15 w16se w16cid w16 w16cex w16sdtdh wp14">
+<w:document xmlns:wpc="http://schemas.microsoft.com/office/word/2010/wordprocessingCanvas" xmlns:cx="http://schemas.microsoft.com/office/drawing/2014/chartex" xmlns:cx1="http://schemas.microsoft.com/office/drawing/2015/9/8/chartex" xmlns:cx2="http://schemas.microsoft.com/office/drawing/2015/10/21/chartex" xmlns:cx3="http://schemas.microsoft.com/office/drawing/2016/5/9/chartex" xmlns:cx4="http://schemas.microsoft.com/office/drawing/2016/5/10/chartex" xmlns:cx5="http://schemas.microsoft.com/office/drawing/2016/5/11/chartex" xmlns:cx6="http://schemas.microsoft.com/office/drawing/2016/5/12/chartex" xmlns:cx7="http://schemas.microsoft.com/office/drawing/2016/5/13/chartex" xmlns:cx8="http://schemas.microsoft.com/office/drawing/2016/5/14/chartex" xmlns:mc="http://schemas.openxmlformats.org/markup-compatibility/2006" xmlns:aink="http://schemas.microsoft.com/office/drawing/2016/ink" xmlns:am3d="http://schemas.microsoft.com/office/drawing/2017/model3d" xmlns:o="urn:schemas-microsoft-com:office:office" xmlns:oel="http://schemas.microsoft.com/office/2019/extlst" xmlns:r="http://schemas.openxmlformats.org/officeDocument/2006/relationships" xmlns:m="http://schemas.openxmlformats.org/officeDocument/2006/math" xmlns:v="urn:schemas-microsoft-com:vml" xmlns:wp14="http://schemas.microsoft.com/office/word/2010/wordprocessingDrawing" xmlns:wp="http://schemas.openxmlformats.org/drawingml/2006/wordprocessingDrawing" xmlns:w10="urn:schemas-microsoft-com:office:word" xmlns:w="http://schemas.openxmlformats.org/wordprocessingml/2006/main" xmlns:w14="http://schemas.microsoft.com/office/word/2010/wordml" xmlns:w15="http://schemas.microsoft.com/office/word/2012/wordml" xmlns:w16cex="http://schemas.microsoft.com/office/word/2018/wordml/cex" xmlns:w16cid="http://schemas.microsoft.com/office/word/2016/wordml/cid" xmlns:w16="http://schemas.microsoft.com/office/word/2018/wordml" xmlns:w16du="http://schemas.microsoft.com/office/word/2023/wordml/word16du" xmlns:w16sdtdh="http://schemas.microsoft.com/office/word/2020/wordml/sdtdatahash" xmlns:w16sdtfl="http://schemas.microsoft.com/office/word/2024/wordml/sdtformatlock" xmlns:w16se="http://schemas.microsoft.com/office/word/2015/wordml/symex" xmlns:wpg="http://schemas.microsoft.com/office/word/2010/wordprocessingGroup" xmlns:wpi="http://schemas.microsoft.com/office/word/2010/wordprocessingInk" xmlns:wne="http://schemas.microsoft.com/office/word/2006/wordml" xmlns:wps="http://schemas.microsoft.com/office/word/2010/wordprocessingShape" mc:Ignorable="w14 w15 w16se w16cid w16 w16cex w16sdtdh w16sdtfl w16du wp14">
   <w:body>
     <w:p>
       <w:pPr>
         <w:jc w:val="center"/>
         <w:rPr>
           <w:rFonts w:ascii="宋体" w:eastAsia="宋体" w:hAnsi="宋体" w:hint="eastAsia"/>
+          <w:b/>
+          <w:bCs/>
           <w:sz w:val="30"/>
           <w:szCs w:val="30"/>
         </w:rPr>
@@ -14,6 +16,8 @@
       <w:r>
         <w:rPr>
           <w:rFonts w:ascii="宋体" w:eastAsia="宋体" w:hAnsi="宋体" w:hint="eastAsia"/>
+          <w:b/>
+          <w:bCs/>
           <w:sz w:val="30"/>
           <w:szCs w:val="30"/>
         </w:rPr>
@@ -55,7 +59,7 @@
         <w:rPr>
           <w:rFonts w:ascii="宋体" w:eastAsia="宋体" w:hAnsi="宋体" w:hint="eastAsia"/>
         </w:rPr>
-        <w:t>王靖尧：负责建立CPU各模块基本框架，设计CPU core的control、pc_reg、imm_gen、branch、instr_mem部分，</w:t>
+        <w:t>王靖尧：负责建立CPU各模块基本框架，设计CPU core的control、pc_reg、branch、instr_mem部分，</w:t>
       </w:r>
       <w:r>
         <w:rPr>
@@ -204,7 +208,19 @@
         <w:rPr>
           <w:rFonts w:ascii="宋体" w:eastAsia="宋体" w:hAnsi="宋体" w:hint="eastAsia"/>
         </w:rPr>
-        <w:t>能与cpu交互的</w:t>
+        <w:t>能与</w:t>
+      </w:r>
+      <w:r>
+        <w:rPr>
+          <w:rFonts w:ascii="宋体" w:eastAsia="宋体" w:hAnsi="宋体" w:hint="eastAsia"/>
+        </w:rPr>
+        <w:t>CPU</w:t>
+      </w:r>
+      <w:r>
+        <w:rPr>
+          <w:rFonts w:ascii="宋体" w:eastAsia="宋体" w:hAnsi="宋体" w:hint="eastAsia"/>
+        </w:rPr>
+        <w:t>交互的</w:t>
       </w:r>
       <w:r>
         <w:rPr>
@@ -216,7 +232,31 @@
         <w:rPr>
           <w:rFonts w:ascii="宋体" w:eastAsia="宋体" w:hAnsi="宋体" w:hint="eastAsia"/>
         </w:rPr>
-        <w:t>，完成：板上输入两个操作数，启动后计算出GCD结果并显示的功能。该功能经上板验证正确工作</w:t>
+        <w:t>，完成：板上</w:t>
+      </w:r>
+      <w:r>
+        <w:rPr>
+          <w:rFonts w:ascii="宋体" w:eastAsia="宋体" w:hAnsi="宋体" w:hint="eastAsia"/>
+        </w:rPr>
+        <w:t>通过按键</w:t>
+      </w:r>
+      <w:r>
+        <w:rPr>
+          <w:rFonts w:ascii="宋体" w:eastAsia="宋体" w:hAnsi="宋体" w:hint="eastAsia"/>
+        </w:rPr>
+        <w:t>输入两个操作数，启动</w:t>
+      </w:r>
+      <w:r>
+        <w:rPr>
+          <w:rFonts w:ascii="宋体" w:eastAsia="宋体" w:hAnsi="宋体" w:hint="eastAsia"/>
+        </w:rPr>
+        <w:t>开关</w:t>
+      </w:r>
+      <w:r>
+        <w:rPr>
+          <w:rFonts w:ascii="宋体" w:eastAsia="宋体" w:hAnsi="宋体" w:hint="eastAsia"/>
+        </w:rPr>
+        <w:t>后计算出GCD结果并显示的功能。该功能经上板验证正确工作</w:t>
       </w:r>
       <w:r>
         <w:rPr>
@@ -266,7 +306,19 @@
         <w:rPr>
           <w:rFonts w:ascii="宋体" w:eastAsia="宋体" w:hAnsi="宋体" w:hint="eastAsia"/>
         </w:rPr>
-        <w:t>将cpu模块隔离出来做测试和改进，包括：计算</w:t>
+        <w:t>将</w:t>
+      </w:r>
+      <w:r>
+        <w:rPr>
+          <w:rFonts w:ascii="宋体" w:eastAsia="宋体" w:hAnsi="宋体" w:hint="eastAsia"/>
+        </w:rPr>
+        <w:t>CPU</w:t>
+      </w:r>
+      <w:r>
+        <w:rPr>
+          <w:rFonts w:ascii="宋体" w:eastAsia="宋体" w:hAnsi="宋体" w:hint="eastAsia"/>
+        </w:rPr>
+        <w:t>模块隔离出来做测试和改进，包括：计算</w:t>
       </w:r>
       <w:r>
         <w:rPr>
@@ -329,7 +381,21 @@
           <w:rFonts w:ascii="宋体" w:eastAsia="宋体" w:hAnsi="宋体" w:hint="eastAsia"/>
           <w:szCs w:val="21"/>
         </w:rPr>
-        <w:t>本实验cpu总共</w:t>
+        <w:t>本实验</w:t>
+      </w:r>
+      <w:r>
+        <w:rPr>
+          <w:rFonts w:ascii="宋体" w:eastAsia="宋体" w:hAnsi="宋体" w:hint="eastAsia"/>
+          <w:szCs w:val="21"/>
+        </w:rPr>
+        <w:t>CPU</w:t>
+      </w:r>
+      <w:r>
+        <w:rPr>
+          <w:rFonts w:ascii="宋体" w:eastAsia="宋体" w:hAnsi="宋体" w:hint="eastAsia"/>
+          <w:szCs w:val="21"/>
+        </w:rPr>
+        <w:t>总共</w:t>
       </w:r>
       <w:r>
         <w:rPr>
@@ -2515,6 +2581,7 @@
     <w:p>
       <w:pPr>
         <w:ind w:firstLineChars="200" w:firstLine="420"/>
+        <w:jc w:val="center"/>
         <w:rPr>
           <w:rFonts w:ascii="宋体" w:eastAsia="宋体" w:hAnsi="宋体" w:hint="eastAsia"/>
           <w:szCs w:val="21"/>
@@ -2527,6 +2594,55 @@
         </w:rPr>
         <w:t>reg_file reg_file模块是CPU的核心组件之一，它实现了RISC-V架构所定义的32个通用寄存器。该模块不仅提供了标准的寄存器读写功能，还集成了一个特殊的功能，用于支持一个外部的GCD（最大公约数）计算协处理器。它具有两个独立的读端口（rs1, rs2）和一个写端口（rd），支持在一个时钟周期内同时读取两个操作数并写入一个结果，这是实现RISC-V指令流水线性能的关键。</w:t>
       </w:r>
+      <w:r>
+        <w:rPr>
+          <w:rFonts w:ascii="宋体" w:eastAsia="宋体" w:hAnsi="宋体" w:hint="eastAsia"/>
+          <w:szCs w:val="21"/>
+        </w:rPr>
+        <w:t>其输入输出端口定义如图：</w:t>
+      </w:r>
+      <w:r>
+        <w:rPr>
+          <w:rFonts w:ascii="宋体" w:eastAsia="宋体" w:hAnsi="宋体"/>
+          <w:szCs w:val="21"/>
+        </w:rPr>
+        <w:lastRenderedPageBreak/>
+        <w:drawing>
+          <wp:inline distT="0" distB="0" distL="0" distR="0" wp14:anchorId="0F0239AC" wp14:editId="460C67F8">
+            <wp:extent cx="2996767" cy="2143125"/>
+            <wp:effectExtent l="0" t="0" r="0" b="0"/>
+            <wp:docPr id="455374780" name="图片 1"/>
+            <wp:cNvGraphicFramePr>
+              <a:graphicFrameLocks xmlns:a="http://schemas.openxmlformats.org/drawingml/2006/main" noChangeAspect="1"/>
+            </wp:cNvGraphicFramePr>
+            <a:graphic xmlns:a="http://schemas.openxmlformats.org/drawingml/2006/main">
+              <a:graphicData uri="http://schemas.openxmlformats.org/drawingml/2006/picture">
+                <pic:pic xmlns:pic="http://schemas.openxmlformats.org/drawingml/2006/picture">
+                  <pic:nvPicPr>
+                    <pic:cNvPr id="455374780" name=""/>
+                    <pic:cNvPicPr/>
+                  </pic:nvPicPr>
+                  <pic:blipFill>
+                    <a:blip r:embed="rId15"/>
+                    <a:stretch>
+                      <a:fillRect/>
+                    </a:stretch>
+                  </pic:blipFill>
+                  <pic:spPr>
+                    <a:xfrm>
+                      <a:off x="0" y="0"/>
+                      <a:ext cx="3002387" cy="2147144"/>
+                    </a:xfrm>
+                    <a:prstGeom prst="rect">
+                      <a:avLst/>
+                    </a:prstGeom>
+                  </pic:spPr>
+                </pic:pic>
+              </a:graphicData>
+            </a:graphic>
+          </wp:inline>
+        </w:drawing>
+      </w:r>
     </w:p>
     <w:p>
       <w:pPr>
@@ -2541,15 +2657,7 @@
           <w:rFonts w:ascii="宋体" w:eastAsia="宋体" w:hAnsi="宋体"/>
           <w:szCs w:val="21"/>
         </w:rPr>
-        <w:t>reg_file的功能主要由三个always块构成：两个用于读端口的组合逻辑块和一个用于</w:t>
-      </w:r>
-      <w:r>
-        <w:rPr>
-          <w:rFonts w:ascii="宋体" w:eastAsia="宋体" w:hAnsi="宋体"/>
-          <w:szCs w:val="21"/>
-        </w:rPr>
-        <w:lastRenderedPageBreak/>
-        <w:t>写端口的时序逻辑块。模块内部定义了一个名为reg_file的32x32位寄存器数组，构成了寄存器堆的主体。RISC-V架构规定，x0寄存器恒为0。该模块通过在读写逻辑中对地址5'b0进行特殊判断来确保这一特性。读操作由两个结构相同的组合逻辑always块实现，分别对应rs1和rs2两个读端口。当读地址为0时，读数据端口直接输出32'b0。当读地址指向为GCD功能保留的特殊寄存器（x28, x29, x31）时，读端口会输出外部传入的GCD相关信号（gcd_a, gcd_b, calc_start），而不是寄存器堆内部存储的值。这是一种将外部硬件状态映射到寄存器地址空间的设计。对于其他所有通用寄存器地址，读端口会异步地输出reg_file数组中对应地址存储的数据。写操作在一个同步时序逻辑always块中实现，由时钟clk驱动。在复位信号rst_n为低时，模块会将所有通用寄存器（x0-x27, x30）清零，同时将外部的gcd_a和gcd_b分别加载到x28和x29寄存器，并将calc_start信号的状态加载到x31寄存器的最低位。只有当写使能信号rd_we为高且目标地址rd_addr不为0时，写操作才会被执行。当写地址为REG_GCD_RESULT(x10)时，模块不仅会将rd_data写入寄存器堆，还会同步更新gcd_result输出端口，为GCD协处理器提供了一个专用的结果输出通道。对于非GCD专用寄存器的写操作，模块会将rd_data写入rd_addr指定的寄存器中。模块通过逻辑判断，禁止了对GCD输入寄存器（x28, x29）和启动信号寄存器（x31）的直接写入，确保了这些寄存器只受外部GCD硬件控制。</w:t>
+        <w:t>reg_file的功能主要由三个always块构成：两个用于读端口的组合逻辑块和一个用于写端口的时序逻辑块。模块内部定义了一个名为reg_file的32x32位寄存器数组，构成了寄存器堆的主体。RISC-V架构规定，x0寄存器恒为0。该模块通过在读写逻辑中对地址5'b0进行特殊判断来确保这一特性。读操作由两个结构相同的组合逻辑always块实现，分别对应rs1和rs2两个读端口。当读地址为0时，读数据端口直接输出32'b0。当读地址指向为GCD功能保留的特殊寄存器（x28, x29, x31）时，读端口会输出外部传入的GCD相关信号（gcd_a, gcd_b, calc_start），而不是寄存器堆内部存储的值。这是一种将外部硬件状态映射到寄存器地址空间的设计。对于其他所有通用寄存器地址，读端口会异步地输出reg_file数组中对应地址存储的数据。写操作在一个同步时序逻辑always块中实现，由时钟clk驱动。在复位信号rst_n为低时，模块会将所有通用寄存器（x0-x27, x30）清零，同时将外部的gcd_a和gcd_b分别加载到x28和x29寄存器，并将calc_start信号的状态加载到x31寄存器的最低位。只有当写使能信号rd_we为高且目标地址rd_addr不为0时，写操作才会被执行。当写地址为REG_GCD_RESULT(x10)时，模块不仅会将rd_data写入寄存器堆，还会同步更新gcd_result输出端口，为GCD协处理器提供了一个专用的结果输出通道。对于非GCD专用寄存器的写操作，模块会将rd_data写入rd_addr指定的寄存器中。模块通过逻辑判断，禁止了对GCD输入寄存器（x28, x29）和启动信号寄存器（x31）的直接写入，确保了这些寄存器只受外部GCD硬件控制。</w:t>
       </w:r>
     </w:p>
     <w:p>
@@ -2639,6 +2747,235 @@
           <w:szCs w:val="21"/>
         </w:rPr>
         <w:t>关于时钟频率的讨论参见第七部分。</w:t>
+      </w:r>
+    </w:p>
+    <w:p>
+      <w:pPr>
+        <w:ind w:firstLineChars="200" w:firstLine="420"/>
+        <w:rPr>
+          <w:rFonts w:ascii="宋体" w:eastAsia="宋体" w:hAnsi="宋体" w:hint="eastAsia"/>
+          <w:szCs w:val="21"/>
+        </w:rPr>
+      </w:pPr>
+    </w:p>
+    <w:p>
+      <w:pPr>
+        <w:ind w:firstLineChars="200" w:firstLine="420"/>
+        <w:rPr>
+          <w:rFonts w:ascii="宋体" w:eastAsia="宋体" w:hAnsi="宋体" w:hint="eastAsia"/>
+          <w:szCs w:val="21"/>
+        </w:rPr>
+      </w:pPr>
+      <w:r>
+        <w:rPr>
+          <w:rFonts w:ascii="宋体" w:eastAsia="宋体" w:hAnsi="宋体" w:hint="eastAsia"/>
+          <w:szCs w:val="21"/>
+        </w:rPr>
+        <w:t>（12）alu_opb_mux 与 rd_data_mux</w:t>
+      </w:r>
+    </w:p>
+    <w:p>
+      <w:pPr>
+        <w:ind w:firstLineChars="200" w:firstLine="420"/>
+        <w:rPr>
+          <w:rFonts w:ascii="宋体" w:eastAsia="宋体" w:hAnsi="宋体" w:hint="eastAsia"/>
+          <w:szCs w:val="21"/>
+        </w:rPr>
+      </w:pPr>
+      <w:r>
+        <w:rPr>
+          <w:rFonts w:ascii="宋体" w:eastAsia="宋体" w:hAnsi="宋体" w:hint="eastAsia"/>
+          <w:szCs w:val="21"/>
+        </w:rPr>
+        <w:t>alu_opb_mux</w:t>
+      </w:r>
+      <w:r>
+        <w:rPr>
+          <w:rFonts w:ascii="宋体" w:eastAsia="宋体" w:hAnsi="宋体" w:hint="eastAsia"/>
+          <w:szCs w:val="21"/>
+        </w:rPr>
+        <w:t>选择</w:t>
+      </w:r>
+      <w:r>
+        <w:rPr>
+          <w:rFonts w:ascii="宋体" w:eastAsia="宋体" w:hAnsi="宋体" w:hint="eastAsia"/>
+          <w:szCs w:val="21"/>
+        </w:rPr>
+        <w:t>alu第二个操作数来自rs2还是立即数，rd_data_mux选择</w:t>
+      </w:r>
+      <w:r>
+        <w:rPr>
+          <w:rFonts w:ascii="宋体" w:eastAsia="宋体" w:hAnsi="宋体" w:hint="eastAsia"/>
+          <w:szCs w:val="21"/>
+        </w:rPr>
+        <w:t>rd_data来自内存、alu还是pc+4</w:t>
+      </w:r>
+      <w:r>
+        <w:rPr>
+          <w:rFonts w:ascii="宋体" w:eastAsia="宋体" w:hAnsi="宋体" w:hint="eastAsia"/>
+          <w:szCs w:val="21"/>
+        </w:rPr>
+        <w:t xml:space="preserve"> </w:t>
+      </w:r>
+      <w:r>
+        <w:rPr>
+          <w:rFonts w:ascii="宋体" w:eastAsia="宋体" w:hAnsi="宋体" w:hint="eastAsia"/>
+          <w:szCs w:val="21"/>
+        </w:rPr>
+        <w:t>。</w:t>
+      </w:r>
+    </w:p>
+    <w:p>
+      <w:pPr>
+        <w:ind w:firstLineChars="200" w:firstLine="420"/>
+        <w:rPr>
+          <w:rFonts w:ascii="宋体" w:eastAsia="宋体" w:hAnsi="宋体" w:hint="eastAsia"/>
+          <w:szCs w:val="21"/>
+        </w:rPr>
+      </w:pPr>
+    </w:p>
+    <w:p>
+      <w:pPr>
+        <w:ind w:firstLineChars="200" w:firstLine="420"/>
+        <w:rPr>
+          <w:rFonts w:ascii="宋体" w:eastAsia="宋体" w:hAnsi="宋体" w:hint="eastAsia"/>
+          <w:szCs w:val="21"/>
+        </w:rPr>
+      </w:pPr>
+      <w:r>
+        <w:rPr>
+          <w:rFonts w:ascii="宋体" w:eastAsia="宋体" w:hAnsi="宋体" w:hint="eastAsia"/>
+          <w:szCs w:val="21"/>
+        </w:rPr>
+        <w:t>下图为implementation后的资源占用与功耗报告：</w:t>
+      </w:r>
+    </w:p>
+    <w:p>
+      <w:pPr>
+        <w:ind w:firstLineChars="200" w:firstLine="420"/>
+        <w:rPr>
+          <w:rFonts w:ascii="宋体" w:eastAsia="宋体" w:hAnsi="宋体" w:hint="eastAsia"/>
+          <w:szCs w:val="21"/>
+        </w:rPr>
+      </w:pPr>
+      <w:r>
+        <w:rPr>
+          <w:rFonts w:ascii="宋体" w:eastAsia="宋体" w:hAnsi="宋体" w:hint="eastAsia"/>
+          <w:noProof/>
+          <w:szCs w:val="21"/>
+        </w:rPr>
+        <w:drawing>
+          <wp:inline distT="0" distB="0" distL="0" distR="0" wp14:anchorId="7447F4A2" wp14:editId="432AB956">
+            <wp:extent cx="4319588" cy="1227333"/>
+            <wp:effectExtent l="0" t="0" r="5080" b="0"/>
+            <wp:docPr id="1603156316" name="图片 2"/>
+            <wp:cNvGraphicFramePr>
+              <a:graphicFrameLocks xmlns:a="http://schemas.openxmlformats.org/drawingml/2006/main" noChangeAspect="1"/>
+            </wp:cNvGraphicFramePr>
+            <a:graphic xmlns:a="http://schemas.openxmlformats.org/drawingml/2006/main">
+              <a:graphicData uri="http://schemas.openxmlformats.org/drawingml/2006/picture">
+                <pic:pic xmlns:pic="http://schemas.openxmlformats.org/drawingml/2006/picture">
+                  <pic:nvPicPr>
+                    <pic:cNvPr id="0" name="Picture 6"/>
+                    <pic:cNvPicPr>
+                      <a:picLocks noChangeAspect="1" noChangeArrowheads="1"/>
+                    </pic:cNvPicPr>
+                  </pic:nvPicPr>
+                  <pic:blipFill>
+                    <a:blip r:embed="rId16" cstate="print">
+                      <a:extLst>
+                        <a:ext uri="{28A0092B-C50C-407E-A947-70E740481C1C}">
+                          <a14:useLocalDpi xmlns:a14="http://schemas.microsoft.com/office/drawing/2010/main" val="0"/>
+                        </a:ext>
+                      </a:extLst>
+                    </a:blip>
+                    <a:srcRect/>
+                    <a:stretch>
+                      <a:fillRect/>
+                    </a:stretch>
+                  </pic:blipFill>
+                  <pic:spPr bwMode="auto">
+                    <a:xfrm>
+                      <a:off x="0" y="0"/>
+                      <a:ext cx="4346104" cy="1234867"/>
+                    </a:xfrm>
+                    <a:prstGeom prst="rect">
+                      <a:avLst/>
+                    </a:prstGeom>
+                    <a:noFill/>
+                    <a:ln>
+                      <a:noFill/>
+                    </a:ln>
+                  </pic:spPr>
+                </pic:pic>
+              </a:graphicData>
+            </a:graphic>
+          </wp:inline>
+        </w:drawing>
+      </w:r>
+    </w:p>
+    <w:p>
+      <w:pPr>
+        <w:ind w:firstLineChars="200" w:firstLine="420"/>
+        <w:rPr>
+          <w:rFonts w:ascii="宋体" w:eastAsia="宋体" w:hAnsi="宋体" w:hint="eastAsia"/>
+          <w:szCs w:val="21"/>
+        </w:rPr>
+      </w:pPr>
+      <w:r>
+        <w:rPr>
+          <w:rFonts w:ascii="宋体" w:eastAsia="宋体" w:hAnsi="宋体" w:hint="eastAsia"/>
+          <w:noProof/>
+          <w:szCs w:val="21"/>
+        </w:rPr>
+        <w:drawing>
+          <wp:inline distT="0" distB="0" distL="0" distR="0" wp14:anchorId="23D292A8" wp14:editId="4FD89721">
+            <wp:extent cx="4386263" cy="1404174"/>
+            <wp:effectExtent l="0" t="0" r="0" b="5715"/>
+            <wp:docPr id="592258305" name="图片 4"/>
+            <wp:cNvGraphicFramePr>
+              <a:graphicFrameLocks xmlns:a="http://schemas.openxmlformats.org/drawingml/2006/main" noChangeAspect="1"/>
+            </wp:cNvGraphicFramePr>
+            <a:graphic xmlns:a="http://schemas.openxmlformats.org/drawingml/2006/main">
+              <a:graphicData uri="http://schemas.openxmlformats.org/drawingml/2006/picture">
+                <pic:pic xmlns:pic="http://schemas.openxmlformats.org/drawingml/2006/picture">
+                  <pic:nvPicPr>
+                    <pic:cNvPr id="0" name="Picture 13"/>
+                    <pic:cNvPicPr>
+                      <a:picLocks noChangeAspect="1" noChangeArrowheads="1"/>
+                    </pic:cNvPicPr>
+                  </pic:nvPicPr>
+                  <pic:blipFill>
+                    <a:blip r:embed="rId17" cstate="print">
+                      <a:extLst>
+                        <a:ext uri="{28A0092B-C50C-407E-A947-70E740481C1C}">
+                          <a14:useLocalDpi xmlns:a14="http://schemas.microsoft.com/office/drawing/2010/main" val="0"/>
+                        </a:ext>
+                      </a:extLst>
+                    </a:blip>
+                    <a:srcRect/>
+                    <a:stretch>
+                      <a:fillRect/>
+                    </a:stretch>
+                  </pic:blipFill>
+                  <pic:spPr bwMode="auto">
+                    <a:xfrm>
+                      <a:off x="0" y="0"/>
+                      <a:ext cx="4410422" cy="1411908"/>
+                    </a:xfrm>
+                    <a:prstGeom prst="rect">
+                      <a:avLst/>
+                    </a:prstGeom>
+                    <a:noFill/>
+                    <a:ln>
+                      <a:noFill/>
+                    </a:ln>
+                  </pic:spPr>
+                </pic:pic>
+              </a:graphicData>
+            </a:graphic>
+          </wp:inline>
+        </w:drawing>
       </w:r>
     </w:p>
     <w:p>
@@ -2778,15 +3115,7 @@
           <w:rFonts w:ascii="宋体" w:eastAsia="宋体" w:hAnsi="宋体" w:hint="eastAsia"/>
           <w:szCs w:val="21"/>
         </w:rPr>
-        <w:t>得到机器码的途径：用汇编语言完成.s文件，在GitHub下载XPack生态下的RISC-V</w:t>
-      </w:r>
-      <w:r>
-        <w:rPr>
-          <w:rFonts w:ascii="宋体" w:eastAsia="宋体" w:hAnsi="宋体" w:hint="eastAsia"/>
-          <w:szCs w:val="21"/>
-        </w:rPr>
-        <w:lastRenderedPageBreak/>
-        <w:t>交叉编译器并添加bin到环境变量，然后通过以下三步得到能存储到reg_file的.mem文件。</w:t>
+        <w:t>得到机器码的途径：用汇编语言完成.s文件，在GitHub下载XPack生态下的RISC-V交叉编译器并添加bin到环境变量，然后通过以下三步得到能存储到reg_file的.mem文件。</w:t>
       </w:r>
     </w:p>
     <w:p>
@@ -2921,7 +3250,7 @@
       <w:pPr>
         <w:jc w:val="center"/>
         <w:rPr>
-          <w:rFonts w:ascii="宋体" w:eastAsia="宋体" w:hAnsi="宋体"/>
+          <w:rFonts w:ascii="宋体" w:eastAsia="宋体" w:hAnsi="宋体" w:hint="eastAsia"/>
         </w:rPr>
       </w:pPr>
       <w:r>
@@ -2929,6 +3258,7 @@
           <w:rFonts w:ascii="宋体" w:eastAsia="宋体" w:hAnsi="宋体" w:hint="eastAsia"/>
           <w:noProof/>
         </w:rPr>
+        <w:lastRenderedPageBreak/>
         <w:drawing>
           <wp:inline distT="0" distB="0" distL="114300" distR="114300" wp14:anchorId="1ED3170D" wp14:editId="2327FDFB">
             <wp:extent cx="5265420" cy="2812415"/>
@@ -2947,7 +3277,7 @@
                     </pic:cNvPicPr>
                   </pic:nvPicPr>
                   <pic:blipFill>
-                    <a:blip r:embed="rId15"/>
+                    <a:blip r:embed="rId18"/>
                     <a:srcRect b="38435"/>
                     <a:stretch>
                       <a:fillRect/>
@@ -2984,31 +3314,7 @@
           <w:sz w:val="18"/>
           <w:szCs w:val="18"/>
         </w:rPr>
-        <w:t>图</w:t>
-      </w:r>
-      <w:r>
-        <w:rPr>
-          <w:rFonts w:ascii="宋体" w:eastAsia="宋体" w:hAnsi="宋体" w:hint="eastAsia"/>
-          <w:sz w:val="18"/>
-          <w:szCs w:val="18"/>
-        </w:rPr>
-        <w:t>1</w:t>
-      </w:r>
-      <w:r>
-        <w:rPr>
-          <w:rFonts w:ascii="宋体" w:eastAsia="宋体" w:hAnsi="宋体" w:hint="eastAsia"/>
-          <w:sz w:val="18"/>
-          <w:szCs w:val="18"/>
-        </w:rPr>
-        <w:t xml:space="preserve">1 </w:t>
-      </w:r>
-      <w:r>
-        <w:rPr>
-          <w:rFonts w:ascii="宋体" w:eastAsia="宋体" w:hAnsi="宋体" w:hint="eastAsia"/>
-          <w:sz w:val="18"/>
-          <w:szCs w:val="18"/>
-        </w:rPr>
-        <w:t>系统仿真图</w:t>
+        <w:t>图11 系统仿真图</w:t>
       </w:r>
     </w:p>
     <w:p>
@@ -3023,54 +3329,6 @@
           <w:rFonts w:ascii="宋体" w:eastAsia="宋体" w:hAnsi="宋体" w:hint="eastAsia"/>
         </w:rPr>
         <w:t>激励设置中输入4个btn_up_in脉冲表示4，输入1个btn_left_in脉冲左移1位，输入2个btn_up_in脉冲表示2，输入2个btn_left_in脉冲左移2位，输入6个btn_up_in脉冲表示6，从而完成输入gcd_a=60,gcd_b=24，然后输入1个btn_center_in脉冲启动计算，gcd_result为计算结果。</w:t>
-      </w:r>
-    </w:p>
-    <w:p>
-      <w:pPr>
-        <w:ind w:firstLineChars="200" w:firstLine="420"/>
-        <w:rPr>
-          <w:rFonts w:ascii="宋体" w:eastAsia="宋体" w:hAnsi="宋体" w:hint="eastAsia"/>
-        </w:rPr>
-      </w:pPr>
-    </w:p>
-    <w:p>
-      <w:pPr>
-        <w:ind w:firstLineChars="200" w:firstLine="420"/>
-        <w:rPr>
-          <w:rFonts w:ascii="宋体" w:eastAsia="宋体" w:hAnsi="宋体" w:hint="eastAsia"/>
-        </w:rPr>
-      </w:pPr>
-      <w:r>
-        <w:rPr>
-          <w:rFonts w:ascii="宋体" w:eastAsia="宋体" w:hAnsi="宋体" w:hint="eastAsia"/>
-        </w:rPr>
-        <w:t>（3）</w:t>
-      </w:r>
-      <w:r>
-        <w:rPr>
-          <w:rFonts w:ascii="宋体" w:eastAsia="宋体" w:hAnsi="宋体"/>
-        </w:rPr>
-        <w:t>利用Vivado对设计电路的综合实现流程与结果分析（比如时序和硬件资源使用）</w:t>
-      </w:r>
-    </w:p>
-    <w:p>
-      <w:pPr>
-        <w:ind w:firstLineChars="200" w:firstLine="420"/>
-        <w:rPr>
-          <w:rFonts w:ascii="宋体" w:eastAsia="宋体" w:hAnsi="宋体" w:hint="eastAsia"/>
-        </w:rPr>
-      </w:pPr>
-      <w:r>
-        <w:rPr>
-          <w:rFonts w:ascii="宋体" w:eastAsia="宋体" w:hAnsi="宋体" w:hint="eastAsia"/>
-        </w:rPr>
-        <w:t>（4）</w:t>
-      </w:r>
-      <w:r>
-        <w:rPr>
-          <w:rFonts w:ascii="宋体" w:eastAsia="宋体" w:hAnsi="宋体"/>
-        </w:rPr>
-        <w:t>FPGA开发板验证（可以在文件里附上解释视频，但实际以验收时为准）</w:t>
       </w:r>
     </w:p>
     <w:p>
@@ -3130,7 +3388,7 @@
         <w:ind w:firstLine="420"/>
         <w:jc w:val="center"/>
         <w:rPr>
-          <w:rFonts w:ascii="宋体" w:eastAsia="宋体" w:hAnsi="宋体"/>
+          <w:rFonts w:ascii="宋体" w:eastAsia="宋体" w:hAnsi="宋体" w:hint="eastAsia"/>
         </w:rPr>
       </w:pPr>
       <w:r>
@@ -3143,543 +3401,6 @@
             <wp:extent cx="2625843" cy="1278779"/>
             <wp:effectExtent l="0" t="0" r="3175" b="0"/>
             <wp:docPr id="12" name="图片 12"/>
-            <wp:cNvGraphicFramePr>
-              <a:graphicFrameLocks xmlns:a="http://schemas.openxmlformats.org/drawingml/2006/main" noChangeAspect="1"/>
-            </wp:cNvGraphicFramePr>
-            <a:graphic xmlns:a="http://schemas.openxmlformats.org/drawingml/2006/main">
-              <a:graphicData uri="http://schemas.openxmlformats.org/drawingml/2006/picture">
-                <pic:pic xmlns:pic="http://schemas.openxmlformats.org/drawingml/2006/picture">
-                  <pic:nvPicPr>
-                    <pic:cNvPr id="1" name=""/>
-                    <pic:cNvPicPr/>
-                  </pic:nvPicPr>
-                  <pic:blipFill>
-                    <a:blip r:embed="rId16"/>
-                    <a:stretch>
-                      <a:fillRect/>
-                    </a:stretch>
-                  </pic:blipFill>
-                  <pic:spPr>
-                    <a:xfrm>
-                      <a:off x="0" y="0"/>
-                      <a:ext cx="2657585" cy="1294237"/>
-                    </a:xfrm>
-                    <a:prstGeom prst="rect">
-                      <a:avLst/>
-                    </a:prstGeom>
-                  </pic:spPr>
-                </pic:pic>
-              </a:graphicData>
-            </a:graphic>
-          </wp:inline>
-        </w:drawing>
-      </w:r>
-    </w:p>
-    <w:p>
-      <w:pPr>
-        <w:jc w:val="center"/>
-        <w:rPr>
-          <w:rFonts w:ascii="宋体" w:eastAsia="宋体" w:hAnsi="宋体" w:hint="eastAsia"/>
-          <w:sz w:val="18"/>
-          <w:szCs w:val="18"/>
-        </w:rPr>
-      </w:pPr>
-      <w:r>
-        <w:rPr>
-          <w:rFonts w:ascii="宋体" w:eastAsia="宋体" w:hAnsi="宋体" w:hint="eastAsia"/>
-          <w:sz w:val="18"/>
-          <w:szCs w:val="18"/>
-        </w:rPr>
-        <w:lastRenderedPageBreak/>
-        <w:t>图1</w:t>
-      </w:r>
-      <w:r>
-        <w:rPr>
-          <w:rFonts w:ascii="宋体" w:eastAsia="宋体" w:hAnsi="宋体" w:hint="eastAsia"/>
-          <w:sz w:val="18"/>
-          <w:szCs w:val="18"/>
-        </w:rPr>
-        <w:t>2</w:t>
-      </w:r>
-      <w:r>
-        <w:rPr>
-          <w:rFonts w:ascii="宋体" w:eastAsia="宋体" w:hAnsi="宋体" w:hint="eastAsia"/>
-          <w:sz w:val="18"/>
-          <w:szCs w:val="18"/>
-        </w:rPr>
-        <w:t xml:space="preserve"> </w:t>
-      </w:r>
-      <w:r>
-        <w:rPr>
-          <w:rFonts w:ascii="宋体" w:eastAsia="宋体" w:hAnsi="宋体" w:hint="eastAsia"/>
-          <w:sz w:val="18"/>
-          <w:szCs w:val="18"/>
-        </w:rPr>
-        <w:t>更改后的</w:t>
-      </w:r>
-      <w:r>
-        <w:rPr>
-          <w:rFonts w:ascii="宋体" w:eastAsia="宋体" w:hAnsi="宋体" w:hint="eastAsia"/>
-          <w:sz w:val="18"/>
-          <w:szCs w:val="18"/>
-        </w:rPr>
-        <w:t>cpu</w:t>
-      </w:r>
-      <w:r>
-        <w:rPr>
-          <w:rFonts w:ascii="宋体" w:eastAsia="宋体" w:hAnsi="宋体" w:hint="eastAsia"/>
-          <w:sz w:val="18"/>
-          <w:szCs w:val="18"/>
-        </w:rPr>
-        <w:t>输入输出定义</w:t>
-      </w:r>
-    </w:p>
-    <w:p>
-      <w:pPr>
-        <w:ind w:firstLine="420"/>
-        <w:rPr>
-          <w:rFonts w:ascii="宋体" w:eastAsia="宋体" w:hAnsi="宋体" w:hint="eastAsia"/>
-        </w:rPr>
-      </w:pPr>
-      <w:r>
-        <w:rPr>
-          <w:rFonts w:ascii="宋体" w:eastAsia="宋体" w:hAnsi="宋体" w:hint="eastAsia"/>
-        </w:rPr>
-        <w:t>使用gcd计算的机器码程序，</w:t>
-      </w:r>
-      <w:r>
-        <w:rPr>
-          <w:rFonts w:ascii="宋体" w:eastAsia="宋体" w:hAnsi="宋体" w:hint="eastAsia"/>
-        </w:rPr>
-        <w:t>cpu的仿真结果如下，</w:t>
-      </w:r>
-      <w:r>
-        <w:rPr>
-          <w:rFonts w:ascii="宋体" w:eastAsia="宋体" w:hAnsi="宋体" w:hint="eastAsia"/>
-        </w:rPr>
-        <w:t>正确计算出结果6，且</w:t>
-      </w:r>
-      <w:r>
-        <w:rPr>
-          <w:rFonts w:ascii="宋体" w:eastAsia="宋体" w:hAnsi="宋体" w:hint="eastAsia"/>
-        </w:rPr>
-        <w:t>符合汇编代码逻辑（最后</w:t>
-      </w:r>
-      <w:r>
-        <w:rPr>
-          <w:rFonts w:ascii="宋体" w:eastAsia="宋体" w:hAnsi="宋体" w:hint="eastAsia"/>
-        </w:rPr>
-        <w:t>一句汇编代码为</w:t>
-      </w:r>
-      <w:r>
-        <w:rPr>
-          <w:rFonts w:ascii="宋体" w:eastAsia="宋体" w:hAnsi="宋体" w:hint="eastAsia"/>
-        </w:rPr>
-        <w:t>无条件跳回开头）。</w:t>
-      </w:r>
-    </w:p>
-    <w:p>
-      <w:pPr>
-        <w:ind w:firstLine="420"/>
-        <w:jc w:val="center"/>
-        <w:rPr>
-          <w:rFonts w:ascii="宋体" w:eastAsia="宋体" w:hAnsi="宋体" w:hint="eastAsia"/>
-        </w:rPr>
-      </w:pPr>
-      <w:r>
-        <w:rPr>
-          <w:rFonts w:ascii="宋体" w:eastAsia="宋体" w:hAnsi="宋体"/>
-          <w:noProof/>
-        </w:rPr>
-        <w:drawing>
-          <wp:inline distT="0" distB="0" distL="0" distR="0" wp14:anchorId="77F2A5AB" wp14:editId="333B8CF5">
-            <wp:extent cx="4234601" cy="1337269"/>
-            <wp:effectExtent l="0" t="0" r="0" b="0"/>
-            <wp:docPr id="16" name="图片 16"/>
-            <wp:cNvGraphicFramePr>
-              <a:graphicFrameLocks xmlns:a="http://schemas.openxmlformats.org/drawingml/2006/main" noChangeAspect="1"/>
-            </wp:cNvGraphicFramePr>
-            <a:graphic xmlns:a="http://schemas.openxmlformats.org/drawingml/2006/main">
-              <a:graphicData uri="http://schemas.openxmlformats.org/drawingml/2006/picture">
-                <pic:pic xmlns:pic="http://schemas.openxmlformats.org/drawingml/2006/picture">
-                  <pic:nvPicPr>
-                    <pic:cNvPr id="1" name=""/>
-                    <pic:cNvPicPr/>
-                  </pic:nvPicPr>
-                  <pic:blipFill>
-                    <a:blip r:embed="rId17"/>
-                    <a:stretch>
-                      <a:fillRect/>
-                    </a:stretch>
-                  </pic:blipFill>
-                  <pic:spPr>
-                    <a:xfrm>
-                      <a:off x="0" y="0"/>
-                      <a:ext cx="4258111" cy="1344693"/>
-                    </a:xfrm>
-                    <a:prstGeom prst="rect">
-                      <a:avLst/>
-                    </a:prstGeom>
-                  </pic:spPr>
-                </pic:pic>
-              </a:graphicData>
-            </a:graphic>
-          </wp:inline>
-        </w:drawing>
-      </w:r>
-    </w:p>
-    <w:p>
-      <w:pPr>
-        <w:jc w:val="center"/>
-        <w:rPr>
-          <w:rFonts w:ascii="宋体" w:eastAsia="宋体" w:hAnsi="宋体" w:hint="eastAsia"/>
-          <w:sz w:val="18"/>
-          <w:szCs w:val="18"/>
-        </w:rPr>
-      </w:pPr>
-      <w:r>
-        <w:rPr>
-          <w:rFonts w:ascii="宋体" w:eastAsia="宋体" w:hAnsi="宋体" w:hint="eastAsia"/>
-          <w:sz w:val="18"/>
-          <w:szCs w:val="18"/>
-        </w:rPr>
-        <w:t>图1</w:t>
-      </w:r>
-      <w:r>
-        <w:rPr>
-          <w:rFonts w:ascii="宋体" w:eastAsia="宋体" w:hAnsi="宋体" w:hint="eastAsia"/>
-          <w:sz w:val="18"/>
-          <w:szCs w:val="18"/>
-        </w:rPr>
-        <w:t>3</w:t>
-      </w:r>
-      <w:r>
-        <w:rPr>
-          <w:rFonts w:ascii="宋体" w:eastAsia="宋体" w:hAnsi="宋体" w:hint="eastAsia"/>
-          <w:sz w:val="18"/>
-          <w:szCs w:val="18"/>
-        </w:rPr>
-        <w:t xml:space="preserve"> cpu</w:t>
-      </w:r>
-      <w:r>
-        <w:rPr>
-          <w:rFonts w:ascii="宋体" w:eastAsia="宋体" w:hAnsi="宋体" w:hint="eastAsia"/>
-          <w:sz w:val="18"/>
-          <w:szCs w:val="18"/>
-        </w:rPr>
-        <w:t>仿真</w:t>
-      </w:r>
-      <w:r>
-        <w:rPr>
-          <w:rFonts w:ascii="宋体" w:eastAsia="宋体" w:hAnsi="宋体" w:hint="eastAsia"/>
-          <w:sz w:val="18"/>
-          <w:szCs w:val="18"/>
-        </w:rPr>
-        <w:t>图</w:t>
-      </w:r>
-    </w:p>
-    <w:p>
-      <w:pPr>
-        <w:ind w:firstLine="420"/>
-        <w:rPr>
-          <w:rFonts w:ascii="宋体" w:eastAsia="宋体" w:hAnsi="宋体" w:hint="eastAsia"/>
-        </w:rPr>
-      </w:pPr>
-      <w:r>
-        <w:rPr>
-          <w:rFonts w:ascii="宋体" w:eastAsia="宋体" w:hAnsi="宋体" w:hint="eastAsia"/>
-        </w:rPr>
-        <w:t>（1）时序测试</w:t>
-      </w:r>
-    </w:p>
-    <w:p>
-      <w:pPr>
-        <w:ind w:firstLine="420"/>
-        <w:rPr>
-          <w:rFonts w:ascii="宋体" w:eastAsia="宋体" w:hAnsi="宋体" w:hint="eastAsia"/>
-        </w:rPr>
-      </w:pPr>
-      <w:r>
-        <w:rPr>
-          <w:rFonts w:ascii="宋体" w:eastAsia="宋体" w:hAnsi="宋体" w:hint="eastAsia"/>
-        </w:rPr>
-        <w:t>利用板上100MHz的时钟进行约束，implementation后的时序报告如下图所示。</w:t>
-      </w:r>
-    </w:p>
-    <w:p>
-      <w:pPr>
-        <w:ind w:firstLine="420"/>
-        <w:jc w:val="center"/>
-        <w:rPr>
-          <w:rFonts w:ascii="宋体" w:eastAsia="宋体" w:hAnsi="宋体"/>
-        </w:rPr>
-      </w:pPr>
-      <w:r>
-        <w:rPr>
-          <w:rFonts w:ascii="宋体" w:eastAsia="宋体" w:hAnsi="宋体"/>
-          <w:noProof/>
-        </w:rPr>
-        <w:drawing>
-          <wp:inline distT="0" distB="0" distL="0" distR="0" wp14:anchorId="27B9EA90" wp14:editId="4366FD47">
-            <wp:extent cx="2752980" cy="1050347"/>
-            <wp:effectExtent l="0" t="0" r="9525" b="0"/>
-            <wp:docPr id="14" name="图片 14"/>
-            <wp:cNvGraphicFramePr>
-              <a:graphicFrameLocks xmlns:a="http://schemas.openxmlformats.org/drawingml/2006/main" noChangeAspect="1"/>
-            </wp:cNvGraphicFramePr>
-            <a:graphic xmlns:a="http://schemas.openxmlformats.org/drawingml/2006/main">
-              <a:graphicData uri="http://schemas.openxmlformats.org/drawingml/2006/picture">
-                <pic:pic xmlns:pic="http://schemas.openxmlformats.org/drawingml/2006/picture">
-                  <pic:nvPicPr>
-                    <pic:cNvPr id="1" name=""/>
-                    <pic:cNvPicPr/>
-                  </pic:nvPicPr>
-                  <pic:blipFill>
-                    <a:blip r:embed="rId18"/>
-                    <a:stretch>
-                      <a:fillRect/>
-                    </a:stretch>
-                  </pic:blipFill>
-                  <pic:spPr>
-                    <a:xfrm>
-                      <a:off x="0" y="0"/>
-                      <a:ext cx="2768478" cy="1056260"/>
-                    </a:xfrm>
-                    <a:prstGeom prst="rect">
-                      <a:avLst/>
-                    </a:prstGeom>
-                  </pic:spPr>
-                </pic:pic>
-              </a:graphicData>
-            </a:graphic>
-          </wp:inline>
-        </w:drawing>
-      </w:r>
-    </w:p>
-    <w:p>
-      <w:pPr>
-        <w:jc w:val="center"/>
-        <w:rPr>
-          <w:rFonts w:ascii="宋体" w:eastAsia="宋体" w:hAnsi="宋体" w:hint="eastAsia"/>
-          <w:sz w:val="18"/>
-          <w:szCs w:val="18"/>
-        </w:rPr>
-      </w:pPr>
-      <w:r>
-        <w:rPr>
-          <w:rFonts w:ascii="宋体" w:eastAsia="宋体" w:hAnsi="宋体" w:hint="eastAsia"/>
-          <w:sz w:val="18"/>
-          <w:szCs w:val="18"/>
-        </w:rPr>
-        <w:t>图</w:t>
-      </w:r>
-      <w:r>
-        <w:rPr>
-          <w:rFonts w:ascii="宋体" w:eastAsia="宋体" w:hAnsi="宋体" w:hint="eastAsia"/>
-          <w:sz w:val="18"/>
-          <w:szCs w:val="18"/>
-        </w:rPr>
-        <w:t>14</w:t>
-      </w:r>
-      <w:r>
-        <w:rPr>
-          <w:rFonts w:ascii="宋体" w:eastAsia="宋体" w:hAnsi="宋体" w:hint="eastAsia"/>
-          <w:sz w:val="18"/>
-          <w:szCs w:val="18"/>
-        </w:rPr>
-        <w:t xml:space="preserve"> </w:t>
-      </w:r>
-      <w:r>
-        <w:rPr>
-          <w:rFonts w:ascii="宋体" w:eastAsia="宋体" w:hAnsi="宋体" w:hint="eastAsia"/>
-          <w:sz w:val="18"/>
-          <w:szCs w:val="18"/>
-        </w:rPr>
-        <w:t>实例机器码对应的时序报告</w:t>
-      </w:r>
-    </w:p>
-    <w:p>
-      <w:pPr>
-        <w:ind w:firstLine="420"/>
-        <w:rPr>
-          <w:rFonts w:ascii="宋体" w:eastAsia="宋体" w:hAnsi="宋体" w:hint="eastAsia"/>
-        </w:rPr>
-      </w:pPr>
-      <w:r>
-        <w:rPr>
-          <w:rFonts w:ascii="宋体" w:eastAsia="宋体" w:hAnsi="宋体" w:hint="eastAsia"/>
-        </w:rPr>
-        <w:t>关键路径</w:t>
-      </w:r>
-      <w:r>
-        <w:rPr>
-          <w:rFonts w:ascii="宋体" w:eastAsia="宋体" w:hAnsi="宋体" w:hint="eastAsia"/>
-        </w:rPr>
-        <w:t>如下，大致符合预期中单周期cpu的关键路径</w:t>
-      </w:r>
-      <w:r>
-        <w:rPr>
-          <w:rFonts w:ascii="宋体" w:eastAsia="宋体" w:hAnsi="宋体" w:hint="eastAsia"/>
-        </w:rPr>
-        <w:t>PC -&gt; I</w:t>
-      </w:r>
-      <w:r>
-        <w:rPr>
-          <w:rFonts w:ascii="宋体" w:eastAsia="宋体" w:hAnsi="宋体" w:hint="eastAsia"/>
-        </w:rPr>
-        <w:t>nstr_m</w:t>
-      </w:r>
-      <w:r>
-        <w:rPr>
-          <w:rFonts w:ascii="宋体" w:eastAsia="宋体" w:hAnsi="宋体" w:hint="eastAsia"/>
-        </w:rPr>
-        <w:t xml:space="preserve">em -&gt; </w:t>
-      </w:r>
-      <w:r>
-        <w:rPr>
-          <w:rFonts w:ascii="宋体" w:eastAsia="宋体" w:hAnsi="宋体" w:hint="eastAsia"/>
-        </w:rPr>
-        <w:t>d</w:t>
-      </w:r>
-      <w:r>
-        <w:rPr>
-          <w:rFonts w:ascii="宋体" w:eastAsia="宋体" w:hAnsi="宋体" w:hint="eastAsia"/>
-        </w:rPr>
-        <w:t xml:space="preserve">ecode -&gt; </w:t>
-      </w:r>
-      <w:r>
-        <w:rPr>
-          <w:rFonts w:ascii="宋体" w:eastAsia="宋体" w:hAnsi="宋体" w:hint="eastAsia"/>
-        </w:rPr>
-        <w:t>r</w:t>
-      </w:r>
-      <w:r>
-        <w:rPr>
-          <w:rFonts w:ascii="宋体" w:eastAsia="宋体" w:hAnsi="宋体" w:hint="eastAsia"/>
-        </w:rPr>
-        <w:t>eg</w:t>
-      </w:r>
-      <w:r>
-        <w:rPr>
-          <w:rFonts w:ascii="宋体" w:eastAsia="宋体" w:hAnsi="宋体" w:hint="eastAsia"/>
-        </w:rPr>
-        <w:t>_f</w:t>
-      </w:r>
-      <w:r>
-        <w:rPr>
-          <w:rFonts w:ascii="宋体" w:eastAsia="宋体" w:hAnsi="宋体" w:hint="eastAsia"/>
-        </w:rPr>
-        <w:t xml:space="preserve">ile </w:t>
-      </w:r>
-      <w:r>
-        <w:rPr>
-          <w:rFonts w:ascii="宋体" w:eastAsia="宋体" w:hAnsi="宋体" w:hint="eastAsia"/>
-        </w:rPr>
-        <w:t>r</w:t>
-      </w:r>
-      <w:r>
-        <w:rPr>
-          <w:rFonts w:ascii="宋体" w:eastAsia="宋体" w:hAnsi="宋体" w:hint="eastAsia"/>
-        </w:rPr>
-        <w:t>ead -&gt; ALU (</w:t>
-      </w:r>
-      <w:r>
-        <w:rPr>
-          <w:rFonts w:ascii="宋体" w:eastAsia="宋体" w:hAnsi="宋体" w:hint="eastAsia"/>
-        </w:rPr>
-        <w:t>计算地址</w:t>
-      </w:r>
-      <w:r>
-        <w:rPr>
-          <w:rFonts w:ascii="宋体" w:eastAsia="宋体" w:hAnsi="宋体" w:hint="eastAsia"/>
-        </w:rPr>
-        <w:t xml:space="preserve">) -&gt; </w:t>
-      </w:r>
-      <w:r>
-        <w:rPr>
-          <w:rFonts w:ascii="宋体" w:eastAsia="宋体" w:hAnsi="宋体" w:hint="eastAsia"/>
-        </w:rPr>
-        <w:t>data_m</w:t>
-      </w:r>
-      <w:r>
-        <w:rPr>
-          <w:rFonts w:ascii="宋体" w:eastAsia="宋体" w:hAnsi="宋体" w:hint="eastAsia"/>
-        </w:rPr>
-        <w:t xml:space="preserve">em </w:t>
-      </w:r>
-      <w:r>
-        <w:rPr>
-          <w:rFonts w:ascii="宋体" w:eastAsia="宋体" w:hAnsi="宋体" w:hint="eastAsia"/>
-        </w:rPr>
-        <w:t>r</w:t>
-      </w:r>
-      <w:r>
-        <w:rPr>
-          <w:rFonts w:ascii="宋体" w:eastAsia="宋体" w:hAnsi="宋体" w:hint="eastAsia"/>
-        </w:rPr>
-        <w:t xml:space="preserve">ead -&gt; </w:t>
-      </w:r>
-      <w:r>
-        <w:rPr>
-          <w:rFonts w:ascii="宋体" w:eastAsia="宋体" w:hAnsi="宋体" w:hint="eastAsia"/>
-        </w:rPr>
-        <w:t>r</w:t>
-      </w:r>
-      <w:r>
-        <w:rPr>
-          <w:rFonts w:ascii="宋体" w:eastAsia="宋体" w:hAnsi="宋体" w:hint="eastAsia"/>
-        </w:rPr>
-        <w:t>eg</w:t>
-      </w:r>
-      <w:r>
-        <w:rPr>
-          <w:rFonts w:ascii="宋体" w:eastAsia="宋体" w:hAnsi="宋体" w:hint="eastAsia"/>
-        </w:rPr>
-        <w:t>_f</w:t>
-      </w:r>
-      <w:r>
-        <w:rPr>
-          <w:rFonts w:ascii="宋体" w:eastAsia="宋体" w:hAnsi="宋体" w:hint="eastAsia"/>
-        </w:rPr>
-        <w:t xml:space="preserve">ile </w:t>
-      </w:r>
-      <w:r>
-        <w:rPr>
-          <w:rFonts w:ascii="宋体" w:eastAsia="宋体" w:hAnsi="宋体" w:hint="eastAsia"/>
-        </w:rPr>
-        <w:t>w</w:t>
-      </w:r>
-      <w:r>
-        <w:rPr>
-          <w:rFonts w:ascii="宋体" w:eastAsia="宋体" w:hAnsi="宋体" w:hint="eastAsia"/>
-        </w:rPr>
-        <w:t>riteback</w:t>
-      </w:r>
-      <w:r>
-        <w:rPr>
-          <w:rFonts w:ascii="宋体" w:eastAsia="宋体" w:hAnsi="宋体" w:hint="eastAsia"/>
-        </w:rPr>
-        <w:t>。</w:t>
-      </w:r>
-    </w:p>
-    <w:p>
-      <w:pPr>
-        <w:ind w:firstLine="420"/>
-        <w:jc w:val="center"/>
-        <w:rPr>
-          <w:rFonts w:ascii="宋体" w:eastAsia="宋体" w:hAnsi="宋体"/>
-        </w:rPr>
-      </w:pPr>
-      <w:r>
-        <w:rPr>
-          <w:rFonts w:ascii="宋体" w:eastAsia="宋体" w:hAnsi="宋体"/>
-          <w:noProof/>
-        </w:rPr>
-        <w:drawing>
-          <wp:inline distT="0" distB="0" distL="0" distR="0" wp14:anchorId="65833CBE" wp14:editId="762CCA9F">
-            <wp:extent cx="5041424" cy="1300112"/>
-            <wp:effectExtent l="0" t="0" r="6985" b="0"/>
-            <wp:docPr id="15" name="图片 15"/>
             <wp:cNvGraphicFramePr>
               <a:graphicFrameLocks xmlns:a="http://schemas.openxmlformats.org/drawingml/2006/main" noChangeAspect="1"/>
             </wp:cNvGraphicFramePr>
@@ -3699,7 +3420,7 @@
                   <pic:spPr>
                     <a:xfrm>
                       <a:off x="0" y="0"/>
-                      <a:ext cx="5057908" cy="1304363"/>
+                      <a:ext cx="2657585" cy="1294237"/>
                     </a:xfrm>
                     <a:prstGeom prst="rect">
                       <a:avLst/>
@@ -3727,45 +3448,51 @@
           <w:sz w:val="18"/>
           <w:szCs w:val="18"/>
         </w:rPr>
-        <w:t>图1</w:t>
-      </w:r>
-      <w:r>
-        <w:rPr>
-          <w:rFonts w:ascii="宋体" w:eastAsia="宋体" w:hAnsi="宋体" w:hint="eastAsia"/>
-          <w:sz w:val="18"/>
-          <w:szCs w:val="18"/>
-        </w:rPr>
-        <w:t>5</w:t>
-      </w:r>
-      <w:r>
-        <w:rPr>
-          <w:rFonts w:ascii="宋体" w:eastAsia="宋体" w:hAnsi="宋体" w:hint="eastAsia"/>
-          <w:sz w:val="18"/>
-          <w:szCs w:val="18"/>
-        </w:rPr>
-        <w:t xml:space="preserve"> </w:t>
-      </w:r>
-      <w:r>
-        <w:rPr>
-          <w:rFonts w:ascii="宋体" w:eastAsia="宋体" w:hAnsi="宋体" w:hint="eastAsia"/>
-          <w:sz w:val="18"/>
-          <w:szCs w:val="18"/>
-        </w:rPr>
-        <w:t>关键路径</w:t>
-      </w:r>
-    </w:p>
-    <w:p>
-      <w:pPr>
-        <w:ind w:firstLine="420"/>
-        <w:rPr>
-          <w:rFonts w:ascii="宋体" w:eastAsia="宋体" w:hAnsi="宋体" w:hint="eastAsia"/>
-        </w:rPr>
-      </w:pPr>
-      <w:r>
-        <w:rPr>
-          <w:rFonts w:ascii="宋体" w:eastAsia="宋体" w:hAnsi="宋体" w:hint="eastAsia"/>
-        </w:rPr>
-        <w:t>利用公式：</w:t>
+        <w:t>图12 更改后的cpu输入输出定义</w:t>
+      </w:r>
+    </w:p>
+    <w:p>
+      <w:pPr>
+        <w:ind w:firstLine="420"/>
+        <w:rPr>
+          <w:rFonts w:ascii="宋体" w:eastAsia="宋体" w:hAnsi="宋体" w:hint="eastAsia"/>
+        </w:rPr>
+      </w:pPr>
+      <w:r>
+        <w:rPr>
+          <w:rFonts w:ascii="宋体" w:eastAsia="宋体" w:hAnsi="宋体" w:hint="eastAsia"/>
+        </w:rPr>
+        <w:t>使用gcd计算的机器码程序，</w:t>
+      </w:r>
+      <w:r>
+        <w:rPr>
+          <w:rFonts w:ascii="宋体" w:eastAsia="宋体" w:hAnsi="宋体" w:hint="eastAsia"/>
+        </w:rPr>
+        <w:t>cpu的仿真结果如下，</w:t>
+      </w:r>
+      <w:r>
+        <w:rPr>
+          <w:rFonts w:ascii="宋体" w:eastAsia="宋体" w:hAnsi="宋体" w:hint="eastAsia"/>
+        </w:rPr>
+        <w:t>正确计算出结果6，且</w:t>
+      </w:r>
+      <w:r>
+        <w:rPr>
+          <w:rFonts w:ascii="宋体" w:eastAsia="宋体" w:hAnsi="宋体" w:hint="eastAsia"/>
+        </w:rPr>
+        <w:t>符合汇编代码逻辑（最后</w:t>
+      </w:r>
+      <w:r>
+        <w:rPr>
+          <w:rFonts w:ascii="宋体" w:eastAsia="宋体" w:hAnsi="宋体" w:hint="eastAsia"/>
+        </w:rPr>
+        <w:t>一句汇编代码为</w:t>
+      </w:r>
+      <w:r>
+        <w:rPr>
+          <w:rFonts w:ascii="宋体" w:eastAsia="宋体" w:hAnsi="宋体" w:hint="eastAsia"/>
+        </w:rPr>
+        <w:t>无条件跳回开头）。</w:t>
       </w:r>
     </w:p>
     <w:p>
@@ -3782,10 +3509,10 @@
           <w:noProof/>
         </w:rPr>
         <w:drawing>
-          <wp:inline distT="0" distB="0" distL="0" distR="0" wp14:anchorId="0EC71DCA" wp14:editId="61855A98">
-            <wp:extent cx="1677215" cy="438517"/>
+          <wp:inline distT="0" distB="0" distL="0" distR="0" wp14:anchorId="77F2A5AB" wp14:editId="333B8CF5">
+            <wp:extent cx="4234601" cy="1337269"/>
             <wp:effectExtent l="0" t="0" r="0" b="0"/>
-            <wp:docPr id="13" name="图片 13"/>
+            <wp:docPr id="16" name="图片 16"/>
             <wp:cNvGraphicFramePr>
               <a:graphicFrameLocks xmlns:a="http://schemas.openxmlformats.org/drawingml/2006/main" noChangeAspect="1"/>
             </wp:cNvGraphicFramePr>
@@ -3805,7 +3532,7 @@
                   <pic:spPr>
                     <a:xfrm>
                       <a:off x="0" y="0"/>
-                      <a:ext cx="1713979" cy="448129"/>
+                      <a:ext cx="4258111" cy="1344693"/>
                     </a:xfrm>
                     <a:prstGeom prst="rect">
                       <a:avLst/>
@@ -3820,202 +3547,69 @@
     </w:p>
     <w:p>
       <w:pPr>
-        <w:rPr>
-          <w:rFonts w:ascii="宋体" w:eastAsia="宋体" w:hAnsi="宋体"/>
-        </w:rPr>
-      </w:pPr>
-      <w:r>
-        <w:rPr>
-          <w:rFonts w:ascii="宋体" w:eastAsia="宋体" w:hAnsi="宋体" w:hint="eastAsia"/>
-        </w:rPr>
-        <w:t>也即时钟周期加上需要的</w:t>
-      </w:r>
-      <w:r>
-        <w:rPr>
-          <w:rFonts w:ascii="宋体" w:eastAsia="宋体" w:hAnsi="宋体"/>
-        </w:rPr>
-        <w:t>裕量</w:t>
-      </w:r>
-      <w:r>
-        <w:rPr>
-          <w:rFonts w:ascii="宋体" w:eastAsia="宋体" w:hAnsi="宋体" w:hint="eastAsia"/>
-        </w:rPr>
-        <w:t>再取倒数得到最快频率，得63.279MHz。</w:t>
-      </w:r>
-    </w:p>
-    <w:p>
-      <w:pPr>
-        <w:ind w:firstLineChars="200" w:firstLine="420"/>
-        <w:rPr>
-          <w:rFonts w:ascii="宋体" w:eastAsia="宋体" w:hAnsi="宋体"/>
-        </w:rPr>
-      </w:pPr>
-      <w:r>
-        <w:rPr>
-          <w:rFonts w:ascii="宋体" w:eastAsia="宋体" w:hAnsi="宋体" w:hint="eastAsia"/>
-        </w:rPr>
-        <w:t>考虑到</w:t>
-      </w:r>
-      <w:r>
-        <w:rPr>
-          <w:rFonts w:ascii="宋体" w:eastAsia="宋体" w:hAnsi="宋体" w:hint="eastAsia"/>
-        </w:rPr>
-        <w:t>instr_mem部分采用的是读取.mem文件进行初始化，如果机器码中不包含访存操作，可能对data_mem的优化会比较大。我们又尝试使用带访存步骤的机器码进行实验</w:t>
-      </w:r>
-      <w:r>
-        <w:rPr>
-          <w:rFonts w:ascii="宋体" w:eastAsia="宋体" w:hAnsi="宋体" w:hint="eastAsia"/>
-        </w:rPr>
-        <w:t>：在</w:t>
-      </w:r>
-      <w:r>
-        <w:rPr>
-          <w:rFonts w:ascii="宋体" w:eastAsia="宋体" w:hAnsi="宋体" w:hint="eastAsia"/>
-        </w:rPr>
-        <w:t>原机器码无条件跳回开头的那一条语句前，加入两句访存指令：</w:t>
-      </w:r>
-    </w:p>
-    <w:p>
-      <w:pPr>
-        <w:ind w:firstLine="420"/>
-        <w:rPr>
-          <w:rFonts w:ascii="宋体" w:eastAsia="宋体" w:hAnsi="宋体"/>
-        </w:rPr>
-      </w:pPr>
-      <w:r>
-        <w:rPr>
-          <w:rFonts w:ascii="宋体" w:eastAsia="宋体" w:hAnsi="宋体"/>
-        </w:rPr>
-        <w:t>sw x</w:t>
-      </w:r>
-      <w:r>
-        <w:rPr>
-          <w:rFonts w:ascii="宋体" w:eastAsia="宋体" w:hAnsi="宋体" w:hint="eastAsia"/>
-        </w:rPr>
-        <w:t>28</w:t>
-      </w:r>
-      <w:r>
-        <w:rPr>
-          <w:rFonts w:ascii="宋体" w:eastAsia="宋体" w:hAnsi="宋体"/>
-        </w:rPr>
-        <w:t xml:space="preserve">, </w:t>
-      </w:r>
-      <w:r>
-        <w:rPr>
-          <w:rFonts w:ascii="宋体" w:eastAsia="宋体" w:hAnsi="宋体" w:hint="eastAsia"/>
-        </w:rPr>
-        <w:t>4</w:t>
-      </w:r>
-      <w:r>
-        <w:rPr>
-          <w:rFonts w:ascii="宋体" w:eastAsia="宋体" w:hAnsi="宋体"/>
-        </w:rPr>
-        <w:t>(x</w:t>
-      </w:r>
-      <w:r>
-        <w:rPr>
-          <w:rFonts w:ascii="宋体" w:eastAsia="宋体" w:hAnsi="宋体" w:hint="eastAsia"/>
-        </w:rPr>
-        <w:t>0</w:t>
-      </w:r>
-      <w:r>
-        <w:rPr>
-          <w:rFonts w:ascii="宋体" w:eastAsia="宋体" w:hAnsi="宋体"/>
-        </w:rPr>
-        <w:t>)</w:t>
-      </w:r>
-    </w:p>
-    <w:p>
-      <w:pPr>
-        <w:ind w:firstLine="420"/>
-        <w:rPr>
-          <w:rFonts w:ascii="宋体" w:eastAsia="宋体" w:hAnsi="宋体"/>
-        </w:rPr>
-      </w:pPr>
-      <w:r>
-        <w:rPr>
-          <w:rFonts w:ascii="宋体" w:eastAsia="宋体" w:hAnsi="宋体"/>
-        </w:rPr>
-        <w:t>lw x</w:t>
-      </w:r>
-      <w:r>
-        <w:rPr>
-          <w:rFonts w:ascii="宋体" w:eastAsia="宋体" w:hAnsi="宋体" w:hint="eastAsia"/>
-        </w:rPr>
-        <w:t>2</w:t>
-      </w:r>
-      <w:r>
-        <w:rPr>
-          <w:rFonts w:ascii="宋体" w:eastAsia="宋体" w:hAnsi="宋体"/>
-        </w:rPr>
-        <w:t xml:space="preserve">, </w:t>
-      </w:r>
-      <w:r>
-        <w:rPr>
-          <w:rFonts w:ascii="宋体" w:eastAsia="宋体" w:hAnsi="宋体" w:hint="eastAsia"/>
-        </w:rPr>
-        <w:t>4</w:t>
-      </w:r>
-      <w:r>
-        <w:rPr>
-          <w:rFonts w:ascii="宋体" w:eastAsia="宋体" w:hAnsi="宋体"/>
-        </w:rPr>
-        <w:t>(x</w:t>
-      </w:r>
-      <w:r>
-        <w:rPr>
-          <w:rFonts w:ascii="宋体" w:eastAsia="宋体" w:hAnsi="宋体" w:hint="eastAsia"/>
-        </w:rPr>
-        <w:t>0</w:t>
-      </w:r>
-      <w:r>
-        <w:rPr>
-          <w:rFonts w:ascii="宋体" w:eastAsia="宋体" w:hAnsi="宋体"/>
-        </w:rPr>
-        <w:t>)</w:t>
-      </w:r>
-    </w:p>
-    <w:p>
-      <w:pPr>
-        <w:rPr>
-          <w:rFonts w:ascii="宋体" w:eastAsia="宋体" w:hAnsi="宋体"/>
-        </w:rPr>
-      </w:pPr>
-      <w:r>
-        <w:rPr>
-          <w:rFonts w:ascii="宋体" w:eastAsia="宋体" w:hAnsi="宋体" w:hint="eastAsia"/>
-        </w:rPr>
-        <w:t>分别表示将寄存器x28(gcd_a，硬连接为了18)中的数存入data_mem[1]（以x0为基址，4为偏移），和将data_mem[1]中的数读到寄存器x2中。下图是仿真结果，</w:t>
-      </w:r>
-      <w:r>
-        <w:rPr>
-          <w:rFonts w:ascii="宋体" w:eastAsia="宋体" w:hAnsi="宋体" w:hint="eastAsia"/>
-        </w:rPr>
-        <w:t>x28中的18被存入data_mem[1]，并在1拍后写入了reg_file[2](reg_file[1]是在gcd计算中使用的)，</w:t>
-      </w:r>
-      <w:r>
-        <w:rPr>
-          <w:rFonts w:ascii="宋体" w:eastAsia="宋体" w:hAnsi="宋体" w:hint="eastAsia"/>
-        </w:rPr>
-        <w:t>符合预期。</w:t>
-      </w:r>
-    </w:p>
-    <w:p>
-      <w:pPr>
-        <w:rPr>
-          <w:rFonts w:ascii="宋体" w:eastAsia="宋体" w:hAnsi="宋体"/>
-        </w:rPr>
-      </w:pPr>
-      <w:r>
-        <w:rPr>
-          <w:rFonts w:ascii="宋体" w:eastAsia="宋体" w:hAnsi="宋体"/>
+        <w:jc w:val="center"/>
+        <w:rPr>
+          <w:rFonts w:ascii="宋体" w:eastAsia="宋体" w:hAnsi="宋体" w:hint="eastAsia"/>
+          <w:sz w:val="18"/>
+          <w:szCs w:val="18"/>
+        </w:rPr>
+      </w:pPr>
+      <w:r>
+        <w:rPr>
+          <w:rFonts w:ascii="宋体" w:eastAsia="宋体" w:hAnsi="宋体" w:hint="eastAsia"/>
+          <w:sz w:val="18"/>
+          <w:szCs w:val="18"/>
+        </w:rPr>
+        <w:t>图13 cpu仿真图</w:t>
+      </w:r>
+    </w:p>
+    <w:p>
+      <w:pPr>
+        <w:ind w:firstLine="420"/>
+        <w:rPr>
+          <w:rFonts w:ascii="宋体" w:eastAsia="宋体" w:hAnsi="宋体" w:hint="eastAsia"/>
+        </w:rPr>
+      </w:pPr>
+      <w:r>
+        <w:rPr>
+          <w:rFonts w:ascii="宋体" w:eastAsia="宋体" w:hAnsi="宋体" w:hint="eastAsia"/>
+        </w:rPr>
+        <w:t>（1）时序测试</w:t>
+      </w:r>
+    </w:p>
+    <w:p>
+      <w:pPr>
+        <w:ind w:firstLine="420"/>
+        <w:rPr>
+          <w:rFonts w:ascii="宋体" w:eastAsia="宋体" w:hAnsi="宋体" w:hint="eastAsia"/>
+        </w:rPr>
+      </w:pPr>
+      <w:r>
+        <w:rPr>
+          <w:rFonts w:ascii="宋体" w:eastAsia="宋体" w:hAnsi="宋体" w:hint="eastAsia"/>
         </w:rPr>
         <w:lastRenderedPageBreak/>
+        <w:t>利用板上100MHz的时钟进行约束，implementation后的时序报告如下图所示。</w:t>
+      </w:r>
+    </w:p>
+    <w:p>
+      <w:pPr>
+        <w:ind w:firstLine="420"/>
+        <w:jc w:val="center"/>
+        <w:rPr>
+          <w:rFonts w:ascii="宋体" w:eastAsia="宋体" w:hAnsi="宋体" w:hint="eastAsia"/>
+        </w:rPr>
+      </w:pPr>
+      <w:r>
+        <w:rPr>
+          <w:rFonts w:ascii="宋体" w:eastAsia="宋体" w:hAnsi="宋体"/>
+          <w:noProof/>
+        </w:rPr>
         <w:drawing>
-          <wp:inline distT="0" distB="0" distL="0" distR="0" wp14:anchorId="65FE292E" wp14:editId="1348DB25">
-            <wp:extent cx="5274310" cy="1007110"/>
-            <wp:effectExtent l="0" t="0" r="2540" b="2540"/>
-            <wp:docPr id="20" name="图片 20"/>
+          <wp:inline distT="0" distB="0" distL="0" distR="0" wp14:anchorId="27B9EA90" wp14:editId="4366FD47">
+            <wp:extent cx="2752980" cy="1050347"/>
+            <wp:effectExtent l="0" t="0" r="9525" b="0"/>
+            <wp:docPr id="14" name="图片 14"/>
             <wp:cNvGraphicFramePr>
               <a:graphicFrameLocks xmlns:a="http://schemas.openxmlformats.org/drawingml/2006/main" noChangeAspect="1"/>
             </wp:cNvGraphicFramePr>
@@ -4035,7 +3629,7 @@
                   <pic:spPr>
                     <a:xfrm>
                       <a:off x="0" y="0"/>
-                      <a:ext cx="5274310" cy="1007110"/>
+                      <a:ext cx="2768478" cy="1056260"/>
                     </a:xfrm>
                     <a:prstGeom prst="rect">
                       <a:avLst/>
@@ -4050,19 +3644,204 @@
     </w:p>
     <w:p>
       <w:pPr>
-        <w:rPr>
-          <w:rFonts w:ascii="宋体" w:eastAsia="宋体" w:hAnsi="宋体"/>
-        </w:rPr>
-      </w:pPr>
-      <w:r>
-        <w:rPr>
-          <w:rFonts w:ascii="宋体" w:eastAsia="宋体" w:hAnsi="宋体"/>
+        <w:jc w:val="center"/>
+        <w:rPr>
+          <w:rFonts w:ascii="宋体" w:eastAsia="宋体" w:hAnsi="宋体" w:hint="eastAsia"/>
+          <w:sz w:val="18"/>
+          <w:szCs w:val="18"/>
+        </w:rPr>
+      </w:pPr>
+      <w:r>
+        <w:rPr>
+          <w:rFonts w:ascii="宋体" w:eastAsia="宋体" w:hAnsi="宋体" w:hint="eastAsia"/>
+          <w:sz w:val="18"/>
+          <w:szCs w:val="18"/>
+        </w:rPr>
+        <w:t>图14 实例机器码对应的时序报告</w:t>
+      </w:r>
+    </w:p>
+    <w:p>
+      <w:pPr>
+        <w:ind w:firstLine="420"/>
+        <w:rPr>
+          <w:rFonts w:ascii="宋体" w:eastAsia="宋体" w:hAnsi="宋体" w:hint="eastAsia"/>
+        </w:rPr>
+      </w:pPr>
+      <w:r>
+        <w:rPr>
+          <w:rFonts w:ascii="宋体" w:eastAsia="宋体" w:hAnsi="宋体" w:hint="eastAsia"/>
+        </w:rPr>
+        <w:t>关键路径</w:t>
+      </w:r>
+      <w:r>
+        <w:rPr>
+          <w:rFonts w:ascii="宋体" w:eastAsia="宋体" w:hAnsi="宋体" w:hint="eastAsia"/>
+        </w:rPr>
+        <w:t>如下，大致符合预期中单周期cpu的关键路径</w:t>
+      </w:r>
+      <w:r>
+        <w:rPr>
+          <w:rFonts w:ascii="宋体" w:eastAsia="宋体" w:hAnsi="宋体" w:hint="eastAsia"/>
+        </w:rPr>
+        <w:t>PC -&gt; I</w:t>
+      </w:r>
+      <w:r>
+        <w:rPr>
+          <w:rFonts w:ascii="宋体" w:eastAsia="宋体" w:hAnsi="宋体" w:hint="eastAsia"/>
+        </w:rPr>
+        <w:t>nstr_m</w:t>
+      </w:r>
+      <w:r>
+        <w:rPr>
+          <w:rFonts w:ascii="宋体" w:eastAsia="宋体" w:hAnsi="宋体" w:hint="eastAsia"/>
+        </w:rPr>
+        <w:t xml:space="preserve">em -&gt; </w:t>
+      </w:r>
+      <w:r>
+        <w:rPr>
+          <w:rFonts w:ascii="宋体" w:eastAsia="宋体" w:hAnsi="宋体" w:hint="eastAsia"/>
+        </w:rPr>
+        <w:t>d</w:t>
+      </w:r>
+      <w:r>
+        <w:rPr>
+          <w:rFonts w:ascii="宋体" w:eastAsia="宋体" w:hAnsi="宋体" w:hint="eastAsia"/>
+        </w:rPr>
+        <w:t xml:space="preserve">ecode -&gt; </w:t>
+      </w:r>
+      <w:r>
+        <w:rPr>
+          <w:rFonts w:ascii="宋体" w:eastAsia="宋体" w:hAnsi="宋体" w:hint="eastAsia"/>
+        </w:rPr>
+        <w:t>r</w:t>
+      </w:r>
+      <w:r>
+        <w:rPr>
+          <w:rFonts w:ascii="宋体" w:eastAsia="宋体" w:hAnsi="宋体" w:hint="eastAsia"/>
+        </w:rPr>
+        <w:t>eg</w:t>
+      </w:r>
+      <w:r>
+        <w:rPr>
+          <w:rFonts w:ascii="宋体" w:eastAsia="宋体" w:hAnsi="宋体" w:hint="eastAsia"/>
+        </w:rPr>
+        <w:t>_f</w:t>
+      </w:r>
+      <w:r>
+        <w:rPr>
+          <w:rFonts w:ascii="宋体" w:eastAsia="宋体" w:hAnsi="宋体" w:hint="eastAsia"/>
+        </w:rPr>
+        <w:t xml:space="preserve">ile </w:t>
+      </w:r>
+      <w:r>
+        <w:rPr>
+          <w:rFonts w:ascii="宋体" w:eastAsia="宋体" w:hAnsi="宋体" w:hint="eastAsia"/>
+        </w:rPr>
+        <w:t>r</w:t>
+      </w:r>
+      <w:r>
+        <w:rPr>
+          <w:rFonts w:ascii="宋体" w:eastAsia="宋体" w:hAnsi="宋体" w:hint="eastAsia"/>
+        </w:rPr>
+        <w:t>ead -&gt; ALU (</w:t>
+      </w:r>
+      <w:r>
+        <w:rPr>
+          <w:rFonts w:ascii="宋体" w:eastAsia="宋体" w:hAnsi="宋体" w:hint="eastAsia"/>
+        </w:rPr>
+        <w:t>计算地址</w:t>
+      </w:r>
+      <w:r>
+        <w:rPr>
+          <w:rFonts w:ascii="宋体" w:eastAsia="宋体" w:hAnsi="宋体" w:hint="eastAsia"/>
+        </w:rPr>
+        <w:t xml:space="preserve">) -&gt; </w:t>
+      </w:r>
+      <w:r>
+        <w:rPr>
+          <w:rFonts w:ascii="宋体" w:eastAsia="宋体" w:hAnsi="宋体" w:hint="eastAsia"/>
+        </w:rPr>
+        <w:t>data_m</w:t>
+      </w:r>
+      <w:r>
+        <w:rPr>
+          <w:rFonts w:ascii="宋体" w:eastAsia="宋体" w:hAnsi="宋体" w:hint="eastAsia"/>
+        </w:rPr>
+        <w:t xml:space="preserve">em </w:t>
+      </w:r>
+      <w:r>
+        <w:rPr>
+          <w:rFonts w:ascii="宋体" w:eastAsia="宋体" w:hAnsi="宋体" w:hint="eastAsia"/>
+        </w:rPr>
+        <w:t>r</w:t>
+      </w:r>
+      <w:r>
+        <w:rPr>
+          <w:rFonts w:ascii="宋体" w:eastAsia="宋体" w:hAnsi="宋体" w:hint="eastAsia"/>
+        </w:rPr>
+        <w:t xml:space="preserve">ead -&gt; </w:t>
+      </w:r>
+      <w:r>
+        <w:rPr>
+          <w:rFonts w:ascii="宋体" w:eastAsia="宋体" w:hAnsi="宋体" w:hint="eastAsia"/>
+        </w:rPr>
+        <w:t>r</w:t>
+      </w:r>
+      <w:r>
+        <w:rPr>
+          <w:rFonts w:ascii="宋体" w:eastAsia="宋体" w:hAnsi="宋体" w:hint="eastAsia"/>
+        </w:rPr>
+        <w:t>eg</w:t>
+      </w:r>
+      <w:r>
+        <w:rPr>
+          <w:rFonts w:ascii="宋体" w:eastAsia="宋体" w:hAnsi="宋体" w:hint="eastAsia"/>
+        </w:rPr>
+        <w:t>_f</w:t>
+      </w:r>
+      <w:r>
+        <w:rPr>
+          <w:rFonts w:ascii="宋体" w:eastAsia="宋体" w:hAnsi="宋体" w:hint="eastAsia"/>
+        </w:rPr>
+        <w:t xml:space="preserve">ile </w:t>
+      </w:r>
+      <w:r>
+        <w:rPr>
+          <w:rFonts w:ascii="宋体" w:eastAsia="宋体" w:hAnsi="宋体" w:hint="eastAsia"/>
+        </w:rPr>
+        <w:t>w</w:t>
+      </w:r>
+      <w:r>
+        <w:rPr>
+          <w:rFonts w:ascii="宋体" w:eastAsia="宋体" w:hAnsi="宋体" w:hint="eastAsia"/>
+        </w:rPr>
+        <w:t>riteback</w:t>
+      </w:r>
+      <w:r>
+        <w:rPr>
+          <w:rFonts w:ascii="宋体" w:eastAsia="宋体" w:hAnsi="宋体" w:hint="eastAsia"/>
+        </w:rPr>
+        <w:t>。</w:t>
+      </w:r>
+    </w:p>
+    <w:p>
+      <w:pPr>
+        <w:ind w:firstLine="420"/>
+        <w:jc w:val="center"/>
+        <w:rPr>
+          <w:rFonts w:ascii="宋体" w:eastAsia="宋体" w:hAnsi="宋体" w:hint="eastAsia"/>
+        </w:rPr>
+      </w:pPr>
+      <w:r>
+        <w:rPr>
+          <w:rFonts w:ascii="宋体" w:eastAsia="宋体" w:hAnsi="宋体"/>
+          <w:noProof/>
         </w:rPr>
         <w:drawing>
-          <wp:inline distT="0" distB="0" distL="0" distR="0" wp14:anchorId="65786211" wp14:editId="25DEC298">
-            <wp:extent cx="5274310" cy="1388110"/>
-            <wp:effectExtent l="0" t="0" r="2540" b="2540"/>
-            <wp:docPr id="21" name="图片 21"/>
+          <wp:inline distT="0" distB="0" distL="0" distR="0" wp14:anchorId="65833CBE" wp14:editId="762CCA9F">
+            <wp:extent cx="5041424" cy="1300112"/>
+            <wp:effectExtent l="0" t="0" r="6985" b="0"/>
+            <wp:docPr id="15" name="图片 15"/>
             <wp:cNvGraphicFramePr>
               <a:graphicFrameLocks xmlns:a="http://schemas.openxmlformats.org/drawingml/2006/main" noChangeAspect="1"/>
             </wp:cNvGraphicFramePr>
@@ -4082,7 +3861,7 @@
                   <pic:spPr>
                     <a:xfrm>
                       <a:off x="0" y="0"/>
-                      <a:ext cx="5274310" cy="1388110"/>
+                      <a:ext cx="5057908" cy="1304363"/>
                     </a:xfrm>
                     <a:prstGeom prst="rect">
                       <a:avLst/>
@@ -4110,68 +3889,41 @@
           <w:sz w:val="18"/>
           <w:szCs w:val="18"/>
         </w:rPr>
-        <w:t>图1</w:t>
-      </w:r>
-      <w:r>
-        <w:rPr>
-          <w:rFonts w:ascii="宋体" w:eastAsia="宋体" w:hAnsi="宋体" w:hint="eastAsia"/>
-          <w:sz w:val="18"/>
-          <w:szCs w:val="18"/>
-        </w:rPr>
-        <w:t>6</w:t>
-      </w:r>
-      <w:r>
-        <w:rPr>
-          <w:rFonts w:ascii="宋体" w:eastAsia="宋体" w:hAnsi="宋体" w:hint="eastAsia"/>
-          <w:sz w:val="18"/>
-          <w:szCs w:val="18"/>
-        </w:rPr>
-        <w:t xml:space="preserve"> </w:t>
-      </w:r>
-      <w:r>
-        <w:rPr>
-          <w:rFonts w:ascii="宋体" w:eastAsia="宋体" w:hAnsi="宋体" w:hint="eastAsia"/>
-          <w:sz w:val="18"/>
-          <w:szCs w:val="18"/>
-        </w:rPr>
-        <w:t>添加访存指令后的行为仿真</w:t>
-      </w:r>
-    </w:p>
-    <w:p>
-      <w:pPr>
-        <w:rPr>
-          <w:rFonts w:ascii="宋体" w:eastAsia="宋体" w:hAnsi="宋体" w:hint="eastAsia"/>
-        </w:rPr>
-      </w:pPr>
-      <w:r>
-        <w:rPr>
-          <w:rFonts w:ascii="宋体" w:eastAsia="宋体" w:hAnsi="宋体" w:hint="eastAsia"/>
-        </w:rPr>
-        <w:t>加入访存步骤后，我们再做implementation得到时序报告如下</w:t>
-      </w:r>
-      <w:r>
-        <w:rPr>
-          <w:rFonts w:ascii="宋体" w:eastAsia="宋体" w:hAnsi="宋体" w:hint="eastAsia"/>
-        </w:rPr>
-        <w:t>所示，WNS的绝对值确实变大了，关键路径的schematic类似。</w:t>
-      </w:r>
-    </w:p>
-    <w:p>
-      <w:pPr>
+        <w:t>图15 关键路径</w:t>
+      </w:r>
+    </w:p>
+    <w:p>
+      <w:pPr>
+        <w:ind w:firstLine="420"/>
+        <w:rPr>
+          <w:rFonts w:ascii="宋体" w:eastAsia="宋体" w:hAnsi="宋体" w:hint="eastAsia"/>
+        </w:rPr>
+      </w:pPr>
+      <w:r>
+        <w:rPr>
+          <w:rFonts w:ascii="宋体" w:eastAsia="宋体" w:hAnsi="宋体" w:hint="eastAsia"/>
+        </w:rPr>
+        <w:t>利用公式：</w:t>
+      </w:r>
+    </w:p>
+    <w:p>
+      <w:pPr>
+        <w:ind w:firstLine="420"/>
         <w:jc w:val="center"/>
         <w:rPr>
-          <w:rFonts w:ascii="宋体" w:eastAsia="宋体" w:hAnsi="宋体"/>
-        </w:rPr>
-      </w:pPr>
-      <w:r>
-        <w:rPr>
-          <w:rFonts w:ascii="宋体" w:eastAsia="宋体" w:hAnsi="宋体"/>
+          <w:rFonts w:ascii="宋体" w:eastAsia="宋体" w:hAnsi="宋体" w:hint="eastAsia"/>
+        </w:rPr>
+      </w:pPr>
+      <w:r>
+        <w:rPr>
+          <w:rFonts w:ascii="宋体" w:eastAsia="宋体" w:hAnsi="宋体"/>
+          <w:noProof/>
         </w:rPr>
         <w:drawing>
-          <wp:inline distT="0" distB="0" distL="0" distR="0" wp14:anchorId="12A666A8" wp14:editId="6A3A4D16">
-            <wp:extent cx="3119718" cy="1250742"/>
-            <wp:effectExtent l="0" t="0" r="5080" b="6985"/>
-            <wp:docPr id="22" name="图片 22"/>
+          <wp:inline distT="0" distB="0" distL="0" distR="0" wp14:anchorId="0EC71DCA" wp14:editId="61855A98">
+            <wp:extent cx="1677215" cy="438517"/>
+            <wp:effectExtent l="0" t="0" r="0" b="0"/>
+            <wp:docPr id="13" name="图片 13"/>
             <wp:cNvGraphicFramePr>
               <a:graphicFrameLocks xmlns:a="http://schemas.openxmlformats.org/drawingml/2006/main" noChangeAspect="1"/>
             </wp:cNvGraphicFramePr>
@@ -4191,7 +3943,7 @@
                   <pic:spPr>
                     <a:xfrm>
                       <a:off x="0" y="0"/>
-                      <a:ext cx="3144193" cy="1260554"/>
+                      <a:ext cx="1713979" cy="448129"/>
                     </a:xfrm>
                     <a:prstGeom prst="rect">
                       <a:avLst/>
@@ -4206,20 +3958,202 @@
     </w:p>
     <w:p>
       <w:pPr>
-        <w:jc w:val="center"/>
-        <w:rPr>
-          <w:rFonts w:ascii="宋体" w:eastAsia="宋体" w:hAnsi="宋体"/>
-        </w:rPr>
-      </w:pPr>
-      <w:r>
-        <w:rPr>
-          <w:rFonts w:ascii="宋体" w:eastAsia="宋体" w:hAnsi="宋体"/>
+        <w:rPr>
+          <w:rFonts w:ascii="宋体" w:eastAsia="宋体" w:hAnsi="宋体" w:hint="eastAsia"/>
+        </w:rPr>
+      </w:pPr>
+      <w:r>
+        <w:rPr>
+          <w:rFonts w:ascii="宋体" w:eastAsia="宋体" w:hAnsi="宋体" w:hint="eastAsia"/>
+        </w:rPr>
+        <w:t>也即时钟周期加上需要的</w:t>
+      </w:r>
+      <w:r>
+        <w:rPr>
+          <w:rFonts w:ascii="宋体" w:eastAsia="宋体" w:hAnsi="宋体"/>
+        </w:rPr>
+        <w:t>裕量</w:t>
+      </w:r>
+      <w:r>
+        <w:rPr>
+          <w:rFonts w:ascii="宋体" w:eastAsia="宋体" w:hAnsi="宋体" w:hint="eastAsia"/>
+        </w:rPr>
+        <w:t>再取倒数得到最快频率，得63.279MHz。</w:t>
+      </w:r>
+    </w:p>
+    <w:p>
+      <w:pPr>
+        <w:ind w:firstLineChars="200" w:firstLine="420"/>
+        <w:rPr>
+          <w:rFonts w:ascii="宋体" w:eastAsia="宋体" w:hAnsi="宋体" w:hint="eastAsia"/>
+        </w:rPr>
+      </w:pPr>
+      <w:r>
+        <w:rPr>
+          <w:rFonts w:ascii="宋体" w:eastAsia="宋体" w:hAnsi="宋体" w:hint="eastAsia"/>
+        </w:rPr>
+        <w:t>考虑到</w:t>
+      </w:r>
+      <w:r>
+        <w:rPr>
+          <w:rFonts w:ascii="宋体" w:eastAsia="宋体" w:hAnsi="宋体" w:hint="eastAsia"/>
+        </w:rPr>
+        <w:t>instr_mem部分采用的是读取.mem文件进行初始化，如果机器码中不包含访存操作，可能对data_mem的优化会比较大。我们又尝试使用带访存步骤的机器码进行实验</w:t>
+      </w:r>
+      <w:r>
+        <w:rPr>
+          <w:rFonts w:ascii="宋体" w:eastAsia="宋体" w:hAnsi="宋体" w:hint="eastAsia"/>
+        </w:rPr>
+        <w:t>：在</w:t>
+      </w:r>
+      <w:r>
+        <w:rPr>
+          <w:rFonts w:ascii="宋体" w:eastAsia="宋体" w:hAnsi="宋体" w:hint="eastAsia"/>
+        </w:rPr>
+        <w:t>原机器码无条件跳回开头的那一条语句前，加入两句访存指令：</w:t>
+      </w:r>
+    </w:p>
+    <w:p>
+      <w:pPr>
+        <w:ind w:firstLine="420"/>
+        <w:rPr>
+          <w:rFonts w:ascii="宋体" w:eastAsia="宋体" w:hAnsi="宋体" w:hint="eastAsia"/>
+        </w:rPr>
+      </w:pPr>
+      <w:r>
+        <w:rPr>
+          <w:rFonts w:ascii="宋体" w:eastAsia="宋体" w:hAnsi="宋体"/>
+        </w:rPr>
+        <w:t>sw x</w:t>
+      </w:r>
+      <w:r>
+        <w:rPr>
+          <w:rFonts w:ascii="宋体" w:eastAsia="宋体" w:hAnsi="宋体" w:hint="eastAsia"/>
+        </w:rPr>
+        <w:t>28</w:t>
+      </w:r>
+      <w:r>
+        <w:rPr>
+          <w:rFonts w:ascii="宋体" w:eastAsia="宋体" w:hAnsi="宋体"/>
+        </w:rPr>
+        <w:t xml:space="preserve">, </w:t>
+      </w:r>
+      <w:r>
+        <w:rPr>
+          <w:rFonts w:ascii="宋体" w:eastAsia="宋体" w:hAnsi="宋体" w:hint="eastAsia"/>
+        </w:rPr>
+        <w:t>4</w:t>
+      </w:r>
+      <w:r>
+        <w:rPr>
+          <w:rFonts w:ascii="宋体" w:eastAsia="宋体" w:hAnsi="宋体"/>
+        </w:rPr>
+        <w:t>(x</w:t>
+      </w:r>
+      <w:r>
+        <w:rPr>
+          <w:rFonts w:ascii="宋体" w:eastAsia="宋体" w:hAnsi="宋体" w:hint="eastAsia"/>
+        </w:rPr>
+        <w:t>0</w:t>
+      </w:r>
+      <w:r>
+        <w:rPr>
+          <w:rFonts w:ascii="宋体" w:eastAsia="宋体" w:hAnsi="宋体"/>
+        </w:rPr>
+        <w:t>)</w:t>
+      </w:r>
+    </w:p>
+    <w:p>
+      <w:pPr>
+        <w:ind w:firstLine="420"/>
+        <w:rPr>
+          <w:rFonts w:ascii="宋体" w:eastAsia="宋体" w:hAnsi="宋体" w:hint="eastAsia"/>
+        </w:rPr>
+      </w:pPr>
+      <w:r>
+        <w:rPr>
+          <w:rFonts w:ascii="宋体" w:eastAsia="宋体" w:hAnsi="宋体"/>
+        </w:rPr>
+        <w:t>lw x</w:t>
+      </w:r>
+      <w:r>
+        <w:rPr>
+          <w:rFonts w:ascii="宋体" w:eastAsia="宋体" w:hAnsi="宋体" w:hint="eastAsia"/>
+        </w:rPr>
+        <w:t>2</w:t>
+      </w:r>
+      <w:r>
+        <w:rPr>
+          <w:rFonts w:ascii="宋体" w:eastAsia="宋体" w:hAnsi="宋体"/>
+        </w:rPr>
+        <w:t xml:space="preserve">, </w:t>
+      </w:r>
+      <w:r>
+        <w:rPr>
+          <w:rFonts w:ascii="宋体" w:eastAsia="宋体" w:hAnsi="宋体" w:hint="eastAsia"/>
+        </w:rPr>
+        <w:t>4</w:t>
+      </w:r>
+      <w:r>
+        <w:rPr>
+          <w:rFonts w:ascii="宋体" w:eastAsia="宋体" w:hAnsi="宋体"/>
+        </w:rPr>
+        <w:t>(x</w:t>
+      </w:r>
+      <w:r>
+        <w:rPr>
+          <w:rFonts w:ascii="宋体" w:eastAsia="宋体" w:hAnsi="宋体" w:hint="eastAsia"/>
+        </w:rPr>
+        <w:t>0</w:t>
+      </w:r>
+      <w:r>
+        <w:rPr>
+          <w:rFonts w:ascii="宋体" w:eastAsia="宋体" w:hAnsi="宋体"/>
+        </w:rPr>
+        <w:t>)</w:t>
+      </w:r>
+    </w:p>
+    <w:p>
+      <w:pPr>
+        <w:rPr>
+          <w:rFonts w:ascii="宋体" w:eastAsia="宋体" w:hAnsi="宋体" w:hint="eastAsia"/>
+        </w:rPr>
+      </w:pPr>
+      <w:r>
+        <w:rPr>
+          <w:rFonts w:ascii="宋体" w:eastAsia="宋体" w:hAnsi="宋体" w:hint="eastAsia"/>
+        </w:rPr>
+        <w:t>分别表示将寄存器x28(gcd_a，硬连接为了18)中的数存入data_mem[1]（以x0为基址，4为偏移），和将data_mem[1]中的数读到寄存器x2中。下图是仿真结果，</w:t>
+      </w:r>
+      <w:r>
+        <w:rPr>
+          <w:rFonts w:ascii="宋体" w:eastAsia="宋体" w:hAnsi="宋体" w:hint="eastAsia"/>
+        </w:rPr>
+        <w:t>x28中的18被存入data_mem[1]，并在1拍后写入了reg_file[2](reg_file[1]是在gcd计算中使用的)，</w:t>
+      </w:r>
+      <w:r>
+        <w:rPr>
+          <w:rFonts w:ascii="宋体" w:eastAsia="宋体" w:hAnsi="宋体" w:hint="eastAsia"/>
+        </w:rPr>
+        <w:t>符合预期。</w:t>
+      </w:r>
+    </w:p>
+    <w:p>
+      <w:pPr>
+        <w:rPr>
+          <w:rFonts w:ascii="宋体" w:eastAsia="宋体" w:hAnsi="宋体" w:hint="eastAsia"/>
+        </w:rPr>
+      </w:pPr>
+      <w:r>
+        <w:rPr>
+          <w:rFonts w:ascii="宋体" w:eastAsia="宋体" w:hAnsi="宋体"/>
+          <w:noProof/>
         </w:rPr>
         <w:drawing>
-          <wp:inline distT="0" distB="0" distL="0" distR="0" wp14:anchorId="77990C8D" wp14:editId="688D3E49">
-            <wp:extent cx="4459534" cy="1089917"/>
-            <wp:effectExtent l="0" t="0" r="0" b="0"/>
-            <wp:docPr id="23" name="图片 23"/>
+          <wp:inline distT="0" distB="0" distL="0" distR="0" wp14:anchorId="65FE292E" wp14:editId="1348DB25">
+            <wp:extent cx="5274310" cy="1007110"/>
+            <wp:effectExtent l="0" t="0" r="2540" b="2540"/>
+            <wp:docPr id="20" name="图片 20"/>
             <wp:cNvGraphicFramePr>
               <a:graphicFrameLocks xmlns:a="http://schemas.openxmlformats.org/drawingml/2006/main" noChangeAspect="1"/>
             </wp:cNvGraphicFramePr>
@@ -4239,7 +4173,7 @@
                   <pic:spPr>
                     <a:xfrm>
                       <a:off x="0" y="0"/>
-                      <a:ext cx="4488559" cy="1097011"/>
+                      <a:ext cx="5274310" cy="1007110"/>
                     </a:xfrm>
                     <a:prstGeom prst="rect">
                       <a:avLst/>
@@ -4254,95 +4188,21 @@
     </w:p>
     <w:p>
       <w:pPr>
-        <w:jc w:val="center"/>
-        <w:rPr>
-          <w:rFonts w:ascii="宋体" w:eastAsia="宋体" w:hAnsi="宋体" w:hint="eastAsia"/>
-          <w:sz w:val="18"/>
-          <w:szCs w:val="18"/>
-        </w:rPr>
-      </w:pPr>
-      <w:r>
-        <w:rPr>
-          <w:rFonts w:ascii="宋体" w:eastAsia="宋体" w:hAnsi="宋体" w:hint="eastAsia"/>
-          <w:sz w:val="18"/>
-          <w:szCs w:val="18"/>
-        </w:rPr>
-        <w:t>图1</w:t>
-      </w:r>
-      <w:r>
-        <w:rPr>
-          <w:rFonts w:ascii="宋体" w:eastAsia="宋体" w:hAnsi="宋体" w:hint="eastAsia"/>
-          <w:sz w:val="18"/>
-          <w:szCs w:val="18"/>
-        </w:rPr>
-        <w:t>7</w:t>
-      </w:r>
-      <w:r>
-        <w:rPr>
-          <w:rFonts w:ascii="宋体" w:eastAsia="宋体" w:hAnsi="宋体" w:hint="eastAsia"/>
-          <w:sz w:val="18"/>
-          <w:szCs w:val="18"/>
-        </w:rPr>
-        <w:t xml:space="preserve"> </w:t>
-      </w:r>
-      <w:r>
-        <w:rPr>
-          <w:rFonts w:ascii="宋体" w:eastAsia="宋体" w:hAnsi="宋体" w:hint="eastAsia"/>
-          <w:sz w:val="18"/>
-          <w:szCs w:val="18"/>
-        </w:rPr>
-        <w:t>添加访存指令后的时序报告</w:t>
-      </w:r>
-    </w:p>
-    <w:p>
-      <w:pPr>
-        <w:ind w:firstLineChars="200" w:firstLine="420"/>
-        <w:rPr>
-          <w:rFonts w:ascii="宋体" w:eastAsia="宋体" w:hAnsi="宋体"/>
-        </w:rPr>
-      </w:pPr>
-      <w:r>
-        <w:rPr>
-          <w:rFonts w:ascii="宋体" w:eastAsia="宋体" w:hAnsi="宋体" w:hint="eastAsia"/>
-        </w:rPr>
-        <w:t>从资源占用来看，LUT使用数目增加，应该也是因为data_mem模块的占用（data_mem要求同步写异步读，BRAM只能同步读，所以data_mem应该是用LUT实现的）。</w:t>
-      </w:r>
-      <w:r>
-        <w:rPr>
-          <w:rFonts w:ascii="宋体" w:eastAsia="宋体" w:hAnsi="宋体" w:hint="eastAsia"/>
-        </w:rPr>
-        <w:t>在这种情况下，计算得最快时钟频率为58.038MHz，这样</w:t>
-      </w:r>
-      <w:r>
-        <w:rPr>
-          <w:rFonts w:ascii="宋体" w:eastAsia="宋体" w:hAnsi="宋体" w:hint="eastAsia"/>
-        </w:rPr>
-        <w:t>分析</w:t>
-      </w:r>
-      <w:r>
-        <w:rPr>
-          <w:rFonts w:ascii="宋体" w:eastAsia="宋体" w:hAnsi="宋体" w:hint="eastAsia"/>
-        </w:rPr>
-        <w:t>的结果应该更准确一些。</w:t>
-      </w:r>
-    </w:p>
-    <w:p>
-      <w:pPr>
-        <w:ind w:firstLineChars="200" w:firstLine="420"/>
-        <w:jc w:val="center"/>
-        <w:rPr>
-          <w:rFonts w:ascii="宋体" w:eastAsia="宋体" w:hAnsi="宋体" w:hint="eastAsia"/>
-        </w:rPr>
-      </w:pPr>
-      <w:r>
-        <w:rPr>
-          <w:rFonts w:ascii="宋体" w:eastAsia="宋体" w:hAnsi="宋体"/>
-        </w:rPr>
+        <w:rPr>
+          <w:rFonts w:ascii="宋体" w:eastAsia="宋体" w:hAnsi="宋体" w:hint="eastAsia"/>
+        </w:rPr>
+      </w:pPr>
+      <w:r>
+        <w:rPr>
+          <w:rFonts w:ascii="宋体" w:eastAsia="宋体" w:hAnsi="宋体"/>
+          <w:noProof/>
+        </w:rPr>
+        <w:lastRenderedPageBreak/>
         <w:drawing>
-          <wp:inline distT="0" distB="0" distL="0" distR="0" wp14:anchorId="69EBA3E8" wp14:editId="17C3F5EC">
-            <wp:extent cx="2303115" cy="1253875"/>
-            <wp:effectExtent l="0" t="0" r="2540" b="3810"/>
-            <wp:docPr id="26" name="图片 26"/>
+          <wp:inline distT="0" distB="0" distL="0" distR="0" wp14:anchorId="65786211" wp14:editId="25DEC298">
+            <wp:extent cx="5274310" cy="1388110"/>
+            <wp:effectExtent l="0" t="0" r="2540" b="2540"/>
+            <wp:docPr id="21" name="图片 21"/>
             <wp:cNvGraphicFramePr>
               <a:graphicFrameLocks xmlns:a="http://schemas.openxmlformats.org/drawingml/2006/main" noChangeAspect="1"/>
             </wp:cNvGraphicFramePr>
@@ -4362,7 +4222,7 @@
                   <pic:spPr>
                     <a:xfrm>
                       <a:off x="0" y="0"/>
-                      <a:ext cx="2350161" cy="1279488"/>
+                      <a:ext cx="5274310" cy="1388110"/>
                     </a:xfrm>
                     <a:prstGeom prst="rect">
                       <a:avLst/>
@@ -4374,15 +4234,61 @@
           </wp:inline>
         </w:drawing>
       </w:r>
-      <w:r>
-        <w:rPr>
-          <w:rFonts w:ascii="宋体" w:eastAsia="宋体" w:hAnsi="宋体"/>
+    </w:p>
+    <w:p>
+      <w:pPr>
+        <w:jc w:val="center"/>
+        <w:rPr>
+          <w:rFonts w:ascii="宋体" w:eastAsia="宋体" w:hAnsi="宋体" w:hint="eastAsia"/>
+          <w:sz w:val="18"/>
+          <w:szCs w:val="18"/>
+        </w:rPr>
+      </w:pPr>
+      <w:r>
+        <w:rPr>
+          <w:rFonts w:ascii="宋体" w:eastAsia="宋体" w:hAnsi="宋体" w:hint="eastAsia"/>
+          <w:sz w:val="18"/>
+          <w:szCs w:val="18"/>
+        </w:rPr>
+        <w:t>图16 添加访存指令后的行为仿真</w:t>
+      </w:r>
+    </w:p>
+    <w:p>
+      <w:pPr>
+        <w:rPr>
+          <w:rFonts w:ascii="宋体" w:eastAsia="宋体" w:hAnsi="宋体" w:hint="eastAsia"/>
+        </w:rPr>
+      </w:pPr>
+      <w:r>
+        <w:rPr>
+          <w:rFonts w:ascii="宋体" w:eastAsia="宋体" w:hAnsi="宋体" w:hint="eastAsia"/>
+        </w:rPr>
+        <w:t>加入访存步骤后，我们再做implementation得到时序报告如下</w:t>
+      </w:r>
+      <w:r>
+        <w:rPr>
+          <w:rFonts w:ascii="宋体" w:eastAsia="宋体" w:hAnsi="宋体" w:hint="eastAsia"/>
+        </w:rPr>
+        <w:t>所示，WNS的绝对值确实变大了，关键路径的schematic类似。</w:t>
+      </w:r>
+    </w:p>
+    <w:p>
+      <w:pPr>
+        <w:jc w:val="center"/>
+        <w:rPr>
+          <w:rFonts w:ascii="宋体" w:eastAsia="宋体" w:hAnsi="宋体" w:hint="eastAsia"/>
+        </w:rPr>
+      </w:pPr>
+      <w:r>
+        <w:rPr>
+          <w:rFonts w:ascii="宋体" w:eastAsia="宋体" w:hAnsi="宋体"/>
+          <w:noProof/>
         </w:rPr>
         <w:drawing>
-          <wp:inline distT="0" distB="0" distL="0" distR="0" wp14:anchorId="0C4EDF40" wp14:editId="48D753A5">
-            <wp:extent cx="2386241" cy="1285054"/>
-            <wp:effectExtent l="0" t="0" r="0" b="0"/>
-            <wp:docPr id="25" name="图片 25"/>
+          <wp:inline distT="0" distB="0" distL="0" distR="0" wp14:anchorId="12A666A8" wp14:editId="6A3A4D16">
+            <wp:extent cx="3119718" cy="1250742"/>
+            <wp:effectExtent l="0" t="0" r="5080" b="6985"/>
+            <wp:docPr id="22" name="图片 22"/>
             <wp:cNvGraphicFramePr>
               <a:graphicFrameLocks xmlns:a="http://schemas.openxmlformats.org/drawingml/2006/main" noChangeAspect="1"/>
             </wp:cNvGraphicFramePr>
@@ -4402,7 +4308,7 @@
                   <pic:spPr>
                     <a:xfrm>
                       <a:off x="0" y="0"/>
-                      <a:ext cx="2410746" cy="1298251"/>
+                      <a:ext cx="3144193" cy="1260554"/>
                     </a:xfrm>
                     <a:prstGeom prst="rect">
                       <a:avLst/>
@@ -4420,251 +4326,6 @@
         <w:jc w:val="center"/>
         <w:rPr>
           <w:rFonts w:ascii="宋体" w:eastAsia="宋体" w:hAnsi="宋体" w:hint="eastAsia"/>
-          <w:sz w:val="18"/>
-          <w:szCs w:val="18"/>
-        </w:rPr>
-      </w:pPr>
-      <w:r>
-        <w:rPr>
-          <w:rFonts w:ascii="宋体" w:eastAsia="宋体" w:hAnsi="宋体" w:hint="eastAsia"/>
-          <w:sz w:val="18"/>
-          <w:szCs w:val="18"/>
-        </w:rPr>
-        <w:t>图1</w:t>
-      </w:r>
-      <w:r>
-        <w:rPr>
-          <w:rFonts w:ascii="宋体" w:eastAsia="宋体" w:hAnsi="宋体" w:hint="eastAsia"/>
-          <w:sz w:val="18"/>
-          <w:szCs w:val="18"/>
-        </w:rPr>
-        <w:t>8</w:t>
-      </w:r>
-      <w:r>
-        <w:rPr>
-          <w:rFonts w:ascii="宋体" w:eastAsia="宋体" w:hAnsi="宋体" w:hint="eastAsia"/>
-          <w:sz w:val="18"/>
-          <w:szCs w:val="18"/>
-        </w:rPr>
-        <w:t xml:space="preserve"> </w:t>
-      </w:r>
-      <w:r>
-        <w:rPr>
-          <w:rFonts w:ascii="宋体" w:eastAsia="宋体" w:hAnsi="宋体" w:hint="eastAsia"/>
-          <w:sz w:val="18"/>
-          <w:szCs w:val="18"/>
-        </w:rPr>
-        <w:t>添加访存指令</w:t>
-      </w:r>
-      <w:r>
-        <w:rPr>
-          <w:rFonts w:ascii="宋体" w:eastAsia="宋体" w:hAnsi="宋体" w:hint="eastAsia"/>
-          <w:sz w:val="18"/>
-          <w:szCs w:val="18"/>
-        </w:rPr>
-        <w:t>前</w:t>
-      </w:r>
-      <w:r>
-        <w:rPr>
-          <w:rFonts w:ascii="宋体" w:eastAsia="宋体" w:hAnsi="宋体" w:hint="eastAsia"/>
-          <w:sz w:val="18"/>
-          <w:szCs w:val="18"/>
-        </w:rPr>
-        <w:t>后的资源占用情况</w:t>
-      </w:r>
-    </w:p>
-    <w:p>
-      <w:pPr>
-        <w:ind w:firstLineChars="200" w:firstLine="420"/>
-        <w:rPr>
-          <w:rFonts w:ascii="宋体" w:eastAsia="宋体" w:hAnsi="宋体" w:hint="eastAsia"/>
-        </w:rPr>
-      </w:pPr>
-      <w:r>
-        <w:rPr>
-          <w:rFonts w:ascii="宋体" w:eastAsia="宋体" w:hAnsi="宋体" w:hint="eastAsia"/>
-        </w:rPr>
-        <w:t>由此可见，单周期cpu由于要求整条指令在一个周期内完成，访存步骤使其关键路径较长，在工作频率上存在瓶颈。流水线、存储层次优化等是提升工作频率的重要技术手段，我</w:t>
-      </w:r>
-      <w:r>
-        <w:rPr>
-          <w:rFonts w:ascii="宋体" w:eastAsia="宋体" w:hAnsi="宋体" w:hint="eastAsia"/>
-        </w:rPr>
-        <w:lastRenderedPageBreak/>
-        <w:t>们将在以后拓展完善。</w:t>
-      </w:r>
-    </w:p>
-    <w:p>
-      <w:pPr>
-        <w:ind w:firstLineChars="200" w:firstLine="420"/>
-        <w:rPr>
-          <w:rFonts w:ascii="宋体" w:eastAsia="宋体" w:hAnsi="宋体" w:hint="eastAsia"/>
-        </w:rPr>
-      </w:pPr>
-      <w:r>
-        <w:rPr>
-          <w:rFonts w:ascii="宋体" w:eastAsia="宋体" w:hAnsi="宋体" w:hint="eastAsia"/>
-        </w:rPr>
-        <w:t>（2）改进（补充支持U-type指令）</w:t>
-      </w:r>
-    </w:p>
-    <w:p>
-      <w:pPr>
-        <w:rPr>
-          <w:rFonts w:ascii="宋体" w:eastAsia="宋体" w:hAnsi="宋体" w:hint="eastAsia"/>
-        </w:rPr>
-      </w:pPr>
-      <w:r>
-        <w:rPr>
-          <w:rFonts w:ascii="宋体" w:eastAsia="宋体" w:hAnsi="宋体"/>
-        </w:rPr>
-        <w:tab/>
-      </w:r>
-      <w:r>
-        <w:rPr>
-          <w:rFonts w:ascii="宋体" w:eastAsia="宋体" w:hAnsi="宋体" w:hint="eastAsia"/>
-        </w:rPr>
-        <w:t>原先imm_type为2bit信号，仅</w:t>
-      </w:r>
-      <w:r>
-        <w:rPr>
-          <w:rFonts w:ascii="宋体" w:eastAsia="宋体" w:hAnsi="宋体" w:hint="eastAsia"/>
-        </w:rPr>
-        <w:t>能</w:t>
-      </w:r>
-      <w:r>
-        <w:rPr>
-          <w:rFonts w:ascii="宋体" w:eastAsia="宋体" w:hAnsi="宋体" w:hint="eastAsia"/>
-        </w:rPr>
-        <w:t>对四种立即数格式进行拆分；现在添加imm_u信号，为0时仍按imm_type拆分，为1时按u-type格式拆分</w:t>
-      </w:r>
-      <w:r>
-        <w:rPr>
-          <w:rFonts w:ascii="宋体" w:eastAsia="宋体" w:hAnsi="宋体" w:hint="eastAsia"/>
-        </w:rPr>
-        <w:t>；</w:t>
-      </w:r>
-      <w:r>
-        <w:rPr>
-          <w:rFonts w:ascii="宋体" w:eastAsia="宋体" w:hAnsi="宋体" w:hint="eastAsia"/>
-        </w:rPr>
-        <w:t>拓展</w:t>
-      </w:r>
-      <w:r>
-        <w:rPr>
-          <w:rFonts w:ascii="宋体" w:eastAsia="宋体" w:hAnsi="宋体" w:hint="eastAsia"/>
-        </w:rPr>
-        <w:t>寄存器写入端数据选择器</w:t>
-      </w:r>
-      <w:r>
-        <w:rPr>
-          <w:rFonts w:ascii="宋体" w:eastAsia="宋体" w:hAnsi="宋体" w:hint="eastAsia"/>
-        </w:rPr>
-        <w:t>rd</w:t>
-      </w:r>
-      <w:r>
-        <w:rPr>
-          <w:rFonts w:ascii="宋体" w:eastAsia="宋体" w:hAnsi="宋体" w:hint="eastAsia"/>
-        </w:rPr>
-        <w:t>_data</w:t>
-      </w:r>
-      <w:r>
-        <w:rPr>
-          <w:rFonts w:ascii="宋体" w:eastAsia="宋体" w:hAnsi="宋体" w:hint="eastAsia"/>
-        </w:rPr>
-        <w:t>_mux</w:t>
-      </w:r>
-      <w:r>
-        <w:rPr>
-          <w:rFonts w:ascii="宋体" w:eastAsia="宋体" w:hAnsi="宋体" w:hint="eastAsia"/>
-        </w:rPr>
-        <w:t>的选择信号位宽</w:t>
-      </w:r>
-      <w:r>
-        <w:rPr>
-          <w:rFonts w:ascii="宋体" w:eastAsia="宋体" w:hAnsi="宋体" w:hint="eastAsia"/>
-        </w:rPr>
-        <w:t>，</w:t>
-      </w:r>
-      <w:r>
-        <w:rPr>
-          <w:rFonts w:ascii="宋体" w:eastAsia="宋体" w:hAnsi="宋体" w:hint="eastAsia"/>
-        </w:rPr>
-        <w:t>增加对应LUI和AUIPC的两种情况，</w:t>
-      </w:r>
-      <w:r>
-        <w:rPr>
-          <w:rFonts w:ascii="宋体" w:eastAsia="宋体" w:hAnsi="宋体" w:hint="eastAsia"/>
-        </w:rPr>
-        <w:t>往寄存器写入</w:t>
-      </w:r>
-      <w:r>
-        <w:rPr>
-          <w:rFonts w:ascii="宋体" w:eastAsia="宋体" w:hAnsi="宋体" w:hint="eastAsia"/>
-        </w:rPr>
-        <w:t>对应的值。</w:t>
-      </w:r>
-    </w:p>
-    <w:p>
-      <w:pPr>
-        <w:rPr>
-          <w:rFonts w:ascii="宋体" w:eastAsia="宋体" w:hAnsi="宋体" w:hint="eastAsia"/>
-        </w:rPr>
-      </w:pPr>
-      <w:r>
-        <w:rPr>
-          <w:rFonts w:ascii="宋体" w:eastAsia="宋体" w:hAnsi="宋体"/>
-        </w:rPr>
-        <w:tab/>
-      </w:r>
-      <w:r>
-        <w:rPr>
-          <w:rFonts w:ascii="宋体" w:eastAsia="宋体" w:hAnsi="宋体" w:hint="eastAsia"/>
-        </w:rPr>
-        <w:t>仿真验证如下：</w:t>
-      </w:r>
-      <w:r>
-        <w:rPr>
-          <w:rFonts w:ascii="宋体" w:eastAsia="宋体" w:hAnsi="宋体" w:hint="eastAsia"/>
-        </w:rPr>
-        <w:t>指令</w:t>
-      </w:r>
-      <w:r>
-        <w:rPr>
-          <w:rFonts w:ascii="宋体" w:eastAsia="宋体" w:hAnsi="宋体"/>
-        </w:rPr>
-        <w:t>lui x1, 0x12345</w:t>
-      </w:r>
-      <w:r>
-        <w:rPr>
-          <w:rFonts w:ascii="宋体" w:eastAsia="宋体" w:hAnsi="宋体" w:hint="eastAsia"/>
-        </w:rPr>
-        <w:t>对应的机器码为</w:t>
-      </w:r>
-      <w:r>
-        <w:rPr>
-          <w:rFonts w:ascii="宋体" w:eastAsia="宋体" w:hAnsi="宋体"/>
-        </w:rPr>
-        <w:t>123450B7</w:t>
-      </w:r>
-      <w:r>
-        <w:rPr>
-          <w:rFonts w:ascii="宋体" w:eastAsia="宋体" w:hAnsi="宋体" w:hint="eastAsia"/>
-        </w:rPr>
-        <w:t>，将该条机器码初始化入instr_mem，仿真结果如图所示</w:t>
-      </w:r>
-      <w:r>
-        <w:rPr>
-          <w:rFonts w:ascii="宋体" w:eastAsia="宋体" w:hAnsi="宋体" w:hint="eastAsia"/>
-        </w:rPr>
-        <w:t>，0x12345左移12位并存入x1。</w:t>
-      </w:r>
-    </w:p>
-    <w:p>
-      <w:pPr>
-        <w:jc w:val="center"/>
-        <w:rPr>
-          <w:rFonts w:ascii="宋体" w:eastAsia="宋体" w:hAnsi="宋体"/>
         </w:rPr>
       </w:pPr>
       <w:r>
@@ -4673,10 +4334,10 @@
           <w:noProof/>
         </w:rPr>
         <w:drawing>
-          <wp:inline distT="0" distB="0" distL="0" distR="0" wp14:anchorId="1E362C11" wp14:editId="014FC660">
-            <wp:extent cx="4141695" cy="1237123"/>
-            <wp:effectExtent l="0" t="0" r="0" b="1270"/>
-            <wp:docPr id="17" name="图片 17"/>
+          <wp:inline distT="0" distB="0" distL="0" distR="0" wp14:anchorId="77990C8D" wp14:editId="688D3E49">
+            <wp:extent cx="4459534" cy="1089917"/>
+            <wp:effectExtent l="0" t="0" r="0" b="0"/>
+            <wp:docPr id="23" name="图片 23"/>
             <wp:cNvGraphicFramePr>
               <a:graphicFrameLocks xmlns:a="http://schemas.openxmlformats.org/drawingml/2006/main" noChangeAspect="1"/>
             </wp:cNvGraphicFramePr>
@@ -4696,7 +4357,7 @@
                   <pic:spPr>
                     <a:xfrm>
                       <a:off x="0" y="0"/>
-                      <a:ext cx="4160763" cy="1242819"/>
+                      <a:ext cx="4488559" cy="1097011"/>
                     </a:xfrm>
                     <a:prstGeom prst="rect">
                       <a:avLst/>
@@ -4724,31 +4385,7 @@
           <w:sz w:val="18"/>
           <w:szCs w:val="18"/>
         </w:rPr>
-        <w:t>图1</w:t>
-      </w:r>
-      <w:r>
-        <w:rPr>
-          <w:rFonts w:ascii="宋体" w:eastAsia="宋体" w:hAnsi="宋体" w:hint="eastAsia"/>
-          <w:sz w:val="18"/>
-          <w:szCs w:val="18"/>
-        </w:rPr>
-        <w:t>9</w:t>
-      </w:r>
-      <w:r>
-        <w:rPr>
-          <w:rFonts w:ascii="宋体" w:eastAsia="宋体" w:hAnsi="宋体" w:hint="eastAsia"/>
-          <w:sz w:val="18"/>
-          <w:szCs w:val="18"/>
-        </w:rPr>
-        <w:t xml:space="preserve"> </w:t>
-      </w:r>
-      <w:r>
-        <w:rPr>
-          <w:rFonts w:ascii="宋体" w:eastAsia="宋体" w:hAnsi="宋体" w:hint="eastAsia"/>
-          <w:sz w:val="18"/>
-          <w:szCs w:val="18"/>
-        </w:rPr>
-        <w:t>LUI指令仿真</w:t>
+        <w:t>图17 添加访存指令后的时序报告</w:t>
       </w:r>
     </w:p>
     <w:p>
@@ -4762,49 +4399,45 @@
         <w:rPr>
           <w:rFonts w:ascii="宋体" w:eastAsia="宋体" w:hAnsi="宋体" w:hint="eastAsia"/>
         </w:rPr>
-        <w:t>指令存储器中写入三行</w:t>
-      </w:r>
-      <w:r>
-        <w:rPr>
-          <w:rFonts w:ascii="宋体" w:eastAsia="宋体" w:hAnsi="宋体"/>
-        </w:rPr>
-        <w:t>auipc x1, 0x67890</w:t>
-      </w:r>
-      <w:r>
-        <w:rPr>
-          <w:rFonts w:ascii="宋体" w:eastAsia="宋体" w:hAnsi="宋体" w:hint="eastAsia"/>
-        </w:rPr>
-        <w:t>指令，得</w:t>
-      </w:r>
-      <w:r>
-        <w:rPr>
-          <w:rFonts w:ascii="宋体" w:eastAsia="宋体" w:hAnsi="宋体" w:hint="eastAsia"/>
-        </w:rPr>
-        <w:t>到仿真结果</w:t>
-      </w:r>
-      <w:r>
-        <w:rPr>
-          <w:rFonts w:ascii="宋体" w:eastAsia="宋体" w:hAnsi="宋体" w:hint="eastAsia"/>
-        </w:rPr>
-        <w:t>如图所示</w:t>
-      </w:r>
-    </w:p>
-    <w:p>
-      <w:pPr>
+        <w:t>从资源占用来看，LUT使用数目增加，应该也是因为data_mem模块的占用（data_mem要求同步写异步读，BRAM只能同步读，所以data_mem应该是用LUT实现的）。</w:t>
+      </w:r>
+      <w:r>
+        <w:rPr>
+          <w:rFonts w:ascii="宋体" w:eastAsia="宋体" w:hAnsi="宋体" w:hint="eastAsia"/>
+        </w:rPr>
+        <w:t>在这种情况下，计算得最快时钟频率为58.038MHz，这样</w:t>
+      </w:r>
+      <w:r>
+        <w:rPr>
+          <w:rFonts w:ascii="宋体" w:eastAsia="宋体" w:hAnsi="宋体" w:hint="eastAsia"/>
+        </w:rPr>
+        <w:t>分析</w:t>
+      </w:r>
+      <w:r>
+        <w:rPr>
+          <w:rFonts w:ascii="宋体" w:eastAsia="宋体" w:hAnsi="宋体" w:hint="eastAsia"/>
+        </w:rPr>
+        <w:t>的结果应该更准确一些。</w:t>
+      </w:r>
+    </w:p>
+    <w:p>
+      <w:pPr>
+        <w:ind w:firstLineChars="200" w:firstLine="420"/>
         <w:jc w:val="center"/>
         <w:rPr>
-          <w:rFonts w:ascii="宋体" w:eastAsia="宋体" w:hAnsi="宋体"/>
-        </w:rPr>
-      </w:pPr>
-      <w:r>
-        <w:rPr>
-          <w:rFonts w:ascii="宋体" w:eastAsia="宋体" w:hAnsi="宋体"/>
+          <w:rFonts w:ascii="宋体" w:eastAsia="宋体" w:hAnsi="宋体" w:hint="eastAsia"/>
+        </w:rPr>
+      </w:pPr>
+      <w:r>
+        <w:rPr>
+          <w:rFonts w:ascii="宋体" w:eastAsia="宋体" w:hAnsi="宋体"/>
+          <w:noProof/>
         </w:rPr>
         <w:drawing>
-          <wp:inline distT="0" distB="0" distL="0" distR="0" wp14:anchorId="3632DADF" wp14:editId="38155281">
-            <wp:extent cx="5274310" cy="1207135"/>
-            <wp:effectExtent l="0" t="0" r="2540" b="0"/>
-            <wp:docPr id="24" name="图片 24"/>
+          <wp:inline distT="0" distB="0" distL="0" distR="0" wp14:anchorId="69EBA3E8" wp14:editId="17C3F5EC">
+            <wp:extent cx="2303115" cy="1253875"/>
+            <wp:effectExtent l="0" t="0" r="2540" b="3810"/>
+            <wp:docPr id="26" name="图片 26"/>
             <wp:cNvGraphicFramePr>
               <a:graphicFrameLocks xmlns:a="http://schemas.openxmlformats.org/drawingml/2006/main" noChangeAspect="1"/>
             </wp:cNvGraphicFramePr>
@@ -4824,6 +4457,422 @@
                   <pic:spPr>
                     <a:xfrm>
                       <a:off x="0" y="0"/>
+                      <a:ext cx="2350161" cy="1279488"/>
+                    </a:xfrm>
+                    <a:prstGeom prst="rect">
+                      <a:avLst/>
+                    </a:prstGeom>
+                  </pic:spPr>
+                </pic:pic>
+              </a:graphicData>
+            </a:graphic>
+          </wp:inline>
+        </w:drawing>
+      </w:r>
+      <w:r>
+        <w:rPr>
+          <w:rFonts w:ascii="宋体" w:eastAsia="宋体" w:hAnsi="宋体"/>
+          <w:noProof/>
+        </w:rPr>
+        <w:drawing>
+          <wp:inline distT="0" distB="0" distL="0" distR="0" wp14:anchorId="0C4EDF40" wp14:editId="48D753A5">
+            <wp:extent cx="2386241" cy="1285054"/>
+            <wp:effectExtent l="0" t="0" r="0" b="0"/>
+            <wp:docPr id="25" name="图片 25"/>
+            <wp:cNvGraphicFramePr>
+              <a:graphicFrameLocks xmlns:a="http://schemas.openxmlformats.org/drawingml/2006/main" noChangeAspect="1"/>
+            </wp:cNvGraphicFramePr>
+            <a:graphic xmlns:a="http://schemas.openxmlformats.org/drawingml/2006/main">
+              <a:graphicData uri="http://schemas.openxmlformats.org/drawingml/2006/picture">
+                <pic:pic xmlns:pic="http://schemas.openxmlformats.org/drawingml/2006/picture">
+                  <pic:nvPicPr>
+                    <pic:cNvPr id="1" name=""/>
+                    <pic:cNvPicPr/>
+                  </pic:nvPicPr>
+                  <pic:blipFill>
+                    <a:blip r:embed="rId29"/>
+                    <a:stretch>
+                      <a:fillRect/>
+                    </a:stretch>
+                  </pic:blipFill>
+                  <pic:spPr>
+                    <a:xfrm>
+                      <a:off x="0" y="0"/>
+                      <a:ext cx="2410746" cy="1298251"/>
+                    </a:xfrm>
+                    <a:prstGeom prst="rect">
+                      <a:avLst/>
+                    </a:prstGeom>
+                  </pic:spPr>
+                </pic:pic>
+              </a:graphicData>
+            </a:graphic>
+          </wp:inline>
+        </w:drawing>
+      </w:r>
+    </w:p>
+    <w:p>
+      <w:pPr>
+        <w:jc w:val="center"/>
+        <w:rPr>
+          <w:rFonts w:ascii="宋体" w:eastAsia="宋体" w:hAnsi="宋体" w:hint="eastAsia"/>
+          <w:sz w:val="18"/>
+          <w:szCs w:val="18"/>
+        </w:rPr>
+      </w:pPr>
+      <w:r>
+        <w:rPr>
+          <w:rFonts w:ascii="宋体" w:eastAsia="宋体" w:hAnsi="宋体" w:hint="eastAsia"/>
+          <w:sz w:val="18"/>
+          <w:szCs w:val="18"/>
+        </w:rPr>
+        <w:t>图18 添加访存指令</w:t>
+      </w:r>
+      <w:r>
+        <w:rPr>
+          <w:rFonts w:ascii="宋体" w:eastAsia="宋体" w:hAnsi="宋体" w:hint="eastAsia"/>
+          <w:sz w:val="18"/>
+          <w:szCs w:val="18"/>
+        </w:rPr>
+        <w:t>前</w:t>
+      </w:r>
+      <w:r>
+        <w:rPr>
+          <w:rFonts w:ascii="宋体" w:eastAsia="宋体" w:hAnsi="宋体" w:hint="eastAsia"/>
+          <w:sz w:val="18"/>
+          <w:szCs w:val="18"/>
+        </w:rPr>
+        <w:t>后的资源占用情况</w:t>
+      </w:r>
+    </w:p>
+    <w:p>
+      <w:pPr>
+        <w:ind w:firstLineChars="200" w:firstLine="420"/>
+        <w:rPr>
+          <w:rFonts w:ascii="宋体" w:eastAsia="宋体" w:hAnsi="宋体" w:hint="eastAsia"/>
+        </w:rPr>
+      </w:pPr>
+      <w:r>
+        <w:rPr>
+          <w:rFonts w:ascii="宋体" w:eastAsia="宋体" w:hAnsi="宋体" w:hint="eastAsia"/>
+        </w:rPr>
+        <w:t>由此可见，单周期cpu由于要求整条指令在一个周期内完成，访存步骤使其关键路径较长，在工作频率上存在瓶颈。流水线、存储层次优化等是提升工作频率的重要技术手段，我们将在以后拓展完善。</w:t>
+      </w:r>
+    </w:p>
+    <w:p>
+      <w:pPr>
+        <w:ind w:firstLineChars="200" w:firstLine="420"/>
+        <w:rPr>
+          <w:rFonts w:ascii="宋体" w:eastAsia="宋体" w:hAnsi="宋体" w:hint="eastAsia"/>
+        </w:rPr>
+      </w:pPr>
+      <w:r>
+        <w:rPr>
+          <w:rFonts w:ascii="宋体" w:eastAsia="宋体" w:hAnsi="宋体" w:hint="eastAsia"/>
+        </w:rPr>
+        <w:t>（2）改进（补充支持U-type指令）</w:t>
+      </w:r>
+    </w:p>
+    <w:p>
+      <w:pPr>
+        <w:rPr>
+          <w:rFonts w:ascii="宋体" w:eastAsia="宋体" w:hAnsi="宋体" w:hint="eastAsia"/>
+        </w:rPr>
+      </w:pPr>
+      <w:r>
+        <w:rPr>
+          <w:rFonts w:ascii="宋体" w:eastAsia="宋体" w:hAnsi="宋体"/>
+        </w:rPr>
+        <w:tab/>
+      </w:r>
+      <w:r>
+        <w:rPr>
+          <w:rFonts w:ascii="宋体" w:eastAsia="宋体" w:hAnsi="宋体" w:hint="eastAsia"/>
+        </w:rPr>
+        <w:t>原先imm_type为2bit信号，仅</w:t>
+      </w:r>
+      <w:r>
+        <w:rPr>
+          <w:rFonts w:ascii="宋体" w:eastAsia="宋体" w:hAnsi="宋体" w:hint="eastAsia"/>
+        </w:rPr>
+        <w:t>能</w:t>
+      </w:r>
+      <w:r>
+        <w:rPr>
+          <w:rFonts w:ascii="宋体" w:eastAsia="宋体" w:hAnsi="宋体" w:hint="eastAsia"/>
+        </w:rPr>
+        <w:t>对四种立即数格式进行拆分；现在添加imm_u信号，为0时仍按imm_type拆分，为1时按u-type格式拆分</w:t>
+      </w:r>
+      <w:r>
+        <w:rPr>
+          <w:rFonts w:ascii="宋体" w:eastAsia="宋体" w:hAnsi="宋体" w:hint="eastAsia"/>
+        </w:rPr>
+        <w:t>；</w:t>
+      </w:r>
+      <w:r>
+        <w:rPr>
+          <w:rFonts w:ascii="宋体" w:eastAsia="宋体" w:hAnsi="宋体" w:hint="eastAsia"/>
+        </w:rPr>
+        <w:t>拓展</w:t>
+      </w:r>
+      <w:r>
+        <w:rPr>
+          <w:rFonts w:ascii="宋体" w:eastAsia="宋体" w:hAnsi="宋体" w:hint="eastAsia"/>
+        </w:rPr>
+        <w:t>寄存器写入端数据选择器</w:t>
+      </w:r>
+      <w:r>
+        <w:rPr>
+          <w:rFonts w:ascii="宋体" w:eastAsia="宋体" w:hAnsi="宋体" w:hint="eastAsia"/>
+        </w:rPr>
+        <w:t>rd</w:t>
+      </w:r>
+      <w:r>
+        <w:rPr>
+          <w:rFonts w:ascii="宋体" w:eastAsia="宋体" w:hAnsi="宋体" w:hint="eastAsia"/>
+        </w:rPr>
+        <w:t>_data</w:t>
+      </w:r>
+      <w:r>
+        <w:rPr>
+          <w:rFonts w:ascii="宋体" w:eastAsia="宋体" w:hAnsi="宋体" w:hint="eastAsia"/>
+        </w:rPr>
+        <w:t>_mux</w:t>
+      </w:r>
+      <w:r>
+        <w:rPr>
+          <w:rFonts w:ascii="宋体" w:eastAsia="宋体" w:hAnsi="宋体" w:hint="eastAsia"/>
+        </w:rPr>
+        <w:t>的选择信号位宽</w:t>
+      </w:r>
+      <w:r>
+        <w:rPr>
+          <w:rFonts w:ascii="宋体" w:eastAsia="宋体" w:hAnsi="宋体" w:hint="eastAsia"/>
+        </w:rPr>
+        <w:t>，</w:t>
+      </w:r>
+      <w:r>
+        <w:rPr>
+          <w:rFonts w:ascii="宋体" w:eastAsia="宋体" w:hAnsi="宋体" w:hint="eastAsia"/>
+        </w:rPr>
+        <w:t>增加对应LUI和AUIPC的两种情况，</w:t>
+      </w:r>
+      <w:r>
+        <w:rPr>
+          <w:rFonts w:ascii="宋体" w:eastAsia="宋体" w:hAnsi="宋体" w:hint="eastAsia"/>
+        </w:rPr>
+        <w:t>往寄存器写入</w:t>
+      </w:r>
+      <w:r>
+        <w:rPr>
+          <w:rFonts w:ascii="宋体" w:eastAsia="宋体" w:hAnsi="宋体" w:hint="eastAsia"/>
+        </w:rPr>
+        <w:t>对应的值。</w:t>
+      </w:r>
+    </w:p>
+    <w:p>
+      <w:pPr>
+        <w:rPr>
+          <w:rFonts w:ascii="宋体" w:eastAsia="宋体" w:hAnsi="宋体" w:hint="eastAsia"/>
+        </w:rPr>
+      </w:pPr>
+      <w:r>
+        <w:rPr>
+          <w:rFonts w:ascii="宋体" w:eastAsia="宋体" w:hAnsi="宋体"/>
+        </w:rPr>
+        <w:tab/>
+      </w:r>
+      <w:r>
+        <w:rPr>
+          <w:rFonts w:ascii="宋体" w:eastAsia="宋体" w:hAnsi="宋体" w:hint="eastAsia"/>
+        </w:rPr>
+        <w:t>仿真验证如下：</w:t>
+      </w:r>
+      <w:r>
+        <w:rPr>
+          <w:rFonts w:ascii="宋体" w:eastAsia="宋体" w:hAnsi="宋体" w:hint="eastAsia"/>
+        </w:rPr>
+        <w:t>指令</w:t>
+      </w:r>
+      <w:r>
+        <w:rPr>
+          <w:rFonts w:ascii="宋体" w:eastAsia="宋体" w:hAnsi="宋体"/>
+        </w:rPr>
+        <w:t>lui x1, 0x12345</w:t>
+      </w:r>
+      <w:r>
+        <w:rPr>
+          <w:rFonts w:ascii="宋体" w:eastAsia="宋体" w:hAnsi="宋体" w:hint="eastAsia"/>
+        </w:rPr>
+        <w:t>对应的机器码为</w:t>
+      </w:r>
+      <w:r>
+        <w:rPr>
+          <w:rFonts w:ascii="宋体" w:eastAsia="宋体" w:hAnsi="宋体"/>
+        </w:rPr>
+        <w:t>123450B7</w:t>
+      </w:r>
+      <w:r>
+        <w:rPr>
+          <w:rFonts w:ascii="宋体" w:eastAsia="宋体" w:hAnsi="宋体" w:hint="eastAsia"/>
+        </w:rPr>
+        <w:t>，将该条机器码初始</w:t>
+      </w:r>
+      <w:r>
+        <w:rPr>
+          <w:rFonts w:ascii="宋体" w:eastAsia="宋体" w:hAnsi="宋体" w:hint="eastAsia"/>
+        </w:rPr>
+        <w:lastRenderedPageBreak/>
+        <w:t>化入instr_mem，仿真结果如图所示</w:t>
+      </w:r>
+      <w:r>
+        <w:rPr>
+          <w:rFonts w:ascii="宋体" w:eastAsia="宋体" w:hAnsi="宋体" w:hint="eastAsia"/>
+        </w:rPr>
+        <w:t>，0x12345左移12位并存入x1。</w:t>
+      </w:r>
+    </w:p>
+    <w:p>
+      <w:pPr>
+        <w:jc w:val="center"/>
+        <w:rPr>
+          <w:rFonts w:ascii="宋体" w:eastAsia="宋体" w:hAnsi="宋体" w:hint="eastAsia"/>
+        </w:rPr>
+      </w:pPr>
+      <w:r>
+        <w:rPr>
+          <w:rFonts w:ascii="宋体" w:eastAsia="宋体" w:hAnsi="宋体"/>
+          <w:noProof/>
+        </w:rPr>
+        <w:drawing>
+          <wp:inline distT="0" distB="0" distL="0" distR="0" wp14:anchorId="1E362C11" wp14:editId="014FC660">
+            <wp:extent cx="4141695" cy="1237123"/>
+            <wp:effectExtent l="0" t="0" r="0" b="1270"/>
+            <wp:docPr id="17" name="图片 17"/>
+            <wp:cNvGraphicFramePr>
+              <a:graphicFrameLocks xmlns:a="http://schemas.openxmlformats.org/drawingml/2006/main" noChangeAspect="1"/>
+            </wp:cNvGraphicFramePr>
+            <a:graphic xmlns:a="http://schemas.openxmlformats.org/drawingml/2006/main">
+              <a:graphicData uri="http://schemas.openxmlformats.org/drawingml/2006/picture">
+                <pic:pic xmlns:pic="http://schemas.openxmlformats.org/drawingml/2006/picture">
+                  <pic:nvPicPr>
+                    <pic:cNvPr id="1" name=""/>
+                    <pic:cNvPicPr/>
+                  </pic:nvPicPr>
+                  <pic:blipFill>
+                    <a:blip r:embed="rId30"/>
+                    <a:stretch>
+                      <a:fillRect/>
+                    </a:stretch>
+                  </pic:blipFill>
+                  <pic:spPr>
+                    <a:xfrm>
+                      <a:off x="0" y="0"/>
+                      <a:ext cx="4160763" cy="1242819"/>
+                    </a:xfrm>
+                    <a:prstGeom prst="rect">
+                      <a:avLst/>
+                    </a:prstGeom>
+                  </pic:spPr>
+                </pic:pic>
+              </a:graphicData>
+            </a:graphic>
+          </wp:inline>
+        </w:drawing>
+      </w:r>
+    </w:p>
+    <w:p>
+      <w:pPr>
+        <w:jc w:val="center"/>
+        <w:rPr>
+          <w:rFonts w:ascii="宋体" w:eastAsia="宋体" w:hAnsi="宋体" w:hint="eastAsia"/>
+          <w:sz w:val="18"/>
+          <w:szCs w:val="18"/>
+        </w:rPr>
+      </w:pPr>
+      <w:r>
+        <w:rPr>
+          <w:rFonts w:ascii="宋体" w:eastAsia="宋体" w:hAnsi="宋体" w:hint="eastAsia"/>
+          <w:sz w:val="18"/>
+          <w:szCs w:val="18"/>
+        </w:rPr>
+        <w:t>图19 LUI指令仿真</w:t>
+      </w:r>
+    </w:p>
+    <w:p>
+      <w:pPr>
+        <w:ind w:firstLineChars="200" w:firstLine="420"/>
+        <w:rPr>
+          <w:rFonts w:ascii="宋体" w:eastAsia="宋体" w:hAnsi="宋体" w:hint="eastAsia"/>
+        </w:rPr>
+      </w:pPr>
+      <w:r>
+        <w:rPr>
+          <w:rFonts w:ascii="宋体" w:eastAsia="宋体" w:hAnsi="宋体" w:hint="eastAsia"/>
+        </w:rPr>
+        <w:t>指令存储器中写入三行</w:t>
+      </w:r>
+      <w:r>
+        <w:rPr>
+          <w:rFonts w:ascii="宋体" w:eastAsia="宋体" w:hAnsi="宋体"/>
+        </w:rPr>
+        <w:t>auipc x1, 0x67890</w:t>
+      </w:r>
+      <w:r>
+        <w:rPr>
+          <w:rFonts w:ascii="宋体" w:eastAsia="宋体" w:hAnsi="宋体" w:hint="eastAsia"/>
+        </w:rPr>
+        <w:t>指令，得</w:t>
+      </w:r>
+      <w:r>
+        <w:rPr>
+          <w:rFonts w:ascii="宋体" w:eastAsia="宋体" w:hAnsi="宋体" w:hint="eastAsia"/>
+        </w:rPr>
+        <w:t>到仿真结果</w:t>
+      </w:r>
+      <w:r>
+        <w:rPr>
+          <w:rFonts w:ascii="宋体" w:eastAsia="宋体" w:hAnsi="宋体" w:hint="eastAsia"/>
+        </w:rPr>
+        <w:t>如图所示</w:t>
+      </w:r>
+    </w:p>
+    <w:p>
+      <w:pPr>
+        <w:jc w:val="center"/>
+        <w:rPr>
+          <w:rFonts w:ascii="宋体" w:eastAsia="宋体" w:hAnsi="宋体" w:hint="eastAsia"/>
+        </w:rPr>
+      </w:pPr>
+      <w:r>
+        <w:rPr>
+          <w:rFonts w:ascii="宋体" w:eastAsia="宋体" w:hAnsi="宋体"/>
+          <w:noProof/>
+        </w:rPr>
+        <w:drawing>
+          <wp:inline distT="0" distB="0" distL="0" distR="0" wp14:anchorId="3632DADF" wp14:editId="38155281">
+            <wp:extent cx="5274310" cy="1207135"/>
+            <wp:effectExtent l="0" t="0" r="2540" b="0"/>
+            <wp:docPr id="24" name="图片 24"/>
+            <wp:cNvGraphicFramePr>
+              <a:graphicFrameLocks xmlns:a="http://schemas.openxmlformats.org/drawingml/2006/main" noChangeAspect="1"/>
+            </wp:cNvGraphicFramePr>
+            <a:graphic xmlns:a="http://schemas.openxmlformats.org/drawingml/2006/main">
+              <a:graphicData uri="http://schemas.openxmlformats.org/drawingml/2006/picture">
+                <pic:pic xmlns:pic="http://schemas.openxmlformats.org/drawingml/2006/picture">
+                  <pic:nvPicPr>
+                    <pic:cNvPr id="1" name=""/>
+                    <pic:cNvPicPr/>
+                  </pic:nvPicPr>
+                  <pic:blipFill>
+                    <a:blip r:embed="rId31"/>
+                    <a:stretch>
+                      <a:fillRect/>
+                    </a:stretch>
+                  </pic:blipFill>
+                  <pic:spPr>
+                    <a:xfrm>
+                      <a:off x="0" y="0"/>
                       <a:ext cx="5274310" cy="1207135"/>
                     </a:xfrm>
                     <a:prstGeom prst="rect">
@@ -4852,31 +4901,7 @@
           <w:sz w:val="18"/>
           <w:szCs w:val="18"/>
         </w:rPr>
-        <w:t>图</w:t>
-      </w:r>
-      <w:r>
-        <w:rPr>
-          <w:rFonts w:ascii="宋体" w:eastAsia="宋体" w:hAnsi="宋体" w:hint="eastAsia"/>
-          <w:sz w:val="18"/>
-          <w:szCs w:val="18"/>
-        </w:rPr>
-        <w:t>20</w:t>
-      </w:r>
-      <w:r>
-        <w:rPr>
-          <w:rFonts w:ascii="宋体" w:eastAsia="宋体" w:hAnsi="宋体" w:hint="eastAsia"/>
-          <w:sz w:val="18"/>
-          <w:szCs w:val="18"/>
-        </w:rPr>
-        <w:t xml:space="preserve"> </w:t>
-      </w:r>
-      <w:r>
-        <w:rPr>
-          <w:rFonts w:ascii="宋体" w:eastAsia="宋体" w:hAnsi="宋体" w:hint="eastAsia"/>
-          <w:sz w:val="18"/>
-          <w:szCs w:val="18"/>
-        </w:rPr>
-        <w:t>AUIPC指令仿真</w:t>
+        <w:t>图20 AUIPC指令仿真</w:t>
       </w:r>
     </w:p>
     <w:p>
@@ -4901,19 +4926,7 @@
         <w:rPr>
           <w:rFonts w:ascii="宋体" w:eastAsia="宋体" w:hAnsi="宋体" w:hint="eastAsia"/>
         </w:rPr>
-        <w:t>第一个时钟上升沿</w:t>
-      </w:r>
-      <w:r>
-        <w:rPr>
-          <w:rFonts w:ascii="宋体" w:eastAsia="宋体" w:hAnsi="宋体" w:hint="eastAsia"/>
-        </w:rPr>
-        <w:t>写入(0x67890&lt;&lt;12+0)</w:t>
-      </w:r>
-      <w:r>
-        <w:rPr>
-          <w:rFonts w:ascii="宋体" w:eastAsia="宋体" w:hAnsi="宋体" w:hint="eastAsia"/>
-        </w:rPr>
-        <w:t>，</w:t>
+        <w:t>第一个时钟上升沿写入(0x67890&lt;&lt;12+0)，</w:t>
       </w:r>
       <w:r>
         <w:rPr>
@@ -4937,19 +4950,61 @@
         <w:rPr>
           <w:rFonts w:ascii="宋体" w:eastAsia="宋体" w:hAnsi="宋体" w:hint="eastAsia"/>
         </w:rPr>
-        <w:t>，下一个上升沿写入</w:t>
-      </w:r>
-      <w:r>
-        <w:rPr>
-          <w:rFonts w:ascii="宋体" w:eastAsia="宋体" w:hAnsi="宋体" w:hint="eastAsia"/>
-        </w:rPr>
-        <w:t>(0x67890&lt;&lt;12+</w:t>
-      </w:r>
-      <w:r>
-        <w:rPr>
-          <w:rFonts w:ascii="宋体" w:eastAsia="宋体" w:hAnsi="宋体" w:hint="eastAsia"/>
-        </w:rPr>
-        <w:t>4</w:t>
+        <w:t>，下一个上升沿写入(0x67890&lt;&lt;12+4)</w:t>
+      </w:r>
+      <w:r>
+        <w:rPr>
+          <w:rFonts w:ascii="宋体" w:eastAsia="宋体" w:hAnsi="宋体" w:hint="eastAsia"/>
+        </w:rPr>
+        <w:t>，pc</w:t>
+      </w:r>
+      <w:r>
+        <w:rPr>
+          <w:rFonts w:ascii="宋体" w:eastAsia="宋体" w:hAnsi="宋体" w:hint="eastAsia"/>
+        </w:rPr>
+        <w:t>变成</w:t>
+      </w:r>
+      <w:r>
+        <w:rPr>
+          <w:rFonts w:ascii="宋体" w:eastAsia="宋体" w:hAnsi="宋体" w:hint="eastAsia"/>
+        </w:rPr>
+        <w:t>8</w:t>
+      </w:r>
+      <w:r>
+        <w:rPr>
+          <w:rFonts w:ascii="宋体" w:eastAsia="宋体" w:hAnsi="宋体" w:hint="eastAsia"/>
+        </w:rPr>
+        <w:t>，再下一个上升沿</w:t>
+      </w:r>
+      <w:r>
+        <w:rPr>
+          <w:rFonts w:ascii="宋体" w:eastAsia="宋体" w:hAnsi="宋体" w:hint="eastAsia"/>
+        </w:rPr>
+        <w:t>写入</w:t>
+      </w:r>
+      <w:r>
+        <w:rPr>
+          <w:rFonts w:ascii="宋体" w:eastAsia="宋体" w:hAnsi="宋体" w:hint="eastAsia"/>
+        </w:rPr>
+        <w:t>(</w:t>
+      </w:r>
+      <w:r>
+        <w:rPr>
+          <w:rFonts w:ascii="宋体" w:eastAsia="宋体" w:hAnsi="宋体" w:hint="eastAsia"/>
+        </w:rPr>
+        <w:t>0x67890</w:t>
+      </w:r>
+      <w:r>
+        <w:rPr>
+          <w:rFonts w:ascii="宋体" w:eastAsia="宋体" w:hAnsi="宋体" w:hint="eastAsia"/>
+        </w:rPr>
+        <w:t>&lt;&lt;12</w:t>
+      </w:r>
+      <w:r>
+        <w:rPr>
+          <w:rFonts w:ascii="宋体" w:eastAsia="宋体" w:hAnsi="宋体" w:hint="eastAsia"/>
+        </w:rPr>
+        <w:t>+8</w:t>
       </w:r>
       <w:r>
         <w:rPr>
@@ -4961,68 +5016,15 @@
         <w:rPr>
           <w:rFonts w:ascii="宋体" w:eastAsia="宋体" w:hAnsi="宋体" w:hint="eastAsia"/>
         </w:rPr>
-        <w:t>，pc</w:t>
-      </w:r>
-      <w:r>
-        <w:rPr>
-          <w:rFonts w:ascii="宋体" w:eastAsia="宋体" w:hAnsi="宋体" w:hint="eastAsia"/>
-        </w:rPr>
-        <w:t>变成</w:t>
-      </w:r>
-      <w:r>
-        <w:rPr>
-          <w:rFonts w:ascii="宋体" w:eastAsia="宋体" w:hAnsi="宋体" w:hint="eastAsia"/>
-        </w:rPr>
-        <w:t>8</w:t>
-      </w:r>
-      <w:r>
-        <w:rPr>
-          <w:rFonts w:ascii="宋体" w:eastAsia="宋体" w:hAnsi="宋体" w:hint="eastAsia"/>
-        </w:rPr>
-        <w:t>，再下一个上升沿</w:t>
-      </w:r>
-      <w:r>
-        <w:rPr>
-          <w:rFonts w:ascii="宋体" w:eastAsia="宋体" w:hAnsi="宋体" w:hint="eastAsia"/>
-        </w:rPr>
-        <w:t>写入</w:t>
-      </w:r>
-      <w:r>
-        <w:rPr>
-          <w:rFonts w:ascii="宋体" w:eastAsia="宋体" w:hAnsi="宋体" w:hint="eastAsia"/>
-        </w:rPr>
-        <w:t>(</w:t>
-      </w:r>
-      <w:r>
-        <w:rPr>
-          <w:rFonts w:ascii="宋体" w:eastAsia="宋体" w:hAnsi="宋体" w:hint="eastAsia"/>
-        </w:rPr>
-        <w:t>0x67890</w:t>
-      </w:r>
-      <w:r>
-        <w:rPr>
-          <w:rFonts w:ascii="宋体" w:eastAsia="宋体" w:hAnsi="宋体" w:hint="eastAsia"/>
-        </w:rPr>
-        <w:t>&lt;&lt;12</w:t>
-      </w:r>
-      <w:r>
-        <w:rPr>
-          <w:rFonts w:ascii="宋体" w:eastAsia="宋体" w:hAnsi="宋体" w:hint="eastAsia"/>
-        </w:rPr>
-        <w:t>+8</w:t>
-      </w:r>
-      <w:r>
-        <w:rPr>
-          <w:rFonts w:ascii="宋体" w:eastAsia="宋体" w:hAnsi="宋体" w:hint="eastAsia"/>
-        </w:rPr>
-        <w:t>)</w:t>
-      </w:r>
-      <w:r>
-        <w:rPr>
-          <w:rFonts w:ascii="宋体" w:eastAsia="宋体" w:hAnsi="宋体" w:hint="eastAsia"/>
-        </w:rPr>
         <w:t>，符合预期。</w:t>
       </w:r>
+    </w:p>
+    <w:p>
+      <w:pPr>
+        <w:rPr>
+          <w:rFonts w:ascii="宋体" w:eastAsia="宋体" w:hAnsi="宋体" w:hint="eastAsia"/>
+        </w:rPr>
+      </w:pPr>
     </w:p>
     <w:p>
       <w:pPr>
@@ -5118,6 +5120,52 @@
         <w:rPr>
           <w:rFonts w:ascii="宋体" w:eastAsia="宋体" w:hAnsi="宋体"/>
         </w:rPr>
+        <w:t>在时序分析中可以明显感觉到，单周期 CPU 的关键路径基本就是从取指一路跑到回写，这一点和课上分析的结果是一致的。当程序中加入访存指令后，时序裕量明显变小，最高能跑的频率也随之下降，同时资源占用有所增加。这说明在单周期结构下，访存操作对时序的影响非常大，也直观体现了为什么访存通常会成为性能瓶颈。</w:t>
+      </w:r>
+    </w:p>
+    <w:p>
+      <w:pPr>
+        <w:ind w:firstLine="420"/>
+        <w:rPr>
+          <w:rFonts w:ascii="宋体" w:eastAsia="宋体" w:hAnsi="宋体" w:hint="eastAsia"/>
+        </w:rPr>
+      </w:pPr>
+      <w:r>
+        <w:rPr>
+          <w:rFonts w:ascii="宋体" w:eastAsia="宋体" w:hAnsi="宋体" w:hint="eastAsia"/>
+        </w:rPr>
+        <w:t>而</w:t>
+      </w:r>
+      <w:r>
+        <w:rPr>
+          <w:rFonts w:ascii="宋体" w:eastAsia="宋体" w:hAnsi="宋体"/>
+        </w:rPr>
+        <w:t>在功能扩展方面，</w:t>
+      </w:r>
+      <w:r>
+        <w:rPr>
+          <w:rFonts w:ascii="宋体" w:eastAsia="宋体" w:hAnsi="宋体" w:hint="eastAsia"/>
+        </w:rPr>
+        <w:t>我们</w:t>
+      </w:r>
+      <w:r>
+        <w:rPr>
+          <w:rFonts w:ascii="宋体" w:eastAsia="宋体" w:hAnsi="宋体"/>
+        </w:rPr>
+        <w:t>补充支持了U-type指令，使 CPU 能够正确执行 LUI 和 AUIPC。通过仿真可以看到，立即数处理以及与 PC 相关的运算结果都符合预期，寄存器写入行为正确。该部分改动结构清晰、验证结果明确，也为后续进一步完善指令集打下了基础。</w:t>
+      </w:r>
+    </w:p>
+    <w:p>
+      <w:pPr>
+        <w:ind w:firstLine="420"/>
+        <w:rPr>
+          <w:rFonts w:ascii="宋体" w:eastAsia="宋体" w:hAnsi="宋体" w:hint="eastAsia"/>
+        </w:rPr>
+      </w:pPr>
+      <w:r>
+        <w:rPr>
+          <w:rFonts w:ascii="宋体" w:eastAsia="宋体" w:hAnsi="宋体"/>
+        </w:rPr>
         <w:t>此外，将CPU与FPGA开发板的外围电路相结合，并通过按键和数码管完成完整的功能验证，使我们体会到“能跑仿真</w:t>
       </w:r>
       <w:r>
@@ -5142,28 +5190,52 @@
         <w:rPr>
           <w:rFonts w:ascii="宋体" w:eastAsia="宋体" w:hAnsi="宋体"/>
         </w:rPr>
-        <w:t>“能上板稳定运行”之间的差异。实际下板验证对信号同步、去抖动以及接口时序提出了更高要求，也让我们意识到工程实现中软硬件协同设计的重要性。</w:t>
-      </w:r>
-    </w:p>
-    <w:p>
-      <w:pPr>
-        <w:ind w:firstLine="420"/>
-        <w:rPr>
-          <w:rFonts w:ascii="宋体" w:eastAsia="宋体" w:hAnsi="宋体" w:hint="eastAsia"/>
-        </w:rPr>
-      </w:pPr>
-      <w:r>
-        <w:rPr>
-          <w:rFonts w:ascii="宋体" w:eastAsia="宋体" w:hAnsi="宋体"/>
-        </w:rPr>
-        <w:t>当然，本次实验的 CPU 仍存在一定的改进空间。例如，目前未支持 U-Type 指令，立</w:t>
+        <w:t>“能上板稳定运行”之间的差异。实际下板验证对信号同步、去抖动以及接口时序提出了更高要求，也让我们意识到工程实现中软硬件协同</w:t>
       </w:r>
       <w:r>
         <w:rPr>
           <w:rFonts w:ascii="宋体" w:eastAsia="宋体" w:hAnsi="宋体"/>
         </w:rPr>
         <w:lastRenderedPageBreak/>
-        <w:t>即数位宽受限，在处理大立即数时效率较低；整体结构为单周期设计，在性能方面仍有明显提升空间。后续若引入多周期或流水线结构，并补全 RV32I 指令集，将能够进一步加深对处理器设计的理解。</w:t>
+        <w:t>设计的重要性。</w:t>
+      </w:r>
+    </w:p>
+    <w:p>
+      <w:pPr>
+        <w:ind w:firstLine="420"/>
+        <w:rPr>
+          <w:rFonts w:ascii="宋体" w:eastAsia="宋体" w:hAnsi="宋体" w:hint="eastAsia"/>
+        </w:rPr>
+      </w:pPr>
+      <w:r>
+        <w:rPr>
+          <w:rFonts w:ascii="宋体" w:eastAsia="宋体" w:hAnsi="宋体"/>
+        </w:rPr>
+        <w:t>当然，本次实验的 CPU 仍存在一定的改进空间。例如，立即数位宽受限，在处理大立即数时效率较低；整体结构为单周期设计，在性能方面仍有明显提升空间。后续若引入多周期或流水线结构，</w:t>
+      </w:r>
+      <w:r>
+        <w:rPr>
+          <w:rFonts w:ascii="宋体" w:eastAsia="宋体" w:hAnsi="宋体" w:hint="eastAsia"/>
+        </w:rPr>
+        <w:t>采用超标量技术，</w:t>
+      </w:r>
+      <w:r>
+        <w:rPr>
+          <w:rFonts w:ascii="宋体" w:eastAsia="宋体" w:hAnsi="宋体"/>
+        </w:rPr>
+        <w:t>并</w:t>
+      </w:r>
+      <w:r>
+        <w:rPr>
+          <w:rFonts w:ascii="宋体" w:eastAsia="宋体" w:hAnsi="宋体" w:hint="eastAsia"/>
+        </w:rPr>
+        <w:t>拓展</w:t>
+      </w:r>
+      <w:r>
+        <w:rPr>
+          <w:rFonts w:ascii="宋体" w:eastAsia="宋体" w:hAnsi="宋体"/>
+        </w:rPr>
+        <w:t>RV32I指令集，将能够进一步加深对处理器设计的理解。</w:t>
       </w:r>
     </w:p>
     <w:p>
@@ -5392,7 +5464,7 @@
 </file>
 
 <file path=word/numbering.xml><?xml version="1.0" encoding="utf-8"?>
-<w:numbering xmlns:wpc="http://schemas.microsoft.com/office/word/2010/wordprocessingCanvas" xmlns:cx="http://schemas.microsoft.com/office/drawing/2014/chartex" xmlns:cx1="http://schemas.microsoft.com/office/drawing/2015/9/8/chartex" xmlns:cx2="http://schemas.microsoft.com/office/drawing/2015/10/21/chartex" xmlns:cx3="http://schemas.microsoft.com/office/drawing/2016/5/9/chartex" xmlns:cx4="http://schemas.microsoft.com/office/drawing/2016/5/10/chartex" xmlns:cx5="http://schemas.microsoft.com/office/drawing/2016/5/11/chartex" xmlns:cx6="http://schemas.microsoft.com/office/drawing/2016/5/12/chartex" xmlns:cx7="http://schemas.microsoft.com/office/drawing/2016/5/13/chartex" xmlns:cx8="http://schemas.microsoft.com/office/drawing/2016/5/14/chartex" xmlns:mc="http://schemas.openxmlformats.org/markup-compatibility/2006" xmlns:aink="http://schemas.microsoft.com/office/drawing/2016/ink" xmlns:am3d="http://schemas.microsoft.com/office/drawing/2017/model3d" xmlns:o="urn:schemas-microsoft-com:office:office" xmlns:oel="http://schemas.microsoft.com/office/2019/extlst" xmlns:r="http://schemas.openxmlformats.org/officeDocument/2006/relationships" xmlns:m="http://schemas.openxmlformats.org/officeDocument/2006/math" xmlns:v="urn:schemas-microsoft-com:vml" xmlns:wp14="http://schemas.microsoft.com/office/word/2010/wordprocessingDrawing" xmlns:wp="http://schemas.openxmlformats.org/drawingml/2006/wordprocessingDrawing" xmlns:w10="urn:schemas-microsoft-com:office:word" xmlns:w="http://schemas.openxmlformats.org/wordprocessingml/2006/main" xmlns:w14="http://schemas.microsoft.com/office/word/2010/wordml" xmlns:w15="http://schemas.microsoft.com/office/word/2012/wordml" xmlns:w16cex="http://schemas.microsoft.com/office/word/2018/wordml/cex" xmlns:w16cid="http://schemas.microsoft.com/office/word/2016/wordml/cid" xmlns:w16="http://schemas.microsoft.com/office/word/2018/wordml" xmlns:w16sdtdh="http://schemas.microsoft.com/office/word/2020/wordml/sdtdatahash" xmlns:w16se="http://schemas.microsoft.com/office/word/2015/wordml/symex" xmlns:wpg="http://schemas.microsoft.com/office/word/2010/wordprocessingGroup" xmlns:wpi="http://schemas.microsoft.com/office/word/2010/wordprocessingInk" xmlns:wne="http://schemas.microsoft.com/office/word/2006/wordml" xmlns:wps="http://schemas.microsoft.com/office/word/2010/wordprocessingShape" mc:Ignorable="w14 w15 w16se w16cid w16 w16cex w16sdtdh wp14">
+<w:numbering xmlns:wpc="http://schemas.microsoft.com/office/word/2010/wordprocessingCanvas" xmlns:cx="http://schemas.microsoft.com/office/drawing/2014/chartex" xmlns:cx1="http://schemas.microsoft.com/office/drawing/2015/9/8/chartex" xmlns:cx2="http://schemas.microsoft.com/office/drawing/2015/10/21/chartex" xmlns:cx3="http://schemas.microsoft.com/office/drawing/2016/5/9/chartex" xmlns:cx4="http://schemas.microsoft.com/office/drawing/2016/5/10/chartex" xmlns:cx5="http://schemas.microsoft.com/office/drawing/2016/5/11/chartex" xmlns:cx6="http://schemas.microsoft.com/office/drawing/2016/5/12/chartex" xmlns:cx7="http://schemas.microsoft.com/office/drawing/2016/5/13/chartex" xmlns:cx8="http://schemas.microsoft.com/office/drawing/2016/5/14/chartex" xmlns:mc="http://schemas.openxmlformats.org/markup-compatibility/2006" xmlns:aink="http://schemas.microsoft.com/office/drawing/2016/ink" xmlns:am3d="http://schemas.microsoft.com/office/drawing/2017/model3d" xmlns:o="urn:schemas-microsoft-com:office:office" xmlns:oel="http://schemas.microsoft.com/office/2019/extlst" xmlns:r="http://schemas.openxmlformats.org/officeDocument/2006/relationships" xmlns:m="http://schemas.openxmlformats.org/officeDocument/2006/math" xmlns:v="urn:schemas-microsoft-com:vml" xmlns:wp14="http://schemas.microsoft.com/office/word/2010/wordprocessingDrawing" xmlns:wp="http://schemas.openxmlformats.org/drawingml/2006/wordprocessingDrawing" xmlns:w10="urn:schemas-microsoft-com:office:word" xmlns:w="http://schemas.openxmlformats.org/wordprocessingml/2006/main" xmlns:w14="http://schemas.microsoft.com/office/word/2010/wordml" xmlns:w15="http://schemas.microsoft.com/office/word/2012/wordml" xmlns:w16cex="http://schemas.microsoft.com/office/word/2018/wordml/cex" xmlns:w16cid="http://schemas.microsoft.com/office/word/2016/wordml/cid" xmlns:w16="http://schemas.microsoft.com/office/word/2018/wordml" xmlns:w16du="http://schemas.microsoft.com/office/word/2023/wordml/word16du" xmlns:w16sdtdh="http://schemas.microsoft.com/office/word/2020/wordml/sdtdatahash" xmlns:w16sdtfl="http://schemas.microsoft.com/office/word/2024/wordml/sdtformatlock" xmlns:w16se="http://schemas.microsoft.com/office/word/2015/wordml/symex" xmlns:wpg="http://schemas.microsoft.com/office/word/2010/wordprocessingGroup" xmlns:wpi="http://schemas.microsoft.com/office/word/2010/wordprocessingInk" xmlns:wne="http://schemas.microsoft.com/office/word/2006/wordml" xmlns:wps="http://schemas.microsoft.com/office/word/2010/wordprocessingShape" mc:Ignorable="w14 w15 w16se w16cid w16 w16cex w16sdtdh w16sdtfl w16du wp14">
   <w:abstractNum w:abstractNumId="0" w15:restartNumberingAfterBreak="0">
     <w:nsid w:val="E8E0D028"/>
     <w:multiLevelType w:val="singleLevel"/>
@@ -6021,7 +6093,7 @@
 </file>
 
 <file path=word/styles.xml><?xml version="1.0" encoding="utf-8"?>
-<w:styles xmlns:mc="http://schemas.openxmlformats.org/markup-compatibility/2006" xmlns:r="http://schemas.openxmlformats.org/officeDocument/2006/relationships" xmlns:w="http://schemas.openxmlformats.org/wordprocessingml/2006/main" xmlns:w14="http://schemas.microsoft.com/office/word/2010/wordml" xmlns:w15="http://schemas.microsoft.com/office/word/2012/wordml" xmlns:w16cex="http://schemas.microsoft.com/office/word/2018/wordml/cex" xmlns:w16cid="http://schemas.microsoft.com/office/word/2016/wordml/cid" xmlns:w16="http://schemas.microsoft.com/office/word/2018/wordml" xmlns:w16sdtdh="http://schemas.microsoft.com/office/word/2020/wordml/sdtdatahash" xmlns:w16se="http://schemas.microsoft.com/office/word/2015/wordml/symex" mc:Ignorable="w14 w15 w16se w16cid w16 w16cex w16sdtdh">
+<w:styles xmlns:mc="http://schemas.openxmlformats.org/markup-compatibility/2006" xmlns:r="http://schemas.openxmlformats.org/officeDocument/2006/relationships" xmlns:w="http://schemas.openxmlformats.org/wordprocessingml/2006/main" xmlns:w14="http://schemas.microsoft.com/office/word/2010/wordml" xmlns:w15="http://schemas.microsoft.com/office/word/2012/wordml" xmlns:w16cex="http://schemas.microsoft.com/office/word/2018/wordml/cex" xmlns:w16cid="http://schemas.microsoft.com/office/word/2016/wordml/cid" xmlns:w16="http://schemas.microsoft.com/office/word/2018/wordml" xmlns:w16du="http://schemas.microsoft.com/office/word/2023/wordml/word16du" xmlns:w16sdtdh="http://schemas.microsoft.com/office/word/2020/wordml/sdtdatahash" xmlns:w16sdtfl="http://schemas.microsoft.com/office/word/2024/wordml/sdtformatlock" xmlns:w16se="http://schemas.microsoft.com/office/word/2015/wordml/symex" mc:Ignorable="w14 w15 w16se w16cid w16 w16cex w16sdtdh w16sdtfl w16du">
   <w:docDefaults>
     <w:rPrDefault>
       <w:rPr>
@@ -6617,6 +6689,7 @@
   <w:style w:type="character" w:default="1" w:styleId="a0">
     <w:name w:val="Default Paragraph Font"/>
     <w:uiPriority w:val="1"/>
+    <w:semiHidden/>
     <w:unhideWhenUsed/>
   </w:style>
   <w:style w:type="table" w:default="1" w:styleId="a1">

</xml_diff>

<commit_message>
add question solution in report
</commit_message>
<xml_diff>
--- a/CPU项目小组[4]_RISC_CPU设计/实验报告.docx
+++ b/CPU项目小组[4]_RISC_CPU设计/实验报告.docx
@@ -91,7 +91,19 @@
         <w:rPr>
           <w:rFonts w:ascii="宋体" w:eastAsia="宋体" w:hAnsi="宋体" w:hint="eastAsia"/>
         </w:rPr>
-        <w:t>参与撰写实验报告第四部分内容，</w:t>
+        <w:t>参与撰写实验报告第四部分内容</w:t>
+      </w:r>
+      <w:r>
+        <w:rPr>
+          <w:rFonts w:ascii="宋体" w:eastAsia="宋体" w:hAnsi="宋体" w:hint="eastAsia"/>
+        </w:rPr>
+        <w:t>、第八部分</w:t>
+      </w:r>
+      <w:r>
+        <w:rPr>
+          <w:rFonts w:ascii="宋体" w:eastAsia="宋体" w:hAnsi="宋体" w:hint="eastAsia"/>
+        </w:rPr>
+        <w:t>，</w:t>
       </w:r>
       <w:r>
         <w:rPr>
@@ -499,7 +511,7 @@
                     </pic:cNvPicPr>
                   </pic:nvPicPr>
                   <pic:blipFill>
-                    <a:blip r:embed="rId5"/>
+                    <a:blip r:embed="rId7"/>
                     <a:stretch>
                       <a:fillRect/>
                     </a:stretch>
@@ -551,7 +563,7 @@
           <w:rFonts w:ascii="宋体" w:eastAsia="宋体" w:hAnsi="宋体" w:hint="eastAsia"/>
           <w:szCs w:val="21"/>
         </w:rPr>
-        <w:t>控制流：control、alu_control、branch_unit三个模块为控制模块，其中control模块输入7位opcode，对指令对应的大致行为（“大致行为”参见下面control模块的输出）进行译码，将大致操作信号交由alu_control、branch_unit模块，两模块自行根据指令中</w:t>
+        <w:t>控制流：control、alu_control、branch_unit三个模块为控制模块，其中control模块输入7位opcode，对指令对应的大致行为（“大致行为”参见下面control模块的输出）</w:t>
       </w:r>
       <w:r>
         <w:rPr>
@@ -559,7 +571,7 @@
           <w:szCs w:val="21"/>
         </w:rPr>
         <w:lastRenderedPageBreak/>
-        <w:t>的funct3、funct7进一步细分操作。</w:t>
+        <w:t>进行译码，将大致操作信号交由alu_control、branch_unit模块，两模块自行根据指令中的funct3、funct7进一步细分操作。</w:t>
       </w:r>
     </w:p>
     <w:p>
@@ -643,7 +655,7 @@
                     </pic:cNvPicPr>
                   </pic:nvPicPr>
                   <pic:blipFill>
-                    <a:blip r:embed="rId6"/>
+                    <a:blip r:embed="rId8"/>
                     <a:stretch>
                       <a:fillRect/>
                     </a:stretch>
@@ -747,7 +759,7 @@
                     </pic:cNvPicPr>
                   </pic:nvPicPr>
                   <pic:blipFill>
-                    <a:blip r:embed="rId7"/>
+                    <a:blip r:embed="rId9"/>
                     <a:stretch>
                       <a:fillRect/>
                     </a:stretch>
@@ -865,6 +877,7 @@
           <w:noProof/>
           <w:szCs w:val="21"/>
         </w:rPr>
+        <w:lastRenderedPageBreak/>
         <w:drawing>
           <wp:inline distT="0" distB="0" distL="0" distR="0" wp14:anchorId="6B3AE14B" wp14:editId="4CE1EA6A">
             <wp:extent cx="1569085" cy="1341755"/>
@@ -883,7 +896,7 @@
                     </pic:cNvPicPr>
                   </pic:nvPicPr>
                   <pic:blipFill>
-                    <a:blip r:embed="rId8"/>
+                    <a:blip r:embed="rId10"/>
                     <a:stretch>
                       <a:fillRect/>
                     </a:stretch>
@@ -920,7 +933,6 @@
           <w:sz w:val="18"/>
           <w:szCs w:val="18"/>
         </w:rPr>
-        <w:lastRenderedPageBreak/>
         <w:t>图4 instr_decoder输入输出定义</w:t>
       </w:r>
     </w:p>
@@ -957,7 +969,7 @@
                     </pic:cNvPicPr>
                   </pic:nvPicPr>
                   <pic:blipFill>
-                    <a:blip r:embed="rId9"/>
+                    <a:blip r:embed="rId11"/>
                     <a:stretch>
                       <a:fillRect/>
                     </a:stretch>
@@ -1078,7 +1090,7 @@
                     </pic:cNvPicPr>
                   </pic:nvPicPr>
                   <pic:blipFill>
-                    <a:blip r:embed="rId10"/>
+                    <a:blip r:embed="rId12"/>
                     <a:stretch>
                       <a:fillRect/>
                     </a:stretch>
@@ -1151,7 +1163,7 @@
                     </pic:cNvPicPr>
                   </pic:nvPicPr>
                   <pic:blipFill>
-                    <a:blip r:embed="rId11"/>
+                    <a:blip r:embed="rId13"/>
                     <a:stretch>
                       <a:fillRect/>
                     </a:stretch>
@@ -1315,7 +1327,7 @@
                     </pic:cNvPicPr>
                   </pic:nvPicPr>
                   <pic:blipFill>
-                    <a:blip r:embed="rId12"/>
+                    <a:blip r:embed="rId14"/>
                     <a:stretch>
                       <a:fillRect/>
                     </a:stretch>
@@ -1434,7 +1446,7 @@
                     </pic:cNvPicPr>
                   </pic:nvPicPr>
                   <pic:blipFill>
-                    <a:blip r:embed="rId13"/>
+                    <a:blip r:embed="rId15"/>
                     <a:stretch>
                       <a:fillRect/>
                     </a:stretch>
@@ -1553,7 +1565,7 @@
                     </pic:cNvPicPr>
                   </pic:nvPicPr>
                   <pic:blipFill>
-                    <a:blip r:embed="rId14"/>
+                    <a:blip r:embed="rId16"/>
                     <a:stretch>
                       <a:fillRect/>
                     </a:stretch>
@@ -2604,6 +2616,7 @@
       <w:r>
         <w:rPr>
           <w:rFonts w:ascii="宋体" w:eastAsia="宋体" w:hAnsi="宋体"/>
+          <w:noProof/>
           <w:szCs w:val="21"/>
         </w:rPr>
         <w:lastRenderedPageBreak/>
@@ -2623,7 +2636,7 @@
                     <pic:cNvPicPr/>
                   </pic:nvPicPr>
                   <pic:blipFill>
-                    <a:blip r:embed="rId15"/>
+                    <a:blip r:embed="rId17"/>
                     <a:stretch>
                       <a:fillRect/>
                     </a:stretch>
@@ -2882,7 +2895,7 @@
                     </pic:cNvPicPr>
                   </pic:nvPicPr>
                   <pic:blipFill>
-                    <a:blip r:embed="rId16" cstate="print">
+                    <a:blip r:embed="rId18" cstate="print">
                       <a:extLst>
                         <a:ext uri="{28A0092B-C50C-407E-A947-70E740481C1C}">
                           <a14:useLocalDpi xmlns:a14="http://schemas.microsoft.com/office/drawing/2010/main" val="0"/>
@@ -2946,7 +2959,7 @@
                     </pic:cNvPicPr>
                   </pic:nvPicPr>
                   <pic:blipFill>
-                    <a:blip r:embed="rId17" cstate="print">
+                    <a:blip r:embed="rId19" cstate="print">
                       <a:extLst>
                         <a:ext uri="{28A0092B-C50C-407E-A947-70E740481C1C}">
                           <a14:useLocalDpi xmlns:a14="http://schemas.microsoft.com/office/drawing/2010/main" val="0"/>
@@ -3277,7 +3290,7 @@
                     </pic:cNvPicPr>
                   </pic:nvPicPr>
                   <pic:blipFill>
-                    <a:blip r:embed="rId18"/>
+                    <a:blip r:embed="rId20"/>
                     <a:srcRect b="38435"/>
                     <a:stretch>
                       <a:fillRect/>
@@ -3412,7 +3425,7 @@
                     <pic:cNvPicPr/>
                   </pic:nvPicPr>
                   <pic:blipFill>
-                    <a:blip r:embed="rId19"/>
+                    <a:blip r:embed="rId21"/>
                     <a:stretch>
                       <a:fillRect/>
                     </a:stretch>
@@ -3513,335 +3526,6 @@
             <wp:extent cx="4234601" cy="1337269"/>
             <wp:effectExtent l="0" t="0" r="0" b="0"/>
             <wp:docPr id="16" name="图片 16"/>
-            <wp:cNvGraphicFramePr>
-              <a:graphicFrameLocks xmlns:a="http://schemas.openxmlformats.org/drawingml/2006/main" noChangeAspect="1"/>
-            </wp:cNvGraphicFramePr>
-            <a:graphic xmlns:a="http://schemas.openxmlformats.org/drawingml/2006/main">
-              <a:graphicData uri="http://schemas.openxmlformats.org/drawingml/2006/picture">
-                <pic:pic xmlns:pic="http://schemas.openxmlformats.org/drawingml/2006/picture">
-                  <pic:nvPicPr>
-                    <pic:cNvPr id="1" name=""/>
-                    <pic:cNvPicPr/>
-                  </pic:nvPicPr>
-                  <pic:blipFill>
-                    <a:blip r:embed="rId20"/>
-                    <a:stretch>
-                      <a:fillRect/>
-                    </a:stretch>
-                  </pic:blipFill>
-                  <pic:spPr>
-                    <a:xfrm>
-                      <a:off x="0" y="0"/>
-                      <a:ext cx="4258111" cy="1344693"/>
-                    </a:xfrm>
-                    <a:prstGeom prst="rect">
-                      <a:avLst/>
-                    </a:prstGeom>
-                  </pic:spPr>
-                </pic:pic>
-              </a:graphicData>
-            </a:graphic>
-          </wp:inline>
-        </w:drawing>
-      </w:r>
-    </w:p>
-    <w:p>
-      <w:pPr>
-        <w:jc w:val="center"/>
-        <w:rPr>
-          <w:rFonts w:ascii="宋体" w:eastAsia="宋体" w:hAnsi="宋体" w:hint="eastAsia"/>
-          <w:sz w:val="18"/>
-          <w:szCs w:val="18"/>
-        </w:rPr>
-      </w:pPr>
-      <w:r>
-        <w:rPr>
-          <w:rFonts w:ascii="宋体" w:eastAsia="宋体" w:hAnsi="宋体" w:hint="eastAsia"/>
-          <w:sz w:val="18"/>
-          <w:szCs w:val="18"/>
-        </w:rPr>
-        <w:t>图13 cpu仿真图</w:t>
-      </w:r>
-    </w:p>
-    <w:p>
-      <w:pPr>
-        <w:ind w:firstLine="420"/>
-        <w:rPr>
-          <w:rFonts w:ascii="宋体" w:eastAsia="宋体" w:hAnsi="宋体" w:hint="eastAsia"/>
-        </w:rPr>
-      </w:pPr>
-      <w:r>
-        <w:rPr>
-          <w:rFonts w:ascii="宋体" w:eastAsia="宋体" w:hAnsi="宋体" w:hint="eastAsia"/>
-        </w:rPr>
-        <w:t>（1）时序测试</w:t>
-      </w:r>
-    </w:p>
-    <w:p>
-      <w:pPr>
-        <w:ind w:firstLine="420"/>
-        <w:rPr>
-          <w:rFonts w:ascii="宋体" w:eastAsia="宋体" w:hAnsi="宋体" w:hint="eastAsia"/>
-        </w:rPr>
-      </w:pPr>
-      <w:r>
-        <w:rPr>
-          <w:rFonts w:ascii="宋体" w:eastAsia="宋体" w:hAnsi="宋体" w:hint="eastAsia"/>
-        </w:rPr>
-        <w:lastRenderedPageBreak/>
-        <w:t>利用板上100MHz的时钟进行约束，implementation后的时序报告如下图所示。</w:t>
-      </w:r>
-    </w:p>
-    <w:p>
-      <w:pPr>
-        <w:ind w:firstLine="420"/>
-        <w:jc w:val="center"/>
-        <w:rPr>
-          <w:rFonts w:ascii="宋体" w:eastAsia="宋体" w:hAnsi="宋体" w:hint="eastAsia"/>
-        </w:rPr>
-      </w:pPr>
-      <w:r>
-        <w:rPr>
-          <w:rFonts w:ascii="宋体" w:eastAsia="宋体" w:hAnsi="宋体"/>
-          <w:noProof/>
-        </w:rPr>
-        <w:drawing>
-          <wp:inline distT="0" distB="0" distL="0" distR="0" wp14:anchorId="27B9EA90" wp14:editId="4366FD47">
-            <wp:extent cx="2752980" cy="1050347"/>
-            <wp:effectExtent l="0" t="0" r="9525" b="0"/>
-            <wp:docPr id="14" name="图片 14"/>
-            <wp:cNvGraphicFramePr>
-              <a:graphicFrameLocks xmlns:a="http://schemas.openxmlformats.org/drawingml/2006/main" noChangeAspect="1"/>
-            </wp:cNvGraphicFramePr>
-            <a:graphic xmlns:a="http://schemas.openxmlformats.org/drawingml/2006/main">
-              <a:graphicData uri="http://schemas.openxmlformats.org/drawingml/2006/picture">
-                <pic:pic xmlns:pic="http://schemas.openxmlformats.org/drawingml/2006/picture">
-                  <pic:nvPicPr>
-                    <pic:cNvPr id="1" name=""/>
-                    <pic:cNvPicPr/>
-                  </pic:nvPicPr>
-                  <pic:blipFill>
-                    <a:blip r:embed="rId21"/>
-                    <a:stretch>
-                      <a:fillRect/>
-                    </a:stretch>
-                  </pic:blipFill>
-                  <pic:spPr>
-                    <a:xfrm>
-                      <a:off x="0" y="0"/>
-                      <a:ext cx="2768478" cy="1056260"/>
-                    </a:xfrm>
-                    <a:prstGeom prst="rect">
-                      <a:avLst/>
-                    </a:prstGeom>
-                  </pic:spPr>
-                </pic:pic>
-              </a:graphicData>
-            </a:graphic>
-          </wp:inline>
-        </w:drawing>
-      </w:r>
-    </w:p>
-    <w:p>
-      <w:pPr>
-        <w:jc w:val="center"/>
-        <w:rPr>
-          <w:rFonts w:ascii="宋体" w:eastAsia="宋体" w:hAnsi="宋体" w:hint="eastAsia"/>
-          <w:sz w:val="18"/>
-          <w:szCs w:val="18"/>
-        </w:rPr>
-      </w:pPr>
-      <w:r>
-        <w:rPr>
-          <w:rFonts w:ascii="宋体" w:eastAsia="宋体" w:hAnsi="宋体" w:hint="eastAsia"/>
-          <w:sz w:val="18"/>
-          <w:szCs w:val="18"/>
-        </w:rPr>
-        <w:t>图14 实例机器码对应的时序报告</w:t>
-      </w:r>
-    </w:p>
-    <w:p>
-      <w:pPr>
-        <w:ind w:firstLine="420"/>
-        <w:rPr>
-          <w:rFonts w:ascii="宋体" w:eastAsia="宋体" w:hAnsi="宋体" w:hint="eastAsia"/>
-        </w:rPr>
-      </w:pPr>
-      <w:r>
-        <w:rPr>
-          <w:rFonts w:ascii="宋体" w:eastAsia="宋体" w:hAnsi="宋体" w:hint="eastAsia"/>
-        </w:rPr>
-        <w:t>关键路径</w:t>
-      </w:r>
-      <w:r>
-        <w:rPr>
-          <w:rFonts w:ascii="宋体" w:eastAsia="宋体" w:hAnsi="宋体" w:hint="eastAsia"/>
-        </w:rPr>
-        <w:t>如下，大致符合预期中单周期cpu的关键路径</w:t>
-      </w:r>
-      <w:r>
-        <w:rPr>
-          <w:rFonts w:ascii="宋体" w:eastAsia="宋体" w:hAnsi="宋体" w:hint="eastAsia"/>
-        </w:rPr>
-        <w:t>PC -&gt; I</w:t>
-      </w:r>
-      <w:r>
-        <w:rPr>
-          <w:rFonts w:ascii="宋体" w:eastAsia="宋体" w:hAnsi="宋体" w:hint="eastAsia"/>
-        </w:rPr>
-        <w:t>nstr_m</w:t>
-      </w:r>
-      <w:r>
-        <w:rPr>
-          <w:rFonts w:ascii="宋体" w:eastAsia="宋体" w:hAnsi="宋体" w:hint="eastAsia"/>
-        </w:rPr>
-        <w:t xml:space="preserve">em -&gt; </w:t>
-      </w:r>
-      <w:r>
-        <w:rPr>
-          <w:rFonts w:ascii="宋体" w:eastAsia="宋体" w:hAnsi="宋体" w:hint="eastAsia"/>
-        </w:rPr>
-        <w:t>d</w:t>
-      </w:r>
-      <w:r>
-        <w:rPr>
-          <w:rFonts w:ascii="宋体" w:eastAsia="宋体" w:hAnsi="宋体" w:hint="eastAsia"/>
-        </w:rPr>
-        <w:t xml:space="preserve">ecode -&gt; </w:t>
-      </w:r>
-      <w:r>
-        <w:rPr>
-          <w:rFonts w:ascii="宋体" w:eastAsia="宋体" w:hAnsi="宋体" w:hint="eastAsia"/>
-        </w:rPr>
-        <w:t>r</w:t>
-      </w:r>
-      <w:r>
-        <w:rPr>
-          <w:rFonts w:ascii="宋体" w:eastAsia="宋体" w:hAnsi="宋体" w:hint="eastAsia"/>
-        </w:rPr>
-        <w:t>eg</w:t>
-      </w:r>
-      <w:r>
-        <w:rPr>
-          <w:rFonts w:ascii="宋体" w:eastAsia="宋体" w:hAnsi="宋体" w:hint="eastAsia"/>
-        </w:rPr>
-        <w:t>_f</w:t>
-      </w:r>
-      <w:r>
-        <w:rPr>
-          <w:rFonts w:ascii="宋体" w:eastAsia="宋体" w:hAnsi="宋体" w:hint="eastAsia"/>
-        </w:rPr>
-        <w:t xml:space="preserve">ile </w:t>
-      </w:r>
-      <w:r>
-        <w:rPr>
-          <w:rFonts w:ascii="宋体" w:eastAsia="宋体" w:hAnsi="宋体" w:hint="eastAsia"/>
-        </w:rPr>
-        <w:t>r</w:t>
-      </w:r>
-      <w:r>
-        <w:rPr>
-          <w:rFonts w:ascii="宋体" w:eastAsia="宋体" w:hAnsi="宋体" w:hint="eastAsia"/>
-        </w:rPr>
-        <w:t>ead -&gt; ALU (</w:t>
-      </w:r>
-      <w:r>
-        <w:rPr>
-          <w:rFonts w:ascii="宋体" w:eastAsia="宋体" w:hAnsi="宋体" w:hint="eastAsia"/>
-        </w:rPr>
-        <w:t>计算地址</w:t>
-      </w:r>
-      <w:r>
-        <w:rPr>
-          <w:rFonts w:ascii="宋体" w:eastAsia="宋体" w:hAnsi="宋体" w:hint="eastAsia"/>
-        </w:rPr>
-        <w:t xml:space="preserve">) -&gt; </w:t>
-      </w:r>
-      <w:r>
-        <w:rPr>
-          <w:rFonts w:ascii="宋体" w:eastAsia="宋体" w:hAnsi="宋体" w:hint="eastAsia"/>
-        </w:rPr>
-        <w:t>data_m</w:t>
-      </w:r>
-      <w:r>
-        <w:rPr>
-          <w:rFonts w:ascii="宋体" w:eastAsia="宋体" w:hAnsi="宋体" w:hint="eastAsia"/>
-        </w:rPr>
-        <w:t xml:space="preserve">em </w:t>
-      </w:r>
-      <w:r>
-        <w:rPr>
-          <w:rFonts w:ascii="宋体" w:eastAsia="宋体" w:hAnsi="宋体" w:hint="eastAsia"/>
-        </w:rPr>
-        <w:t>r</w:t>
-      </w:r>
-      <w:r>
-        <w:rPr>
-          <w:rFonts w:ascii="宋体" w:eastAsia="宋体" w:hAnsi="宋体" w:hint="eastAsia"/>
-        </w:rPr>
-        <w:t xml:space="preserve">ead -&gt; </w:t>
-      </w:r>
-      <w:r>
-        <w:rPr>
-          <w:rFonts w:ascii="宋体" w:eastAsia="宋体" w:hAnsi="宋体" w:hint="eastAsia"/>
-        </w:rPr>
-        <w:t>r</w:t>
-      </w:r>
-      <w:r>
-        <w:rPr>
-          <w:rFonts w:ascii="宋体" w:eastAsia="宋体" w:hAnsi="宋体" w:hint="eastAsia"/>
-        </w:rPr>
-        <w:t>eg</w:t>
-      </w:r>
-      <w:r>
-        <w:rPr>
-          <w:rFonts w:ascii="宋体" w:eastAsia="宋体" w:hAnsi="宋体" w:hint="eastAsia"/>
-        </w:rPr>
-        <w:t>_f</w:t>
-      </w:r>
-      <w:r>
-        <w:rPr>
-          <w:rFonts w:ascii="宋体" w:eastAsia="宋体" w:hAnsi="宋体" w:hint="eastAsia"/>
-        </w:rPr>
-        <w:t xml:space="preserve">ile </w:t>
-      </w:r>
-      <w:r>
-        <w:rPr>
-          <w:rFonts w:ascii="宋体" w:eastAsia="宋体" w:hAnsi="宋体" w:hint="eastAsia"/>
-        </w:rPr>
-        <w:t>w</w:t>
-      </w:r>
-      <w:r>
-        <w:rPr>
-          <w:rFonts w:ascii="宋体" w:eastAsia="宋体" w:hAnsi="宋体" w:hint="eastAsia"/>
-        </w:rPr>
-        <w:t>riteback</w:t>
-      </w:r>
-      <w:r>
-        <w:rPr>
-          <w:rFonts w:ascii="宋体" w:eastAsia="宋体" w:hAnsi="宋体" w:hint="eastAsia"/>
-        </w:rPr>
-        <w:t>。</w:t>
-      </w:r>
-    </w:p>
-    <w:p>
-      <w:pPr>
-        <w:ind w:firstLine="420"/>
-        <w:jc w:val="center"/>
-        <w:rPr>
-          <w:rFonts w:ascii="宋体" w:eastAsia="宋体" w:hAnsi="宋体" w:hint="eastAsia"/>
-        </w:rPr>
-      </w:pPr>
-      <w:r>
-        <w:rPr>
-          <w:rFonts w:ascii="宋体" w:eastAsia="宋体" w:hAnsi="宋体"/>
-          <w:noProof/>
-        </w:rPr>
-        <w:drawing>
-          <wp:inline distT="0" distB="0" distL="0" distR="0" wp14:anchorId="65833CBE" wp14:editId="762CCA9F">
-            <wp:extent cx="5041424" cy="1300112"/>
-            <wp:effectExtent l="0" t="0" r="6985" b="0"/>
-            <wp:docPr id="15" name="图片 15"/>
             <wp:cNvGraphicFramePr>
               <a:graphicFrameLocks xmlns:a="http://schemas.openxmlformats.org/drawingml/2006/main" noChangeAspect="1"/>
             </wp:cNvGraphicFramePr>
@@ -3861,7 +3545,7 @@
                   <pic:spPr>
                     <a:xfrm>
                       <a:off x="0" y="0"/>
-                      <a:ext cx="5057908" cy="1304363"/>
+                      <a:ext cx="4258111" cy="1344693"/>
                     </a:xfrm>
                     <a:prstGeom prst="rect">
                       <a:avLst/>
@@ -3889,21 +3573,36 @@
           <w:sz w:val="18"/>
           <w:szCs w:val="18"/>
         </w:rPr>
-        <w:t>图15 关键路径</w:t>
-      </w:r>
-    </w:p>
-    <w:p>
-      <w:pPr>
-        <w:ind w:firstLine="420"/>
-        <w:rPr>
-          <w:rFonts w:ascii="宋体" w:eastAsia="宋体" w:hAnsi="宋体" w:hint="eastAsia"/>
-        </w:rPr>
-      </w:pPr>
-      <w:r>
-        <w:rPr>
-          <w:rFonts w:ascii="宋体" w:eastAsia="宋体" w:hAnsi="宋体" w:hint="eastAsia"/>
-        </w:rPr>
-        <w:t>利用公式：</w:t>
+        <w:t>图13 cpu仿真图</w:t>
+      </w:r>
+    </w:p>
+    <w:p>
+      <w:pPr>
+        <w:ind w:firstLine="420"/>
+        <w:rPr>
+          <w:rFonts w:ascii="宋体" w:eastAsia="宋体" w:hAnsi="宋体" w:hint="eastAsia"/>
+        </w:rPr>
+      </w:pPr>
+      <w:r>
+        <w:rPr>
+          <w:rFonts w:ascii="宋体" w:eastAsia="宋体" w:hAnsi="宋体" w:hint="eastAsia"/>
+        </w:rPr>
+        <w:t>（1）时序测试</w:t>
+      </w:r>
+    </w:p>
+    <w:p>
+      <w:pPr>
+        <w:ind w:firstLine="420"/>
+        <w:rPr>
+          <w:rFonts w:ascii="宋体" w:eastAsia="宋体" w:hAnsi="宋体" w:hint="eastAsia"/>
+        </w:rPr>
+      </w:pPr>
+      <w:r>
+        <w:rPr>
+          <w:rFonts w:ascii="宋体" w:eastAsia="宋体" w:hAnsi="宋体" w:hint="eastAsia"/>
+        </w:rPr>
+        <w:lastRenderedPageBreak/>
+        <w:t>利用板上100MHz的时钟进行约束，implementation后的时序报告如下图所示。</w:t>
       </w:r>
     </w:p>
     <w:p>
@@ -3920,10 +3619,10 @@
           <w:noProof/>
         </w:rPr>
         <w:drawing>
-          <wp:inline distT="0" distB="0" distL="0" distR="0" wp14:anchorId="0EC71DCA" wp14:editId="61855A98">
-            <wp:extent cx="1677215" cy="438517"/>
-            <wp:effectExtent l="0" t="0" r="0" b="0"/>
-            <wp:docPr id="13" name="图片 13"/>
+          <wp:inline distT="0" distB="0" distL="0" distR="0" wp14:anchorId="27B9EA90" wp14:editId="4366FD47">
+            <wp:extent cx="2752980" cy="1050347"/>
+            <wp:effectExtent l="0" t="0" r="9525" b="0"/>
+            <wp:docPr id="14" name="图片 14"/>
             <wp:cNvGraphicFramePr>
               <a:graphicFrameLocks xmlns:a="http://schemas.openxmlformats.org/drawingml/2006/main" noChangeAspect="1"/>
             </wp:cNvGraphicFramePr>
@@ -3943,7 +3642,7 @@
                   <pic:spPr>
                     <a:xfrm>
                       <a:off x="0" y="0"/>
-                      <a:ext cx="1713979" cy="448129"/>
+                      <a:ext cx="2768478" cy="1056260"/>
                     </a:xfrm>
                     <a:prstGeom prst="rect">
                       <a:avLst/>
@@ -3958,188 +3657,190 @@
     </w:p>
     <w:p>
       <w:pPr>
-        <w:rPr>
-          <w:rFonts w:ascii="宋体" w:eastAsia="宋体" w:hAnsi="宋体" w:hint="eastAsia"/>
-        </w:rPr>
-      </w:pPr>
-      <w:r>
-        <w:rPr>
-          <w:rFonts w:ascii="宋体" w:eastAsia="宋体" w:hAnsi="宋体" w:hint="eastAsia"/>
-        </w:rPr>
-        <w:t>也即时钟周期加上需要的</w:t>
-      </w:r>
-      <w:r>
-        <w:rPr>
-          <w:rFonts w:ascii="宋体" w:eastAsia="宋体" w:hAnsi="宋体"/>
-        </w:rPr>
-        <w:t>裕量</w:t>
-      </w:r>
-      <w:r>
-        <w:rPr>
-          <w:rFonts w:ascii="宋体" w:eastAsia="宋体" w:hAnsi="宋体" w:hint="eastAsia"/>
-        </w:rPr>
-        <w:t>再取倒数得到最快频率，得63.279MHz。</w:t>
-      </w:r>
-    </w:p>
-    <w:p>
-      <w:pPr>
-        <w:ind w:firstLineChars="200" w:firstLine="420"/>
-        <w:rPr>
-          <w:rFonts w:ascii="宋体" w:eastAsia="宋体" w:hAnsi="宋体" w:hint="eastAsia"/>
-        </w:rPr>
-      </w:pPr>
-      <w:r>
-        <w:rPr>
-          <w:rFonts w:ascii="宋体" w:eastAsia="宋体" w:hAnsi="宋体" w:hint="eastAsia"/>
-        </w:rPr>
-        <w:t>考虑到</w:t>
-      </w:r>
-      <w:r>
-        <w:rPr>
-          <w:rFonts w:ascii="宋体" w:eastAsia="宋体" w:hAnsi="宋体" w:hint="eastAsia"/>
-        </w:rPr>
-        <w:t>instr_mem部分采用的是读取.mem文件进行初始化，如果机器码中不包含访存操作，可能对data_mem的优化会比较大。我们又尝试使用带访存步骤的机器码进行实验</w:t>
-      </w:r>
-      <w:r>
-        <w:rPr>
-          <w:rFonts w:ascii="宋体" w:eastAsia="宋体" w:hAnsi="宋体" w:hint="eastAsia"/>
-        </w:rPr>
-        <w:t>：在</w:t>
-      </w:r>
-      <w:r>
-        <w:rPr>
-          <w:rFonts w:ascii="宋体" w:eastAsia="宋体" w:hAnsi="宋体" w:hint="eastAsia"/>
-        </w:rPr>
-        <w:t>原机器码无条件跳回开头的那一条语句前，加入两句访存指令：</w:t>
-      </w:r>
-    </w:p>
-    <w:p>
-      <w:pPr>
-        <w:ind w:firstLine="420"/>
-        <w:rPr>
-          <w:rFonts w:ascii="宋体" w:eastAsia="宋体" w:hAnsi="宋体" w:hint="eastAsia"/>
-        </w:rPr>
-      </w:pPr>
-      <w:r>
-        <w:rPr>
-          <w:rFonts w:ascii="宋体" w:eastAsia="宋体" w:hAnsi="宋体"/>
-        </w:rPr>
-        <w:t>sw x</w:t>
-      </w:r>
-      <w:r>
-        <w:rPr>
-          <w:rFonts w:ascii="宋体" w:eastAsia="宋体" w:hAnsi="宋体" w:hint="eastAsia"/>
-        </w:rPr>
-        <w:t>28</w:t>
-      </w:r>
-      <w:r>
-        <w:rPr>
-          <w:rFonts w:ascii="宋体" w:eastAsia="宋体" w:hAnsi="宋体"/>
-        </w:rPr>
-        <w:t xml:space="preserve">, </w:t>
-      </w:r>
-      <w:r>
-        <w:rPr>
-          <w:rFonts w:ascii="宋体" w:eastAsia="宋体" w:hAnsi="宋体" w:hint="eastAsia"/>
-        </w:rPr>
-        <w:t>4</w:t>
-      </w:r>
-      <w:r>
-        <w:rPr>
-          <w:rFonts w:ascii="宋体" w:eastAsia="宋体" w:hAnsi="宋体"/>
-        </w:rPr>
-        <w:t>(x</w:t>
-      </w:r>
-      <w:r>
-        <w:rPr>
-          <w:rFonts w:ascii="宋体" w:eastAsia="宋体" w:hAnsi="宋体" w:hint="eastAsia"/>
-        </w:rPr>
-        <w:t>0</w:t>
-      </w:r>
-      <w:r>
-        <w:rPr>
-          <w:rFonts w:ascii="宋体" w:eastAsia="宋体" w:hAnsi="宋体"/>
-        </w:rPr>
-        <w:t>)</w:t>
-      </w:r>
-    </w:p>
-    <w:p>
-      <w:pPr>
-        <w:ind w:firstLine="420"/>
-        <w:rPr>
-          <w:rFonts w:ascii="宋体" w:eastAsia="宋体" w:hAnsi="宋体" w:hint="eastAsia"/>
-        </w:rPr>
-      </w:pPr>
-      <w:r>
-        <w:rPr>
-          <w:rFonts w:ascii="宋体" w:eastAsia="宋体" w:hAnsi="宋体"/>
-        </w:rPr>
-        <w:t>lw x</w:t>
-      </w:r>
-      <w:r>
-        <w:rPr>
-          <w:rFonts w:ascii="宋体" w:eastAsia="宋体" w:hAnsi="宋体" w:hint="eastAsia"/>
-        </w:rPr>
-        <w:t>2</w:t>
-      </w:r>
-      <w:r>
-        <w:rPr>
-          <w:rFonts w:ascii="宋体" w:eastAsia="宋体" w:hAnsi="宋体"/>
-        </w:rPr>
-        <w:t xml:space="preserve">, </w:t>
-      </w:r>
-      <w:r>
-        <w:rPr>
-          <w:rFonts w:ascii="宋体" w:eastAsia="宋体" w:hAnsi="宋体" w:hint="eastAsia"/>
-        </w:rPr>
-        <w:t>4</w:t>
-      </w:r>
-      <w:r>
-        <w:rPr>
-          <w:rFonts w:ascii="宋体" w:eastAsia="宋体" w:hAnsi="宋体"/>
-        </w:rPr>
-        <w:t>(x</w:t>
-      </w:r>
-      <w:r>
-        <w:rPr>
-          <w:rFonts w:ascii="宋体" w:eastAsia="宋体" w:hAnsi="宋体" w:hint="eastAsia"/>
-        </w:rPr>
-        <w:t>0</w:t>
-      </w:r>
-      <w:r>
-        <w:rPr>
-          <w:rFonts w:ascii="宋体" w:eastAsia="宋体" w:hAnsi="宋体"/>
-        </w:rPr>
-        <w:t>)</w:t>
-      </w:r>
-    </w:p>
-    <w:p>
-      <w:pPr>
-        <w:rPr>
-          <w:rFonts w:ascii="宋体" w:eastAsia="宋体" w:hAnsi="宋体" w:hint="eastAsia"/>
-        </w:rPr>
-      </w:pPr>
-      <w:r>
-        <w:rPr>
-          <w:rFonts w:ascii="宋体" w:eastAsia="宋体" w:hAnsi="宋体" w:hint="eastAsia"/>
-        </w:rPr>
-        <w:t>分别表示将寄存器x28(gcd_a，硬连接为了18)中的数存入data_mem[1]（以x0为基址，4为偏移），和将data_mem[1]中的数读到寄存器x2中。下图是仿真结果，</w:t>
-      </w:r>
-      <w:r>
-        <w:rPr>
-          <w:rFonts w:ascii="宋体" w:eastAsia="宋体" w:hAnsi="宋体" w:hint="eastAsia"/>
-        </w:rPr>
-        <w:t>x28中的18被存入data_mem[1]，并在1拍后写入了reg_file[2](reg_file[1]是在gcd计算中使用的)，</w:t>
-      </w:r>
-      <w:r>
-        <w:rPr>
-          <w:rFonts w:ascii="宋体" w:eastAsia="宋体" w:hAnsi="宋体" w:hint="eastAsia"/>
-        </w:rPr>
-        <w:t>符合预期。</w:t>
-      </w:r>
-    </w:p>
-    <w:p>
-      <w:pPr>
+        <w:jc w:val="center"/>
+        <w:rPr>
+          <w:rFonts w:ascii="宋体" w:eastAsia="宋体" w:hAnsi="宋体" w:hint="eastAsia"/>
+          <w:sz w:val="18"/>
+          <w:szCs w:val="18"/>
+        </w:rPr>
+      </w:pPr>
+      <w:r>
+        <w:rPr>
+          <w:rFonts w:ascii="宋体" w:eastAsia="宋体" w:hAnsi="宋体" w:hint="eastAsia"/>
+          <w:sz w:val="18"/>
+          <w:szCs w:val="18"/>
+        </w:rPr>
+        <w:t>图14 实例机器码对应的时序报告</w:t>
+      </w:r>
+    </w:p>
+    <w:p>
+      <w:pPr>
+        <w:ind w:firstLine="420"/>
+        <w:rPr>
+          <w:rFonts w:ascii="宋体" w:eastAsia="宋体" w:hAnsi="宋体" w:hint="eastAsia"/>
+        </w:rPr>
+      </w:pPr>
+      <w:r>
+        <w:rPr>
+          <w:rFonts w:ascii="宋体" w:eastAsia="宋体" w:hAnsi="宋体" w:hint="eastAsia"/>
+        </w:rPr>
+        <w:t>关键路径</w:t>
+      </w:r>
+      <w:r>
+        <w:rPr>
+          <w:rFonts w:ascii="宋体" w:eastAsia="宋体" w:hAnsi="宋体" w:hint="eastAsia"/>
+        </w:rPr>
+        <w:t>如下，大致符合预期中单周期cpu的关键路径</w:t>
+      </w:r>
+      <w:r>
+        <w:rPr>
+          <w:rFonts w:ascii="宋体" w:eastAsia="宋体" w:hAnsi="宋体" w:hint="eastAsia"/>
+        </w:rPr>
+        <w:t>PC -&gt; I</w:t>
+      </w:r>
+      <w:r>
+        <w:rPr>
+          <w:rFonts w:ascii="宋体" w:eastAsia="宋体" w:hAnsi="宋体" w:hint="eastAsia"/>
+        </w:rPr>
+        <w:t>nstr_m</w:t>
+      </w:r>
+      <w:r>
+        <w:rPr>
+          <w:rFonts w:ascii="宋体" w:eastAsia="宋体" w:hAnsi="宋体" w:hint="eastAsia"/>
+        </w:rPr>
+        <w:t xml:space="preserve">em -&gt; </w:t>
+      </w:r>
+      <w:r>
+        <w:rPr>
+          <w:rFonts w:ascii="宋体" w:eastAsia="宋体" w:hAnsi="宋体" w:hint="eastAsia"/>
+        </w:rPr>
+        <w:t>d</w:t>
+      </w:r>
+      <w:r>
+        <w:rPr>
+          <w:rFonts w:ascii="宋体" w:eastAsia="宋体" w:hAnsi="宋体" w:hint="eastAsia"/>
+        </w:rPr>
+        <w:t xml:space="preserve">ecode -&gt; </w:t>
+      </w:r>
+      <w:r>
+        <w:rPr>
+          <w:rFonts w:ascii="宋体" w:eastAsia="宋体" w:hAnsi="宋体" w:hint="eastAsia"/>
+        </w:rPr>
+        <w:t>r</w:t>
+      </w:r>
+      <w:r>
+        <w:rPr>
+          <w:rFonts w:ascii="宋体" w:eastAsia="宋体" w:hAnsi="宋体" w:hint="eastAsia"/>
+        </w:rPr>
+        <w:t>eg</w:t>
+      </w:r>
+      <w:r>
+        <w:rPr>
+          <w:rFonts w:ascii="宋体" w:eastAsia="宋体" w:hAnsi="宋体" w:hint="eastAsia"/>
+        </w:rPr>
+        <w:t>_f</w:t>
+      </w:r>
+      <w:r>
+        <w:rPr>
+          <w:rFonts w:ascii="宋体" w:eastAsia="宋体" w:hAnsi="宋体" w:hint="eastAsia"/>
+        </w:rPr>
+        <w:t xml:space="preserve">ile </w:t>
+      </w:r>
+      <w:r>
+        <w:rPr>
+          <w:rFonts w:ascii="宋体" w:eastAsia="宋体" w:hAnsi="宋体" w:hint="eastAsia"/>
+        </w:rPr>
+        <w:t>r</w:t>
+      </w:r>
+      <w:r>
+        <w:rPr>
+          <w:rFonts w:ascii="宋体" w:eastAsia="宋体" w:hAnsi="宋体" w:hint="eastAsia"/>
+        </w:rPr>
+        <w:t>ead -&gt; ALU (</w:t>
+      </w:r>
+      <w:r>
+        <w:rPr>
+          <w:rFonts w:ascii="宋体" w:eastAsia="宋体" w:hAnsi="宋体" w:hint="eastAsia"/>
+        </w:rPr>
+        <w:t>计算地址</w:t>
+      </w:r>
+      <w:r>
+        <w:rPr>
+          <w:rFonts w:ascii="宋体" w:eastAsia="宋体" w:hAnsi="宋体" w:hint="eastAsia"/>
+        </w:rPr>
+        <w:t xml:space="preserve">) -&gt; </w:t>
+      </w:r>
+      <w:r>
+        <w:rPr>
+          <w:rFonts w:ascii="宋体" w:eastAsia="宋体" w:hAnsi="宋体" w:hint="eastAsia"/>
+        </w:rPr>
+        <w:t>data_m</w:t>
+      </w:r>
+      <w:r>
+        <w:rPr>
+          <w:rFonts w:ascii="宋体" w:eastAsia="宋体" w:hAnsi="宋体" w:hint="eastAsia"/>
+        </w:rPr>
+        <w:t xml:space="preserve">em </w:t>
+      </w:r>
+      <w:r>
+        <w:rPr>
+          <w:rFonts w:ascii="宋体" w:eastAsia="宋体" w:hAnsi="宋体" w:hint="eastAsia"/>
+        </w:rPr>
+        <w:t>r</w:t>
+      </w:r>
+      <w:r>
+        <w:rPr>
+          <w:rFonts w:ascii="宋体" w:eastAsia="宋体" w:hAnsi="宋体" w:hint="eastAsia"/>
+        </w:rPr>
+        <w:t xml:space="preserve">ead -&gt; </w:t>
+      </w:r>
+      <w:r>
+        <w:rPr>
+          <w:rFonts w:ascii="宋体" w:eastAsia="宋体" w:hAnsi="宋体" w:hint="eastAsia"/>
+        </w:rPr>
+        <w:t>r</w:t>
+      </w:r>
+      <w:r>
+        <w:rPr>
+          <w:rFonts w:ascii="宋体" w:eastAsia="宋体" w:hAnsi="宋体" w:hint="eastAsia"/>
+        </w:rPr>
+        <w:t>eg</w:t>
+      </w:r>
+      <w:r>
+        <w:rPr>
+          <w:rFonts w:ascii="宋体" w:eastAsia="宋体" w:hAnsi="宋体" w:hint="eastAsia"/>
+        </w:rPr>
+        <w:t>_f</w:t>
+      </w:r>
+      <w:r>
+        <w:rPr>
+          <w:rFonts w:ascii="宋体" w:eastAsia="宋体" w:hAnsi="宋体" w:hint="eastAsia"/>
+        </w:rPr>
+        <w:t xml:space="preserve">ile </w:t>
+      </w:r>
+      <w:r>
+        <w:rPr>
+          <w:rFonts w:ascii="宋体" w:eastAsia="宋体" w:hAnsi="宋体" w:hint="eastAsia"/>
+        </w:rPr>
+        <w:t>w</w:t>
+      </w:r>
+      <w:r>
+        <w:rPr>
+          <w:rFonts w:ascii="宋体" w:eastAsia="宋体" w:hAnsi="宋体" w:hint="eastAsia"/>
+        </w:rPr>
+        <w:t>riteback</w:t>
+      </w:r>
+      <w:r>
+        <w:rPr>
+          <w:rFonts w:ascii="宋体" w:eastAsia="宋体" w:hAnsi="宋体" w:hint="eastAsia"/>
+        </w:rPr>
+        <w:t>。</w:t>
+      </w:r>
+    </w:p>
+    <w:p>
+      <w:pPr>
+        <w:ind w:firstLine="420"/>
+        <w:jc w:val="center"/>
         <w:rPr>
           <w:rFonts w:ascii="宋体" w:eastAsia="宋体" w:hAnsi="宋体" w:hint="eastAsia"/>
         </w:rPr>
@@ -4150,10 +3851,10 @@
           <w:noProof/>
         </w:rPr>
         <w:drawing>
-          <wp:inline distT="0" distB="0" distL="0" distR="0" wp14:anchorId="65FE292E" wp14:editId="1348DB25">
-            <wp:extent cx="5274310" cy="1007110"/>
-            <wp:effectExtent l="0" t="0" r="2540" b="2540"/>
-            <wp:docPr id="20" name="图片 20"/>
+          <wp:inline distT="0" distB="0" distL="0" distR="0" wp14:anchorId="65833CBE" wp14:editId="762CCA9F">
+            <wp:extent cx="5041424" cy="1300112"/>
+            <wp:effectExtent l="0" t="0" r="6985" b="0"/>
+            <wp:docPr id="15" name="图片 15"/>
             <wp:cNvGraphicFramePr>
               <a:graphicFrameLocks xmlns:a="http://schemas.openxmlformats.org/drawingml/2006/main" noChangeAspect="1"/>
             </wp:cNvGraphicFramePr>
@@ -4173,7 +3874,7 @@
                   <pic:spPr>
                     <a:xfrm>
                       <a:off x="0" y="0"/>
-                      <a:ext cx="5274310" cy="1007110"/>
+                      <a:ext cx="5057908" cy="1304363"/>
                     </a:xfrm>
                     <a:prstGeom prst="rect">
                       <a:avLst/>
@@ -4188,6 +3889,40 @@
     </w:p>
     <w:p>
       <w:pPr>
+        <w:jc w:val="center"/>
+        <w:rPr>
+          <w:rFonts w:ascii="宋体" w:eastAsia="宋体" w:hAnsi="宋体" w:hint="eastAsia"/>
+          <w:sz w:val="18"/>
+          <w:szCs w:val="18"/>
+        </w:rPr>
+      </w:pPr>
+      <w:r>
+        <w:rPr>
+          <w:rFonts w:ascii="宋体" w:eastAsia="宋体" w:hAnsi="宋体" w:hint="eastAsia"/>
+          <w:sz w:val="18"/>
+          <w:szCs w:val="18"/>
+        </w:rPr>
+        <w:t>图15 关键路径</w:t>
+      </w:r>
+    </w:p>
+    <w:p>
+      <w:pPr>
+        <w:ind w:firstLine="420"/>
+        <w:rPr>
+          <w:rFonts w:ascii="宋体" w:eastAsia="宋体" w:hAnsi="宋体" w:hint="eastAsia"/>
+        </w:rPr>
+      </w:pPr>
+      <w:r>
+        <w:rPr>
+          <w:rFonts w:ascii="宋体" w:eastAsia="宋体" w:hAnsi="宋体" w:hint="eastAsia"/>
+        </w:rPr>
+        <w:t>利用公式：</w:t>
+      </w:r>
+    </w:p>
+    <w:p>
+      <w:pPr>
+        <w:ind w:firstLine="420"/>
+        <w:jc w:val="center"/>
         <w:rPr>
           <w:rFonts w:ascii="宋体" w:eastAsia="宋体" w:hAnsi="宋体" w:hint="eastAsia"/>
         </w:rPr>
@@ -4197,12 +3932,11 @@
           <w:rFonts w:ascii="宋体" w:eastAsia="宋体" w:hAnsi="宋体"/>
           <w:noProof/>
         </w:rPr>
-        <w:lastRenderedPageBreak/>
         <w:drawing>
-          <wp:inline distT="0" distB="0" distL="0" distR="0" wp14:anchorId="65786211" wp14:editId="25DEC298">
-            <wp:extent cx="5274310" cy="1388110"/>
-            <wp:effectExtent l="0" t="0" r="2540" b="2540"/>
-            <wp:docPr id="21" name="图片 21"/>
+          <wp:inline distT="0" distB="0" distL="0" distR="0" wp14:anchorId="0EC71DCA" wp14:editId="61855A98">
+            <wp:extent cx="1677215" cy="438517"/>
+            <wp:effectExtent l="0" t="0" r="0" b="0"/>
+            <wp:docPr id="13" name="图片 13"/>
             <wp:cNvGraphicFramePr>
               <a:graphicFrameLocks xmlns:a="http://schemas.openxmlformats.org/drawingml/2006/main" noChangeAspect="1"/>
             </wp:cNvGraphicFramePr>
@@ -4222,7 +3956,7 @@
                   <pic:spPr>
                     <a:xfrm>
                       <a:off x="0" y="0"/>
-                      <a:ext cx="5274310" cy="1388110"/>
+                      <a:ext cx="1713979" cy="448129"/>
                     </a:xfrm>
                     <a:prstGeom prst="rect">
                       <a:avLst/>
@@ -4237,44 +3971,188 @@
     </w:p>
     <w:p>
       <w:pPr>
-        <w:jc w:val="center"/>
-        <w:rPr>
-          <w:rFonts w:ascii="宋体" w:eastAsia="宋体" w:hAnsi="宋体" w:hint="eastAsia"/>
-          <w:sz w:val="18"/>
-          <w:szCs w:val="18"/>
-        </w:rPr>
-      </w:pPr>
-      <w:r>
-        <w:rPr>
-          <w:rFonts w:ascii="宋体" w:eastAsia="宋体" w:hAnsi="宋体" w:hint="eastAsia"/>
-          <w:sz w:val="18"/>
-          <w:szCs w:val="18"/>
-        </w:rPr>
-        <w:t>图16 添加访存指令后的行为仿真</w:t>
-      </w:r>
-    </w:p>
-    <w:p>
-      <w:pPr>
-        <w:rPr>
-          <w:rFonts w:ascii="宋体" w:eastAsia="宋体" w:hAnsi="宋体" w:hint="eastAsia"/>
-        </w:rPr>
-      </w:pPr>
-      <w:r>
-        <w:rPr>
-          <w:rFonts w:ascii="宋体" w:eastAsia="宋体" w:hAnsi="宋体" w:hint="eastAsia"/>
-        </w:rPr>
-        <w:t>加入访存步骤后，我们再做implementation得到时序报告如下</w:t>
-      </w:r>
-      <w:r>
-        <w:rPr>
-          <w:rFonts w:ascii="宋体" w:eastAsia="宋体" w:hAnsi="宋体" w:hint="eastAsia"/>
-        </w:rPr>
-        <w:t>所示，WNS的绝对值确实变大了，关键路径的schematic类似。</w:t>
-      </w:r>
-    </w:p>
-    <w:p>
-      <w:pPr>
-        <w:jc w:val="center"/>
+        <w:rPr>
+          <w:rFonts w:ascii="宋体" w:eastAsia="宋体" w:hAnsi="宋体" w:hint="eastAsia"/>
+        </w:rPr>
+      </w:pPr>
+      <w:r>
+        <w:rPr>
+          <w:rFonts w:ascii="宋体" w:eastAsia="宋体" w:hAnsi="宋体" w:hint="eastAsia"/>
+        </w:rPr>
+        <w:t>也即时钟周期加上需要的</w:t>
+      </w:r>
+      <w:r>
+        <w:rPr>
+          <w:rFonts w:ascii="宋体" w:eastAsia="宋体" w:hAnsi="宋体"/>
+        </w:rPr>
+        <w:t>裕量</w:t>
+      </w:r>
+      <w:r>
+        <w:rPr>
+          <w:rFonts w:ascii="宋体" w:eastAsia="宋体" w:hAnsi="宋体" w:hint="eastAsia"/>
+        </w:rPr>
+        <w:t>再取倒数得到最快频率，得63.279MHz。</w:t>
+      </w:r>
+    </w:p>
+    <w:p>
+      <w:pPr>
+        <w:ind w:firstLineChars="200" w:firstLine="420"/>
+        <w:rPr>
+          <w:rFonts w:ascii="宋体" w:eastAsia="宋体" w:hAnsi="宋体" w:hint="eastAsia"/>
+        </w:rPr>
+      </w:pPr>
+      <w:r>
+        <w:rPr>
+          <w:rFonts w:ascii="宋体" w:eastAsia="宋体" w:hAnsi="宋体" w:hint="eastAsia"/>
+        </w:rPr>
+        <w:t>考虑到</w:t>
+      </w:r>
+      <w:r>
+        <w:rPr>
+          <w:rFonts w:ascii="宋体" w:eastAsia="宋体" w:hAnsi="宋体" w:hint="eastAsia"/>
+        </w:rPr>
+        <w:t>instr_mem部分采用的是读取.mem文件进行初始化，如果机器码中不包含访存操作，可能对data_mem的优化会比较大。我们又尝试使用带访存步骤的机器码进行实验</w:t>
+      </w:r>
+      <w:r>
+        <w:rPr>
+          <w:rFonts w:ascii="宋体" w:eastAsia="宋体" w:hAnsi="宋体" w:hint="eastAsia"/>
+        </w:rPr>
+        <w:t>：在</w:t>
+      </w:r>
+      <w:r>
+        <w:rPr>
+          <w:rFonts w:ascii="宋体" w:eastAsia="宋体" w:hAnsi="宋体" w:hint="eastAsia"/>
+        </w:rPr>
+        <w:t>原机器码无条件跳回开头的那一条语句前，加入两句访存指令：</w:t>
+      </w:r>
+    </w:p>
+    <w:p>
+      <w:pPr>
+        <w:ind w:firstLine="420"/>
+        <w:rPr>
+          <w:rFonts w:ascii="宋体" w:eastAsia="宋体" w:hAnsi="宋体" w:hint="eastAsia"/>
+        </w:rPr>
+      </w:pPr>
+      <w:r>
+        <w:rPr>
+          <w:rFonts w:ascii="宋体" w:eastAsia="宋体" w:hAnsi="宋体"/>
+        </w:rPr>
+        <w:t>sw x</w:t>
+      </w:r>
+      <w:r>
+        <w:rPr>
+          <w:rFonts w:ascii="宋体" w:eastAsia="宋体" w:hAnsi="宋体" w:hint="eastAsia"/>
+        </w:rPr>
+        <w:t>28</w:t>
+      </w:r>
+      <w:r>
+        <w:rPr>
+          <w:rFonts w:ascii="宋体" w:eastAsia="宋体" w:hAnsi="宋体"/>
+        </w:rPr>
+        <w:t xml:space="preserve">, </w:t>
+      </w:r>
+      <w:r>
+        <w:rPr>
+          <w:rFonts w:ascii="宋体" w:eastAsia="宋体" w:hAnsi="宋体" w:hint="eastAsia"/>
+        </w:rPr>
+        <w:t>4</w:t>
+      </w:r>
+      <w:r>
+        <w:rPr>
+          <w:rFonts w:ascii="宋体" w:eastAsia="宋体" w:hAnsi="宋体"/>
+        </w:rPr>
+        <w:t>(x</w:t>
+      </w:r>
+      <w:r>
+        <w:rPr>
+          <w:rFonts w:ascii="宋体" w:eastAsia="宋体" w:hAnsi="宋体" w:hint="eastAsia"/>
+        </w:rPr>
+        <w:t>0</w:t>
+      </w:r>
+      <w:r>
+        <w:rPr>
+          <w:rFonts w:ascii="宋体" w:eastAsia="宋体" w:hAnsi="宋体"/>
+        </w:rPr>
+        <w:t>)</w:t>
+      </w:r>
+    </w:p>
+    <w:p>
+      <w:pPr>
+        <w:ind w:firstLine="420"/>
+        <w:rPr>
+          <w:rFonts w:ascii="宋体" w:eastAsia="宋体" w:hAnsi="宋体" w:hint="eastAsia"/>
+        </w:rPr>
+      </w:pPr>
+      <w:r>
+        <w:rPr>
+          <w:rFonts w:ascii="宋体" w:eastAsia="宋体" w:hAnsi="宋体"/>
+        </w:rPr>
+        <w:t>lw x</w:t>
+      </w:r>
+      <w:r>
+        <w:rPr>
+          <w:rFonts w:ascii="宋体" w:eastAsia="宋体" w:hAnsi="宋体" w:hint="eastAsia"/>
+        </w:rPr>
+        <w:t>2</w:t>
+      </w:r>
+      <w:r>
+        <w:rPr>
+          <w:rFonts w:ascii="宋体" w:eastAsia="宋体" w:hAnsi="宋体"/>
+        </w:rPr>
+        <w:t xml:space="preserve">, </w:t>
+      </w:r>
+      <w:r>
+        <w:rPr>
+          <w:rFonts w:ascii="宋体" w:eastAsia="宋体" w:hAnsi="宋体" w:hint="eastAsia"/>
+        </w:rPr>
+        <w:t>4</w:t>
+      </w:r>
+      <w:r>
+        <w:rPr>
+          <w:rFonts w:ascii="宋体" w:eastAsia="宋体" w:hAnsi="宋体"/>
+        </w:rPr>
+        <w:t>(x</w:t>
+      </w:r>
+      <w:r>
+        <w:rPr>
+          <w:rFonts w:ascii="宋体" w:eastAsia="宋体" w:hAnsi="宋体" w:hint="eastAsia"/>
+        </w:rPr>
+        <w:t>0</w:t>
+      </w:r>
+      <w:r>
+        <w:rPr>
+          <w:rFonts w:ascii="宋体" w:eastAsia="宋体" w:hAnsi="宋体"/>
+        </w:rPr>
+        <w:t>)</w:t>
+      </w:r>
+    </w:p>
+    <w:p>
+      <w:pPr>
+        <w:rPr>
+          <w:rFonts w:ascii="宋体" w:eastAsia="宋体" w:hAnsi="宋体" w:hint="eastAsia"/>
+        </w:rPr>
+      </w:pPr>
+      <w:r>
+        <w:rPr>
+          <w:rFonts w:ascii="宋体" w:eastAsia="宋体" w:hAnsi="宋体" w:hint="eastAsia"/>
+        </w:rPr>
+        <w:t>分别表示将寄存器x28(gcd_a，硬连接为了18)中的数存入data_mem[1]（以x0为基址，4为偏移），和将data_mem[1]中的数读到寄存器x2中。下图是仿真结果，</w:t>
+      </w:r>
+      <w:r>
+        <w:rPr>
+          <w:rFonts w:ascii="宋体" w:eastAsia="宋体" w:hAnsi="宋体" w:hint="eastAsia"/>
+        </w:rPr>
+        <w:t>x28中的18被存入data_mem[1]，并在1拍后写入了reg_file[2](reg_file[1]是在gcd计算中使用的)，</w:t>
+      </w:r>
+      <w:r>
+        <w:rPr>
+          <w:rFonts w:ascii="宋体" w:eastAsia="宋体" w:hAnsi="宋体" w:hint="eastAsia"/>
+        </w:rPr>
+        <w:t>符合预期。</w:t>
+      </w:r>
+    </w:p>
+    <w:p>
+      <w:pPr>
         <w:rPr>
           <w:rFonts w:ascii="宋体" w:eastAsia="宋体" w:hAnsi="宋体" w:hint="eastAsia"/>
         </w:rPr>
@@ -4285,10 +4163,10 @@
           <w:noProof/>
         </w:rPr>
         <w:drawing>
-          <wp:inline distT="0" distB="0" distL="0" distR="0" wp14:anchorId="12A666A8" wp14:editId="6A3A4D16">
-            <wp:extent cx="3119718" cy="1250742"/>
-            <wp:effectExtent l="0" t="0" r="5080" b="6985"/>
-            <wp:docPr id="22" name="图片 22"/>
+          <wp:inline distT="0" distB="0" distL="0" distR="0" wp14:anchorId="65FE292E" wp14:editId="1348DB25">
+            <wp:extent cx="5274310" cy="1007110"/>
+            <wp:effectExtent l="0" t="0" r="2540" b="2540"/>
+            <wp:docPr id="20" name="图片 20"/>
             <wp:cNvGraphicFramePr>
               <a:graphicFrameLocks xmlns:a="http://schemas.openxmlformats.org/drawingml/2006/main" noChangeAspect="1"/>
             </wp:cNvGraphicFramePr>
@@ -4308,7 +4186,7 @@
                   <pic:spPr>
                     <a:xfrm>
                       <a:off x="0" y="0"/>
-                      <a:ext cx="3144193" cy="1260554"/>
+                      <a:ext cx="5274310" cy="1007110"/>
                     </a:xfrm>
                     <a:prstGeom prst="rect">
                       <a:avLst/>
@@ -4323,7 +4201,6 @@
     </w:p>
     <w:p>
       <w:pPr>
-        <w:jc w:val="center"/>
         <w:rPr>
           <w:rFonts w:ascii="宋体" w:eastAsia="宋体" w:hAnsi="宋体" w:hint="eastAsia"/>
         </w:rPr>
@@ -4333,11 +4210,12 @@
           <w:rFonts w:ascii="宋体" w:eastAsia="宋体" w:hAnsi="宋体"/>
           <w:noProof/>
         </w:rPr>
+        <w:lastRenderedPageBreak/>
         <w:drawing>
-          <wp:inline distT="0" distB="0" distL="0" distR="0" wp14:anchorId="77990C8D" wp14:editId="688D3E49">
-            <wp:extent cx="4459534" cy="1089917"/>
-            <wp:effectExtent l="0" t="0" r="0" b="0"/>
-            <wp:docPr id="23" name="图片 23"/>
+          <wp:inline distT="0" distB="0" distL="0" distR="0" wp14:anchorId="65786211" wp14:editId="25DEC298">
+            <wp:extent cx="5274310" cy="1388110"/>
+            <wp:effectExtent l="0" t="0" r="2540" b="2540"/>
+            <wp:docPr id="21" name="图片 21"/>
             <wp:cNvGraphicFramePr>
               <a:graphicFrameLocks xmlns:a="http://schemas.openxmlformats.org/drawingml/2006/main" noChangeAspect="1"/>
             </wp:cNvGraphicFramePr>
@@ -4357,7 +4235,7 @@
                   <pic:spPr>
                     <a:xfrm>
                       <a:off x="0" y="0"/>
-                      <a:ext cx="4488559" cy="1097011"/>
+                      <a:ext cx="5274310" cy="1388110"/>
                     </a:xfrm>
                     <a:prstGeom prst="rect">
                       <a:avLst/>
@@ -4385,44 +4263,30 @@
           <w:sz w:val="18"/>
           <w:szCs w:val="18"/>
         </w:rPr>
-        <w:t>图17 添加访存指令后的时序报告</w:t>
-      </w:r>
-    </w:p>
-    <w:p>
-      <w:pPr>
-        <w:ind w:firstLineChars="200" w:firstLine="420"/>
-        <w:rPr>
-          <w:rFonts w:ascii="宋体" w:eastAsia="宋体" w:hAnsi="宋体" w:hint="eastAsia"/>
-        </w:rPr>
-      </w:pPr>
-      <w:r>
-        <w:rPr>
-          <w:rFonts w:ascii="宋体" w:eastAsia="宋体" w:hAnsi="宋体" w:hint="eastAsia"/>
-        </w:rPr>
-        <w:t>从资源占用来看，LUT使用数目增加，应该也是因为data_mem模块的占用（data_mem要求同步写异步读，BRAM只能同步读，所以data_mem应该是用LUT实现的）。</w:t>
-      </w:r>
-      <w:r>
-        <w:rPr>
-          <w:rFonts w:ascii="宋体" w:eastAsia="宋体" w:hAnsi="宋体" w:hint="eastAsia"/>
-        </w:rPr>
-        <w:t>在这种情况下，计算得最快时钟频率为58.038MHz，这样</w:t>
-      </w:r>
-      <w:r>
-        <w:rPr>
-          <w:rFonts w:ascii="宋体" w:eastAsia="宋体" w:hAnsi="宋体" w:hint="eastAsia"/>
-        </w:rPr>
-        <w:t>分析</w:t>
-      </w:r>
-      <w:r>
-        <w:rPr>
-          <w:rFonts w:ascii="宋体" w:eastAsia="宋体" w:hAnsi="宋体" w:hint="eastAsia"/>
-        </w:rPr>
-        <w:t>的结果应该更准确一些。</w:t>
-      </w:r>
-    </w:p>
-    <w:p>
-      <w:pPr>
-        <w:ind w:firstLineChars="200" w:firstLine="420"/>
+        <w:t>图16 添加访存指令后的行为仿真</w:t>
+      </w:r>
+    </w:p>
+    <w:p>
+      <w:pPr>
+        <w:rPr>
+          <w:rFonts w:ascii="宋体" w:eastAsia="宋体" w:hAnsi="宋体" w:hint="eastAsia"/>
+        </w:rPr>
+      </w:pPr>
+      <w:r>
+        <w:rPr>
+          <w:rFonts w:ascii="宋体" w:eastAsia="宋体" w:hAnsi="宋体" w:hint="eastAsia"/>
+        </w:rPr>
+        <w:t>加入访存步骤后，我们再做implementation得到时序报告如下</w:t>
+      </w:r>
+      <w:r>
+        <w:rPr>
+          <w:rFonts w:ascii="宋体" w:eastAsia="宋体" w:hAnsi="宋体" w:hint="eastAsia"/>
+        </w:rPr>
+        <w:t>所示，WNS的绝对值确实变大了，关键路径的schematic类似。</w:t>
+      </w:r>
+    </w:p>
+    <w:p>
+      <w:pPr>
         <w:jc w:val="center"/>
         <w:rPr>
           <w:rFonts w:ascii="宋体" w:eastAsia="宋体" w:hAnsi="宋体" w:hint="eastAsia"/>
@@ -4434,10 +4298,10 @@
           <w:noProof/>
         </w:rPr>
         <w:drawing>
-          <wp:inline distT="0" distB="0" distL="0" distR="0" wp14:anchorId="69EBA3E8" wp14:editId="17C3F5EC">
-            <wp:extent cx="2303115" cy="1253875"/>
-            <wp:effectExtent l="0" t="0" r="2540" b="3810"/>
-            <wp:docPr id="26" name="图片 26"/>
+          <wp:inline distT="0" distB="0" distL="0" distR="0" wp14:anchorId="12A666A8" wp14:editId="6A3A4D16">
+            <wp:extent cx="3119718" cy="1250742"/>
+            <wp:effectExtent l="0" t="0" r="5080" b="6985"/>
+            <wp:docPr id="22" name="图片 22"/>
             <wp:cNvGraphicFramePr>
               <a:graphicFrameLocks xmlns:a="http://schemas.openxmlformats.org/drawingml/2006/main" noChangeAspect="1"/>
             </wp:cNvGraphicFramePr>
@@ -4457,7 +4321,7 @@
                   <pic:spPr>
                     <a:xfrm>
                       <a:off x="0" y="0"/>
-                      <a:ext cx="2350161" cy="1279488"/>
+                      <a:ext cx="3144193" cy="1260554"/>
                     </a:xfrm>
                     <a:prstGeom prst="rect">
                       <a:avLst/>
@@ -4469,16 +4333,24 @@
           </wp:inline>
         </w:drawing>
       </w:r>
+    </w:p>
+    <w:p>
+      <w:pPr>
+        <w:jc w:val="center"/>
+        <w:rPr>
+          <w:rFonts w:ascii="宋体" w:eastAsia="宋体" w:hAnsi="宋体" w:hint="eastAsia"/>
+        </w:rPr>
+      </w:pPr>
       <w:r>
         <w:rPr>
           <w:rFonts w:ascii="宋体" w:eastAsia="宋体" w:hAnsi="宋体"/>
           <w:noProof/>
         </w:rPr>
         <w:drawing>
-          <wp:inline distT="0" distB="0" distL="0" distR="0" wp14:anchorId="0C4EDF40" wp14:editId="48D753A5">
-            <wp:extent cx="2386241" cy="1285054"/>
+          <wp:inline distT="0" distB="0" distL="0" distR="0" wp14:anchorId="77990C8D" wp14:editId="688D3E49">
+            <wp:extent cx="4459534" cy="1089917"/>
             <wp:effectExtent l="0" t="0" r="0" b="0"/>
-            <wp:docPr id="25" name="图片 25"/>
+            <wp:docPr id="23" name="图片 23"/>
             <wp:cNvGraphicFramePr>
               <a:graphicFrameLocks xmlns:a="http://schemas.openxmlformats.org/drawingml/2006/main" noChangeAspect="1"/>
             </wp:cNvGraphicFramePr>
@@ -4498,7 +4370,7 @@
                   <pic:spPr>
                     <a:xfrm>
                       <a:off x="0" y="0"/>
-                      <a:ext cx="2410746" cy="1298251"/>
+                      <a:ext cx="4488559" cy="1097011"/>
                     </a:xfrm>
                     <a:prstGeom prst="rect">
                       <a:avLst/>
@@ -4526,23 +4398,7 @@
           <w:sz w:val="18"/>
           <w:szCs w:val="18"/>
         </w:rPr>
-        <w:t>图18 添加访存指令</w:t>
-      </w:r>
-      <w:r>
-        <w:rPr>
-          <w:rFonts w:ascii="宋体" w:eastAsia="宋体" w:hAnsi="宋体" w:hint="eastAsia"/>
-          <w:sz w:val="18"/>
-          <w:szCs w:val="18"/>
-        </w:rPr>
-        <w:t>前</w:t>
-      </w:r>
-      <w:r>
-        <w:rPr>
-          <w:rFonts w:ascii="宋体" w:eastAsia="宋体" w:hAnsi="宋体" w:hint="eastAsia"/>
-          <w:sz w:val="18"/>
-          <w:szCs w:val="18"/>
-        </w:rPr>
-        <w:t>后的资源占用情况</w:t>
+        <w:t>图17 添加访存指令后的时序报告</w:t>
       </w:r>
     </w:p>
     <w:p>
@@ -4556,184 +4412,30 @@
         <w:rPr>
           <w:rFonts w:ascii="宋体" w:eastAsia="宋体" w:hAnsi="宋体" w:hint="eastAsia"/>
         </w:rPr>
-        <w:t>由此可见，单周期cpu由于要求整条指令在一个周期内完成，访存步骤使其关键路径较长，在工作频率上存在瓶颈。流水线、存储层次优化等是提升工作频率的重要技术手段，我们将在以后拓展完善。</w:t>
+        <w:t>从资源占用来看，LUT使用数目增加，应该也是因为data_mem模块的占用（data_mem要求同步写异步读，BRAM只能同步读，所以data_mem应该是用LUT实现的）。</w:t>
+      </w:r>
+      <w:r>
+        <w:rPr>
+          <w:rFonts w:ascii="宋体" w:eastAsia="宋体" w:hAnsi="宋体" w:hint="eastAsia"/>
+        </w:rPr>
+        <w:t>在这种情况下，计算得最快时钟频率为58.038MHz，这样</w:t>
+      </w:r>
+      <w:r>
+        <w:rPr>
+          <w:rFonts w:ascii="宋体" w:eastAsia="宋体" w:hAnsi="宋体" w:hint="eastAsia"/>
+        </w:rPr>
+        <w:t>分析</w:t>
+      </w:r>
+      <w:r>
+        <w:rPr>
+          <w:rFonts w:ascii="宋体" w:eastAsia="宋体" w:hAnsi="宋体" w:hint="eastAsia"/>
+        </w:rPr>
+        <w:t>的结果应该更准确一些。</w:t>
       </w:r>
     </w:p>
     <w:p>
       <w:pPr>
         <w:ind w:firstLineChars="200" w:firstLine="420"/>
-        <w:rPr>
-          <w:rFonts w:ascii="宋体" w:eastAsia="宋体" w:hAnsi="宋体" w:hint="eastAsia"/>
-        </w:rPr>
-      </w:pPr>
-      <w:r>
-        <w:rPr>
-          <w:rFonts w:ascii="宋体" w:eastAsia="宋体" w:hAnsi="宋体" w:hint="eastAsia"/>
-        </w:rPr>
-        <w:t>（2）改进（补充支持U-type指令）</w:t>
-      </w:r>
-    </w:p>
-    <w:p>
-      <w:pPr>
-        <w:rPr>
-          <w:rFonts w:ascii="宋体" w:eastAsia="宋体" w:hAnsi="宋体" w:hint="eastAsia"/>
-        </w:rPr>
-      </w:pPr>
-      <w:r>
-        <w:rPr>
-          <w:rFonts w:ascii="宋体" w:eastAsia="宋体" w:hAnsi="宋体"/>
-        </w:rPr>
-        <w:tab/>
-      </w:r>
-      <w:r>
-        <w:rPr>
-          <w:rFonts w:ascii="宋体" w:eastAsia="宋体" w:hAnsi="宋体" w:hint="eastAsia"/>
-        </w:rPr>
-        <w:t>原先imm_type为2bit信号，仅</w:t>
-      </w:r>
-      <w:r>
-        <w:rPr>
-          <w:rFonts w:ascii="宋体" w:eastAsia="宋体" w:hAnsi="宋体" w:hint="eastAsia"/>
-        </w:rPr>
-        <w:t>能</w:t>
-      </w:r>
-      <w:r>
-        <w:rPr>
-          <w:rFonts w:ascii="宋体" w:eastAsia="宋体" w:hAnsi="宋体" w:hint="eastAsia"/>
-        </w:rPr>
-        <w:t>对四种立即数格式进行拆分；现在添加imm_u信号，为0时仍按imm_type拆分，为1时按u-type格式拆分</w:t>
-      </w:r>
-      <w:r>
-        <w:rPr>
-          <w:rFonts w:ascii="宋体" w:eastAsia="宋体" w:hAnsi="宋体" w:hint="eastAsia"/>
-        </w:rPr>
-        <w:t>；</w:t>
-      </w:r>
-      <w:r>
-        <w:rPr>
-          <w:rFonts w:ascii="宋体" w:eastAsia="宋体" w:hAnsi="宋体" w:hint="eastAsia"/>
-        </w:rPr>
-        <w:t>拓展</w:t>
-      </w:r>
-      <w:r>
-        <w:rPr>
-          <w:rFonts w:ascii="宋体" w:eastAsia="宋体" w:hAnsi="宋体" w:hint="eastAsia"/>
-        </w:rPr>
-        <w:t>寄存器写入端数据选择器</w:t>
-      </w:r>
-      <w:r>
-        <w:rPr>
-          <w:rFonts w:ascii="宋体" w:eastAsia="宋体" w:hAnsi="宋体" w:hint="eastAsia"/>
-        </w:rPr>
-        <w:t>rd</w:t>
-      </w:r>
-      <w:r>
-        <w:rPr>
-          <w:rFonts w:ascii="宋体" w:eastAsia="宋体" w:hAnsi="宋体" w:hint="eastAsia"/>
-        </w:rPr>
-        <w:t>_data</w:t>
-      </w:r>
-      <w:r>
-        <w:rPr>
-          <w:rFonts w:ascii="宋体" w:eastAsia="宋体" w:hAnsi="宋体" w:hint="eastAsia"/>
-        </w:rPr>
-        <w:t>_mux</w:t>
-      </w:r>
-      <w:r>
-        <w:rPr>
-          <w:rFonts w:ascii="宋体" w:eastAsia="宋体" w:hAnsi="宋体" w:hint="eastAsia"/>
-        </w:rPr>
-        <w:t>的选择信号位宽</w:t>
-      </w:r>
-      <w:r>
-        <w:rPr>
-          <w:rFonts w:ascii="宋体" w:eastAsia="宋体" w:hAnsi="宋体" w:hint="eastAsia"/>
-        </w:rPr>
-        <w:t>，</w:t>
-      </w:r>
-      <w:r>
-        <w:rPr>
-          <w:rFonts w:ascii="宋体" w:eastAsia="宋体" w:hAnsi="宋体" w:hint="eastAsia"/>
-        </w:rPr>
-        <w:t>增加对应LUI和AUIPC的两种情况，</w:t>
-      </w:r>
-      <w:r>
-        <w:rPr>
-          <w:rFonts w:ascii="宋体" w:eastAsia="宋体" w:hAnsi="宋体" w:hint="eastAsia"/>
-        </w:rPr>
-        <w:t>往寄存器写入</w:t>
-      </w:r>
-      <w:r>
-        <w:rPr>
-          <w:rFonts w:ascii="宋体" w:eastAsia="宋体" w:hAnsi="宋体" w:hint="eastAsia"/>
-        </w:rPr>
-        <w:t>对应的值。</w:t>
-      </w:r>
-    </w:p>
-    <w:p>
-      <w:pPr>
-        <w:rPr>
-          <w:rFonts w:ascii="宋体" w:eastAsia="宋体" w:hAnsi="宋体" w:hint="eastAsia"/>
-        </w:rPr>
-      </w:pPr>
-      <w:r>
-        <w:rPr>
-          <w:rFonts w:ascii="宋体" w:eastAsia="宋体" w:hAnsi="宋体"/>
-        </w:rPr>
-        <w:tab/>
-      </w:r>
-      <w:r>
-        <w:rPr>
-          <w:rFonts w:ascii="宋体" w:eastAsia="宋体" w:hAnsi="宋体" w:hint="eastAsia"/>
-        </w:rPr>
-        <w:t>仿真验证如下：</w:t>
-      </w:r>
-      <w:r>
-        <w:rPr>
-          <w:rFonts w:ascii="宋体" w:eastAsia="宋体" w:hAnsi="宋体" w:hint="eastAsia"/>
-        </w:rPr>
-        <w:t>指令</w:t>
-      </w:r>
-      <w:r>
-        <w:rPr>
-          <w:rFonts w:ascii="宋体" w:eastAsia="宋体" w:hAnsi="宋体"/>
-        </w:rPr>
-        <w:t>lui x1, 0x12345</w:t>
-      </w:r>
-      <w:r>
-        <w:rPr>
-          <w:rFonts w:ascii="宋体" w:eastAsia="宋体" w:hAnsi="宋体" w:hint="eastAsia"/>
-        </w:rPr>
-        <w:t>对应的机器码为</w:t>
-      </w:r>
-      <w:r>
-        <w:rPr>
-          <w:rFonts w:ascii="宋体" w:eastAsia="宋体" w:hAnsi="宋体"/>
-        </w:rPr>
-        <w:t>123450B7</w:t>
-      </w:r>
-      <w:r>
-        <w:rPr>
-          <w:rFonts w:ascii="宋体" w:eastAsia="宋体" w:hAnsi="宋体" w:hint="eastAsia"/>
-        </w:rPr>
-        <w:t>，将该条机器码初始</w:t>
-      </w:r>
-      <w:r>
-        <w:rPr>
-          <w:rFonts w:ascii="宋体" w:eastAsia="宋体" w:hAnsi="宋体" w:hint="eastAsia"/>
-        </w:rPr>
-        <w:lastRenderedPageBreak/>
-        <w:t>化入instr_mem，仿真结果如图所示</w:t>
-      </w:r>
-      <w:r>
-        <w:rPr>
-          <w:rFonts w:ascii="宋体" w:eastAsia="宋体" w:hAnsi="宋体" w:hint="eastAsia"/>
-        </w:rPr>
-        <w:t>，0x12345左移12位并存入x1。</w:t>
-      </w:r>
-    </w:p>
-    <w:p>
-      <w:pPr>
         <w:jc w:val="center"/>
         <w:rPr>
           <w:rFonts w:ascii="宋体" w:eastAsia="宋体" w:hAnsi="宋体" w:hint="eastAsia"/>
@@ -4745,10 +4447,10 @@
           <w:noProof/>
         </w:rPr>
         <w:drawing>
-          <wp:inline distT="0" distB="0" distL="0" distR="0" wp14:anchorId="1E362C11" wp14:editId="014FC660">
-            <wp:extent cx="4141695" cy="1237123"/>
-            <wp:effectExtent l="0" t="0" r="0" b="1270"/>
-            <wp:docPr id="17" name="图片 17"/>
+          <wp:inline distT="0" distB="0" distL="0" distR="0" wp14:anchorId="69EBA3E8" wp14:editId="17C3F5EC">
+            <wp:extent cx="2303115" cy="1253875"/>
+            <wp:effectExtent l="0" t="0" r="2540" b="3810"/>
+            <wp:docPr id="26" name="图片 26"/>
             <wp:cNvGraphicFramePr>
               <a:graphicFrameLocks xmlns:a="http://schemas.openxmlformats.org/drawingml/2006/main" noChangeAspect="1"/>
             </wp:cNvGraphicFramePr>
@@ -4768,7 +4470,7 @@
                   <pic:spPr>
                     <a:xfrm>
                       <a:off x="0" y="0"/>
-                      <a:ext cx="4160763" cy="1242819"/>
+                      <a:ext cx="2350161" cy="1279488"/>
                     </a:xfrm>
                     <a:prstGeom prst="rect">
                       <a:avLst/>
@@ -4780,80 +4482,16 @@
           </wp:inline>
         </w:drawing>
       </w:r>
-    </w:p>
-    <w:p>
-      <w:pPr>
-        <w:jc w:val="center"/>
-        <w:rPr>
-          <w:rFonts w:ascii="宋体" w:eastAsia="宋体" w:hAnsi="宋体" w:hint="eastAsia"/>
-          <w:sz w:val="18"/>
-          <w:szCs w:val="18"/>
-        </w:rPr>
-      </w:pPr>
-      <w:r>
-        <w:rPr>
-          <w:rFonts w:ascii="宋体" w:eastAsia="宋体" w:hAnsi="宋体" w:hint="eastAsia"/>
-          <w:sz w:val="18"/>
-          <w:szCs w:val="18"/>
-        </w:rPr>
-        <w:t>图19 LUI指令仿真</w:t>
-      </w:r>
-    </w:p>
-    <w:p>
-      <w:pPr>
-        <w:ind w:firstLineChars="200" w:firstLine="420"/>
-        <w:rPr>
-          <w:rFonts w:ascii="宋体" w:eastAsia="宋体" w:hAnsi="宋体" w:hint="eastAsia"/>
-        </w:rPr>
-      </w:pPr>
-      <w:r>
-        <w:rPr>
-          <w:rFonts w:ascii="宋体" w:eastAsia="宋体" w:hAnsi="宋体" w:hint="eastAsia"/>
-        </w:rPr>
-        <w:t>指令存储器中写入三行</w:t>
-      </w:r>
-      <w:r>
-        <w:rPr>
-          <w:rFonts w:ascii="宋体" w:eastAsia="宋体" w:hAnsi="宋体"/>
-        </w:rPr>
-        <w:t>auipc x1, 0x67890</w:t>
-      </w:r>
-      <w:r>
-        <w:rPr>
-          <w:rFonts w:ascii="宋体" w:eastAsia="宋体" w:hAnsi="宋体" w:hint="eastAsia"/>
-        </w:rPr>
-        <w:t>指令，得</w:t>
-      </w:r>
-      <w:r>
-        <w:rPr>
-          <w:rFonts w:ascii="宋体" w:eastAsia="宋体" w:hAnsi="宋体" w:hint="eastAsia"/>
-        </w:rPr>
-        <w:t>到仿真结果</w:t>
-      </w:r>
-      <w:r>
-        <w:rPr>
-          <w:rFonts w:ascii="宋体" w:eastAsia="宋体" w:hAnsi="宋体" w:hint="eastAsia"/>
-        </w:rPr>
-        <w:t>如图所示</w:t>
-      </w:r>
-    </w:p>
-    <w:p>
-      <w:pPr>
-        <w:jc w:val="center"/>
-        <w:rPr>
-          <w:rFonts w:ascii="宋体" w:eastAsia="宋体" w:hAnsi="宋体" w:hint="eastAsia"/>
-        </w:rPr>
-      </w:pPr>
       <w:r>
         <w:rPr>
           <w:rFonts w:ascii="宋体" w:eastAsia="宋体" w:hAnsi="宋体"/>
           <w:noProof/>
         </w:rPr>
         <w:drawing>
-          <wp:inline distT="0" distB="0" distL="0" distR="0" wp14:anchorId="3632DADF" wp14:editId="38155281">
-            <wp:extent cx="5274310" cy="1207135"/>
-            <wp:effectExtent l="0" t="0" r="2540" b="0"/>
-            <wp:docPr id="24" name="图片 24"/>
+          <wp:inline distT="0" distB="0" distL="0" distR="0" wp14:anchorId="0C4EDF40" wp14:editId="48D753A5">
+            <wp:extent cx="2386241" cy="1285054"/>
+            <wp:effectExtent l="0" t="0" r="0" b="0"/>
+            <wp:docPr id="25" name="图片 25"/>
             <wp:cNvGraphicFramePr>
               <a:graphicFrameLocks xmlns:a="http://schemas.openxmlformats.org/drawingml/2006/main" noChangeAspect="1"/>
             </wp:cNvGraphicFramePr>
@@ -4873,6 +4511,381 @@
                   <pic:spPr>
                     <a:xfrm>
                       <a:off x="0" y="0"/>
+                      <a:ext cx="2410746" cy="1298251"/>
+                    </a:xfrm>
+                    <a:prstGeom prst="rect">
+                      <a:avLst/>
+                    </a:prstGeom>
+                  </pic:spPr>
+                </pic:pic>
+              </a:graphicData>
+            </a:graphic>
+          </wp:inline>
+        </w:drawing>
+      </w:r>
+    </w:p>
+    <w:p>
+      <w:pPr>
+        <w:jc w:val="center"/>
+        <w:rPr>
+          <w:rFonts w:ascii="宋体" w:eastAsia="宋体" w:hAnsi="宋体" w:hint="eastAsia"/>
+          <w:sz w:val="18"/>
+          <w:szCs w:val="18"/>
+        </w:rPr>
+      </w:pPr>
+      <w:r>
+        <w:rPr>
+          <w:rFonts w:ascii="宋体" w:eastAsia="宋体" w:hAnsi="宋体" w:hint="eastAsia"/>
+          <w:sz w:val="18"/>
+          <w:szCs w:val="18"/>
+        </w:rPr>
+        <w:t>图18 添加访存指令</w:t>
+      </w:r>
+      <w:r>
+        <w:rPr>
+          <w:rFonts w:ascii="宋体" w:eastAsia="宋体" w:hAnsi="宋体" w:hint="eastAsia"/>
+          <w:sz w:val="18"/>
+          <w:szCs w:val="18"/>
+        </w:rPr>
+        <w:t>前</w:t>
+      </w:r>
+      <w:r>
+        <w:rPr>
+          <w:rFonts w:ascii="宋体" w:eastAsia="宋体" w:hAnsi="宋体" w:hint="eastAsia"/>
+          <w:sz w:val="18"/>
+          <w:szCs w:val="18"/>
+        </w:rPr>
+        <w:t>后的资源占用情况</w:t>
+      </w:r>
+    </w:p>
+    <w:p>
+      <w:pPr>
+        <w:ind w:firstLineChars="200" w:firstLine="420"/>
+        <w:rPr>
+          <w:rFonts w:ascii="宋体" w:eastAsia="宋体" w:hAnsi="宋体" w:hint="eastAsia"/>
+        </w:rPr>
+      </w:pPr>
+      <w:r>
+        <w:rPr>
+          <w:rFonts w:ascii="宋体" w:eastAsia="宋体" w:hAnsi="宋体" w:hint="eastAsia"/>
+        </w:rPr>
+        <w:t>由此可见，单周期cpu由于要求整条指令在一个周期内完成，访存步骤使其关键路径较长，在工作频率上存在瓶颈。流水线、存储层次优化等是提升工作频率的重要技术手段，我们将在以后拓展完善。</w:t>
+      </w:r>
+    </w:p>
+    <w:p>
+      <w:pPr>
+        <w:ind w:firstLineChars="200" w:firstLine="420"/>
+        <w:rPr>
+          <w:rFonts w:ascii="宋体" w:eastAsia="宋体" w:hAnsi="宋体" w:hint="eastAsia"/>
+        </w:rPr>
+      </w:pPr>
+      <w:r>
+        <w:rPr>
+          <w:rFonts w:ascii="宋体" w:eastAsia="宋体" w:hAnsi="宋体" w:hint="eastAsia"/>
+        </w:rPr>
+        <w:t>（2）改进（补充支持U-type指令）</w:t>
+      </w:r>
+    </w:p>
+    <w:p>
+      <w:pPr>
+        <w:rPr>
+          <w:rFonts w:ascii="宋体" w:eastAsia="宋体" w:hAnsi="宋体" w:hint="eastAsia"/>
+        </w:rPr>
+      </w:pPr>
+      <w:r>
+        <w:rPr>
+          <w:rFonts w:ascii="宋体" w:eastAsia="宋体" w:hAnsi="宋体"/>
+        </w:rPr>
+        <w:tab/>
+      </w:r>
+      <w:r>
+        <w:rPr>
+          <w:rFonts w:ascii="宋体" w:eastAsia="宋体" w:hAnsi="宋体" w:hint="eastAsia"/>
+        </w:rPr>
+        <w:t>原先imm_type为2bit信号，仅</w:t>
+      </w:r>
+      <w:r>
+        <w:rPr>
+          <w:rFonts w:ascii="宋体" w:eastAsia="宋体" w:hAnsi="宋体" w:hint="eastAsia"/>
+        </w:rPr>
+        <w:t>能</w:t>
+      </w:r>
+      <w:r>
+        <w:rPr>
+          <w:rFonts w:ascii="宋体" w:eastAsia="宋体" w:hAnsi="宋体" w:hint="eastAsia"/>
+        </w:rPr>
+        <w:t>对四种立即数格式进行拆分；现在添加imm_u信号，为0时仍按imm_type拆分，为1时按u-type格式拆分</w:t>
+      </w:r>
+      <w:r>
+        <w:rPr>
+          <w:rFonts w:ascii="宋体" w:eastAsia="宋体" w:hAnsi="宋体" w:hint="eastAsia"/>
+        </w:rPr>
+        <w:t>；</w:t>
+      </w:r>
+      <w:r>
+        <w:rPr>
+          <w:rFonts w:ascii="宋体" w:eastAsia="宋体" w:hAnsi="宋体" w:hint="eastAsia"/>
+        </w:rPr>
+        <w:t>拓展</w:t>
+      </w:r>
+      <w:r>
+        <w:rPr>
+          <w:rFonts w:ascii="宋体" w:eastAsia="宋体" w:hAnsi="宋体" w:hint="eastAsia"/>
+        </w:rPr>
+        <w:t>寄存器写入端数据选择器</w:t>
+      </w:r>
+      <w:r>
+        <w:rPr>
+          <w:rFonts w:ascii="宋体" w:eastAsia="宋体" w:hAnsi="宋体" w:hint="eastAsia"/>
+        </w:rPr>
+        <w:t>rd</w:t>
+      </w:r>
+      <w:r>
+        <w:rPr>
+          <w:rFonts w:ascii="宋体" w:eastAsia="宋体" w:hAnsi="宋体" w:hint="eastAsia"/>
+        </w:rPr>
+        <w:t>_data</w:t>
+      </w:r>
+      <w:r>
+        <w:rPr>
+          <w:rFonts w:ascii="宋体" w:eastAsia="宋体" w:hAnsi="宋体" w:hint="eastAsia"/>
+        </w:rPr>
+        <w:t>_mux</w:t>
+      </w:r>
+      <w:r>
+        <w:rPr>
+          <w:rFonts w:ascii="宋体" w:eastAsia="宋体" w:hAnsi="宋体" w:hint="eastAsia"/>
+        </w:rPr>
+        <w:t>的选择信号位宽</w:t>
+      </w:r>
+      <w:r>
+        <w:rPr>
+          <w:rFonts w:ascii="宋体" w:eastAsia="宋体" w:hAnsi="宋体" w:hint="eastAsia"/>
+        </w:rPr>
+        <w:t>，</w:t>
+      </w:r>
+      <w:r>
+        <w:rPr>
+          <w:rFonts w:ascii="宋体" w:eastAsia="宋体" w:hAnsi="宋体" w:hint="eastAsia"/>
+        </w:rPr>
+        <w:t>增加对应LUI和AUIPC的两种情况，</w:t>
+      </w:r>
+      <w:r>
+        <w:rPr>
+          <w:rFonts w:ascii="宋体" w:eastAsia="宋体" w:hAnsi="宋体" w:hint="eastAsia"/>
+        </w:rPr>
+        <w:t>往寄存器写入</w:t>
+      </w:r>
+      <w:r>
+        <w:rPr>
+          <w:rFonts w:ascii="宋体" w:eastAsia="宋体" w:hAnsi="宋体" w:hint="eastAsia"/>
+        </w:rPr>
+        <w:t>对应的值。</w:t>
+      </w:r>
+    </w:p>
+    <w:p>
+      <w:pPr>
+        <w:rPr>
+          <w:rFonts w:ascii="宋体" w:eastAsia="宋体" w:hAnsi="宋体" w:hint="eastAsia"/>
+        </w:rPr>
+      </w:pPr>
+      <w:r>
+        <w:rPr>
+          <w:rFonts w:ascii="宋体" w:eastAsia="宋体" w:hAnsi="宋体"/>
+        </w:rPr>
+        <w:tab/>
+      </w:r>
+      <w:r>
+        <w:rPr>
+          <w:rFonts w:ascii="宋体" w:eastAsia="宋体" w:hAnsi="宋体" w:hint="eastAsia"/>
+        </w:rPr>
+        <w:t>仿真验证如下：</w:t>
+      </w:r>
+      <w:r>
+        <w:rPr>
+          <w:rFonts w:ascii="宋体" w:eastAsia="宋体" w:hAnsi="宋体" w:hint="eastAsia"/>
+        </w:rPr>
+        <w:t>指令</w:t>
+      </w:r>
+      <w:r>
+        <w:rPr>
+          <w:rFonts w:ascii="宋体" w:eastAsia="宋体" w:hAnsi="宋体"/>
+        </w:rPr>
+        <w:t>lui x1, 0x12345</w:t>
+      </w:r>
+      <w:r>
+        <w:rPr>
+          <w:rFonts w:ascii="宋体" w:eastAsia="宋体" w:hAnsi="宋体" w:hint="eastAsia"/>
+        </w:rPr>
+        <w:t>对应的机器码为</w:t>
+      </w:r>
+      <w:r>
+        <w:rPr>
+          <w:rFonts w:ascii="宋体" w:eastAsia="宋体" w:hAnsi="宋体"/>
+        </w:rPr>
+        <w:t>123450B7</w:t>
+      </w:r>
+      <w:r>
+        <w:rPr>
+          <w:rFonts w:ascii="宋体" w:eastAsia="宋体" w:hAnsi="宋体" w:hint="eastAsia"/>
+        </w:rPr>
+        <w:t>，将该条机器码初始</w:t>
+      </w:r>
+      <w:r>
+        <w:rPr>
+          <w:rFonts w:ascii="宋体" w:eastAsia="宋体" w:hAnsi="宋体" w:hint="eastAsia"/>
+        </w:rPr>
+        <w:lastRenderedPageBreak/>
+        <w:t>化入instr_mem，仿真结果如图所示</w:t>
+      </w:r>
+      <w:r>
+        <w:rPr>
+          <w:rFonts w:ascii="宋体" w:eastAsia="宋体" w:hAnsi="宋体" w:hint="eastAsia"/>
+        </w:rPr>
+        <w:t>，0x12345左移12位并存入x1。</w:t>
+      </w:r>
+    </w:p>
+    <w:p>
+      <w:pPr>
+        <w:jc w:val="center"/>
+        <w:rPr>
+          <w:rFonts w:ascii="宋体" w:eastAsia="宋体" w:hAnsi="宋体" w:hint="eastAsia"/>
+        </w:rPr>
+      </w:pPr>
+      <w:r>
+        <w:rPr>
+          <w:rFonts w:ascii="宋体" w:eastAsia="宋体" w:hAnsi="宋体"/>
+          <w:noProof/>
+        </w:rPr>
+        <w:drawing>
+          <wp:inline distT="0" distB="0" distL="0" distR="0" wp14:anchorId="1E362C11" wp14:editId="014FC660">
+            <wp:extent cx="4141695" cy="1237123"/>
+            <wp:effectExtent l="0" t="0" r="0" b="1270"/>
+            <wp:docPr id="17" name="图片 17"/>
+            <wp:cNvGraphicFramePr>
+              <a:graphicFrameLocks xmlns:a="http://schemas.openxmlformats.org/drawingml/2006/main" noChangeAspect="1"/>
+            </wp:cNvGraphicFramePr>
+            <a:graphic xmlns:a="http://schemas.openxmlformats.org/drawingml/2006/main">
+              <a:graphicData uri="http://schemas.openxmlformats.org/drawingml/2006/picture">
+                <pic:pic xmlns:pic="http://schemas.openxmlformats.org/drawingml/2006/picture">
+                  <pic:nvPicPr>
+                    <pic:cNvPr id="1" name=""/>
+                    <pic:cNvPicPr/>
+                  </pic:nvPicPr>
+                  <pic:blipFill>
+                    <a:blip r:embed="rId32"/>
+                    <a:stretch>
+                      <a:fillRect/>
+                    </a:stretch>
+                  </pic:blipFill>
+                  <pic:spPr>
+                    <a:xfrm>
+                      <a:off x="0" y="0"/>
+                      <a:ext cx="4160763" cy="1242819"/>
+                    </a:xfrm>
+                    <a:prstGeom prst="rect">
+                      <a:avLst/>
+                    </a:prstGeom>
+                  </pic:spPr>
+                </pic:pic>
+              </a:graphicData>
+            </a:graphic>
+          </wp:inline>
+        </w:drawing>
+      </w:r>
+    </w:p>
+    <w:p>
+      <w:pPr>
+        <w:jc w:val="center"/>
+        <w:rPr>
+          <w:rFonts w:ascii="宋体" w:eastAsia="宋体" w:hAnsi="宋体" w:hint="eastAsia"/>
+          <w:sz w:val="18"/>
+          <w:szCs w:val="18"/>
+        </w:rPr>
+      </w:pPr>
+      <w:r>
+        <w:rPr>
+          <w:rFonts w:ascii="宋体" w:eastAsia="宋体" w:hAnsi="宋体" w:hint="eastAsia"/>
+          <w:sz w:val="18"/>
+          <w:szCs w:val="18"/>
+        </w:rPr>
+        <w:t>图19 LUI指令仿真</w:t>
+      </w:r>
+    </w:p>
+    <w:p>
+      <w:pPr>
+        <w:ind w:firstLineChars="200" w:firstLine="420"/>
+        <w:rPr>
+          <w:rFonts w:ascii="宋体" w:eastAsia="宋体" w:hAnsi="宋体" w:hint="eastAsia"/>
+        </w:rPr>
+      </w:pPr>
+      <w:r>
+        <w:rPr>
+          <w:rFonts w:ascii="宋体" w:eastAsia="宋体" w:hAnsi="宋体" w:hint="eastAsia"/>
+        </w:rPr>
+        <w:t>指令存储器中写入三行</w:t>
+      </w:r>
+      <w:r>
+        <w:rPr>
+          <w:rFonts w:ascii="宋体" w:eastAsia="宋体" w:hAnsi="宋体"/>
+        </w:rPr>
+        <w:t>auipc x1, 0x67890</w:t>
+      </w:r>
+      <w:r>
+        <w:rPr>
+          <w:rFonts w:ascii="宋体" w:eastAsia="宋体" w:hAnsi="宋体" w:hint="eastAsia"/>
+        </w:rPr>
+        <w:t>指令，得</w:t>
+      </w:r>
+      <w:r>
+        <w:rPr>
+          <w:rFonts w:ascii="宋体" w:eastAsia="宋体" w:hAnsi="宋体" w:hint="eastAsia"/>
+        </w:rPr>
+        <w:t>到仿真结果</w:t>
+      </w:r>
+      <w:r>
+        <w:rPr>
+          <w:rFonts w:ascii="宋体" w:eastAsia="宋体" w:hAnsi="宋体" w:hint="eastAsia"/>
+        </w:rPr>
+        <w:t>如图所示</w:t>
+      </w:r>
+    </w:p>
+    <w:p>
+      <w:pPr>
+        <w:jc w:val="center"/>
+        <w:rPr>
+          <w:rFonts w:ascii="宋体" w:eastAsia="宋体" w:hAnsi="宋体" w:hint="eastAsia"/>
+        </w:rPr>
+      </w:pPr>
+      <w:r>
+        <w:rPr>
+          <w:rFonts w:ascii="宋体" w:eastAsia="宋体" w:hAnsi="宋体"/>
+          <w:noProof/>
+        </w:rPr>
+        <w:drawing>
+          <wp:inline distT="0" distB="0" distL="0" distR="0" wp14:anchorId="3632DADF" wp14:editId="38155281">
+            <wp:extent cx="5274310" cy="1207135"/>
+            <wp:effectExtent l="0" t="0" r="2540" b="0"/>
+            <wp:docPr id="24" name="图片 24"/>
+            <wp:cNvGraphicFramePr>
+              <a:graphicFrameLocks xmlns:a="http://schemas.openxmlformats.org/drawingml/2006/main" noChangeAspect="1"/>
+            </wp:cNvGraphicFramePr>
+            <a:graphic xmlns:a="http://schemas.openxmlformats.org/drawingml/2006/main">
+              <a:graphicData uri="http://schemas.openxmlformats.org/drawingml/2006/picture">
+                <pic:pic xmlns:pic="http://schemas.openxmlformats.org/drawingml/2006/picture">
+                  <pic:nvPicPr>
+                    <pic:cNvPr id="1" name=""/>
+                    <pic:cNvPicPr/>
+                  </pic:nvPicPr>
+                  <pic:blipFill>
+                    <a:blip r:embed="rId33"/>
+                    <a:stretch>
+                      <a:fillRect/>
+                    </a:stretch>
+                  </pic:blipFill>
+                  <pic:spPr>
+                    <a:xfrm>
+                      <a:off x="0" y="0"/>
                       <a:ext cx="5274310" cy="1207135"/>
                     </a:xfrm>
                     <a:prstGeom prst="rect">
@@ -5066,6 +5079,16 @@
         </w:rPr>
         <w:t>实验心得</w:t>
       </w:r>
+      <w:r>
+        <w:rPr>
+          <w:rFonts w:ascii="宋体" w:eastAsia="宋体" w:hAnsi="宋体" w:hint="eastAsia"/>
+          <w:b/>
+          <w:bCs/>
+          <w:sz w:val="24"/>
+          <w:szCs w:val="24"/>
+        </w:rPr>
+        <w:t>与问题解决</w:t>
+      </w:r>
     </w:p>
     <w:p>
       <w:pPr>
@@ -5198,6 +5221,62 @@
         </w:rPr>
         <w:lastRenderedPageBreak/>
         <w:t>设计的重要性。</w:t>
+      </w:r>
+    </w:p>
+    <w:p>
+      <w:pPr>
+        <w:ind w:firstLine="420"/>
+        <w:rPr>
+          <w:rFonts w:ascii="宋体" w:eastAsia="宋体" w:hAnsi="宋体" w:hint="eastAsia"/>
+        </w:rPr>
+      </w:pPr>
+      <w:r>
+        <w:rPr>
+          <w:rFonts w:ascii="宋体" w:eastAsia="宋体" w:hAnsi="宋体" w:hint="eastAsia"/>
+        </w:rPr>
+        <w:t>实验中遇到了很多问题，诸如按键抖动、启动失败、顶层连线错误、reg_file出现多驱动、两位输出数码管无法正常显示等等。其中最重要的是启动失败的问题。当正确输入之后，按下启动按键后，系统输出始终为0。降低时钟频率可以看到，系统一直卡在死循环当中（详见others/</w:t>
+      </w:r>
+      <w:r>
+        <w:rPr>
+          <w:rFonts w:ascii="宋体" w:eastAsia="宋体" w:hAnsi="宋体" w:hint="eastAsia"/>
+        </w:rPr>
+        <w:t>Dead cycle</w:t>
+      </w:r>
+      <w:r>
+        <w:rPr>
+          <w:rFonts w:ascii="宋体" w:eastAsia="宋体" w:hAnsi="宋体" w:hint="eastAsia"/>
+        </w:rPr>
+        <w:t>.</w:t>
+      </w:r>
+      <w:r>
+        <w:rPr>
+          <w:rFonts w:ascii="宋体" w:eastAsia="宋体" w:hAnsi="宋体" w:hint="eastAsia"/>
+        </w:rPr>
+        <w:t>mp4</w:t>
+      </w:r>
+      <w:r>
+        <w:rPr>
+          <w:rFonts w:ascii="宋体" w:eastAsia="宋体" w:hAnsi="宋体" w:hint="eastAsia"/>
+        </w:rPr>
+        <w:t>）</w:t>
+      </w:r>
+      <w:r>
+        <w:rPr>
+          <w:rFonts w:ascii="宋体" w:eastAsia="宋体" w:hAnsi="宋体" w:hint="eastAsia"/>
+        </w:rPr>
+        <w:t>,鉴定为无限循环前三条汇编指令，也就是没有进入计算部分。</w:t>
+      </w:r>
+      <w:r>
+        <w:rPr>
+          <w:rFonts w:ascii="宋体" w:eastAsia="宋体" w:hAnsi="宋体" w:hint="eastAsia"/>
+        </w:rPr>
+        <w:t>通过仿真回溯数据流，我们从beq分支找到rs1和rs2，再顺藤摸瓜找到rd_data的问题，最后回溯到reg_file，几乎检查了整条数据流并最终发现寄存器堆没有正确地初始化。</w:t>
+      </w:r>
+      <w:r>
+        <w:rPr>
+          <w:rFonts w:ascii="宋体" w:eastAsia="宋体" w:hAnsi="宋体" w:hint="eastAsia"/>
+        </w:rPr>
+        <w:t>通过调整gcd专用寄存器的设置，并将其进行正确的复位，最终解决了这个隐藏极深的问题。</w:t>
       </w:r>
     </w:p>
     <w:p>
@@ -5347,13 +5426,115 @@
         <w:rPr>
           <w:rFonts w:ascii="宋体" w:eastAsia="宋体" w:hAnsi="宋体" w:hint="eastAsia"/>
         </w:rPr>
-        <w:t>hardware:包含设计源代码（src）和仿真文件（tb）</w:t>
-      </w:r>
-      <w:r>
-        <w:rPr>
-          <w:rFonts w:ascii="宋体" w:eastAsia="宋体" w:hAnsi="宋体" w:hint="eastAsia"/>
-        </w:rPr>
-        <w:t>，第七部分由于是新增的分支，所以还用了单独的一个文件夹。</w:t>
+        <w:t>hardware:</w:t>
+      </w:r>
+    </w:p>
+    <w:p>
+      <w:pPr>
+        <w:pStyle w:val="ad"/>
+        <w:numPr>
+          <w:ilvl w:val="0"/>
+          <w:numId w:val="7"/>
+        </w:numPr>
+        <w:rPr>
+          <w:rFonts w:ascii="宋体" w:eastAsia="宋体" w:hAnsi="宋体" w:hint="eastAsia"/>
+        </w:rPr>
+      </w:pPr>
+      <w:r>
+        <w:rPr>
+          <w:rFonts w:ascii="宋体" w:eastAsia="宋体" w:hAnsi="宋体" w:hint="eastAsia"/>
+        </w:rPr>
+        <w:t>包含设计源代码（src）</w:t>
+      </w:r>
+    </w:p>
+    <w:p>
+      <w:pPr>
+        <w:pStyle w:val="ad"/>
+        <w:numPr>
+          <w:ilvl w:val="0"/>
+          <w:numId w:val="7"/>
+        </w:numPr>
+        <w:rPr>
+          <w:rFonts w:ascii="宋体" w:eastAsia="宋体" w:hAnsi="宋体" w:hint="eastAsia"/>
+        </w:rPr>
+      </w:pPr>
+      <w:r>
+        <w:rPr>
+          <w:rFonts w:ascii="宋体" w:eastAsia="宋体" w:hAnsi="宋体" w:hint="eastAsia"/>
+        </w:rPr>
+        <w:t>仿真文件（tb）</w:t>
+      </w:r>
+    </w:p>
+    <w:p>
+      <w:pPr>
+        <w:pStyle w:val="ad"/>
+        <w:numPr>
+          <w:ilvl w:val="0"/>
+          <w:numId w:val="7"/>
+        </w:numPr>
+        <w:rPr>
+          <w:rFonts w:ascii="宋体" w:eastAsia="宋体" w:hAnsi="宋体" w:hint="eastAsia"/>
+        </w:rPr>
+      </w:pPr>
+      <w:r>
+        <w:rPr>
+          <w:rFonts w:ascii="宋体" w:eastAsia="宋体" w:hAnsi="宋体" w:hint="eastAsia"/>
+        </w:rPr>
+        <w:t>新增</w:t>
+      </w:r>
+      <w:r>
+        <w:rPr>
+          <w:rFonts w:ascii="宋体" w:eastAsia="宋体" w:hAnsi="宋体" w:hint="eastAsia"/>
+        </w:rPr>
+        <w:t>U型指令</w:t>
+      </w:r>
+      <w:r>
+        <w:rPr>
+          <w:rFonts w:ascii="宋体" w:eastAsia="宋体" w:hAnsi="宋体" w:hint="eastAsia"/>
+        </w:rPr>
+        <w:t>分支，所以用了</w:t>
+      </w:r>
+      <w:r>
+        <w:rPr>
+          <w:rFonts w:ascii="宋体" w:eastAsia="宋体" w:hAnsi="宋体" w:hint="eastAsia"/>
+        </w:rPr>
+        <w:t>一个</w:t>
+      </w:r>
+      <w:r>
+        <w:rPr>
+          <w:rFonts w:ascii="宋体" w:eastAsia="宋体" w:hAnsi="宋体" w:hint="eastAsia"/>
+        </w:rPr>
+        <w:t>单独</w:t>
+      </w:r>
+      <w:r>
+        <w:rPr>
+          <w:rFonts w:ascii="宋体" w:eastAsia="宋体" w:hAnsi="宋体" w:hint="eastAsia"/>
+        </w:rPr>
+        <w:t>的</w:t>
+      </w:r>
+      <w:r>
+        <w:rPr>
+          <w:rFonts w:ascii="宋体" w:eastAsia="宋体" w:hAnsi="宋体" w:hint="eastAsia"/>
+        </w:rPr>
+        <w:t>文件夹</w:t>
+      </w:r>
+      <w:r>
+        <w:rPr>
+          <w:rFonts w:ascii="宋体" w:eastAsia="宋体" w:hAnsi="宋体" w:hint="eastAsia"/>
+        </w:rPr>
+        <w:t>（</w:t>
+      </w:r>
+      <w:r>
+        <w:rPr>
+          <w:rFonts w:ascii="宋体" w:eastAsia="宋体" w:hAnsi="宋体" w:hint="eastAsia"/>
+        </w:rPr>
+        <w:t>实验报告第七部分</w:t>
+      </w:r>
+      <w:r>
+        <w:rPr>
+          <w:rFonts w:ascii="宋体" w:eastAsia="宋体" w:hAnsi="宋体" w:hint="eastAsia"/>
+        </w:rPr>
+        <w:t>）</w:t>
       </w:r>
     </w:p>
     <w:p>
@@ -5371,37 +5552,127 @@
         <w:rPr>
           <w:rFonts w:ascii="宋体" w:eastAsia="宋体" w:hAnsi="宋体" w:hint="eastAsia"/>
         </w:rPr>
-        <w:t>other:包含最大公因数算法的汇编伪代码（gcd.s），一个文本文档</w:t>
-      </w:r>
-      <w:r>
-        <w:rPr>
-          <w:rFonts w:ascii="宋体" w:eastAsia="宋体" w:hAnsi="宋体" w:hint="eastAsia"/>
-        </w:rPr>
-        <w:t>（</w:t>
-      </w:r>
-      <w:r>
-        <w:rPr>
-          <w:rFonts w:ascii="宋体" w:eastAsia="宋体" w:hAnsi="宋体" w:hint="eastAsia"/>
-        </w:rPr>
-        <w:t>说明翻译后的纯汇编码与16进制机器码，便于仿真时核验</w:t>
-      </w:r>
-      <w:r>
-        <w:rPr>
-          <w:rFonts w:ascii="宋体" w:eastAsia="宋体" w:hAnsi="宋体" w:hint="eastAsia"/>
-        </w:rPr>
-        <w:t>），支持的指令集汇总表</w:t>
-      </w:r>
-      <w:r>
-        <w:rPr>
-          <w:rFonts w:ascii="宋体" w:eastAsia="宋体" w:hAnsi="宋体" w:hint="eastAsia"/>
-        </w:rPr>
-        <w:t>，cpu架构示意图</w:t>
-      </w:r>
-      <w:r>
-        <w:rPr>
-          <w:rFonts w:ascii="宋体" w:eastAsia="宋体" w:hAnsi="宋体" w:hint="eastAsia"/>
-        </w:rPr>
-        <w:t>。</w:t>
+        <w:t>other:</w:t>
+      </w:r>
+    </w:p>
+    <w:p>
+      <w:pPr>
+        <w:pStyle w:val="ad"/>
+        <w:numPr>
+          <w:ilvl w:val="0"/>
+          <w:numId w:val="8"/>
+        </w:numPr>
+        <w:rPr>
+          <w:rFonts w:ascii="宋体" w:eastAsia="宋体" w:hAnsi="宋体" w:hint="eastAsia"/>
+        </w:rPr>
+      </w:pPr>
+      <w:r>
+        <w:rPr>
+          <w:rFonts w:ascii="宋体" w:eastAsia="宋体" w:hAnsi="宋体" w:hint="eastAsia"/>
+        </w:rPr>
+        <w:t>最大公因数算法的汇编伪代码（gcd.s）</w:t>
+      </w:r>
+    </w:p>
+    <w:p>
+      <w:pPr>
+        <w:pStyle w:val="ad"/>
+        <w:numPr>
+          <w:ilvl w:val="0"/>
+          <w:numId w:val="8"/>
+        </w:numPr>
+        <w:rPr>
+          <w:rFonts w:ascii="宋体" w:eastAsia="宋体" w:hAnsi="宋体" w:hint="eastAsia"/>
+        </w:rPr>
+      </w:pPr>
+      <w:r>
+        <w:rPr>
+          <w:rFonts w:ascii="宋体" w:eastAsia="宋体" w:hAnsi="宋体" w:hint="eastAsia"/>
+        </w:rPr>
+        <w:t>汇编码原理解释（word）</w:t>
+      </w:r>
+    </w:p>
+    <w:p>
+      <w:pPr>
+        <w:pStyle w:val="ad"/>
+        <w:numPr>
+          <w:ilvl w:val="0"/>
+          <w:numId w:val="8"/>
+        </w:numPr>
+        <w:rPr>
+          <w:rFonts w:ascii="宋体" w:eastAsia="宋体" w:hAnsi="宋体" w:hint="eastAsia"/>
+        </w:rPr>
+      </w:pPr>
+      <w:r>
+        <w:rPr>
+          <w:rFonts w:ascii="宋体" w:eastAsia="宋体" w:hAnsi="宋体" w:hint="eastAsia"/>
+        </w:rPr>
+        <w:t>支持的指令集汇总表</w:t>
+      </w:r>
+      <w:r>
+        <w:rPr>
+          <w:rFonts w:ascii="宋体" w:eastAsia="宋体" w:hAnsi="宋体" w:hint="eastAsia"/>
+        </w:rPr>
+        <w:t>（pdf）</w:t>
+      </w:r>
+    </w:p>
+    <w:p>
+      <w:pPr>
+        <w:pStyle w:val="ad"/>
+        <w:numPr>
+          <w:ilvl w:val="0"/>
+          <w:numId w:val="8"/>
+        </w:numPr>
+        <w:rPr>
+          <w:rFonts w:ascii="宋体" w:eastAsia="宋体" w:hAnsi="宋体" w:hint="eastAsia"/>
+        </w:rPr>
+      </w:pPr>
+      <w:r>
+        <w:rPr>
+          <w:rFonts w:ascii="宋体" w:eastAsia="宋体" w:hAnsi="宋体" w:hint="eastAsia"/>
+        </w:rPr>
+        <w:t>说明翻译后的纯汇编码与16进制机器码，便于仿真时核验的文本文档（汇编.txt）</w:t>
+      </w:r>
+    </w:p>
+    <w:p>
+      <w:pPr>
+        <w:pStyle w:val="ad"/>
+        <w:numPr>
+          <w:ilvl w:val="0"/>
+          <w:numId w:val="8"/>
+        </w:numPr>
+        <w:rPr>
+          <w:rFonts w:ascii="宋体" w:eastAsia="宋体" w:hAnsi="宋体" w:hint="eastAsia"/>
+        </w:rPr>
+      </w:pPr>
+      <w:r>
+        <w:rPr>
+          <w:rFonts w:ascii="宋体" w:eastAsia="宋体" w:hAnsi="宋体" w:hint="eastAsia"/>
+        </w:rPr>
+        <w:t>cpu架构示意图（.drawio）</w:t>
+      </w:r>
+    </w:p>
+    <w:p>
+      <w:pPr>
+        <w:pStyle w:val="ad"/>
+        <w:numPr>
+          <w:ilvl w:val="0"/>
+          <w:numId w:val="8"/>
+        </w:numPr>
+        <w:rPr>
+          <w:rFonts w:ascii="宋体" w:eastAsia="宋体" w:hAnsi="宋体" w:hint="eastAsia"/>
+        </w:rPr>
+      </w:pPr>
+      <w:r>
+        <w:rPr>
+          <w:rFonts w:ascii="宋体" w:eastAsia="宋体" w:hAnsi="宋体" w:hint="eastAsia"/>
+        </w:rPr>
+        <w:t>死循环问题的</w:t>
+      </w:r>
+      <w:r>
+        <w:rPr>
+          <w:rFonts w:ascii="宋体" w:eastAsia="宋体" w:hAnsi="宋体" w:hint="eastAsia"/>
+        </w:rPr>
+        <w:t>演示视频（Dead cycle.mp4）</w:t>
       </w:r>
     </w:p>
     <w:p>
@@ -5461,6 +5732,64 @@
     </w:sectPr>
   </w:body>
 </w:document>
+</file>
+
+<file path=word/endnotes.xml><?xml version="1.0" encoding="utf-8"?>
+<w:endnotes xmlns:wpc="http://schemas.microsoft.com/office/word/2010/wordprocessingCanvas" xmlns:cx="http://schemas.microsoft.com/office/drawing/2014/chartex" xmlns:cx1="http://schemas.microsoft.com/office/drawing/2015/9/8/chartex" xmlns:cx2="http://schemas.microsoft.com/office/drawing/2015/10/21/chartex" xmlns:cx3="http://schemas.microsoft.com/office/drawing/2016/5/9/chartex" xmlns:cx4="http://schemas.microsoft.com/office/drawing/2016/5/10/chartex" xmlns:cx5="http://schemas.microsoft.com/office/drawing/2016/5/11/chartex" xmlns:cx6="http://schemas.microsoft.com/office/drawing/2016/5/12/chartex" xmlns:cx7="http://schemas.microsoft.com/office/drawing/2016/5/13/chartex" xmlns:cx8="http://schemas.microsoft.com/office/drawing/2016/5/14/chartex" xmlns:mc="http://schemas.openxmlformats.org/markup-compatibility/2006" xmlns:aink="http://schemas.microsoft.com/office/drawing/2016/ink" xmlns:am3d="http://schemas.microsoft.com/office/drawing/2017/model3d" xmlns:o="urn:schemas-microsoft-com:office:office" xmlns:oel="http://schemas.microsoft.com/office/2019/extlst" xmlns:r="http://schemas.openxmlformats.org/officeDocument/2006/relationships" xmlns:m="http://schemas.openxmlformats.org/officeDocument/2006/math" xmlns:v="urn:schemas-microsoft-com:vml" xmlns:wp14="http://schemas.microsoft.com/office/word/2010/wordprocessingDrawing" xmlns:wp="http://schemas.openxmlformats.org/drawingml/2006/wordprocessingDrawing" xmlns:w10="urn:schemas-microsoft-com:office:word" xmlns:w="http://schemas.openxmlformats.org/wordprocessingml/2006/main" xmlns:w14="http://schemas.microsoft.com/office/word/2010/wordml" xmlns:w15="http://schemas.microsoft.com/office/word/2012/wordml" xmlns:w16cex="http://schemas.microsoft.com/office/word/2018/wordml/cex" xmlns:w16cid="http://schemas.microsoft.com/office/word/2016/wordml/cid" xmlns:w16="http://schemas.microsoft.com/office/word/2018/wordml" xmlns:w16du="http://schemas.microsoft.com/office/word/2023/wordml/word16du" xmlns:w16sdtdh="http://schemas.microsoft.com/office/word/2020/wordml/sdtdatahash" xmlns:w16sdtfl="http://schemas.microsoft.com/office/word/2024/wordml/sdtformatlock" xmlns:w16se="http://schemas.microsoft.com/office/word/2015/wordml/symex" xmlns:wpg="http://schemas.microsoft.com/office/word/2010/wordprocessingGroup" xmlns:wpi="http://schemas.microsoft.com/office/word/2010/wordprocessingInk" xmlns:wne="http://schemas.microsoft.com/office/word/2006/wordml" xmlns:wps="http://schemas.microsoft.com/office/word/2010/wordprocessingShape" mc:Ignorable="w14 w15 w16se w16cid w16 w16cex w16sdtdh w16sdtfl w16du wp14">
+  <w:endnote w:type="separator" w:id="-1">
+    <w:p>
+      <w:pPr>
+        <w:rPr>
+          <w:rFonts w:hint="eastAsia"/>
+        </w:rPr>
+      </w:pPr>
+      <w:r>
+        <w:separator/>
+      </w:r>
+    </w:p>
+  </w:endnote>
+  <w:endnote w:type="continuationSeparator" w:id="0">
+    <w:p>
+      <w:pPr>
+        <w:rPr>
+          <w:rFonts w:hint="eastAsia"/>
+        </w:rPr>
+      </w:pPr>
+      <w:r>
+        <w:continuationSeparator/>
+      </w:r>
+    </w:p>
+  </w:endnote>
+</w:endnotes>
+</file>
+
+<file path=word/footnotes.xml><?xml version="1.0" encoding="utf-8"?>
+<w:footnotes xmlns:wpc="http://schemas.microsoft.com/office/word/2010/wordprocessingCanvas" xmlns:cx="http://schemas.microsoft.com/office/drawing/2014/chartex" xmlns:cx1="http://schemas.microsoft.com/office/drawing/2015/9/8/chartex" xmlns:cx2="http://schemas.microsoft.com/office/drawing/2015/10/21/chartex" xmlns:cx3="http://schemas.microsoft.com/office/drawing/2016/5/9/chartex" xmlns:cx4="http://schemas.microsoft.com/office/drawing/2016/5/10/chartex" xmlns:cx5="http://schemas.microsoft.com/office/drawing/2016/5/11/chartex" xmlns:cx6="http://schemas.microsoft.com/office/drawing/2016/5/12/chartex" xmlns:cx7="http://schemas.microsoft.com/office/drawing/2016/5/13/chartex" xmlns:cx8="http://schemas.microsoft.com/office/drawing/2016/5/14/chartex" xmlns:mc="http://schemas.openxmlformats.org/markup-compatibility/2006" xmlns:aink="http://schemas.microsoft.com/office/drawing/2016/ink" xmlns:am3d="http://schemas.microsoft.com/office/drawing/2017/model3d" xmlns:o="urn:schemas-microsoft-com:office:office" xmlns:oel="http://schemas.microsoft.com/office/2019/extlst" xmlns:r="http://schemas.openxmlformats.org/officeDocument/2006/relationships" xmlns:m="http://schemas.openxmlformats.org/officeDocument/2006/math" xmlns:v="urn:schemas-microsoft-com:vml" xmlns:wp14="http://schemas.microsoft.com/office/word/2010/wordprocessingDrawing" xmlns:wp="http://schemas.openxmlformats.org/drawingml/2006/wordprocessingDrawing" xmlns:w10="urn:schemas-microsoft-com:office:word" xmlns:w="http://schemas.openxmlformats.org/wordprocessingml/2006/main" xmlns:w14="http://schemas.microsoft.com/office/word/2010/wordml" xmlns:w15="http://schemas.microsoft.com/office/word/2012/wordml" xmlns:w16cex="http://schemas.microsoft.com/office/word/2018/wordml/cex" xmlns:w16cid="http://schemas.microsoft.com/office/word/2016/wordml/cid" xmlns:w16="http://schemas.microsoft.com/office/word/2018/wordml" xmlns:w16du="http://schemas.microsoft.com/office/word/2023/wordml/word16du" xmlns:w16sdtdh="http://schemas.microsoft.com/office/word/2020/wordml/sdtdatahash" xmlns:w16sdtfl="http://schemas.microsoft.com/office/word/2024/wordml/sdtformatlock" xmlns:w16se="http://schemas.microsoft.com/office/word/2015/wordml/symex" xmlns:wpg="http://schemas.microsoft.com/office/word/2010/wordprocessingGroup" xmlns:wpi="http://schemas.microsoft.com/office/word/2010/wordprocessingInk" xmlns:wne="http://schemas.microsoft.com/office/word/2006/wordml" xmlns:wps="http://schemas.microsoft.com/office/word/2010/wordprocessingShape" mc:Ignorable="w14 w15 w16se w16cid w16 w16cex w16sdtdh w16sdtfl w16du wp14">
+  <w:footnote w:type="separator" w:id="-1">
+    <w:p>
+      <w:pPr>
+        <w:rPr>
+          <w:rFonts w:hint="eastAsia"/>
+        </w:rPr>
+      </w:pPr>
+      <w:r>
+        <w:separator/>
+      </w:r>
+    </w:p>
+  </w:footnote>
+  <w:footnote w:type="continuationSeparator" w:id="0">
+    <w:p>
+      <w:pPr>
+        <w:rPr>
+          <w:rFonts w:hint="eastAsia"/>
+        </w:rPr>
+      </w:pPr>
+      <w:r>
+        <w:continuationSeparator/>
+      </w:r>
+    </w:p>
+  </w:footnote>
+</w:footnotes>
 </file>
 
 <file path=word/numbering.xml><?xml version="1.0" encoding="utf-8"?>
@@ -5627,6 +5956,95 @@
     </w:lvl>
   </w:abstractNum>
   <w:abstractNum w:abstractNumId="2" w15:restartNumberingAfterBreak="0">
+    <w:nsid w:val="27F40407"/>
+    <w:multiLevelType w:val="hybridMultilevel"/>
+    <w:tmpl w:val="8B90A1A0"/>
+    <w:lvl w:ilvl="0" w:tplc="D5D86510">
+      <w:start w:val="1"/>
+      <w:numFmt w:val="decimal"/>
+      <w:lvlText w:val="（%1）"/>
+      <w:lvlJc w:val="left"/>
+      <w:pPr>
+        <w:ind w:left="1500" w:hanging="720"/>
+      </w:pPr>
+      <w:rPr>
+        <w:rFonts w:hint="default"/>
+      </w:rPr>
+    </w:lvl>
+    <w:lvl w:ilvl="1" w:tplc="04090019" w:tentative="1">
+      <w:start w:val="1"/>
+      <w:numFmt w:val="lowerLetter"/>
+      <w:lvlText w:val="%2)"/>
+      <w:lvlJc w:val="left"/>
+      <w:pPr>
+        <w:ind w:left="1660" w:hanging="440"/>
+      </w:pPr>
+    </w:lvl>
+    <w:lvl w:ilvl="2" w:tplc="0409001B" w:tentative="1">
+      <w:start w:val="1"/>
+      <w:numFmt w:val="lowerRoman"/>
+      <w:lvlText w:val="%3."/>
+      <w:lvlJc w:val="right"/>
+      <w:pPr>
+        <w:ind w:left="2100" w:hanging="440"/>
+      </w:pPr>
+    </w:lvl>
+    <w:lvl w:ilvl="3" w:tplc="0409000F" w:tentative="1">
+      <w:start w:val="1"/>
+      <w:numFmt w:val="decimal"/>
+      <w:lvlText w:val="%4."/>
+      <w:lvlJc w:val="left"/>
+      <w:pPr>
+        <w:ind w:left="2540" w:hanging="440"/>
+      </w:pPr>
+    </w:lvl>
+    <w:lvl w:ilvl="4" w:tplc="04090019" w:tentative="1">
+      <w:start w:val="1"/>
+      <w:numFmt w:val="lowerLetter"/>
+      <w:lvlText w:val="%5)"/>
+      <w:lvlJc w:val="left"/>
+      <w:pPr>
+        <w:ind w:left="2980" w:hanging="440"/>
+      </w:pPr>
+    </w:lvl>
+    <w:lvl w:ilvl="5" w:tplc="0409001B" w:tentative="1">
+      <w:start w:val="1"/>
+      <w:numFmt w:val="lowerRoman"/>
+      <w:lvlText w:val="%6."/>
+      <w:lvlJc w:val="right"/>
+      <w:pPr>
+        <w:ind w:left="3420" w:hanging="440"/>
+      </w:pPr>
+    </w:lvl>
+    <w:lvl w:ilvl="6" w:tplc="0409000F" w:tentative="1">
+      <w:start w:val="1"/>
+      <w:numFmt w:val="decimal"/>
+      <w:lvlText w:val="%7."/>
+      <w:lvlJc w:val="left"/>
+      <w:pPr>
+        <w:ind w:left="3860" w:hanging="440"/>
+      </w:pPr>
+    </w:lvl>
+    <w:lvl w:ilvl="7" w:tplc="04090019" w:tentative="1">
+      <w:start w:val="1"/>
+      <w:numFmt w:val="lowerLetter"/>
+      <w:lvlText w:val="%8)"/>
+      <w:lvlJc w:val="left"/>
+      <w:pPr>
+        <w:ind w:left="4300" w:hanging="440"/>
+      </w:pPr>
+    </w:lvl>
+    <w:lvl w:ilvl="8" w:tplc="0409001B" w:tentative="1">
+      <w:start w:val="1"/>
+      <w:numFmt w:val="lowerRoman"/>
+      <w:lvlText w:val="%9."/>
+      <w:lvlJc w:val="right"/>
+      <w:pPr>
+        <w:ind w:left="4740" w:hanging="440"/>
+      </w:pPr>
+    </w:lvl>
+  </w:abstractNum>
+  <w:abstractNum w:abstractNumId="3" w15:restartNumberingAfterBreak="0">
     <w:nsid w:val="311531E8"/>
     <w:multiLevelType w:val="multilevel"/>
     <w:tmpl w:val="311531E8"/>
@@ -5775,7 +6193,96 @@
       </w:rPr>
     </w:lvl>
   </w:abstractNum>
-  <w:abstractNum w:abstractNumId="3" w15:restartNumberingAfterBreak="0">
+  <w:abstractNum w:abstractNumId="4" w15:restartNumberingAfterBreak="0">
+    <w:nsid w:val="348049B2"/>
+    <w:multiLevelType w:val="hybridMultilevel"/>
+    <w:tmpl w:val="34A60D64"/>
+    <w:lvl w:ilvl="0" w:tplc="29646BE8">
+      <w:start w:val="1"/>
+      <w:numFmt w:val="decimal"/>
+      <w:lvlText w:val="（%1）"/>
+      <w:lvlJc w:val="left"/>
+      <w:pPr>
+        <w:ind w:left="1500" w:hanging="720"/>
+      </w:pPr>
+      <w:rPr>
+        <w:rFonts w:hint="default"/>
+      </w:rPr>
+    </w:lvl>
+    <w:lvl w:ilvl="1" w:tplc="04090019" w:tentative="1">
+      <w:start w:val="1"/>
+      <w:numFmt w:val="lowerLetter"/>
+      <w:lvlText w:val="%2)"/>
+      <w:lvlJc w:val="left"/>
+      <w:pPr>
+        <w:ind w:left="1660" w:hanging="440"/>
+      </w:pPr>
+    </w:lvl>
+    <w:lvl w:ilvl="2" w:tplc="0409001B" w:tentative="1">
+      <w:start w:val="1"/>
+      <w:numFmt w:val="lowerRoman"/>
+      <w:lvlText w:val="%3."/>
+      <w:lvlJc w:val="right"/>
+      <w:pPr>
+        <w:ind w:left="2100" w:hanging="440"/>
+      </w:pPr>
+    </w:lvl>
+    <w:lvl w:ilvl="3" w:tplc="0409000F" w:tentative="1">
+      <w:start w:val="1"/>
+      <w:numFmt w:val="decimal"/>
+      <w:lvlText w:val="%4."/>
+      <w:lvlJc w:val="left"/>
+      <w:pPr>
+        <w:ind w:left="2540" w:hanging="440"/>
+      </w:pPr>
+    </w:lvl>
+    <w:lvl w:ilvl="4" w:tplc="04090019" w:tentative="1">
+      <w:start w:val="1"/>
+      <w:numFmt w:val="lowerLetter"/>
+      <w:lvlText w:val="%5)"/>
+      <w:lvlJc w:val="left"/>
+      <w:pPr>
+        <w:ind w:left="2980" w:hanging="440"/>
+      </w:pPr>
+    </w:lvl>
+    <w:lvl w:ilvl="5" w:tplc="0409001B" w:tentative="1">
+      <w:start w:val="1"/>
+      <w:numFmt w:val="lowerRoman"/>
+      <w:lvlText w:val="%6."/>
+      <w:lvlJc w:val="right"/>
+      <w:pPr>
+        <w:ind w:left="3420" w:hanging="440"/>
+      </w:pPr>
+    </w:lvl>
+    <w:lvl w:ilvl="6" w:tplc="0409000F" w:tentative="1">
+      <w:start w:val="1"/>
+      <w:numFmt w:val="decimal"/>
+      <w:lvlText w:val="%7."/>
+      <w:lvlJc w:val="left"/>
+      <w:pPr>
+        <w:ind w:left="3860" w:hanging="440"/>
+      </w:pPr>
+    </w:lvl>
+    <w:lvl w:ilvl="7" w:tplc="04090019" w:tentative="1">
+      <w:start w:val="1"/>
+      <w:numFmt w:val="lowerLetter"/>
+      <w:lvlText w:val="%8)"/>
+      <w:lvlJc w:val="left"/>
+      <w:pPr>
+        <w:ind w:left="4300" w:hanging="440"/>
+      </w:pPr>
+    </w:lvl>
+    <w:lvl w:ilvl="8" w:tplc="0409001B" w:tentative="1">
+      <w:start w:val="1"/>
+      <w:numFmt w:val="lowerRoman"/>
+      <w:lvlText w:val="%9."/>
+      <w:lvlJc w:val="right"/>
+      <w:pPr>
+        <w:ind w:left="4740" w:hanging="440"/>
+      </w:pPr>
+    </w:lvl>
+  </w:abstractNum>
+  <w:abstractNum w:abstractNumId="5" w15:restartNumberingAfterBreak="0">
     <w:nsid w:val="45E5302C"/>
     <w:multiLevelType w:val="multilevel"/>
     <w:tmpl w:val="45E5302C"/>
@@ -5865,7 +6372,7 @@
       </w:pPr>
     </w:lvl>
   </w:abstractNum>
-  <w:abstractNum w:abstractNumId="4" w15:restartNumberingAfterBreak="0">
+  <w:abstractNum w:abstractNumId="6" w15:restartNumberingAfterBreak="0">
     <w:nsid w:val="47C051D7"/>
     <w:multiLevelType w:val="multilevel"/>
     <w:tmpl w:val="47C051D7"/>
@@ -5954,7 +6461,7 @@
       </w:pPr>
     </w:lvl>
   </w:abstractNum>
-  <w:abstractNum w:abstractNumId="5" w15:restartNumberingAfterBreak="0">
+  <w:abstractNum w:abstractNumId="7" w15:restartNumberingAfterBreak="0">
     <w:nsid w:val="70497D95"/>
     <w:multiLevelType w:val="multilevel"/>
     <w:tmpl w:val="70497D95"/>
@@ -6072,13 +6579,13 @@
     </w:lvl>
   </w:abstractNum>
   <w:num w:numId="1" w16cid:durableId="214199301">
-    <w:abstractNumId w:val="3"/>
+    <w:abstractNumId w:val="5"/>
   </w:num>
   <w:num w:numId="2" w16cid:durableId="432045854">
-    <w:abstractNumId w:val="5"/>
+    <w:abstractNumId w:val="7"/>
   </w:num>
   <w:num w:numId="3" w16cid:durableId="1663268815">
-    <w:abstractNumId w:val="2"/>
+    <w:abstractNumId w:val="3"/>
   </w:num>
   <w:num w:numId="4" w16cid:durableId="1476407921">
     <w:abstractNumId w:val="1"/>
@@ -6087,7 +6594,13 @@
     <w:abstractNumId w:val="0"/>
   </w:num>
   <w:num w:numId="6" w16cid:durableId="1092241495">
+    <w:abstractNumId w:val="6"/>
+  </w:num>
+  <w:num w:numId="7" w16cid:durableId="2135904678">
     <w:abstractNumId w:val="4"/>
+  </w:num>
+  <w:num w:numId="8" w16cid:durableId="2020691908">
+    <w:abstractNumId w:val="2"/>
   </w:num>
 </w:numbering>
 </file>

</xml_diff>